<commit_message>
Update Defensive Add-On Read me.docx
</commit_message>
<xml_diff>
--- a/Defensive Add-On Read me.docx
+++ b/Defensive Add-On Read me.docx
@@ -9,6 +9,8 @@
           <w:sz w:val="20"/>
         </w:rPr>
       </w:pPr>
+      <w:bookmarkStart w:id="0" w:name="_GoBack"/>
+      <w:bookmarkEnd w:id="0"/>
       <w:r>
         <w:rPr>
           <w:rFonts w:ascii="Minecraftia" w:hAnsi="Minecraftia" w:cs="Minecraftia"/>
@@ -105,71 +107,7 @@
             <w:rFonts w:ascii="Minecraftia" w:hAnsi="Minecraftia" w:cs="Minecraftia"/>
             <w:b/>
           </w:rPr>
-          <w:t>IN</w:t>
-        </w:r>
-        <w:r>
-          <w:rPr>
-            <w:rStyle w:val="Hyperlink"/>
-            <w:rFonts w:ascii="Minecraftia" w:hAnsi="Minecraftia" w:cs="Minecraftia"/>
-            <w:b/>
-          </w:rPr>
-          <w:t>T</w:t>
-        </w:r>
-        <w:r>
-          <w:rPr>
-            <w:rStyle w:val="Hyperlink"/>
-            <w:rFonts w:ascii="Minecraftia" w:hAnsi="Minecraftia" w:cs="Minecraftia"/>
-            <w:b/>
-          </w:rPr>
-          <w:t>RO</w:t>
-        </w:r>
-        <w:r>
-          <w:rPr>
-            <w:rStyle w:val="Hyperlink"/>
-            <w:rFonts w:ascii="Minecraftia" w:hAnsi="Minecraftia" w:cs="Minecraftia"/>
-            <w:b/>
-          </w:rPr>
-          <w:t>D</w:t>
-        </w:r>
-        <w:r>
-          <w:rPr>
-            <w:rStyle w:val="Hyperlink"/>
-            <w:rFonts w:ascii="Minecraftia" w:hAnsi="Minecraftia" w:cs="Minecraftia"/>
-            <w:b/>
-          </w:rPr>
-          <w:t>U</w:t>
-        </w:r>
-        <w:r>
-          <w:rPr>
-            <w:rStyle w:val="Hyperlink"/>
-            <w:rFonts w:ascii="Minecraftia" w:hAnsi="Minecraftia" w:cs="Minecraftia"/>
-            <w:b/>
-          </w:rPr>
-          <w:t>C</w:t>
-        </w:r>
-        <w:r>
-          <w:rPr>
-            <w:rStyle w:val="Hyperlink"/>
-            <w:rFonts w:ascii="Minecraftia" w:hAnsi="Minecraftia" w:cs="Minecraftia"/>
-            <w:b/>
-          </w:rPr>
-          <w:t>T</w:t>
-        </w:r>
-        <w:r>
-          <w:rPr>
-            <w:rStyle w:val="Hyperlink"/>
-            <w:rFonts w:ascii="Minecraftia" w:hAnsi="Minecraftia" w:cs="Minecraftia"/>
-            <w:b/>
-          </w:rPr>
-          <w:t>I</w:t>
-        </w:r>
-        <w:r>
-          <w:rPr>
-            <w:rStyle w:val="Hyperlink"/>
-            <w:rFonts w:ascii="Minecraftia" w:hAnsi="Minecraftia" w:cs="Minecraftia"/>
-            <w:b/>
-          </w:rPr>
-          <w:t>ON</w:t>
+          <w:t>INTRODUCTION</w:t>
         </w:r>
       </w:hyperlink>
       <w:r>
@@ -256,64 +194,14 @@
             <w:rFonts w:ascii="Minecraftia" w:hAnsi="Minecraftia" w:cs="Minecraftia"/>
             <w:b/>
           </w:rPr>
-          <w:t>CON</w:t>
-        </w:r>
-        <w:r>
-          <w:rPr>
-            <w:rStyle w:val="Hyperlink"/>
-            <w:rFonts w:ascii="Minecraftia" w:hAnsi="Minecraftia" w:cs="Minecraftia"/>
-            <w:b/>
-          </w:rPr>
-          <w:t>T</w:t>
-        </w:r>
-        <w:r>
-          <w:rPr>
-            <w:rStyle w:val="Hyperlink"/>
-            <w:rFonts w:ascii="Minecraftia" w:hAnsi="Minecraftia" w:cs="Minecraftia"/>
-            <w:b/>
-          </w:rPr>
-          <w:t>EN</w:t>
-        </w:r>
-        <w:r>
-          <w:rPr>
-            <w:rStyle w:val="Hyperlink"/>
-            <w:rFonts w:ascii="Minecraftia" w:hAnsi="Minecraftia" w:cs="Minecraftia"/>
-            <w:b/>
-          </w:rPr>
-          <w:t>T</w:t>
-        </w:r>
-        <w:r>
-          <w:rPr>
-            <w:rStyle w:val="Hyperlink"/>
-            <w:rFonts w:ascii="Minecraftia" w:hAnsi="Minecraftia" w:cs="Minecraftia"/>
-            <w:b/>
-          </w:rPr>
-          <w:t>S</w:t>
+          <w:t>CONTENTS</w:t>
         </w:r>
       </w:hyperlink>
       <w:r>
         <w:rPr>
           <w:rFonts w:ascii="Minecraftia" w:hAnsi="Minecraftia" w:cs="Minecraftia"/>
         </w:rPr>
-        <w:t xml:space="preserve"> </w:t>
-      </w:r>
-      <w:r>
-        <w:rPr>
-          <w:rFonts w:ascii="Minecraftia" w:hAnsi="Minecraftia" w:cs="Minecraftia"/>
-        </w:rPr>
-        <w:t xml:space="preserve">. . . </w:t>
-      </w:r>
-      <w:r>
-        <w:rPr>
-          <w:rFonts w:ascii="Minecraftia" w:hAnsi="Minecraftia" w:cs="Minecraftia"/>
-        </w:rPr>
-        <w:t xml:space="preserve">. . . . . . . . . . . . . . . . . . . . . . . . . . . . . . . . . . . . </w:t>
-      </w:r>
-      <w:r>
-        <w:rPr>
-          <w:rFonts w:ascii="Minecraftia" w:hAnsi="Minecraftia" w:cs="Minecraftia"/>
-        </w:rPr>
-        <w:t>3</w:t>
+        <w:t xml:space="preserve"> . . . . . . . . . . . . . . . . . . . . . . . . . . . . . . . . . . . . . . . 3</w:t>
       </w:r>
     </w:p>
     <w:p>
@@ -346,7 +234,7 @@
           <w:u w:val="single"/>
         </w:rPr>
       </w:pPr>
-      <w:bookmarkStart w:id="0" w:name="Introduction"/>
+      <w:bookmarkStart w:id="1" w:name="Introduction"/>
       <w:r>
         <w:rPr>
           <w:b/>
@@ -357,7 +245,7 @@
         <w:lastRenderedPageBreak/>
         <w:t>INTRODUCTION</w:t>
       </w:r>
-      <w:bookmarkEnd w:id="0"/>
+      <w:bookmarkEnd w:id="1"/>
     </w:p>
     <w:p>
       <w:pPr>
@@ -368,7 +256,7 @@
           <w:u w:val="single"/>
         </w:rPr>
       </w:pPr>
-      <w:bookmarkStart w:id="1" w:name="Contents_Description"/>
+      <w:bookmarkStart w:id="2" w:name="Contents_Description"/>
       <w:r>
         <w:rPr>
           <w:rFonts w:ascii="Minecraftia" w:hAnsi="Minecraftia" w:cs="Minecraftia"/>
@@ -378,7 +266,7 @@
         </w:rPr>
         <w:t>Description</w:t>
       </w:r>
-      <w:bookmarkEnd w:id="1"/>
+      <w:bookmarkEnd w:id="2"/>
       <w:r>
         <w:rPr>
           <w:rFonts w:ascii="Minecraftia" w:hAnsi="Minecraftia" w:cs="Minecraftia"/>
@@ -518,7 +406,7 @@
           <w:u w:val="single"/>
         </w:rPr>
       </w:pPr>
-      <w:bookmarkStart w:id="2" w:name="Contents_BasicInformation"/>
+      <w:bookmarkStart w:id="3" w:name="Contents_BasicInformation"/>
       <w:r>
         <w:rPr>
           <w:rFonts w:ascii="Minecraftia" w:hAnsi="Minecraftia" w:cs="Minecraftia"/>
@@ -528,7 +416,7 @@
         </w:rPr>
         <w:t>Basic Information</w:t>
       </w:r>
-      <w:bookmarkEnd w:id="2"/>
+      <w:bookmarkEnd w:id="3"/>
       <w:r>
         <w:rPr>
           <w:rFonts w:ascii="Minecraftia" w:hAnsi="Minecraftia" w:cs="Minecraftia"/>
@@ -746,7 +634,7 @@
           <w:sz w:val="24"/>
         </w:rPr>
       </w:pPr>
-      <w:bookmarkStart w:id="3" w:name="Contents_Installation"/>
+      <w:bookmarkStart w:id="4" w:name="Contents_Installation"/>
       <w:r>
         <w:rPr>
           <w:rFonts w:ascii="Minecraftia" w:hAnsi="Minecraftia" w:cs="Minecraftia"/>
@@ -756,7 +644,7 @@
         </w:rPr>
         <w:t>Installation</w:t>
       </w:r>
-      <w:bookmarkEnd w:id="3"/>
+      <w:bookmarkEnd w:id="4"/>
       <w:r>
         <w:rPr>
           <w:rFonts w:ascii="Minecraftia" w:hAnsi="Minecraftia" w:cs="Minecraftia"/>
@@ -937,7 +825,7 @@
           <w:szCs w:val="32"/>
         </w:rPr>
       </w:pPr>
-      <w:bookmarkStart w:id="4" w:name="Contents"/>
+      <w:bookmarkStart w:id="5" w:name="Contents"/>
       <w:r>
         <w:rPr>
           <w:b/>
@@ -948,7 +836,7 @@
         <w:lastRenderedPageBreak/>
         <w:t>CONTENTS</w:t>
       </w:r>
-      <w:bookmarkEnd w:id="4"/>
+      <w:bookmarkEnd w:id="5"/>
     </w:p>
     <w:p>
       <w:pPr>
@@ -1199,8 +1087,6 @@
         <w:tab/>
         <w:t>[Wood Plank, Iron Nugget, Iron Ingot, Iron Block]</w:t>
       </w:r>
-      <w:bookmarkStart w:id="5" w:name="_GoBack"/>
-      <w:bookmarkEnd w:id="5"/>
     </w:p>
     <w:sectPr>
       <w:headerReference w:type="default" r:id="rId11"/>

</xml_diff>

<commit_message>
Cannon Turret Implementation (WIP)
+ Added Cannon Turret entity
+ Added items related to the turret
+ Added the `fuse` and `flash` particles
+ Cannon Turret sounds implemented:
   > `shoot` for shooting
   > `death` when killed/destroyed
+ `cannon_turret` item is now fully implemented and replaced the default spawn egg of the turret
+ Added idle animation for the turret.
* Fixed entity invisibility
* Connected render controller to the RP entity file
* Modified installation instructions in the documentation (docx) to include how to properly use the add-on in a world.
- Shooting animation may not be implemented yet due to `molang` restrictions
- Particle `flash` isn't showing up in the editor
- Particles not fully implemented yet

NOTE: Majority of the implemented particles and animations may not work yet.
</commit_message>
<xml_diff>
--- a/Defensive Add-On Read me.docx
+++ b/Defensive Add-On Read me.docx
@@ -149,8 +149,6 @@
           <w:t>github.com/virus5600</w:t>
         </w:r>
       </w:hyperlink>
-      <w:bookmarkStart w:id="0" w:name="_GoBack"/>
-      <w:bookmarkEnd w:id="0"/>
     </w:p>
     <w:p>
       <w:pPr>
@@ -308,7 +306,7 @@
           <w:u w:val="single"/>
         </w:rPr>
       </w:pPr>
-      <w:bookmarkStart w:id="1" w:name="Introduction"/>
+      <w:bookmarkStart w:id="0" w:name="Introduction"/>
       <w:r>
         <w:rPr>
           <w:b/>
@@ -319,178 +317,178 @@
         <w:lastRenderedPageBreak/>
         <w:t>INTRODUCTION</w:t>
       </w:r>
+      <w:bookmarkEnd w:id="0"/>
+    </w:p>
+    <w:p>
+      <w:pPr>
+        <w:rPr>
+          <w:rFonts w:ascii="Minecraftia" w:hAnsi="Minecraftia" w:cs="Minecraftia"/>
+          <w:b/>
+          <w:sz w:val="24"/>
+          <w:u w:val="single"/>
+        </w:rPr>
+      </w:pPr>
+      <w:bookmarkStart w:id="1" w:name="Contents_Description"/>
+      <w:r>
+        <w:rPr>
+          <w:rFonts w:ascii="Minecraftia" w:hAnsi="Minecraftia" w:cs="Minecraftia"/>
+          <w:b/>
+          <w:sz w:val="24"/>
+          <w:u w:val="single"/>
+        </w:rPr>
+        <w:t>Description</w:t>
+      </w:r>
       <w:bookmarkEnd w:id="1"/>
-    </w:p>
-    <w:p>
-      <w:pPr>
+      <w:r>
         <w:rPr>
           <w:rFonts w:ascii="Minecraftia" w:hAnsi="Minecraftia" w:cs="Minecraftia"/>
           <w:b/>
           <w:sz w:val="24"/>
           <w:u w:val="single"/>
         </w:rPr>
-      </w:pPr>
-      <w:bookmarkStart w:id="2" w:name="Contents_Description"/>
-      <w:r>
+        <w:t>:</w:t>
+      </w:r>
+    </w:p>
+    <w:p>
+      <w:pPr>
+        <w:ind w:firstLine="720"/>
+        <w:rPr>
+          <w:rFonts w:ascii="Minecraftia" w:hAnsi="Minecraftia" w:cs="Minecraftia"/>
+          <w:sz w:val="24"/>
+        </w:rPr>
+      </w:pPr>
+      <w:r>
+        <w:rPr>
+          <w:rFonts w:ascii="Minecraftia" w:hAnsi="Minecraftia" w:cs="Minecraftia"/>
+          <w:sz w:val="24"/>
+        </w:rPr>
+        <w:t xml:space="preserve">Defensive Add-on is an add-on that allows players to place defensive turrets and traps to protect themselves, their creations, positions, and so on. The add-on adds </w:t>
+      </w:r>
+      <w:r>
+        <w:rPr>
+          <w:rFonts w:ascii="Minecraftia" w:hAnsi="Minecraftia" w:cs="Minecraftia"/>
+          <w:b/>
+          <w:i/>
+          <w:sz w:val="24"/>
+        </w:rPr>
+        <w:t>Towers</w:t>
+      </w:r>
+      <w:r>
+        <w:rPr>
+          <w:rFonts w:ascii="Minecraftia" w:hAnsi="Minecraftia" w:cs="Minecraftia"/>
+          <w:sz w:val="24"/>
+        </w:rPr>
+        <w:t xml:space="preserve">, </w:t>
+      </w:r>
+      <w:r>
+        <w:rPr>
+          <w:rFonts w:ascii="Minecraftia" w:hAnsi="Minecraftia" w:cs="Minecraftia"/>
+          <w:b/>
+          <w:i/>
+          <w:sz w:val="24"/>
+        </w:rPr>
+        <w:t>Traps</w:t>
+      </w:r>
+      <w:r>
+        <w:rPr>
+          <w:rFonts w:ascii="Minecraftia" w:hAnsi="Minecraftia" w:cs="Minecraftia"/>
+          <w:sz w:val="24"/>
+        </w:rPr>
+        <w:t xml:space="preserve">, </w:t>
+      </w:r>
+      <w:r>
+        <w:rPr>
+          <w:rFonts w:ascii="Minecraftia" w:hAnsi="Minecraftia" w:cs="Minecraftia"/>
+          <w:b/>
+          <w:i/>
+          <w:sz w:val="24"/>
+        </w:rPr>
+        <w:t>Entities</w:t>
+      </w:r>
+      <w:r>
+        <w:rPr>
+          <w:rFonts w:ascii="Minecraftia" w:hAnsi="Minecraftia" w:cs="Minecraftia"/>
+          <w:sz w:val="24"/>
+        </w:rPr>
+        <w:t xml:space="preserve">, </w:t>
+      </w:r>
+      <w:r>
+        <w:rPr>
+          <w:rFonts w:ascii="Minecraftia" w:hAnsi="Minecraftia" w:cs="Minecraftia"/>
+          <w:b/>
+          <w:i/>
+          <w:sz w:val="24"/>
+        </w:rPr>
+        <w:t>Structures</w:t>
+      </w:r>
+      <w:r>
+        <w:rPr>
+          <w:rFonts w:ascii="Minecraftia" w:hAnsi="Minecraftia" w:cs="Minecraftia"/>
+          <w:sz w:val="24"/>
+        </w:rPr>
+        <w:t xml:space="preserve">, </w:t>
+      </w:r>
+      <w:r>
+        <w:rPr>
+          <w:rFonts w:ascii="Minecraftia" w:hAnsi="Minecraftia" w:cs="Minecraftia"/>
+          <w:b/>
+          <w:i/>
+          <w:sz w:val="24"/>
+        </w:rPr>
+        <w:t>Villager Types</w:t>
+      </w:r>
+      <w:r>
+        <w:rPr>
+          <w:rFonts w:ascii="Minecraftia" w:hAnsi="Minecraftia" w:cs="Minecraftia"/>
+          <w:sz w:val="24"/>
+        </w:rPr>
+        <w:t xml:space="preserve">, and </w:t>
+      </w:r>
+      <w:r>
+        <w:rPr>
+          <w:rFonts w:ascii="Minecraftia" w:hAnsi="Minecraftia" w:cs="Minecraftia"/>
+          <w:b/>
+          <w:i/>
+          <w:sz w:val="24"/>
+        </w:rPr>
+        <w:t>Items</w:t>
+      </w:r>
+      <w:r>
+        <w:rPr>
+          <w:rFonts w:ascii="Minecraftia" w:hAnsi="Minecraftia" w:cs="Minecraftia"/>
+          <w:sz w:val="24"/>
+        </w:rPr>
+        <w:t xml:space="preserve"> to the game, which opens a lot of new capabilities, ideas, and creative imaginations for the players to explore.</w:t>
+      </w:r>
+    </w:p>
+    <w:p>
+      <w:pPr>
+        <w:rPr>
+          <w:rFonts w:ascii="Minecraftia" w:hAnsi="Minecraftia" w:cs="Minecraftia"/>
+          <w:sz w:val="24"/>
+        </w:rPr>
+      </w:pPr>
+    </w:p>
+    <w:p>
+      <w:pPr>
         <w:rPr>
           <w:rFonts w:ascii="Minecraftia" w:hAnsi="Minecraftia" w:cs="Minecraftia"/>
           <w:b/>
           <w:sz w:val="24"/>
           <w:u w:val="single"/>
         </w:rPr>
-        <w:t>Description</w:t>
+      </w:pPr>
+      <w:bookmarkStart w:id="2" w:name="Contents_BasicInformation"/>
+      <w:r>
+        <w:rPr>
+          <w:rFonts w:ascii="Minecraftia" w:hAnsi="Minecraftia" w:cs="Minecraftia"/>
+          <w:b/>
+          <w:sz w:val="24"/>
+          <w:u w:val="single"/>
+        </w:rPr>
+        <w:t>Basic Information</w:t>
       </w:r>
       <w:bookmarkEnd w:id="2"/>
-      <w:r>
-        <w:rPr>
-          <w:rFonts w:ascii="Minecraftia" w:hAnsi="Minecraftia" w:cs="Minecraftia"/>
-          <w:b/>
-          <w:sz w:val="24"/>
-          <w:u w:val="single"/>
-        </w:rPr>
-        <w:t>:</w:t>
-      </w:r>
-    </w:p>
-    <w:p>
-      <w:pPr>
-        <w:ind w:firstLine="720"/>
-        <w:rPr>
-          <w:rFonts w:ascii="Minecraftia" w:hAnsi="Minecraftia" w:cs="Minecraftia"/>
-          <w:sz w:val="24"/>
-        </w:rPr>
-      </w:pPr>
-      <w:r>
-        <w:rPr>
-          <w:rFonts w:ascii="Minecraftia" w:hAnsi="Minecraftia" w:cs="Minecraftia"/>
-          <w:sz w:val="24"/>
-        </w:rPr>
-        <w:t xml:space="preserve">Defensive Add-on is an add-on that allows players to place defensive turrets and traps to protect themselves, their creations, positions, and so on. The add-on adds </w:t>
-      </w:r>
-      <w:r>
-        <w:rPr>
-          <w:rFonts w:ascii="Minecraftia" w:hAnsi="Minecraftia" w:cs="Minecraftia"/>
-          <w:b/>
-          <w:i/>
-          <w:sz w:val="24"/>
-        </w:rPr>
-        <w:t>Towers</w:t>
-      </w:r>
-      <w:r>
-        <w:rPr>
-          <w:rFonts w:ascii="Minecraftia" w:hAnsi="Minecraftia" w:cs="Minecraftia"/>
-          <w:sz w:val="24"/>
-        </w:rPr>
-        <w:t xml:space="preserve">, </w:t>
-      </w:r>
-      <w:r>
-        <w:rPr>
-          <w:rFonts w:ascii="Minecraftia" w:hAnsi="Minecraftia" w:cs="Minecraftia"/>
-          <w:b/>
-          <w:i/>
-          <w:sz w:val="24"/>
-        </w:rPr>
-        <w:t>Traps</w:t>
-      </w:r>
-      <w:r>
-        <w:rPr>
-          <w:rFonts w:ascii="Minecraftia" w:hAnsi="Minecraftia" w:cs="Minecraftia"/>
-          <w:sz w:val="24"/>
-        </w:rPr>
-        <w:t xml:space="preserve">, </w:t>
-      </w:r>
-      <w:r>
-        <w:rPr>
-          <w:rFonts w:ascii="Minecraftia" w:hAnsi="Minecraftia" w:cs="Minecraftia"/>
-          <w:b/>
-          <w:i/>
-          <w:sz w:val="24"/>
-        </w:rPr>
-        <w:t>Entities</w:t>
-      </w:r>
-      <w:r>
-        <w:rPr>
-          <w:rFonts w:ascii="Minecraftia" w:hAnsi="Minecraftia" w:cs="Minecraftia"/>
-          <w:sz w:val="24"/>
-        </w:rPr>
-        <w:t xml:space="preserve">, </w:t>
-      </w:r>
-      <w:r>
-        <w:rPr>
-          <w:rFonts w:ascii="Minecraftia" w:hAnsi="Minecraftia" w:cs="Minecraftia"/>
-          <w:b/>
-          <w:i/>
-          <w:sz w:val="24"/>
-        </w:rPr>
-        <w:t>Structures</w:t>
-      </w:r>
-      <w:r>
-        <w:rPr>
-          <w:rFonts w:ascii="Minecraftia" w:hAnsi="Minecraftia" w:cs="Minecraftia"/>
-          <w:sz w:val="24"/>
-        </w:rPr>
-        <w:t xml:space="preserve">, </w:t>
-      </w:r>
-      <w:r>
-        <w:rPr>
-          <w:rFonts w:ascii="Minecraftia" w:hAnsi="Minecraftia" w:cs="Minecraftia"/>
-          <w:b/>
-          <w:i/>
-          <w:sz w:val="24"/>
-        </w:rPr>
-        <w:t>Villager Types</w:t>
-      </w:r>
-      <w:r>
-        <w:rPr>
-          <w:rFonts w:ascii="Minecraftia" w:hAnsi="Minecraftia" w:cs="Minecraftia"/>
-          <w:sz w:val="24"/>
-        </w:rPr>
-        <w:t xml:space="preserve">, and </w:t>
-      </w:r>
-      <w:r>
-        <w:rPr>
-          <w:rFonts w:ascii="Minecraftia" w:hAnsi="Minecraftia" w:cs="Minecraftia"/>
-          <w:b/>
-          <w:i/>
-          <w:sz w:val="24"/>
-        </w:rPr>
-        <w:t>Items</w:t>
-      </w:r>
-      <w:r>
-        <w:rPr>
-          <w:rFonts w:ascii="Minecraftia" w:hAnsi="Minecraftia" w:cs="Minecraftia"/>
-          <w:sz w:val="24"/>
-        </w:rPr>
-        <w:t xml:space="preserve"> to the game, which opens a lot of new capabilities, ideas, and creative imaginations for the players to explore.</w:t>
-      </w:r>
-    </w:p>
-    <w:p>
-      <w:pPr>
-        <w:rPr>
-          <w:rFonts w:ascii="Minecraftia" w:hAnsi="Minecraftia" w:cs="Minecraftia"/>
-          <w:sz w:val="24"/>
-        </w:rPr>
-      </w:pPr>
-    </w:p>
-    <w:p>
-      <w:pPr>
-        <w:rPr>
-          <w:rFonts w:ascii="Minecraftia" w:hAnsi="Minecraftia" w:cs="Minecraftia"/>
-          <w:b/>
-          <w:sz w:val="24"/>
-          <w:u w:val="single"/>
-        </w:rPr>
-      </w:pPr>
-      <w:bookmarkStart w:id="3" w:name="Contents_BasicInformation"/>
-      <w:r>
-        <w:rPr>
-          <w:rFonts w:ascii="Minecraftia" w:hAnsi="Minecraftia" w:cs="Minecraftia"/>
-          <w:b/>
-          <w:sz w:val="24"/>
-          <w:u w:val="single"/>
-        </w:rPr>
-        <w:t>Basic Information</w:t>
-      </w:r>
-      <w:bookmarkEnd w:id="3"/>
       <w:r>
         <w:rPr>
           <w:rFonts w:ascii="Minecraftia" w:hAnsi="Minecraftia" w:cs="Minecraftia"/>
@@ -708,7 +706,7 @@
           <w:sz w:val="24"/>
         </w:rPr>
       </w:pPr>
-      <w:bookmarkStart w:id="4" w:name="Contents_Installation"/>
+      <w:bookmarkStart w:id="3" w:name="Contents_Installation"/>
       <w:r>
         <w:rPr>
           <w:rFonts w:ascii="Minecraftia" w:hAnsi="Minecraftia" w:cs="Minecraftia"/>
@@ -718,106 +716,145 @@
         </w:rPr>
         <w:t>Installation</w:t>
       </w:r>
+      <w:bookmarkEnd w:id="3"/>
+      <w:r>
+        <w:rPr>
+          <w:rFonts w:ascii="Minecraftia" w:hAnsi="Minecraftia" w:cs="Minecraftia"/>
+          <w:b/>
+          <w:sz w:val="24"/>
+          <w:u w:val="single"/>
+        </w:rPr>
+        <w:t>:</w:t>
+      </w:r>
+    </w:p>
+    <w:p>
+      <w:pPr>
+        <w:rPr>
+          <w:rFonts w:ascii="Minecraftia" w:hAnsi="Minecraftia" w:cs="Minecraftia"/>
+          <w:sz w:val="24"/>
+        </w:rPr>
+      </w:pPr>
+      <w:r>
+        <w:rPr>
+          <w:rFonts w:ascii="Minecraftia" w:hAnsi="Minecraftia" w:cs="Minecraftia"/>
+          <w:sz w:val="24"/>
+        </w:rPr>
+        <w:tab/>
+        <w:t>To install the Add-on, please follow the instructions provided below:</w:t>
+      </w:r>
+    </w:p>
+    <w:p>
+      <w:pPr>
+        <w:rPr>
+          <w:rFonts w:ascii="Minecraftia" w:hAnsi="Minecraftia" w:cs="Minecraftia"/>
+          <w:b/>
+          <w:sz w:val="24"/>
+        </w:rPr>
+      </w:pPr>
+    </w:p>
+    <w:p>
+      <w:pPr>
+        <w:rPr>
+          <w:rFonts w:ascii="Minecraftia" w:hAnsi="Minecraftia" w:cs="Minecraftia"/>
+          <w:sz w:val="24"/>
+        </w:rPr>
+      </w:pPr>
+      <w:r>
+        <w:rPr>
+          <w:rFonts w:ascii="Minecraftia" w:hAnsi="Minecraftia" w:cs="Minecraftia"/>
+          <w:b/>
+          <w:sz w:val="24"/>
+        </w:rPr>
+        <w:t>&lt;WINDOWS 10&gt;</w:t>
+      </w:r>
+      <w:r>
+        <w:rPr>
+          <w:rFonts w:ascii="Minecraftia" w:hAnsi="Minecraftia" w:cs="Minecraftia"/>
+          <w:b/>
+          <w:sz w:val="24"/>
+        </w:rPr>
+        <w:br/>
+      </w:r>
+      <w:r>
+        <w:rPr>
+          <w:rFonts w:ascii="Minecraftia" w:hAnsi="Minecraftia" w:cs="Minecraftia"/>
+          <w:sz w:val="24"/>
+        </w:rPr>
+        <w:tab/>
+        <w:t xml:space="preserve">For windows 10, simply double click the </w:t>
+      </w:r>
+      <w:r>
+        <w:rPr>
+          <w:rFonts w:ascii="Minecraftia" w:hAnsi="Minecraftia" w:cs="Minecraftia"/>
+          <w:b/>
+          <w:sz w:val="24"/>
+        </w:rPr>
+        <w:t>“</w:t>
+      </w:r>
+      <w:r>
+        <w:rPr>
+          <w:rFonts w:ascii="Minecraftia" w:hAnsi="Minecraftia" w:cs="Minecraftia"/>
+          <w:b/>
+          <w:i/>
+          <w:sz w:val="24"/>
+          <w:u w:val="single"/>
+        </w:rPr>
+        <w:t>mcpack</w:t>
+      </w:r>
+      <w:r>
+        <w:rPr>
+          <w:rFonts w:ascii="Minecraftia" w:hAnsi="Minecraftia" w:cs="Minecraftia"/>
+          <w:b/>
+          <w:sz w:val="24"/>
+        </w:rPr>
+        <w:t>”</w:t>
+      </w:r>
+      <w:r>
+        <w:rPr>
+          <w:rFonts w:ascii="Minecraftia" w:hAnsi="Minecraftia" w:cs="Minecraftia"/>
+          <w:sz w:val="24"/>
+        </w:rPr>
+        <w:t xml:space="preserve"> file and wait for Minecraft Win10 to load it.</w:t>
+      </w:r>
+    </w:p>
+    <w:p>
+      <w:pPr>
+        <w:rPr>
+          <w:rFonts w:ascii="Minecraftia" w:hAnsi="Minecraftia" w:cs="Minecraftia"/>
+          <w:sz w:val="24"/>
+        </w:rPr>
+      </w:pPr>
+      <w:r>
+        <w:rPr>
+          <w:rFonts w:ascii="Minecraftia" w:hAnsi="Minecraftia" w:cs="Minecraftia"/>
+          <w:sz w:val="24"/>
+        </w:rPr>
+        <w:tab/>
+        <w:t xml:space="preserve">When using the behavior pack in a world, </w:t>
+      </w:r>
+      <w:r>
+        <w:rPr>
+          <w:rFonts w:ascii="Minecraftia" w:hAnsi="Minecraftia" w:cs="Minecraftia"/>
+          <w:b/>
+          <w:sz w:val="24"/>
+        </w:rPr>
+        <w:t>enabled</w:t>
+      </w:r>
+      <w:r>
+        <w:rPr>
+          <w:rFonts w:ascii="Minecraftia" w:hAnsi="Minecraftia" w:cs="Minecraftia"/>
+          <w:sz w:val="24"/>
+        </w:rPr>
+        <w:t xml:space="preserve"> the “Holiday Creator Feature” to be able to use the add-on.</w:t>
+      </w:r>
+      <w:bookmarkStart w:id="4" w:name="_GoBack"/>
       <w:bookmarkEnd w:id="4"/>
       <w:r>
         <w:rPr>
           <w:rFonts w:ascii="Minecraftia" w:hAnsi="Minecraftia" w:cs="Minecraftia"/>
-          <w:b/>
-          <w:sz w:val="24"/>
-          <w:u w:val="single"/>
-        </w:rPr>
-        <w:t>:</w:t>
-      </w:r>
-    </w:p>
-    <w:p>
-      <w:pPr>
-        <w:rPr>
-          <w:rFonts w:ascii="Minecraftia" w:hAnsi="Minecraftia" w:cs="Minecraftia"/>
-          <w:sz w:val="24"/>
-        </w:rPr>
-      </w:pPr>
-      <w:r>
-        <w:rPr>
-          <w:rFonts w:ascii="Minecraftia" w:hAnsi="Minecraftia" w:cs="Minecraftia"/>
-          <w:sz w:val="24"/>
-        </w:rPr>
-        <w:tab/>
-        <w:t>To install the Add-on, please follow the instructions provided below:</w:t>
-      </w:r>
-    </w:p>
-    <w:p>
-      <w:pPr>
-        <w:rPr>
-          <w:rFonts w:ascii="Minecraftia" w:hAnsi="Minecraftia" w:cs="Minecraftia"/>
-          <w:b/>
-          <w:sz w:val="24"/>
-        </w:rPr>
-      </w:pPr>
-    </w:p>
-    <w:p>
-      <w:pPr>
-        <w:rPr>
-          <w:rFonts w:ascii="Minecraftia" w:hAnsi="Minecraftia" w:cs="Minecraftia"/>
-          <w:b/>
-          <w:sz w:val="24"/>
-        </w:rPr>
-      </w:pPr>
-      <w:r>
-        <w:rPr>
-          <w:rFonts w:ascii="Minecraftia" w:hAnsi="Minecraftia" w:cs="Minecraftia"/>
-          <w:b/>
-          <w:sz w:val="24"/>
-        </w:rPr>
-        <w:t>&lt;WINDOWS 10&gt;</w:t>
-      </w:r>
-      <w:r>
-        <w:rPr>
-          <w:rFonts w:ascii="Minecraftia" w:hAnsi="Minecraftia" w:cs="Minecraftia"/>
-          <w:b/>
-          <w:sz w:val="24"/>
-        </w:rPr>
-        <w:br/>
-      </w:r>
-      <w:r>
-        <w:rPr>
-          <w:rFonts w:ascii="Minecraftia" w:hAnsi="Minecraftia" w:cs="Minecraftia"/>
-          <w:sz w:val="24"/>
-        </w:rPr>
-        <w:tab/>
-        <w:t xml:space="preserve">For windows 10, simply double click the </w:t>
-      </w:r>
-      <w:r>
-        <w:rPr>
-          <w:rFonts w:ascii="Minecraftia" w:hAnsi="Minecraftia" w:cs="Minecraftia"/>
-          <w:b/>
-          <w:sz w:val="24"/>
-        </w:rPr>
-        <w:t>“</w:t>
-      </w:r>
-      <w:r>
-        <w:rPr>
-          <w:rFonts w:ascii="Minecraftia" w:hAnsi="Minecraftia" w:cs="Minecraftia"/>
-          <w:b/>
-          <w:i/>
-          <w:sz w:val="24"/>
-          <w:u w:val="single"/>
-        </w:rPr>
-        <w:t>mcpack</w:t>
-      </w:r>
-      <w:r>
-        <w:rPr>
-          <w:rFonts w:ascii="Minecraftia" w:hAnsi="Minecraftia" w:cs="Minecraftia"/>
-          <w:b/>
-          <w:sz w:val="24"/>
-        </w:rPr>
-        <w:t>”</w:t>
-      </w:r>
-      <w:r>
-        <w:rPr>
-          <w:rFonts w:ascii="Minecraftia" w:hAnsi="Minecraftia" w:cs="Minecraftia"/>
-          <w:sz w:val="24"/>
-        </w:rPr>
-        <w:t xml:space="preserve"> file and wait for Minecraft Win10 to load it.</w:t>
+          <w:sz w:val="24"/>
+        </w:rPr>
+        <w:t xml:space="preserve"> </w:t>
       </w:r>
     </w:p>
     <w:p>
@@ -1233,7 +1270,7 @@
           <w:rPr>
             <w:noProof/>
           </w:rPr>
-          <w:t>1</w:t>
+          <w:t>4</w:t>
         </w:r>
         <w:r>
           <w:rPr>

</xml_diff>

<commit_message>
Updated and Improved Cannon Turret
Changelog:

+ Added component groups and events for animation implementation
+ Added "Death Animation"
+ Added an animation controller to create the "firing_sequence" animation (WIP)
* Updated turret's behavior to enable range attack
* Updated turret's geometry file.
* Updated animations such as the "shoot" and "look_at_target".
* Changed the "idle" animation to "setup" to fixate the base of the turret (WIP)
* Updated all items related to the cannon to show their item names
* Fixed "radius too large" error for the "fuse" particle.
* Fixed "flash" particle.
* Updated particle's rotation from "rotate_xyz" to "lookat_xyz".
* Updated turret's render controller to change hurt color.
</commit_message>
<xml_diff>
--- a/Defensive Add-On Read me.docx
+++ b/Defensive Add-On Read me.docx
@@ -845,16 +845,7 @@
           <w:rFonts w:ascii="Minecraftia" w:hAnsi="Minecraftia" w:cs="Minecraftia"/>
           <w:sz w:val="24"/>
         </w:rPr>
-        <w:t xml:space="preserve"> the “Holiday Creator Feature” to be able to use the add-on.</w:t>
-      </w:r>
-      <w:bookmarkStart w:id="4" w:name="_GoBack"/>
-      <w:bookmarkEnd w:id="4"/>
-      <w:r>
-        <w:rPr>
-          <w:rFonts w:ascii="Minecraftia" w:hAnsi="Minecraftia" w:cs="Minecraftia"/>
-          <w:sz w:val="24"/>
-        </w:rPr>
-        <w:t xml:space="preserve"> </w:t>
+        <w:t xml:space="preserve"> the “Holiday Creator Feature” to be able to use the add-on. </w:t>
       </w:r>
     </w:p>
     <w:p>
@@ -936,7 +927,7 @@
           <w:szCs w:val="32"/>
         </w:rPr>
       </w:pPr>
-      <w:bookmarkStart w:id="5" w:name="Contents"/>
+      <w:bookmarkStart w:id="4" w:name="Contents"/>
       <w:r>
         <w:rPr>
           <w:b/>
@@ -947,7 +938,7 @@
         <w:lastRenderedPageBreak/>
         <w:t>CONTENTS</w:t>
       </w:r>
-      <w:bookmarkEnd w:id="5"/>
+      <w:bookmarkEnd w:id="4"/>
     </w:p>
     <w:p>
       <w:pPr>
@@ -1026,7 +1017,7 @@
                       <a:avLst/>
                     </a:prstGeom>
                     <a:noFill/>
-                    <a:ln>
+                    <a:ln cmpd="dbl">
                       <a:noFill/>
                     </a:ln>
                   </pic:spPr>
@@ -1042,28 +1033,35 @@
           <w:b/>
           <w:sz w:val="24"/>
         </w:rPr>
-        <w:t>Cannon Turret</w:t>
-      </w:r>
-      <w:r>
-        <w:rPr>
-          <w:rFonts w:ascii="Minecraftia" w:hAnsi="Minecraftia" w:cs="Minecraftia"/>
-          <w:sz w:val="24"/>
-        </w:rPr>
-        <w:t xml:space="preserve"> </w:t>
-      </w:r>
-      <w:r>
-        <w:rPr>
-          <w:rFonts w:ascii="Times New Roman" w:hAnsi="Times New Roman" w:cs="Times New Roman"/>
-          <w:sz w:val="24"/>
-        </w:rPr>
-        <w:t>–</w:t>
-      </w:r>
-      <w:r>
-        <w:rPr>
-          <w:rFonts w:ascii="Minecraftia" w:hAnsi="Minecraftia" w:cs="Minecraftia"/>
-          <w:sz w:val="24"/>
-        </w:rPr>
-        <w:t xml:space="preserve"> The very first turret implemented in the add-on.</w:t>
+        <w:t xml:space="preserve">Cannon </w:t>
+      </w:r>
+      <w:r>
+        <w:rPr>
+          <w:rFonts w:ascii="Minecraftia" w:hAnsi="Minecraftia" w:cs="Minecraftia"/>
+          <w:sz w:val="24"/>
+        </w:rPr>
+        <w:t>Turret</w:t>
+      </w:r>
+      <w:r>
+        <w:rPr>
+          <w:rFonts w:ascii="Minecraftia" w:hAnsi="Minecraftia" w:cs="Minecraftia"/>
+          <w:sz w:val="24"/>
+        </w:rPr>
+        <w:t xml:space="preserve"> - </w:t>
+      </w:r>
+      <w:r>
+        <w:rPr>
+          <w:rFonts w:ascii="Minecraftia" w:hAnsi="Minecraftia" w:cs="Minecraftia"/>
+          <w:sz w:val="24"/>
+        </w:rPr>
+        <w:t>The</w:t>
+      </w:r>
+      <w:r>
+        <w:rPr>
+          <w:rFonts w:ascii="Minecraftia" w:hAnsi="Minecraftia" w:cs="Minecraftia"/>
+          <w:sz w:val="24"/>
+        </w:rPr>
+        <w:t xml:space="preserve"> very first turret implemented in the add-on.</w:t>
       </w:r>
       <w:r>
         <w:rPr>
@@ -1093,6 +1091,7 @@
         <w:rPr>
           <w:rFonts w:ascii="Minecraftia" w:hAnsi="Minecraftia" w:cs="Minecraftia"/>
           <w:sz w:val="24"/>
+          <w:lang w:val="en-US"/>
         </w:rPr>
       </w:pPr>
       <w:r>
@@ -1143,6 +1142,13 @@
           <w:sz w:val="24"/>
         </w:rPr>
         <w:tab/>
+      </w:r>
+      <w:r>
+        <w:rPr>
+          <w:rFonts w:ascii="Minecraftia" w:hAnsi="Minecraftia" w:cs="Minecraftia"/>
+          <w:sz w:val="24"/>
+        </w:rPr>
+        <w:t>0.2 shots/s</w:t>
       </w:r>
       <w:r>
         <w:rPr>
@@ -1171,6 +1177,84 @@
           <w:rFonts w:ascii="Minecraftia" w:hAnsi="Minecraftia" w:cs="Minecraftia"/>
           <w:sz w:val="24"/>
         </w:rPr>
+        <w:t>50</w:t>
+      </w:r>
+      <w:r>
+        <w:rPr>
+          <w:rFonts w:ascii="Minecraftia" w:hAnsi="Minecraftia" w:cs="Minecraftia"/>
+          <w:sz w:val="24"/>
+        </w:rPr>
+        <w:t xml:space="preserve"> (</w:t>
+      </w:r>
+      <w:r>
+        <w:rPr>
+          <w:rFonts w:ascii="Minecraftia" w:hAnsi="Minecraftia" w:cs="Minecraftia"/>
+          <w:noProof/>
+          <w:sz w:val="24"/>
+          <w:lang w:val="ru-RU"/>
+        </w:rPr>
+        <w:drawing>
+          <wp:inline distT="0" distB="0" distL="0" distR="0">
+            <wp:extent cx="228600" cy="228600"/>
+            <wp:effectExtent l="0" t="0" r="0" b="0"/>
+            <wp:docPr id="1" name="Picture 1" descr="C:\Users\karls\AppData\Local\Microsoft\Windows\INetCache\Content.Word\heart icon (full).png"/>
+            <wp:cNvGraphicFramePr>
+              <a:graphicFrameLocks xmlns:a="http://schemas.openxmlformats.org/drawingml/2006/main" noChangeAspect="1"/>
+            </wp:cNvGraphicFramePr>
+            <a:graphic xmlns:a="http://schemas.openxmlformats.org/drawingml/2006/main">
+              <a:graphicData uri="http://schemas.openxmlformats.org/drawingml/2006/picture">
+                <pic:pic xmlns:pic="http://schemas.openxmlformats.org/drawingml/2006/picture">
+                  <pic:nvPicPr>
+                    <pic:cNvPr id="0" name="Picture 6" descr="C:\Users\karls\AppData\Local\Microsoft\Windows\INetCache\Content.Word\heart icon (full).png"/>
+                    <pic:cNvPicPr>
+                      <a:picLocks noChangeAspect="1" noChangeArrowheads="1"/>
+                    </pic:cNvPicPr>
+                  </pic:nvPicPr>
+                  <pic:blipFill>
+                    <a:blip r:embed="rId12">
+                      <a:extLst>
+                        <a:ext uri="{28A0092B-C50C-407E-A947-70E740481C1C}">
+                          <a14:useLocalDpi xmlns:a14="http://schemas.microsoft.com/office/drawing/2010/main" val="0"/>
+                        </a:ext>
+                      </a:extLst>
+                    </a:blip>
+                    <a:srcRect/>
+                    <a:stretch>
+                      <a:fillRect/>
+                    </a:stretch>
+                  </pic:blipFill>
+                  <pic:spPr bwMode="auto">
+                    <a:xfrm>
+                      <a:off x="0" y="0"/>
+                      <a:ext cx="228600" cy="228600"/>
+                    </a:xfrm>
+                    <a:prstGeom prst="rect">
+                      <a:avLst/>
+                    </a:prstGeom>
+                    <a:noFill/>
+                    <a:ln>
+                      <a:noFill/>
+                    </a:ln>
+                  </pic:spPr>
+                </pic:pic>
+              </a:graphicData>
+            </a:graphic>
+          </wp:inline>
+        </w:drawing>
+      </w:r>
+      <w:r>
+        <w:rPr>
+          <w:rFonts w:ascii="Minecraftia" w:hAnsi="Minecraftia" w:cs="Minecraftia"/>
+          <w:sz w:val="24"/>
+          <w:lang w:val="en-US"/>
+        </w:rPr>
+        <w:t xml:space="preserve"> * 25)</w:t>
+      </w:r>
+      <w:r>
+        <w:rPr>
+          <w:rFonts w:ascii="Minecraftia" w:hAnsi="Minecraftia" w:cs="Minecraftia"/>
+          <w:sz w:val="24"/>
+        </w:rPr>
         <w:br/>
         <w:t>Repairable:</w:t>
       </w:r>
@@ -1198,10 +1282,417 @@
         <w:tab/>
         <w:t>[Wood Plank, Iron Nugget, Iron Ingot, Iron Block]</w:t>
       </w:r>
+      <w:r>
+        <w:rPr>
+          <w:rFonts w:ascii="Minecraftia" w:hAnsi="Minecraftia" w:cs="Minecraftia"/>
+          <w:sz w:val="24"/>
+        </w:rPr>
+        <w:br/>
+      </w:r>
+      <w:r>
+        <w:rPr>
+          <w:rFonts w:ascii="Minecraftia" w:hAnsi="Minecraftia" w:cs="Minecraftia"/>
+          <w:sz w:val="24"/>
+        </w:rPr>
+        <w:tab/>
+        <w:t>&gt; Wood Planks</w:t>
+      </w:r>
+      <w:r>
+        <w:rPr>
+          <w:rFonts w:ascii="Minecraftia" w:hAnsi="Minecraftia" w:cs="Minecraftia"/>
+          <w:sz w:val="24"/>
+        </w:rPr>
+        <w:t>:</w:t>
+      </w:r>
+      <w:r>
+        <w:rPr>
+          <w:rFonts w:ascii="Minecraftia" w:hAnsi="Minecraftia" w:cs="Minecraftia"/>
+          <w:sz w:val="24"/>
+        </w:rPr>
+        <w:tab/>
+      </w:r>
+      <w:r>
+        <w:rPr>
+          <w:rFonts w:ascii="Minecraftia" w:hAnsi="Minecraftia" w:cs="Minecraftia"/>
+          <w:sz w:val="24"/>
+        </w:rPr>
+        <w:t xml:space="preserve">+1 </w:t>
+      </w:r>
+      <w:r>
+        <w:rPr>
+          <w:rFonts w:ascii="Minecraftia" w:hAnsi="Minecraftia" w:cs="Minecraftia"/>
+          <w:sz w:val="24"/>
+        </w:rPr>
+        <w:t>(</w:t>
+      </w:r>
+      <w:r>
+        <w:rPr>
+          <w:rFonts w:ascii="Minecraftia" w:hAnsi="Minecraftia" w:cs="Minecraftia"/>
+          <w:sz w:val="24"/>
+        </w:rPr>
+        <w:pict>
+          <v:shapetype id="_x0000_t75" coordsize="21600,21600" o:spt="75" o:preferrelative="t" path="m@4@5l@4@11@9@11@9@5xe" filled="f" stroked="f">
+            <v:stroke joinstyle="miter"/>
+            <v:formulas>
+              <v:f eqn="if lineDrawn pixelLineWidth 0"/>
+              <v:f eqn="sum @0 1 0"/>
+              <v:f eqn="sum 0 0 @1"/>
+              <v:f eqn="prod @2 1 2"/>
+              <v:f eqn="prod @3 21600 pixelWidth"/>
+              <v:f eqn="prod @3 21600 pixelHeight"/>
+              <v:f eqn="sum @0 0 1"/>
+              <v:f eqn="prod @6 1 2"/>
+              <v:f eqn="prod @7 21600 pixelWidth"/>
+              <v:f eqn="sum @8 21600 0"/>
+              <v:f eqn="prod @7 21600 pixelHeight"/>
+              <v:f eqn="sum @10 21600 0"/>
+            </v:formulas>
+            <v:path o:extrusionok="f" gradientshapeok="t" o:connecttype="rect"/>
+            <o:lock v:ext="edit" aspectratio="t"/>
+          </v:shapetype>
+          <v:shape id="_x0000_i1031" type="#_x0000_t75" style="width:18pt;height:18pt">
+            <v:imagedata r:id="rId13" o:title="heart icon (half)"/>
+          </v:shape>
+        </w:pict>
+      </w:r>
+      <w:r>
+        <w:rPr>
+          <w:rFonts w:ascii="Minecraftia" w:hAnsi="Minecraftia" w:cs="Minecraftia"/>
+          <w:sz w:val="24"/>
+        </w:rPr>
+        <w:t>)</w:t>
+      </w:r>
+      <w:r>
+        <w:rPr>
+          <w:rFonts w:ascii="Minecraftia" w:hAnsi="Minecraftia" w:cs="Minecraftia"/>
+          <w:sz w:val="24"/>
+        </w:rPr>
+        <w:br/>
+      </w:r>
+      <w:r>
+        <w:rPr>
+          <w:rFonts w:ascii="Minecraftia" w:hAnsi="Minecraftia" w:cs="Minecraftia"/>
+          <w:sz w:val="24"/>
+        </w:rPr>
+        <w:tab/>
+        <w:t>&gt; Iron Nugget</w:t>
+      </w:r>
+      <w:r>
+        <w:rPr>
+          <w:rFonts w:ascii="Minecraftia" w:hAnsi="Minecraftia" w:cs="Minecraftia"/>
+          <w:sz w:val="24"/>
+        </w:rPr>
+        <w:t>:</w:t>
+      </w:r>
+      <w:r>
+        <w:rPr>
+          <w:rFonts w:ascii="Minecraftia" w:hAnsi="Minecraftia" w:cs="Minecraftia"/>
+          <w:sz w:val="24"/>
+        </w:rPr>
+        <w:tab/>
+        <w:t>+1 (</w:t>
+      </w:r>
+      <w:r>
+        <w:rPr>
+          <w:rFonts w:ascii="Minecraftia" w:hAnsi="Minecraftia" w:cs="Minecraftia"/>
+          <w:noProof/>
+          <w:sz w:val="24"/>
+          <w:lang w:val="ru-RU"/>
+        </w:rPr>
+        <w:drawing>
+          <wp:inline distT="0" distB="0" distL="0" distR="0">
+            <wp:extent cx="228600" cy="228600"/>
+            <wp:effectExtent l="0" t="0" r="0" b="0"/>
+            <wp:docPr id="3" name="Picture 3" descr="C:\Users\karls\AppData\Local\Microsoft\Windows\INetCache\Content.Word\heart icon (half).png"/>
+            <wp:cNvGraphicFramePr>
+              <a:graphicFrameLocks xmlns:a="http://schemas.openxmlformats.org/drawingml/2006/main" noChangeAspect="1"/>
+            </wp:cNvGraphicFramePr>
+            <a:graphic xmlns:a="http://schemas.openxmlformats.org/drawingml/2006/main">
+              <a:graphicData uri="http://schemas.openxmlformats.org/drawingml/2006/picture">
+                <pic:pic xmlns:pic="http://schemas.openxmlformats.org/drawingml/2006/picture">
+                  <pic:nvPicPr>
+                    <pic:cNvPr id="0" name="Picture 12" descr="C:\Users\karls\AppData\Local\Microsoft\Windows\INetCache\Content.Word\heart icon (half).png"/>
+                    <pic:cNvPicPr>
+                      <a:picLocks noChangeAspect="1" noChangeArrowheads="1"/>
+                    </pic:cNvPicPr>
+                  </pic:nvPicPr>
+                  <pic:blipFill>
+                    <a:blip r:embed="rId14">
+                      <a:extLst>
+                        <a:ext uri="{28A0092B-C50C-407E-A947-70E740481C1C}">
+                          <a14:useLocalDpi xmlns:a14="http://schemas.microsoft.com/office/drawing/2010/main" val="0"/>
+                        </a:ext>
+                      </a:extLst>
+                    </a:blip>
+                    <a:srcRect/>
+                    <a:stretch>
+                      <a:fillRect/>
+                    </a:stretch>
+                  </pic:blipFill>
+                  <pic:spPr bwMode="auto">
+                    <a:xfrm>
+                      <a:off x="0" y="0"/>
+                      <a:ext cx="228600" cy="228600"/>
+                    </a:xfrm>
+                    <a:prstGeom prst="rect">
+                      <a:avLst/>
+                    </a:prstGeom>
+                    <a:noFill/>
+                    <a:ln>
+                      <a:noFill/>
+                    </a:ln>
+                  </pic:spPr>
+                </pic:pic>
+              </a:graphicData>
+            </a:graphic>
+          </wp:inline>
+        </w:drawing>
+      </w:r>
+      <w:r>
+        <w:rPr>
+          <w:rFonts w:ascii="Minecraftia" w:hAnsi="Minecraftia" w:cs="Minecraftia"/>
+          <w:sz w:val="24"/>
+          <w:lang w:val="en-US"/>
+        </w:rPr>
+        <w:t>)</w:t>
+      </w:r>
+      <w:r>
+        <w:rPr>
+          <w:rFonts w:ascii="Minecraftia" w:hAnsi="Minecraftia" w:cs="Minecraftia"/>
+          <w:sz w:val="24"/>
+        </w:rPr>
+        <w:br/>
+      </w:r>
+      <w:r>
+        <w:rPr>
+          <w:rFonts w:ascii="Minecraftia" w:hAnsi="Minecraftia" w:cs="Minecraftia"/>
+          <w:sz w:val="24"/>
+        </w:rPr>
+        <w:tab/>
+        <w:t>&gt; Iron Ingot</w:t>
+      </w:r>
+      <w:r>
+        <w:rPr>
+          <w:rFonts w:ascii="Minecraftia" w:hAnsi="Minecraftia" w:cs="Minecraftia"/>
+          <w:sz w:val="24"/>
+        </w:rPr>
+        <w:t>:</w:t>
+      </w:r>
+      <w:r>
+        <w:rPr>
+          <w:rFonts w:ascii="Minecraftia" w:hAnsi="Minecraftia" w:cs="Minecraftia"/>
+          <w:sz w:val="24"/>
+        </w:rPr>
+        <w:tab/>
+        <w:t>+10 (</w:t>
+      </w:r>
+      <w:r>
+        <w:rPr>
+          <w:rFonts w:ascii="Minecraftia" w:hAnsi="Minecraftia" w:cs="Minecraftia"/>
+          <w:noProof/>
+          <w:sz w:val="24"/>
+          <w:lang w:val="ru-RU"/>
+        </w:rPr>
+        <w:drawing>
+          <wp:inline distT="0" distB="0" distL="0" distR="0" wp14:anchorId="4B6B9D5D" wp14:editId="7A80CD27">
+            <wp:extent cx="228600" cy="228600"/>
+            <wp:effectExtent l="0" t="0" r="0" b="0"/>
+            <wp:docPr id="4" name="Picture 4" descr="C:\Users\karls\AppData\Local\Microsoft\Windows\INetCache\Content.Word\heart icon (full).png"/>
+            <wp:cNvGraphicFramePr>
+              <a:graphicFrameLocks xmlns:a="http://schemas.openxmlformats.org/drawingml/2006/main" noChangeAspect="1"/>
+            </wp:cNvGraphicFramePr>
+            <a:graphic xmlns:a="http://schemas.openxmlformats.org/drawingml/2006/main">
+              <a:graphicData uri="http://schemas.openxmlformats.org/drawingml/2006/picture">
+                <pic:pic xmlns:pic="http://schemas.openxmlformats.org/drawingml/2006/picture">
+                  <pic:nvPicPr>
+                    <pic:cNvPr id="0" name="Picture 6" descr="C:\Users\karls\AppData\Local\Microsoft\Windows\INetCache\Content.Word\heart icon (full).png"/>
+                    <pic:cNvPicPr>
+                      <a:picLocks noChangeAspect="1" noChangeArrowheads="1"/>
+                    </pic:cNvPicPr>
+                  </pic:nvPicPr>
+                  <pic:blipFill>
+                    <a:blip r:embed="rId12">
+                      <a:extLst>
+                        <a:ext uri="{28A0092B-C50C-407E-A947-70E740481C1C}">
+                          <a14:useLocalDpi xmlns:a14="http://schemas.microsoft.com/office/drawing/2010/main" val="0"/>
+                        </a:ext>
+                      </a:extLst>
+                    </a:blip>
+                    <a:srcRect/>
+                    <a:stretch>
+                      <a:fillRect/>
+                    </a:stretch>
+                  </pic:blipFill>
+                  <pic:spPr bwMode="auto">
+                    <a:xfrm>
+                      <a:off x="0" y="0"/>
+                      <a:ext cx="228600" cy="228600"/>
+                    </a:xfrm>
+                    <a:prstGeom prst="rect">
+                      <a:avLst/>
+                    </a:prstGeom>
+                    <a:noFill/>
+                    <a:ln>
+                      <a:noFill/>
+                    </a:ln>
+                  </pic:spPr>
+                </pic:pic>
+              </a:graphicData>
+            </a:graphic>
+          </wp:inline>
+        </w:drawing>
+      </w:r>
+      <w:r>
+        <w:rPr>
+          <w:rFonts w:ascii="Minecraftia" w:hAnsi="Minecraftia" w:cs="Minecraftia"/>
+          <w:noProof/>
+          <w:sz w:val="24"/>
+          <w:lang w:val="en-US"/>
+        </w:rPr>
+        <w:t xml:space="preserve"> * 5</w:t>
+      </w:r>
+      <w:r>
+        <w:rPr>
+          <w:rFonts w:ascii="Minecraftia" w:hAnsi="Minecraftia" w:cs="Minecraftia"/>
+          <w:sz w:val="24"/>
+          <w:lang w:val="en-US"/>
+        </w:rPr>
+        <w:t>)</w:t>
+      </w:r>
+      <w:r>
+        <w:rPr>
+          <w:rFonts w:ascii="Minecraftia" w:hAnsi="Minecraftia" w:cs="Minecraftia"/>
+          <w:sz w:val="24"/>
+        </w:rPr>
+        <w:br/>
+      </w:r>
+      <w:r>
+        <w:rPr>
+          <w:rFonts w:ascii="Minecraftia" w:hAnsi="Minecraftia" w:cs="Minecraftia"/>
+          <w:sz w:val="24"/>
+        </w:rPr>
+        <w:tab/>
+        <w:t>&gt; Iron Block</w:t>
+      </w:r>
+      <w:r>
+        <w:rPr>
+          <w:rFonts w:ascii="Minecraftia" w:hAnsi="Minecraftia" w:cs="Minecraftia"/>
+          <w:sz w:val="24"/>
+        </w:rPr>
+        <w:t>:</w:t>
+      </w:r>
+      <w:r>
+        <w:rPr>
+          <w:rFonts w:ascii="Minecraftia" w:hAnsi="Minecraftia" w:cs="Minecraftia"/>
+          <w:sz w:val="24"/>
+        </w:rPr>
+        <w:tab/>
+      </w:r>
+      <w:bookmarkStart w:id="5" w:name="_GoBack"/>
+      <w:bookmarkEnd w:id="5"/>
+      <w:r>
+        <w:rPr>
+          <w:rFonts w:ascii="Minecraftia" w:hAnsi="Minecraftia" w:cs="Minecraftia"/>
+          <w:sz w:val="24"/>
+        </w:rPr>
+        <w:t>+100 (</w:t>
+      </w:r>
+      <w:r>
+        <w:rPr>
+          <w:rFonts w:ascii="Minecraftia" w:hAnsi="Minecraftia" w:cs="Minecraftia"/>
+          <w:noProof/>
+          <w:sz w:val="24"/>
+          <w:lang w:val="ru-RU"/>
+        </w:rPr>
+        <w:drawing>
+          <wp:inline distT="0" distB="0" distL="0" distR="0" wp14:anchorId="4B6B9D5D" wp14:editId="7A80CD27">
+            <wp:extent cx="228600" cy="228600"/>
+            <wp:effectExtent l="0" t="0" r="0" b="0"/>
+            <wp:docPr id="9" name="Picture 9" descr="C:\Users\karls\AppData\Local\Microsoft\Windows\INetCache\Content.Word\heart icon (full).png"/>
+            <wp:cNvGraphicFramePr>
+              <a:graphicFrameLocks xmlns:a="http://schemas.openxmlformats.org/drawingml/2006/main" noChangeAspect="1"/>
+            </wp:cNvGraphicFramePr>
+            <a:graphic xmlns:a="http://schemas.openxmlformats.org/drawingml/2006/main">
+              <a:graphicData uri="http://schemas.openxmlformats.org/drawingml/2006/picture">
+                <pic:pic xmlns:pic="http://schemas.openxmlformats.org/drawingml/2006/picture">
+                  <pic:nvPicPr>
+                    <pic:cNvPr id="0" name="Picture 6" descr="C:\Users\karls\AppData\Local\Microsoft\Windows\INetCache\Content.Word\heart icon (full).png"/>
+                    <pic:cNvPicPr>
+                      <a:picLocks noChangeAspect="1" noChangeArrowheads="1"/>
+                    </pic:cNvPicPr>
+                  </pic:nvPicPr>
+                  <pic:blipFill>
+                    <a:blip r:embed="rId12">
+                      <a:extLst>
+                        <a:ext uri="{28A0092B-C50C-407E-A947-70E740481C1C}">
+                          <a14:useLocalDpi xmlns:a14="http://schemas.microsoft.com/office/drawing/2010/main" val="0"/>
+                        </a:ext>
+                      </a:extLst>
+                    </a:blip>
+                    <a:srcRect/>
+                    <a:stretch>
+                      <a:fillRect/>
+                    </a:stretch>
+                  </pic:blipFill>
+                  <pic:spPr bwMode="auto">
+                    <a:xfrm>
+                      <a:off x="0" y="0"/>
+                      <a:ext cx="228600" cy="228600"/>
+                    </a:xfrm>
+                    <a:prstGeom prst="rect">
+                      <a:avLst/>
+                    </a:prstGeom>
+                    <a:noFill/>
+                    <a:ln>
+                      <a:noFill/>
+                    </a:ln>
+                  </pic:spPr>
+                </pic:pic>
+              </a:graphicData>
+            </a:graphic>
+          </wp:inline>
+        </w:drawing>
+      </w:r>
+      <w:r>
+        <w:rPr>
+          <w:rFonts w:ascii="Minecraftia" w:hAnsi="Minecraftia" w:cs="Minecraftia"/>
+          <w:sz w:val="24"/>
+          <w:lang w:val="en-US"/>
+        </w:rPr>
+        <w:t xml:space="preserve"> * 50) &amp;</w:t>
+      </w:r>
+      <w:r>
+        <w:rPr>
+          <w:rFonts w:ascii="Minecraftia" w:hAnsi="Minecraftia" w:cs="Minecraftia"/>
+          <w:sz w:val="24"/>
+          <w:lang w:val="en-US"/>
+        </w:rPr>
+        <w:t xml:space="preserve"> Absorption 3/+6 (</w:t>
+      </w:r>
+      <w:r>
+        <w:rPr>
+          <w:rFonts w:ascii="Minecraftia" w:hAnsi="Minecraftia" w:cs="Minecraftia"/>
+          <w:sz w:val="24"/>
+          <w:lang w:val="en-US"/>
+        </w:rPr>
+        <w:pict>
+          <v:shape id="_x0000_i1037" type="#_x0000_t75" style="width:18pt;height:18pt">
+            <v:imagedata r:id="rId15" o:title="absorption heart icon (full)"/>
+          </v:shape>
+        </w:pict>
+      </w:r>
+      <w:r>
+        <w:rPr>
+          <w:rFonts w:ascii="Minecraftia" w:hAnsi="Minecraftia" w:cs="Minecraftia"/>
+          <w:sz w:val="24"/>
+          <w:lang w:val="en-US"/>
+        </w:rPr>
+        <w:t xml:space="preserve"> * 3)</w:t>
+      </w:r>
     </w:p>
     <w:sectPr>
-      <w:headerReference w:type="default" r:id="rId12"/>
-      <w:footerReference w:type="default" r:id="rId13"/>
+      <w:headerReference w:type="default" r:id="rId16"/>
+      <w:footerReference w:type="default" r:id="rId17"/>
       <w:pgSz w:w="12240" w:h="15840"/>
       <w:pgMar w:top="1440" w:right="1440" w:bottom="1440" w:left="1440" w:header="708" w:footer="708" w:gutter="0"/>
       <w:cols w:space="708"/>

</xml_diff>

<commit_message>
Complete Cannon Turret Implementation
The final alpha release of the Cannon Turret. After this release, all the following one will now be marked as beta.

Changelog:
+ Added the cannonball projectile
+ Added render controller for cannonball
+ Added cannonball texture
+ Added cannonball RP and BP entity files
+ Added cannon.hit sounds for the cannon's sfx
* Updated documentation (.docx file) of the cannon to include the damage and if it is an AoE attack
* Updated cannon's BP entity file to remove unnecessary lines.
* Updated Turret Remover's texture
* Updated Turret Remover's recipe
* Updated sounds file to include hit1.ogg and hit2.ogg
* Included cannon ball in the lang file
* Updated almost all hostile entities' behavior, which allows them to be hostile towards the turrets
* Fixed animation bug where the turret's head yaw rotation is off.
</commit_message>
<xml_diff>
--- a/Defensive Add-On Read me.docx
+++ b/Defensive Add-On Read me.docx
@@ -36,18 +36,8 @@
             <w:rFonts w:ascii="Minecraftia" w:hAnsi="Minecraftia" w:cs="Minecraftia"/>
             <w:sz w:val="20"/>
           </w:rPr>
-          <w:t>@</w:t>
+          <w:t>@SatchNavida</w:t>
         </w:r>
-        <w:proofErr w:type="spellStart"/>
-        <w:r>
-          <w:rPr>
-            <w:rStyle w:val="Hyperlink"/>
-            <w:rFonts w:ascii="Minecraftia" w:hAnsi="Minecraftia" w:cs="Minecraftia"/>
-            <w:sz w:val="20"/>
-          </w:rPr>
-          <w:t>SatchNavida</w:t>
-        </w:r>
-        <w:proofErr w:type="spellEnd"/>
       </w:hyperlink>
       <w:r>
         <w:rPr>
@@ -55,22 +45,7 @@
           <w:sz w:val="20"/>
         </w:rPr>
         <w:br/>
-      </w:r>
-      <w:proofErr w:type="spellStart"/>
-      <w:r>
-        <w:rPr>
-          <w:rFonts w:ascii="Minecraftia" w:hAnsi="Minecraftia" w:cs="Minecraftia"/>
-          <w:sz w:val="20"/>
-        </w:rPr>
-        <w:t>Reddit</w:t>
-      </w:r>
-      <w:proofErr w:type="spellEnd"/>
-      <w:r>
-        <w:rPr>
-          <w:rFonts w:ascii="Minecraftia" w:hAnsi="Minecraftia" w:cs="Minecraftia"/>
-          <w:sz w:val="20"/>
-        </w:rPr>
-        <w:t xml:space="preserve">: </w:t>
+        <w:t xml:space="preserve">Reddit: </w:t>
       </w:r>
       <w:hyperlink r:id="rId8" w:tooltip="Go to Reddit." w:history="1">
         <w:r>
@@ -108,7 +83,6 @@
         </w:rPr>
         <w:br/>
       </w:r>
-      <w:proofErr w:type="spellStart"/>
       <w:r>
         <w:rPr>
           <w:rStyle w:val="Hyperlink"/>
@@ -117,18 +91,7 @@
           <w:sz w:val="20"/>
           <w:u w:val="none"/>
         </w:rPr>
-        <w:t>Github</w:t>
-      </w:r>
-      <w:proofErr w:type="spellEnd"/>
-      <w:r>
-        <w:rPr>
-          <w:rStyle w:val="Hyperlink"/>
-          <w:rFonts w:ascii="Minecraftia" w:hAnsi="Minecraftia" w:cs="Minecraftia"/>
-          <w:color w:val="auto"/>
-          <w:sz w:val="20"/>
-          <w:u w:val="none"/>
-        </w:rPr>
-        <w:t>:</w:t>
+        <w:t>Github:</w:t>
       </w:r>
       <w:r>
         <w:rPr>
@@ -1127,6 +1090,139 @@
           <w:rFonts w:ascii="Minecraftia" w:hAnsi="Minecraftia" w:cs="Minecraftia"/>
           <w:sz w:val="24"/>
         </w:rPr>
+        <w:t>15 (</w:t>
+      </w:r>
+      <w:r>
+        <w:rPr>
+          <w:rFonts w:ascii="Minecraftia" w:hAnsi="Minecraftia" w:cs="Minecraftia"/>
+          <w:noProof/>
+          <w:sz w:val="24"/>
+          <w:lang w:val="ru-RU"/>
+        </w:rPr>
+        <w:drawing>
+          <wp:inline distT="0" distB="0" distL="0" distR="0" wp14:anchorId="641626A5" wp14:editId="40D580CD">
+            <wp:extent cx="228600" cy="228600"/>
+            <wp:effectExtent l="0" t="0" r="0" b="0"/>
+            <wp:docPr id="5" name="Picture 5" descr="C:\Users\karls\AppData\Local\Microsoft\Windows\INetCache\Content.Word\heart icon (full).png"/>
+            <wp:cNvGraphicFramePr>
+              <a:graphicFrameLocks xmlns:a="http://schemas.openxmlformats.org/drawingml/2006/main" noChangeAspect="1"/>
+            </wp:cNvGraphicFramePr>
+            <a:graphic xmlns:a="http://schemas.openxmlformats.org/drawingml/2006/main">
+              <a:graphicData uri="http://schemas.openxmlformats.org/drawingml/2006/picture">
+                <pic:pic xmlns:pic="http://schemas.openxmlformats.org/drawingml/2006/picture">
+                  <pic:nvPicPr>
+                    <pic:cNvPr id="0" name="Picture 6" descr="C:\Users\karls\AppData\Local\Microsoft\Windows\INetCache\Content.Word\heart icon (full).png"/>
+                    <pic:cNvPicPr>
+                      <a:picLocks noChangeAspect="1" noChangeArrowheads="1"/>
+                    </pic:cNvPicPr>
+                  </pic:nvPicPr>
+                  <pic:blipFill>
+                    <a:blip r:embed="rId12">
+                      <a:extLst>
+                        <a:ext uri="{28A0092B-C50C-407E-A947-70E740481C1C}">
+                          <a14:useLocalDpi xmlns:a14="http://schemas.microsoft.com/office/drawing/2010/main" val="0"/>
+                        </a:ext>
+                      </a:extLst>
+                    </a:blip>
+                    <a:srcRect/>
+                    <a:stretch>
+                      <a:fillRect/>
+                    </a:stretch>
+                  </pic:blipFill>
+                  <pic:spPr bwMode="auto">
+                    <a:xfrm>
+                      <a:off x="0" y="0"/>
+                      <a:ext cx="228600" cy="228600"/>
+                    </a:xfrm>
+                    <a:prstGeom prst="rect">
+                      <a:avLst/>
+                    </a:prstGeom>
+                    <a:noFill/>
+                    <a:ln>
+                      <a:noFill/>
+                    </a:ln>
+                  </pic:spPr>
+                </pic:pic>
+              </a:graphicData>
+            </a:graphic>
+          </wp:inline>
+        </w:drawing>
+      </w:r>
+      <w:r>
+        <w:rPr>
+          <w:rFonts w:ascii="Minecraftia" w:hAnsi="Minecraftia" w:cs="Minecraftia"/>
+          <w:sz w:val="24"/>
+        </w:rPr>
+        <w:t xml:space="preserve">*7 + </w:t>
+      </w:r>
+      <w:r>
+        <w:rPr>
+          <w:rFonts w:ascii="Minecraftia" w:hAnsi="Minecraftia" w:cs="Minecraftia"/>
+          <w:noProof/>
+          <w:sz w:val="24"/>
+          <w:lang w:val="ru-RU"/>
+        </w:rPr>
+        <w:drawing>
+          <wp:inline distT="0" distB="0" distL="0" distR="0">
+            <wp:extent cx="228600" cy="228600"/>
+            <wp:effectExtent l="0" t="0" r="0" b="0"/>
+            <wp:docPr id="6" name="Picture 6" descr="heart icon (half)"/>
+            <wp:cNvGraphicFramePr>
+              <a:graphicFrameLocks xmlns:a="http://schemas.openxmlformats.org/drawingml/2006/main" noChangeAspect="1"/>
+            </wp:cNvGraphicFramePr>
+            <a:graphic xmlns:a="http://schemas.openxmlformats.org/drawingml/2006/main">
+              <a:graphicData uri="http://schemas.openxmlformats.org/drawingml/2006/picture">
+                <pic:pic xmlns:pic="http://schemas.openxmlformats.org/drawingml/2006/picture">
+                  <pic:nvPicPr>
+                    <pic:cNvPr id="0" name="Picture 3" descr="heart icon (half)"/>
+                    <pic:cNvPicPr>
+                      <a:picLocks noChangeAspect="1" noChangeArrowheads="1"/>
+                    </pic:cNvPicPr>
+                  </pic:nvPicPr>
+                  <pic:blipFill>
+                    <a:blip r:embed="rId13">
+                      <a:extLst>
+                        <a:ext uri="{28A0092B-C50C-407E-A947-70E740481C1C}">
+                          <a14:useLocalDpi xmlns:a14="http://schemas.microsoft.com/office/drawing/2010/main" val="0"/>
+                        </a:ext>
+                      </a:extLst>
+                    </a:blip>
+                    <a:srcRect/>
+                    <a:stretch>
+                      <a:fillRect/>
+                    </a:stretch>
+                  </pic:blipFill>
+                  <pic:spPr bwMode="auto">
+                    <a:xfrm>
+                      <a:off x="0" y="0"/>
+                      <a:ext cx="228600" cy="228600"/>
+                    </a:xfrm>
+                    <a:prstGeom prst="rect">
+                      <a:avLst/>
+                    </a:prstGeom>
+                    <a:noFill/>
+                    <a:ln>
+                      <a:noFill/>
+                    </a:ln>
+                  </pic:spPr>
+                </pic:pic>
+              </a:graphicData>
+            </a:graphic>
+          </wp:inline>
+        </w:drawing>
+      </w:r>
+      <w:r>
+        <w:rPr>
+          <w:rFonts w:ascii="Minecraftia" w:hAnsi="Minecraftia" w:cs="Minecraftia"/>
+          <w:sz w:val="24"/>
+        </w:rPr>
+        <w:t>*1)</w:t>
+      </w:r>
+      <w:r>
+        <w:rPr>
+          <w:rFonts w:ascii="Minecraftia" w:hAnsi="Minecraftia" w:cs="Minecraftia"/>
+          <w:sz w:val="24"/>
+        </w:rPr>
         <w:br/>
       </w:r>
       <w:r>
@@ -1150,6 +1246,31 @@
         </w:rPr>
         <w:t>0.2 shots/s</w:t>
       </w:r>
+      <w:r>
+        <w:rPr>
+          <w:rFonts w:ascii="Minecraftia" w:hAnsi="Minecraftia" w:cs="Minecraftia"/>
+          <w:sz w:val="24"/>
+        </w:rPr>
+        <w:br/>
+        <w:t>Is AoE:</w:t>
+      </w:r>
+      <w:r>
+        <w:rPr>
+          <w:rFonts w:ascii="Minecraftia" w:hAnsi="Minecraftia" w:cs="Minecraftia"/>
+          <w:sz w:val="24"/>
+        </w:rPr>
+        <w:tab/>
+      </w:r>
+      <w:r>
+        <w:rPr>
+          <w:rFonts w:ascii="Minecraftia" w:hAnsi="Minecraftia" w:cs="Minecraftia"/>
+          <w:sz w:val="24"/>
+        </w:rPr>
+        <w:tab/>
+        <w:t>YES</w:t>
+      </w:r>
+      <w:bookmarkStart w:id="5" w:name="_GoBack"/>
+      <w:bookmarkEnd w:id="5"/>
       <w:r>
         <w:rPr>
           <w:rFonts w:ascii="Minecraftia" w:hAnsi="Minecraftia" w:cs="Minecraftia"/>
@@ -1279,14 +1400,6 @@
           <w:rFonts w:ascii="Minecraftia" w:hAnsi="Minecraftia" w:cs="Minecraftia"/>
           <w:sz w:val="24"/>
         </w:rPr>
-        <w:tab/>
-        <w:t>[Wood Plank, Iron Nugget, Iron Ingot, Iron Block]</w:t>
-      </w:r>
-      <w:r>
-        <w:rPr>
-          <w:rFonts w:ascii="Minecraftia" w:hAnsi="Minecraftia" w:cs="Minecraftia"/>
-          <w:sz w:val="24"/>
-        </w:rPr>
         <w:br/>
       </w:r>
       <w:r>
@@ -1350,8 +1463,8 @@
             <v:path o:extrusionok="f" gradientshapeok="t" o:connecttype="rect"/>
             <o:lock v:ext="edit" aspectratio="t"/>
           </v:shapetype>
-          <v:shape id="_x0000_i1031" type="#_x0000_t75" style="width:18pt;height:18pt">
-            <v:imagedata r:id="rId13" o:title="heart icon (half)"/>
+          <v:shape id="_x0000_i1025" type="#_x0000_t75" style="width:18pt;height:18pt">
+            <v:imagedata r:id="rId14" o:title="heart icon (half)"/>
           </v:shape>
         </w:pict>
       </w:r>
@@ -1417,7 +1530,7 @@
                     </pic:cNvPicPr>
                   </pic:nvPicPr>
                   <pic:blipFill>
-                    <a:blip r:embed="rId14">
+                    <a:blip r:embed="rId13">
                       <a:extLst>
                         <a:ext uri="{28A0092B-C50C-407E-A947-70E740481C1C}">
                           <a14:useLocalDpi xmlns:a14="http://schemas.microsoft.com/office/drawing/2010/main" val="0"/>
@@ -1587,14 +1700,6 @@
           <w:sz w:val="24"/>
         </w:rPr>
         <w:tab/>
-      </w:r>
-      <w:bookmarkStart w:id="5" w:name="_GoBack"/>
-      <w:bookmarkEnd w:id="5"/>
-      <w:r>
-        <w:rPr>
-          <w:rFonts w:ascii="Minecraftia" w:hAnsi="Minecraftia" w:cs="Minecraftia"/>
-          <w:sz w:val="24"/>
-        </w:rPr>
         <w:t>+100 (</w:t>
       </w:r>
       <w:r>
@@ -1676,7 +1781,7 @@
           <w:lang w:val="en-US"/>
         </w:rPr>
         <w:pict>
-          <v:shape id="_x0000_i1037" type="#_x0000_t75" style="width:18pt;height:18pt">
+          <v:shape id="_x0000_i1026" type="#_x0000_t75" style="width:18pt;height:18pt">
             <v:imagedata r:id="rId15" o:title="absorption heart icon (full)"/>
           </v:shape>
         </w:pict>

</xml_diff>

<commit_message>
Itroduction to Blocks with custom model
+ Added Arrow Head block file
+ Added Arrow Head model file
+ Added Arrow Head texture file
* Fixed Ballista's death animation
* Fixed terrain_texture.json to include the new block model texture.
</commit_message>
<xml_diff>
--- a/Defensive Add-On Read me.docx
+++ b/Defensive Add-On Read me.docx
@@ -29,15 +29,25 @@
         </w:rPr>
         <w:t xml:space="preserve">Twitter: </w:t>
       </w:r>
-      <w:hyperlink r:id="rId7" w:tooltip="Go to Twitter." w:history="1">
+      <w:hyperlink r:id="rId8" w:tooltip="Go to Twitter." w:history="1">
         <w:r>
           <w:rPr>
             <w:rStyle w:val="Hyperlink"/>
             <w:rFonts w:ascii="Minecraftia" w:hAnsi="Minecraftia" w:cs="Minecraftia"/>
             <w:sz w:val="20"/>
           </w:rPr>
-          <w:t>@SatchNavida</w:t>
+          <w:t>@</w:t>
         </w:r>
+        <w:proofErr w:type="spellStart"/>
+        <w:r>
+          <w:rPr>
+            <w:rStyle w:val="Hyperlink"/>
+            <w:rFonts w:ascii="Minecraftia" w:hAnsi="Minecraftia" w:cs="Minecraftia"/>
+            <w:sz w:val="20"/>
+          </w:rPr>
+          <w:t>SatchNavida</w:t>
+        </w:r>
+        <w:proofErr w:type="spellEnd"/>
       </w:hyperlink>
       <w:r>
         <w:rPr>
@@ -45,9 +55,24 @@
           <w:sz w:val="20"/>
         </w:rPr>
         <w:br/>
-        <w:t xml:space="preserve">Reddit: </w:t>
-      </w:r>
-      <w:hyperlink r:id="rId8" w:tooltip="Go to Reddit." w:history="1">
+      </w:r>
+      <w:proofErr w:type="spellStart"/>
+      <w:r>
+        <w:rPr>
+          <w:rFonts w:ascii="Minecraftia" w:hAnsi="Minecraftia" w:cs="Minecraftia"/>
+          <w:sz w:val="20"/>
+        </w:rPr>
+        <w:t>Reddit</w:t>
+      </w:r>
+      <w:proofErr w:type="spellEnd"/>
+      <w:r>
+        <w:rPr>
+          <w:rFonts w:ascii="Minecraftia" w:hAnsi="Minecraftia" w:cs="Minecraftia"/>
+          <w:sz w:val="20"/>
+        </w:rPr>
+        <w:t xml:space="preserve">: </w:t>
+      </w:r>
+      <w:hyperlink r:id="rId9" w:tooltip="Go to Reddit." w:history="1">
         <w:r>
           <w:rPr>
             <w:rStyle w:val="Hyperlink"/>
@@ -65,7 +90,7 @@
         <w:br/>
         <w:t xml:space="preserve">Facebook: </w:t>
       </w:r>
-      <w:hyperlink r:id="rId9" w:tooltip="Go to Facebook." w:history="1">
+      <w:hyperlink r:id="rId10" w:tooltip="Go to Facebook." w:history="1">
         <w:r>
           <w:rPr>
             <w:rStyle w:val="Hyperlink"/>
@@ -75,6 +100,8 @@
           <w:t>fb.me/virus5600</w:t>
         </w:r>
       </w:hyperlink>
+      <w:bookmarkStart w:id="0" w:name="_GoBack"/>
+      <w:bookmarkEnd w:id="0"/>
       <w:r>
         <w:rPr>
           <w:rStyle w:val="Hyperlink"/>
@@ -83,6 +110,7 @@
         </w:rPr>
         <w:br/>
       </w:r>
+      <w:proofErr w:type="spellStart"/>
       <w:r>
         <w:rPr>
           <w:rStyle w:val="Hyperlink"/>
@@ -91,18 +119,29 @@
           <w:sz w:val="20"/>
           <w:u w:val="none"/>
         </w:rPr>
-        <w:t>Github:</w:t>
-      </w:r>
+        <w:t>Github</w:t>
+      </w:r>
+      <w:proofErr w:type="spellEnd"/>
       <w:r>
         <w:rPr>
           <w:rStyle w:val="Hyperlink"/>
           <w:rFonts w:ascii="Minecraftia" w:hAnsi="Minecraftia" w:cs="Minecraftia"/>
+          <w:color w:val="auto"/>
           <w:sz w:val="20"/>
           <w:u w:val="none"/>
         </w:rPr>
+        <w:t>:</w:t>
+      </w:r>
+      <w:r>
+        <w:rPr>
+          <w:rStyle w:val="Hyperlink"/>
+          <w:rFonts w:ascii="Minecraftia" w:hAnsi="Minecraftia" w:cs="Minecraftia"/>
+          <w:sz w:val="20"/>
+          <w:u w:val="none"/>
+        </w:rPr>
         <w:t xml:space="preserve"> </w:t>
       </w:r>
-      <w:hyperlink r:id="rId10" w:tooltip="Go to GitHub Account." w:history="1">
+      <w:hyperlink r:id="rId11" w:tooltip="Go to GitHub Account." w:history="1">
         <w:r>
           <w:rPr>
             <w:rStyle w:val="Hyperlink"/>
@@ -236,7 +275,13 @@
         <w:rPr>
           <w:rFonts w:ascii="Minecraftia" w:hAnsi="Minecraftia" w:cs="Minecraftia"/>
         </w:rPr>
-        <w:t xml:space="preserve"> . . . . . . . . . . . . . . . . . . . . . . . . . . . . . . . . . . . . . . . 3</w:t>
+        <w:t xml:space="preserve"> . . . . . . . . . . . . . . . . . . . . . . . .</w:t>
+      </w:r>
+      <w:r>
+        <w:rPr>
+          <w:rFonts w:ascii="Minecraftia" w:hAnsi="Minecraftia" w:cs="Minecraftia"/>
+        </w:rPr>
+        <w:t xml:space="preserve"> . . . . . . . . . . . . . . . 4</w:t>
       </w:r>
     </w:p>
     <w:p>
@@ -269,7 +314,7 @@
           <w:u w:val="single"/>
         </w:rPr>
       </w:pPr>
-      <w:bookmarkStart w:id="0" w:name="Introduction"/>
+      <w:bookmarkStart w:id="1" w:name="Introduction"/>
       <w:r>
         <w:rPr>
           <w:b/>
@@ -280,7 +325,7 @@
         <w:lastRenderedPageBreak/>
         <w:t>INTRODUCTION</w:t>
       </w:r>
-      <w:bookmarkEnd w:id="0"/>
+      <w:bookmarkEnd w:id="1"/>
     </w:p>
     <w:p>
       <w:pPr>
@@ -291,7 +336,7 @@
           <w:u w:val="single"/>
         </w:rPr>
       </w:pPr>
-      <w:bookmarkStart w:id="1" w:name="Contents_Description"/>
+      <w:bookmarkStart w:id="2" w:name="Contents_Description"/>
       <w:r>
         <w:rPr>
           <w:rFonts w:ascii="Minecraftia" w:hAnsi="Minecraftia" w:cs="Minecraftia"/>
@@ -301,7 +346,7 @@
         </w:rPr>
         <w:t>Description</w:t>
       </w:r>
-      <w:bookmarkEnd w:id="1"/>
+      <w:bookmarkEnd w:id="2"/>
       <w:r>
         <w:rPr>
           <w:rFonts w:ascii="Minecraftia" w:hAnsi="Minecraftia" w:cs="Minecraftia"/>
@@ -441,7 +486,7 @@
           <w:u w:val="single"/>
         </w:rPr>
       </w:pPr>
-      <w:bookmarkStart w:id="2" w:name="Contents_BasicInformation"/>
+      <w:bookmarkStart w:id="3" w:name="Contents_BasicInformation"/>
       <w:r>
         <w:rPr>
           <w:rFonts w:ascii="Minecraftia" w:hAnsi="Minecraftia" w:cs="Minecraftia"/>
@@ -451,7 +496,7 @@
         </w:rPr>
         <w:t>Basic Information</w:t>
       </w:r>
-      <w:bookmarkEnd w:id="2"/>
+      <w:bookmarkEnd w:id="3"/>
       <w:r>
         <w:rPr>
           <w:rFonts w:ascii="Minecraftia" w:hAnsi="Minecraftia" w:cs="Minecraftia"/>
@@ -669,7 +714,7 @@
           <w:sz w:val="24"/>
         </w:rPr>
       </w:pPr>
-      <w:bookmarkStart w:id="3" w:name="Contents_Installation"/>
+      <w:bookmarkStart w:id="4" w:name="Contents_Installation"/>
       <w:r>
         <w:rPr>
           <w:rFonts w:ascii="Minecraftia" w:hAnsi="Minecraftia" w:cs="Minecraftia"/>
@@ -679,7 +724,7 @@
         </w:rPr>
         <w:t>Installation</w:t>
       </w:r>
-      <w:bookmarkEnd w:id="3"/>
+      <w:bookmarkEnd w:id="4"/>
       <w:r>
         <w:rPr>
           <w:rFonts w:ascii="Minecraftia" w:hAnsi="Minecraftia" w:cs="Minecraftia"/>
@@ -719,6 +764,7 @@
       <w:pPr>
         <w:rPr>
           <w:rFonts w:ascii="Minecraftia" w:hAnsi="Minecraftia" w:cs="Minecraftia"/>
+          <w:b/>
           <w:sz w:val="24"/>
         </w:rPr>
       </w:pPr>
@@ -730,85 +776,235 @@
         </w:rPr>
         <w:t>&lt;WINDOWS 10&gt;</w:t>
       </w:r>
-      <w:r>
-        <w:rPr>
-          <w:rFonts w:ascii="Minecraftia" w:hAnsi="Minecraftia" w:cs="Minecraftia"/>
-          <w:b/>
-          <w:sz w:val="24"/>
-        </w:rPr>
-        <w:br/>
-      </w:r>
-      <w:r>
-        <w:rPr>
-          <w:rFonts w:ascii="Minecraftia" w:hAnsi="Minecraftia" w:cs="Minecraftia"/>
-          <w:sz w:val="24"/>
-        </w:rPr>
-        <w:tab/>
-        <w:t xml:space="preserve">For windows 10, simply double click the </w:t>
-      </w:r>
-      <w:r>
-        <w:rPr>
-          <w:rFonts w:ascii="Minecraftia" w:hAnsi="Minecraftia" w:cs="Minecraftia"/>
-          <w:b/>
-          <w:sz w:val="24"/>
-        </w:rPr>
-        <w:t>“</w:t>
-      </w:r>
-      <w:r>
-        <w:rPr>
-          <w:rFonts w:ascii="Minecraftia" w:hAnsi="Minecraftia" w:cs="Minecraftia"/>
-          <w:b/>
-          <w:i/>
-          <w:sz w:val="24"/>
-          <w:u w:val="single"/>
-        </w:rPr>
-        <w:t>mcpack</w:t>
-      </w:r>
-      <w:r>
-        <w:rPr>
-          <w:rFonts w:ascii="Minecraftia" w:hAnsi="Minecraftia" w:cs="Minecraftia"/>
-          <w:b/>
-          <w:sz w:val="24"/>
-        </w:rPr>
-        <w:t>”</w:t>
-      </w:r>
-      <w:r>
-        <w:rPr>
-          <w:rFonts w:ascii="Minecraftia" w:hAnsi="Minecraftia" w:cs="Minecraftia"/>
-          <w:sz w:val="24"/>
-        </w:rPr>
-        <w:t xml:space="preserve"> file and wait for Minecraft Win10 to load it.</w:t>
-      </w:r>
-    </w:p>
-    <w:p>
-      <w:pPr>
-        <w:rPr>
-          <w:rFonts w:ascii="Minecraftia" w:hAnsi="Minecraftia" w:cs="Minecraftia"/>
-          <w:sz w:val="24"/>
-        </w:rPr>
-      </w:pPr>
-      <w:r>
-        <w:rPr>
-          <w:rFonts w:ascii="Minecraftia" w:hAnsi="Minecraftia" w:cs="Minecraftia"/>
-          <w:sz w:val="24"/>
-        </w:rPr>
-        <w:tab/>
-        <w:t xml:space="preserve">When using the behavior pack in a world, </w:t>
-      </w:r>
-      <w:r>
-        <w:rPr>
-          <w:rFonts w:ascii="Minecraftia" w:hAnsi="Minecraftia" w:cs="Minecraftia"/>
-          <w:b/>
-          <w:sz w:val="24"/>
-        </w:rPr>
-        <w:t>enabled</w:t>
-      </w:r>
-      <w:r>
-        <w:rPr>
-          <w:rFonts w:ascii="Minecraftia" w:hAnsi="Minecraftia" w:cs="Minecraftia"/>
-          <w:sz w:val="24"/>
-        </w:rPr>
-        <w:t xml:space="preserve"> the “Holiday Creator Feature” to be able to use the add-on. </w:t>
+    </w:p>
+    <w:p>
+      <w:pPr>
+        <w:pStyle w:val="ListParagraph"/>
+        <w:numPr>
+          <w:ilvl w:val="0"/>
+          <w:numId w:val="5"/>
+        </w:numPr>
+        <w:rPr>
+          <w:rFonts w:ascii="Minecraftia" w:hAnsi="Minecraftia" w:cs="Minecraftia"/>
+          <w:b/>
+          <w:sz w:val="24"/>
+        </w:rPr>
+      </w:pPr>
+      <w:r>
+        <w:rPr>
+          <w:rFonts w:ascii="Minecraftia" w:hAnsi="Minecraftia" w:cs="Minecraftia"/>
+          <w:b/>
+          <w:sz w:val="24"/>
+        </w:rPr>
+        <w:t>Extract</w:t>
+      </w:r>
+      <w:r>
+        <w:rPr>
+          <w:rFonts w:ascii="Minecraftia" w:hAnsi="Minecraftia" w:cs="Minecraftia"/>
+          <w:sz w:val="24"/>
+        </w:rPr>
+        <w:t xml:space="preserve"> the contents of the archive.</w:t>
+      </w:r>
+    </w:p>
+    <w:p>
+      <w:pPr>
+        <w:pStyle w:val="ListParagraph"/>
+        <w:numPr>
+          <w:ilvl w:val="0"/>
+          <w:numId w:val="5"/>
+        </w:numPr>
+        <w:rPr>
+          <w:rFonts w:ascii="Minecraftia" w:hAnsi="Minecraftia" w:cs="Minecraftia"/>
+          <w:b/>
+          <w:sz w:val="24"/>
+        </w:rPr>
+      </w:pPr>
+      <w:r>
+        <w:rPr>
+          <w:rFonts w:ascii="Minecraftia" w:hAnsi="Minecraftia" w:cs="Minecraftia"/>
+          <w:b/>
+          <w:sz w:val="24"/>
+        </w:rPr>
+        <w:t>Double click</w:t>
+      </w:r>
+      <w:r>
+        <w:rPr>
+          <w:rFonts w:ascii="Minecraftia" w:hAnsi="Minecraftia" w:cs="Minecraftia"/>
+          <w:sz w:val="24"/>
+        </w:rPr>
+        <w:t xml:space="preserve"> the </w:t>
+      </w:r>
+      <w:proofErr w:type="spellStart"/>
+      <w:r>
+        <w:rPr>
+          <w:rFonts w:ascii="Minecraftia" w:hAnsi="Minecraftia" w:cs="Minecraftia"/>
+          <w:sz w:val="24"/>
+        </w:rPr>
+        <w:t>mcpacks</w:t>
+      </w:r>
+      <w:proofErr w:type="spellEnd"/>
+      <w:r>
+        <w:rPr>
+          <w:rFonts w:ascii="Minecraftia" w:hAnsi="Minecraftia" w:cs="Minecraftia"/>
+          <w:sz w:val="24"/>
+        </w:rPr>
+        <w:t>.</w:t>
+      </w:r>
+    </w:p>
+    <w:p>
+      <w:pPr>
+        <w:pStyle w:val="ListParagraph"/>
+        <w:numPr>
+          <w:ilvl w:val="0"/>
+          <w:numId w:val="5"/>
+        </w:numPr>
+        <w:rPr>
+          <w:rFonts w:ascii="Minecraftia" w:hAnsi="Minecraftia" w:cs="Minecraftia"/>
+          <w:sz w:val="24"/>
+        </w:rPr>
+      </w:pPr>
+      <w:r>
+        <w:rPr>
+          <w:rFonts w:ascii="Minecraftia" w:hAnsi="Minecraftia" w:cs="Minecraftia"/>
+          <w:sz w:val="24"/>
+        </w:rPr>
+        <w:t xml:space="preserve"> </w:t>
+      </w:r>
+      <w:r>
+        <w:rPr>
+          <w:rFonts w:ascii="Minecraftia" w:hAnsi="Minecraftia" w:cs="Minecraftia"/>
+          <w:sz w:val="24"/>
+        </w:rPr>
+        <w:t>Open Minecraft and create a new world.</w:t>
+      </w:r>
+    </w:p>
+    <w:p>
+      <w:pPr>
+        <w:pStyle w:val="ListParagraph"/>
+        <w:numPr>
+          <w:ilvl w:val="0"/>
+          <w:numId w:val="5"/>
+        </w:numPr>
+        <w:rPr>
+          <w:rFonts w:ascii="Minecraftia" w:hAnsi="Minecraftia" w:cs="Minecraftia"/>
+          <w:sz w:val="24"/>
+        </w:rPr>
+      </w:pPr>
+      <w:r>
+        <w:rPr>
+          <w:rFonts w:ascii="Minecraftia" w:hAnsi="Minecraftia" w:cs="Minecraftia"/>
+          <w:sz w:val="24"/>
+        </w:rPr>
+        <w:t xml:space="preserve"> </w:t>
+      </w:r>
+      <w:r>
+        <w:rPr>
+          <w:rFonts w:ascii="Minecraftia" w:hAnsi="Minecraftia" w:cs="Minecraftia"/>
+          <w:sz w:val="24"/>
+        </w:rPr>
+        <w:t xml:space="preserve">Enable both the </w:t>
+      </w:r>
+      <w:r>
+        <w:rPr>
+          <w:rFonts w:ascii="Minecraftia" w:hAnsi="Minecraftia" w:cs="Minecraftia"/>
+          <w:b/>
+          <w:sz w:val="24"/>
+        </w:rPr>
+        <w:t xml:space="preserve">“Additional </w:t>
+      </w:r>
+      <w:proofErr w:type="spellStart"/>
+      <w:r>
+        <w:rPr>
+          <w:rFonts w:ascii="Minecraftia" w:hAnsi="Minecraftia" w:cs="Minecraftia"/>
+          <w:b/>
+          <w:sz w:val="24"/>
+        </w:rPr>
+        <w:t>Modding</w:t>
+      </w:r>
+      <w:proofErr w:type="spellEnd"/>
+      <w:r>
+        <w:rPr>
+          <w:rFonts w:ascii="Minecraftia" w:hAnsi="Minecraftia" w:cs="Minecraftia"/>
+          <w:b/>
+          <w:sz w:val="24"/>
+        </w:rPr>
+        <w:t xml:space="preserve"> Capabilities”</w:t>
+      </w:r>
+      <w:r>
+        <w:rPr>
+          <w:rFonts w:ascii="Minecraftia" w:hAnsi="Minecraftia" w:cs="Minecraftia"/>
+          <w:sz w:val="24"/>
+        </w:rPr>
+        <w:t xml:space="preserve"> and </w:t>
+      </w:r>
+      <w:r>
+        <w:rPr>
+          <w:rFonts w:ascii="Minecraftia" w:hAnsi="Minecraftia" w:cs="Minecraftia"/>
+          <w:b/>
+          <w:sz w:val="24"/>
+        </w:rPr>
+        <w:t>“Holiday Creator Features”</w:t>
+      </w:r>
+      <w:r>
+        <w:rPr>
+          <w:rFonts w:ascii="Minecraftia" w:hAnsi="Minecraftia" w:cs="Minecraftia"/>
+          <w:sz w:val="24"/>
+        </w:rPr>
+        <w:t>.</w:t>
+      </w:r>
+    </w:p>
+    <w:p>
+      <w:pPr>
+        <w:pStyle w:val="ListParagraph"/>
+        <w:numPr>
+          <w:ilvl w:val="0"/>
+          <w:numId w:val="5"/>
+        </w:numPr>
+        <w:rPr>
+          <w:rFonts w:ascii="Minecraftia" w:hAnsi="Minecraftia" w:cs="Minecraftia"/>
+          <w:sz w:val="24"/>
+        </w:rPr>
+      </w:pPr>
+      <w:r>
+        <w:rPr>
+          <w:rFonts w:ascii="Minecraftia" w:hAnsi="Minecraftia" w:cs="Minecraftia"/>
+          <w:sz w:val="24"/>
+        </w:rPr>
+        <w:t xml:space="preserve"> </w:t>
+      </w:r>
+      <w:r>
+        <w:rPr>
+          <w:rFonts w:ascii="Minecraftia" w:hAnsi="Minecraftia" w:cs="Minecraftia"/>
+          <w:sz w:val="24"/>
+        </w:rPr>
+        <w:t>Generate the world.</w:t>
+      </w:r>
+    </w:p>
+    <w:p>
+      <w:pPr>
+        <w:pStyle w:val="ListParagraph"/>
+        <w:numPr>
+          <w:ilvl w:val="0"/>
+          <w:numId w:val="5"/>
+        </w:numPr>
+        <w:rPr>
+          <w:rFonts w:ascii="Minecraftia" w:hAnsi="Minecraftia" w:cs="Minecraftia"/>
+          <w:sz w:val="24"/>
+        </w:rPr>
+      </w:pPr>
+      <w:r>
+        <w:rPr>
+          <w:rFonts w:ascii="Minecraftia" w:hAnsi="Minecraftia" w:cs="Minecraftia"/>
+          <w:sz w:val="24"/>
+        </w:rPr>
+        <w:t xml:space="preserve"> </w:t>
+      </w:r>
+      <w:r>
+        <w:rPr>
+          <w:rFonts w:ascii="Minecraftia" w:hAnsi="Minecraftia" w:cs="Minecraftia"/>
+          <w:sz w:val="24"/>
+        </w:rPr>
+        <w:t>Enjoy!</w:t>
       </w:r>
     </w:p>
     <w:p>
@@ -816,6 +1012,7 @@
         <w:spacing w:line="240" w:lineRule="auto"/>
         <w:rPr>
           <w:rFonts w:ascii="Minecraftia" w:hAnsi="Minecraftia" w:cs="Minecraftia"/>
+          <w:b/>
           <w:sz w:val="24"/>
         </w:rPr>
       </w:pPr>
@@ -833,7 +1030,7 @@
           <w:b/>
           <w:sz w:val="24"/>
         </w:rPr>
-        <w:t>ANDROID</w:t>
+        <w:t>MOBILE</w:t>
       </w:r>
       <w:r>
         <w:rPr>
@@ -843,28 +1040,317 @@
         </w:rPr>
         <w:t>&gt;</w:t>
       </w:r>
-      <w:r>
-        <w:rPr>
-          <w:rFonts w:ascii="Minecraftia" w:hAnsi="Minecraftia" w:cs="Minecraftia"/>
-          <w:b/>
-          <w:sz w:val="24"/>
-        </w:rPr>
-        <w:br/>
-      </w:r>
-      <w:r>
-        <w:rPr>
-          <w:rFonts w:ascii="Minecraftia" w:hAnsi="Minecraftia" w:cs="Minecraftia"/>
-          <w:b/>
-          <w:sz w:val="24"/>
-        </w:rPr>
-        <w:tab/>
-      </w:r>
-      <w:r>
-        <w:rPr>
-          <w:rFonts w:ascii="Minecraftia" w:hAnsi="Minecraftia" w:cs="Minecraftia"/>
-          <w:sz w:val="24"/>
-        </w:rPr>
-        <w:t>Currently unknown…</w:t>
+    </w:p>
+    <w:p>
+      <w:pPr>
+        <w:pStyle w:val="ListParagraph"/>
+        <w:numPr>
+          <w:ilvl w:val="0"/>
+          <w:numId w:val="3"/>
+        </w:numPr>
+        <w:spacing w:line="240" w:lineRule="auto"/>
+        <w:rPr>
+          <w:rFonts w:ascii="Minecraftia" w:hAnsi="Minecraftia" w:cs="Minecraftia"/>
+          <w:sz w:val="24"/>
+        </w:rPr>
+      </w:pPr>
+      <w:r>
+        <w:rPr>
+          <w:rFonts w:ascii="Minecraftia" w:hAnsi="Minecraftia" w:cs="Minecraftia"/>
+          <w:b/>
+          <w:sz w:val="24"/>
+        </w:rPr>
+        <w:t>Extract</w:t>
+      </w:r>
+      <w:r>
+        <w:rPr>
+          <w:rFonts w:ascii="Minecraftia" w:hAnsi="Minecraftia" w:cs="Minecraftia"/>
+          <w:sz w:val="24"/>
+        </w:rPr>
+        <w:t xml:space="preserve"> the contents of the archive.</w:t>
+      </w:r>
+    </w:p>
+    <w:p>
+      <w:pPr>
+        <w:pStyle w:val="ListParagraph"/>
+        <w:numPr>
+          <w:ilvl w:val="0"/>
+          <w:numId w:val="3"/>
+        </w:numPr>
+        <w:spacing w:line="240" w:lineRule="auto"/>
+        <w:rPr>
+          <w:rFonts w:ascii="Minecraftia" w:hAnsi="Minecraftia" w:cs="Minecraftia"/>
+          <w:sz w:val="24"/>
+        </w:rPr>
+      </w:pPr>
+      <w:r>
+        <w:rPr>
+          <w:rFonts w:ascii="Minecraftia" w:hAnsi="Minecraftia" w:cs="Minecraftia"/>
+          <w:sz w:val="24"/>
+        </w:rPr>
+        <w:t xml:space="preserve">Move the </w:t>
+      </w:r>
+      <w:r>
+        <w:rPr>
+          <w:rFonts w:ascii="Minecraftia" w:hAnsi="Minecraftia" w:cs="Minecraftia"/>
+          <w:b/>
+          <w:sz w:val="24"/>
+        </w:rPr>
+        <w:t>Behavior Pack</w:t>
+      </w:r>
+      <w:r>
+        <w:rPr>
+          <w:rFonts w:ascii="Minecraftia" w:hAnsi="Minecraftia" w:cs="Minecraftia"/>
+          <w:sz w:val="24"/>
+        </w:rPr>
+        <w:t xml:space="preserve"> </w:t>
+      </w:r>
+      <w:r>
+        <w:rPr>
+          <w:rFonts w:ascii="Minecraftia" w:hAnsi="Minecraftia" w:cs="Minecraftia"/>
+          <w:b/>
+          <w:sz w:val="24"/>
+        </w:rPr>
+        <w:t>(BP)</w:t>
+      </w:r>
+      <w:r>
+        <w:rPr>
+          <w:rFonts w:ascii="Minecraftia" w:hAnsi="Minecraftia" w:cs="Minecraftia"/>
+          <w:sz w:val="24"/>
+        </w:rPr>
+        <w:t xml:space="preserve"> archive to “games/</w:t>
+      </w:r>
+      <w:proofErr w:type="spellStart"/>
+      <w:r>
+        <w:rPr>
+          <w:rFonts w:ascii="Minecraftia" w:hAnsi="Minecraftia" w:cs="Minecraftia"/>
+          <w:sz w:val="24"/>
+        </w:rPr>
+        <w:t>com.mojang</w:t>
+      </w:r>
+      <w:proofErr w:type="spellEnd"/>
+      <w:r>
+        <w:rPr>
+          <w:rFonts w:ascii="Minecraftia" w:hAnsi="Minecraftia" w:cs="Minecraftia"/>
+          <w:sz w:val="24"/>
+        </w:rPr>
+        <w:t>/</w:t>
+      </w:r>
+      <w:proofErr w:type="spellStart"/>
+      <w:r>
+        <w:rPr>
+          <w:rFonts w:ascii="Minecraftia" w:hAnsi="Minecraftia" w:cs="Minecraftia"/>
+          <w:sz w:val="24"/>
+        </w:rPr>
+        <w:t>behavior_packs</w:t>
+      </w:r>
+      <w:proofErr w:type="spellEnd"/>
+      <w:r>
+        <w:rPr>
+          <w:rFonts w:ascii="Minecraftia" w:hAnsi="Minecraftia" w:cs="Minecraftia"/>
+          <w:sz w:val="24"/>
+        </w:rPr>
+        <w:t>”.</w:t>
+      </w:r>
+    </w:p>
+    <w:p>
+      <w:pPr>
+        <w:pStyle w:val="ListParagraph"/>
+        <w:numPr>
+          <w:ilvl w:val="0"/>
+          <w:numId w:val="3"/>
+        </w:numPr>
+        <w:spacing w:line="240" w:lineRule="auto"/>
+        <w:rPr>
+          <w:rFonts w:ascii="Minecraftia" w:hAnsi="Minecraftia" w:cs="Minecraftia"/>
+          <w:sz w:val="24"/>
+        </w:rPr>
+      </w:pPr>
+      <w:r>
+        <w:rPr>
+          <w:rFonts w:ascii="Minecraftia" w:hAnsi="Minecraftia" w:cs="Minecraftia"/>
+          <w:sz w:val="24"/>
+        </w:rPr>
+        <w:t xml:space="preserve">Move the </w:t>
+      </w:r>
+      <w:r>
+        <w:rPr>
+          <w:rFonts w:ascii="Minecraftia" w:hAnsi="Minecraftia" w:cs="Minecraftia"/>
+          <w:b/>
+          <w:sz w:val="24"/>
+        </w:rPr>
+        <w:t>Resource Pack (RP)</w:t>
+      </w:r>
+      <w:r>
+        <w:rPr>
+          <w:rFonts w:ascii="Minecraftia" w:hAnsi="Minecraftia" w:cs="Minecraftia"/>
+          <w:sz w:val="24"/>
+        </w:rPr>
+        <w:t xml:space="preserve"> archive to “games/</w:t>
+      </w:r>
+      <w:proofErr w:type="spellStart"/>
+      <w:r>
+        <w:rPr>
+          <w:rFonts w:ascii="Minecraftia" w:hAnsi="Minecraftia" w:cs="Minecraftia"/>
+          <w:sz w:val="24"/>
+        </w:rPr>
+        <w:t>com.mojang</w:t>
+      </w:r>
+      <w:proofErr w:type="spellEnd"/>
+      <w:r>
+        <w:rPr>
+          <w:rFonts w:ascii="Minecraftia" w:hAnsi="Minecraftia" w:cs="Minecraftia"/>
+          <w:sz w:val="24"/>
+        </w:rPr>
+        <w:t>/</w:t>
+      </w:r>
+      <w:proofErr w:type="spellStart"/>
+      <w:r>
+        <w:rPr>
+          <w:rFonts w:ascii="Minecraftia" w:hAnsi="Minecraftia" w:cs="Minecraftia"/>
+          <w:sz w:val="24"/>
+        </w:rPr>
+        <w:t>resource_packs</w:t>
+      </w:r>
+      <w:proofErr w:type="spellEnd"/>
+      <w:r>
+        <w:rPr>
+          <w:rFonts w:ascii="Minecraftia" w:hAnsi="Minecraftia" w:cs="Minecraftia"/>
+          <w:sz w:val="24"/>
+        </w:rPr>
+        <w:t>”.</w:t>
+      </w:r>
+    </w:p>
+    <w:p>
+      <w:pPr>
+        <w:pStyle w:val="ListParagraph"/>
+        <w:numPr>
+          <w:ilvl w:val="0"/>
+          <w:numId w:val="3"/>
+        </w:numPr>
+        <w:spacing w:line="240" w:lineRule="auto"/>
+        <w:rPr>
+          <w:rFonts w:ascii="Minecraftia" w:hAnsi="Minecraftia" w:cs="Minecraftia"/>
+          <w:sz w:val="24"/>
+        </w:rPr>
+      </w:pPr>
+      <w:r>
+        <w:rPr>
+          <w:rFonts w:ascii="Minecraftia" w:hAnsi="Minecraftia" w:cs="Minecraftia"/>
+          <w:sz w:val="24"/>
+        </w:rPr>
+        <w:t>Open Minecraft and create a new world.</w:t>
+      </w:r>
+    </w:p>
+    <w:p>
+      <w:pPr>
+        <w:pStyle w:val="ListParagraph"/>
+        <w:numPr>
+          <w:ilvl w:val="0"/>
+          <w:numId w:val="3"/>
+        </w:numPr>
+        <w:spacing w:line="240" w:lineRule="auto"/>
+        <w:rPr>
+          <w:rFonts w:ascii="Minecraftia" w:hAnsi="Minecraftia" w:cs="Minecraftia"/>
+          <w:sz w:val="24"/>
+        </w:rPr>
+      </w:pPr>
+      <w:r>
+        <w:rPr>
+          <w:rFonts w:ascii="Minecraftia" w:hAnsi="Minecraftia" w:cs="Minecraftia"/>
+          <w:sz w:val="24"/>
+        </w:rPr>
+        <w:t xml:space="preserve">Enable both the </w:t>
+      </w:r>
+      <w:r>
+        <w:rPr>
+          <w:rFonts w:ascii="Minecraftia" w:hAnsi="Minecraftia" w:cs="Minecraftia"/>
+          <w:b/>
+          <w:sz w:val="24"/>
+        </w:rPr>
+        <w:t xml:space="preserve">“Additional </w:t>
+      </w:r>
+      <w:proofErr w:type="spellStart"/>
+      <w:r>
+        <w:rPr>
+          <w:rFonts w:ascii="Minecraftia" w:hAnsi="Minecraftia" w:cs="Minecraftia"/>
+          <w:b/>
+          <w:sz w:val="24"/>
+        </w:rPr>
+        <w:t>Modding</w:t>
+      </w:r>
+      <w:proofErr w:type="spellEnd"/>
+      <w:r>
+        <w:rPr>
+          <w:rFonts w:ascii="Minecraftia" w:hAnsi="Minecraftia" w:cs="Minecraftia"/>
+          <w:b/>
+          <w:sz w:val="24"/>
+        </w:rPr>
+        <w:t xml:space="preserve"> Capabilities”</w:t>
+      </w:r>
+      <w:r>
+        <w:rPr>
+          <w:rFonts w:ascii="Minecraftia" w:hAnsi="Minecraftia" w:cs="Minecraftia"/>
+          <w:sz w:val="24"/>
+        </w:rPr>
+        <w:t xml:space="preserve"> and </w:t>
+      </w:r>
+      <w:r>
+        <w:rPr>
+          <w:rFonts w:ascii="Minecraftia" w:hAnsi="Minecraftia" w:cs="Minecraftia"/>
+          <w:b/>
+          <w:sz w:val="24"/>
+        </w:rPr>
+        <w:t>“Holiday Creator Features”</w:t>
+      </w:r>
+      <w:r>
+        <w:rPr>
+          <w:rFonts w:ascii="Minecraftia" w:hAnsi="Minecraftia" w:cs="Minecraftia"/>
+          <w:sz w:val="24"/>
+        </w:rPr>
+        <w:t>.</w:t>
+      </w:r>
+    </w:p>
+    <w:p>
+      <w:pPr>
+        <w:pStyle w:val="ListParagraph"/>
+        <w:numPr>
+          <w:ilvl w:val="0"/>
+          <w:numId w:val="3"/>
+        </w:numPr>
+        <w:spacing w:line="240" w:lineRule="auto"/>
+        <w:rPr>
+          <w:rFonts w:ascii="Minecraftia" w:hAnsi="Minecraftia" w:cs="Minecraftia"/>
+          <w:sz w:val="24"/>
+        </w:rPr>
+      </w:pPr>
+      <w:r>
+        <w:rPr>
+          <w:rFonts w:ascii="Minecraftia" w:hAnsi="Minecraftia" w:cs="Minecraftia"/>
+          <w:sz w:val="24"/>
+        </w:rPr>
+        <w:t>Generate the world.</w:t>
+      </w:r>
+    </w:p>
+    <w:p>
+      <w:pPr>
+        <w:pStyle w:val="ListParagraph"/>
+        <w:numPr>
+          <w:ilvl w:val="0"/>
+          <w:numId w:val="3"/>
+        </w:numPr>
+        <w:spacing w:line="240" w:lineRule="auto"/>
+        <w:rPr>
+          <w:rFonts w:ascii="Minecraftia" w:hAnsi="Minecraftia" w:cs="Minecraftia"/>
+          <w:sz w:val="24"/>
+        </w:rPr>
+      </w:pPr>
+      <w:r>
+        <w:rPr>
+          <w:rFonts w:ascii="Minecraftia" w:hAnsi="Minecraftia" w:cs="Minecraftia"/>
+          <w:sz w:val="24"/>
+        </w:rPr>
+        <w:t>Enjoy!</w:t>
       </w:r>
     </w:p>
     <w:p>
@@ -890,7 +1376,7 @@
           <w:szCs w:val="32"/>
         </w:rPr>
       </w:pPr>
-      <w:bookmarkStart w:id="4" w:name="Contents"/>
+      <w:bookmarkStart w:id="5" w:name="Contents"/>
       <w:r>
         <w:rPr>
           <w:b/>
@@ -901,7 +1387,7 @@
         <w:lastRenderedPageBreak/>
         <w:t>CONTENTS</w:t>
       </w:r>
-      <w:bookmarkEnd w:id="4"/>
+      <w:bookmarkEnd w:id="5"/>
     </w:p>
     <w:p>
       <w:pPr>
@@ -959,7 +1445,7 @@
                     </pic:cNvPicPr>
                   </pic:nvPicPr>
                   <pic:blipFill>
-                    <a:blip r:embed="rId11" cstate="print">
+                    <a:blip r:embed="rId12" cstate="print">
                       <a:extLst>
                         <a:ext uri="{28A0092B-C50C-407E-A947-70E740481C1C}">
                           <a14:useLocalDpi xmlns:a14="http://schemas.microsoft.com/office/drawing/2010/main" val="0"/>
@@ -1112,69 +1598,6 @@
                 <pic:pic xmlns:pic="http://schemas.openxmlformats.org/drawingml/2006/picture">
                   <pic:nvPicPr>
                     <pic:cNvPr id="0" name="Picture 6" descr="C:\Users\karls\AppData\Local\Microsoft\Windows\INetCache\Content.Word\heart icon (full).png"/>
-                    <pic:cNvPicPr>
-                      <a:picLocks noChangeAspect="1" noChangeArrowheads="1"/>
-                    </pic:cNvPicPr>
-                  </pic:nvPicPr>
-                  <pic:blipFill>
-                    <a:blip r:embed="rId12">
-                      <a:extLst>
-                        <a:ext uri="{28A0092B-C50C-407E-A947-70E740481C1C}">
-                          <a14:useLocalDpi xmlns:a14="http://schemas.microsoft.com/office/drawing/2010/main" val="0"/>
-                        </a:ext>
-                      </a:extLst>
-                    </a:blip>
-                    <a:srcRect/>
-                    <a:stretch>
-                      <a:fillRect/>
-                    </a:stretch>
-                  </pic:blipFill>
-                  <pic:spPr bwMode="auto">
-                    <a:xfrm>
-                      <a:off x="0" y="0"/>
-                      <a:ext cx="228600" cy="228600"/>
-                    </a:xfrm>
-                    <a:prstGeom prst="rect">
-                      <a:avLst/>
-                    </a:prstGeom>
-                    <a:noFill/>
-                    <a:ln>
-                      <a:noFill/>
-                    </a:ln>
-                  </pic:spPr>
-                </pic:pic>
-              </a:graphicData>
-            </a:graphic>
-          </wp:inline>
-        </w:drawing>
-      </w:r>
-      <w:r>
-        <w:rPr>
-          <w:rFonts w:ascii="Minecraftia" w:hAnsi="Minecraftia" w:cs="Minecraftia"/>
-          <w:sz w:val="24"/>
-        </w:rPr>
-        <w:t xml:space="preserve">*7 + </w:t>
-      </w:r>
-      <w:r>
-        <w:rPr>
-          <w:rFonts w:ascii="Minecraftia" w:hAnsi="Minecraftia" w:cs="Minecraftia"/>
-          <w:noProof/>
-          <w:sz w:val="24"/>
-          <w:lang w:val="ru-RU"/>
-        </w:rPr>
-        <w:drawing>
-          <wp:inline distT="0" distB="0" distL="0" distR="0">
-            <wp:extent cx="228600" cy="228600"/>
-            <wp:effectExtent l="0" t="0" r="0" b="0"/>
-            <wp:docPr id="6" name="Picture 6" descr="heart icon (half)"/>
-            <wp:cNvGraphicFramePr>
-              <a:graphicFrameLocks xmlns:a="http://schemas.openxmlformats.org/drawingml/2006/main" noChangeAspect="1"/>
-            </wp:cNvGraphicFramePr>
-            <a:graphic xmlns:a="http://schemas.openxmlformats.org/drawingml/2006/main">
-              <a:graphicData uri="http://schemas.openxmlformats.org/drawingml/2006/picture">
-                <pic:pic xmlns:pic="http://schemas.openxmlformats.org/drawingml/2006/picture">
-                  <pic:nvPicPr>
-                    <pic:cNvPr id="0" name="Picture 3" descr="heart icon (half)"/>
                     <pic:cNvPicPr>
                       <a:picLocks noChangeAspect="1" noChangeArrowheads="1"/>
                     </pic:cNvPicPr>
@@ -1216,96 +1639,7 @@
           <w:rFonts w:ascii="Minecraftia" w:hAnsi="Minecraftia" w:cs="Minecraftia"/>
           <w:sz w:val="24"/>
         </w:rPr>
-        <w:t>*1)</w:t>
-      </w:r>
-      <w:r>
-        <w:rPr>
-          <w:rFonts w:ascii="Minecraftia" w:hAnsi="Minecraftia" w:cs="Minecraftia"/>
-          <w:sz w:val="24"/>
-        </w:rPr>
-        <w:br/>
-      </w:r>
-      <w:r>
-        <w:rPr>
-          <w:rFonts w:ascii="Minecraftia" w:hAnsi="Minecraftia" w:cs="Minecraftia"/>
-          <w:sz w:val="24"/>
-        </w:rPr>
-        <w:t>Attack Speed:</w:t>
-      </w:r>
-      <w:r>
-        <w:rPr>
-          <w:rFonts w:ascii="Minecraftia" w:hAnsi="Minecraftia" w:cs="Minecraftia"/>
-          <w:sz w:val="24"/>
-        </w:rPr>
-        <w:tab/>
-      </w:r>
-      <w:r>
-        <w:rPr>
-          <w:rFonts w:ascii="Minecraftia" w:hAnsi="Minecraftia" w:cs="Minecraftia"/>
-          <w:sz w:val="24"/>
-        </w:rPr>
-        <w:t>0.2 shots/s</w:t>
-      </w:r>
-      <w:r>
-        <w:rPr>
-          <w:rFonts w:ascii="Minecraftia" w:hAnsi="Minecraftia" w:cs="Minecraftia"/>
-          <w:sz w:val="24"/>
-        </w:rPr>
-        <w:br/>
-        <w:t>Is AoE:</w:t>
-      </w:r>
-      <w:r>
-        <w:rPr>
-          <w:rFonts w:ascii="Minecraftia" w:hAnsi="Minecraftia" w:cs="Minecraftia"/>
-          <w:sz w:val="24"/>
-        </w:rPr>
-        <w:tab/>
-      </w:r>
-      <w:r>
-        <w:rPr>
-          <w:rFonts w:ascii="Minecraftia" w:hAnsi="Minecraftia" w:cs="Minecraftia"/>
-          <w:sz w:val="24"/>
-        </w:rPr>
-        <w:tab/>
-        <w:t>YES</w:t>
-      </w:r>
-      <w:bookmarkStart w:id="5" w:name="_GoBack"/>
-      <w:bookmarkEnd w:id="5"/>
-      <w:r>
-        <w:rPr>
-          <w:rFonts w:ascii="Minecraftia" w:hAnsi="Minecraftia" w:cs="Minecraftia"/>
-          <w:sz w:val="24"/>
-        </w:rPr>
-        <w:br/>
-        <w:t>Health:</w:t>
-      </w:r>
-      <w:r>
-        <w:rPr>
-          <w:rFonts w:ascii="Minecraftia" w:hAnsi="Minecraftia" w:cs="Minecraftia"/>
-          <w:sz w:val="24"/>
-        </w:rPr>
-        <w:tab/>
-      </w:r>
-      <w:r>
-        <w:rPr>
-          <w:rFonts w:ascii="Minecraftia" w:hAnsi="Minecraftia" w:cs="Minecraftia"/>
-          <w:sz w:val="24"/>
-        </w:rPr>
-        <w:tab/>
-      </w:r>
-      <w:r>
-        <w:rPr>
-          <w:rFonts w:ascii="Minecraftia" w:hAnsi="Minecraftia" w:cs="Minecraftia"/>
-          <w:sz w:val="24"/>
-        </w:rPr>
-        <w:t>50</w:t>
-      </w:r>
-      <w:r>
-        <w:rPr>
-          <w:rFonts w:ascii="Minecraftia" w:hAnsi="Minecraftia" w:cs="Minecraftia"/>
-          <w:sz w:val="24"/>
-        </w:rPr>
-        <w:t xml:space="preserve"> (</w:t>
+        <w:t xml:space="preserve">*7 + </w:t>
       </w:r>
       <w:r>
         <w:rPr>
@@ -1318,7 +1652,7 @@
           <wp:inline distT="0" distB="0" distL="0" distR="0">
             <wp:extent cx="228600" cy="228600"/>
             <wp:effectExtent l="0" t="0" r="0" b="0"/>
-            <wp:docPr id="1" name="Picture 1" descr="C:\Users\karls\AppData\Local\Microsoft\Windows\INetCache\Content.Word\heart icon (full).png"/>
+            <wp:docPr id="6" name="Picture 6" descr="heart icon (half)"/>
             <wp:cNvGraphicFramePr>
               <a:graphicFrameLocks xmlns:a="http://schemas.openxmlformats.org/drawingml/2006/main" noChangeAspect="1"/>
             </wp:cNvGraphicFramePr>
@@ -1326,13 +1660,13 @@
               <a:graphicData uri="http://schemas.openxmlformats.org/drawingml/2006/picture">
                 <pic:pic xmlns:pic="http://schemas.openxmlformats.org/drawingml/2006/picture">
                   <pic:nvPicPr>
-                    <pic:cNvPr id="0" name="Picture 6" descr="C:\Users\karls\AppData\Local\Microsoft\Windows\INetCache\Content.Word\heart icon (full).png"/>
+                    <pic:cNvPr id="0" name="Picture 3" descr="heart icon (half)"/>
                     <pic:cNvPicPr>
                       <a:picLocks noChangeAspect="1" noChangeArrowheads="1"/>
                     </pic:cNvPicPr>
                   </pic:nvPicPr>
                   <pic:blipFill>
-                    <a:blip r:embed="rId12">
+                    <a:blip r:embed="rId14">
                       <a:extLst>
                         <a:ext uri="{28A0092B-C50C-407E-A947-70E740481C1C}">
                           <a14:useLocalDpi xmlns:a14="http://schemas.microsoft.com/office/drawing/2010/main" val="0"/>
@@ -1367,9 +1701,8 @@
         <w:rPr>
           <w:rFonts w:ascii="Minecraftia" w:hAnsi="Minecraftia" w:cs="Minecraftia"/>
           <w:sz w:val="24"/>
-          <w:lang w:val="en-US"/>
-        </w:rPr>
-        <w:t xml:space="preserve"> * 25)</w:t>
+        </w:rPr>
+        <w:t>*1)</w:t>
       </w:r>
       <w:r>
         <w:rPr>
@@ -1377,7 +1710,58 @@
           <w:sz w:val="24"/>
         </w:rPr>
         <w:br/>
-        <w:t>Repairable:</w:t>
+      </w:r>
+      <w:r>
+        <w:rPr>
+          <w:rFonts w:ascii="Minecraftia" w:hAnsi="Minecraftia" w:cs="Minecraftia"/>
+          <w:sz w:val="24"/>
+        </w:rPr>
+        <w:t>Attack Speed:</w:t>
+      </w:r>
+      <w:r>
+        <w:rPr>
+          <w:rFonts w:ascii="Minecraftia" w:hAnsi="Minecraftia" w:cs="Minecraftia"/>
+          <w:sz w:val="24"/>
+        </w:rPr>
+        <w:tab/>
+      </w:r>
+      <w:r>
+        <w:rPr>
+          <w:rFonts w:ascii="Minecraftia" w:hAnsi="Minecraftia" w:cs="Minecraftia"/>
+          <w:sz w:val="24"/>
+        </w:rPr>
+        <w:t>0.2 shots/s</w:t>
+      </w:r>
+      <w:r>
+        <w:rPr>
+          <w:rFonts w:ascii="Minecraftia" w:hAnsi="Minecraftia" w:cs="Minecraftia"/>
+          <w:sz w:val="24"/>
+        </w:rPr>
+        <w:br/>
+        <w:t xml:space="preserve">Is </w:t>
+      </w:r>
+      <w:proofErr w:type="spellStart"/>
+      <w:r>
+        <w:rPr>
+          <w:rFonts w:ascii="Minecraftia" w:hAnsi="Minecraftia" w:cs="Minecraftia"/>
+          <w:sz w:val="24"/>
+        </w:rPr>
+        <w:t>AoE</w:t>
+      </w:r>
+      <w:proofErr w:type="spellEnd"/>
+      <w:r>
+        <w:rPr>
+          <w:rFonts w:ascii="Minecraftia" w:hAnsi="Minecraftia" w:cs="Minecraftia"/>
+          <w:sz w:val="24"/>
+        </w:rPr>
+        <w:t>:</w:t>
+      </w:r>
+      <w:r>
+        <w:rPr>
+          <w:rFonts w:ascii="Minecraftia" w:hAnsi="Minecraftia" w:cs="Minecraftia"/>
+          <w:sz w:val="24"/>
+        </w:rPr>
+        <w:tab/>
       </w:r>
       <w:r>
         <w:rPr>
@@ -1393,117 +1777,35 @@
           <w:sz w:val="24"/>
         </w:rPr>
         <w:br/>
-        <w:t>Repair Items:</w:t>
-      </w:r>
-      <w:r>
-        <w:rPr>
-          <w:rFonts w:ascii="Minecraftia" w:hAnsi="Minecraftia" w:cs="Minecraftia"/>
-          <w:sz w:val="24"/>
-        </w:rPr>
-        <w:br/>
-      </w:r>
-      <w:r>
-        <w:rPr>
-          <w:rFonts w:ascii="Minecraftia" w:hAnsi="Minecraftia" w:cs="Minecraftia"/>
-          <w:sz w:val="24"/>
-        </w:rPr>
-        <w:tab/>
-        <w:t>&gt; Wood Planks</w:t>
-      </w:r>
-      <w:r>
-        <w:rPr>
-          <w:rFonts w:ascii="Minecraftia" w:hAnsi="Minecraftia" w:cs="Minecraftia"/>
-          <w:sz w:val="24"/>
-        </w:rPr>
-        <w:t>:</w:t>
-      </w:r>
-      <w:r>
-        <w:rPr>
-          <w:rFonts w:ascii="Minecraftia" w:hAnsi="Minecraftia" w:cs="Minecraftia"/>
-          <w:sz w:val="24"/>
-        </w:rPr>
-        <w:tab/>
-      </w:r>
-      <w:r>
-        <w:rPr>
-          <w:rFonts w:ascii="Minecraftia" w:hAnsi="Minecraftia" w:cs="Minecraftia"/>
-          <w:sz w:val="24"/>
-        </w:rPr>
-        <w:t xml:space="preserve">+1 </w:t>
-      </w:r>
-      <w:r>
-        <w:rPr>
-          <w:rFonts w:ascii="Minecraftia" w:hAnsi="Minecraftia" w:cs="Minecraftia"/>
-          <w:sz w:val="24"/>
-        </w:rPr>
-        <w:t>(</w:t>
-      </w:r>
-      <w:r>
-        <w:rPr>
-          <w:rFonts w:ascii="Minecraftia" w:hAnsi="Minecraftia" w:cs="Minecraftia"/>
-          <w:sz w:val="24"/>
-        </w:rPr>
-        <w:pict>
-          <v:shapetype id="_x0000_t75" coordsize="21600,21600" o:spt="75" o:preferrelative="t" path="m@4@5l@4@11@9@11@9@5xe" filled="f" stroked="f">
-            <v:stroke joinstyle="miter"/>
-            <v:formulas>
-              <v:f eqn="if lineDrawn pixelLineWidth 0"/>
-              <v:f eqn="sum @0 1 0"/>
-              <v:f eqn="sum 0 0 @1"/>
-              <v:f eqn="prod @2 1 2"/>
-              <v:f eqn="prod @3 21600 pixelWidth"/>
-              <v:f eqn="prod @3 21600 pixelHeight"/>
-              <v:f eqn="sum @0 0 1"/>
-              <v:f eqn="prod @6 1 2"/>
-              <v:f eqn="prod @7 21600 pixelWidth"/>
-              <v:f eqn="sum @8 21600 0"/>
-              <v:f eqn="prod @7 21600 pixelHeight"/>
-              <v:f eqn="sum @10 21600 0"/>
-            </v:formulas>
-            <v:path o:extrusionok="f" gradientshapeok="t" o:connecttype="rect"/>
-            <o:lock v:ext="edit" aspectratio="t"/>
-          </v:shapetype>
-          <v:shape id="_x0000_i1025" type="#_x0000_t75" style="width:18pt;height:18pt">
-            <v:imagedata r:id="rId14" o:title="heart icon (half)"/>
-          </v:shape>
-        </w:pict>
-      </w:r>
-      <w:r>
-        <w:rPr>
-          <w:rFonts w:ascii="Minecraftia" w:hAnsi="Minecraftia" w:cs="Minecraftia"/>
-          <w:sz w:val="24"/>
-        </w:rPr>
-        <w:t>)</w:t>
-      </w:r>
-      <w:r>
-        <w:rPr>
-          <w:rFonts w:ascii="Minecraftia" w:hAnsi="Minecraftia" w:cs="Minecraftia"/>
-          <w:sz w:val="24"/>
-        </w:rPr>
-        <w:br/>
-      </w:r>
-      <w:r>
-        <w:rPr>
-          <w:rFonts w:ascii="Minecraftia" w:hAnsi="Minecraftia" w:cs="Minecraftia"/>
-          <w:sz w:val="24"/>
-        </w:rPr>
-        <w:tab/>
-        <w:t>&gt; Iron Nugget</w:t>
-      </w:r>
-      <w:r>
-        <w:rPr>
-          <w:rFonts w:ascii="Minecraftia" w:hAnsi="Minecraftia" w:cs="Minecraftia"/>
-          <w:sz w:val="24"/>
-        </w:rPr>
-        <w:t>:</w:t>
-      </w:r>
-      <w:r>
-        <w:rPr>
-          <w:rFonts w:ascii="Minecraftia" w:hAnsi="Minecraftia" w:cs="Minecraftia"/>
-          <w:sz w:val="24"/>
-        </w:rPr>
-        <w:tab/>
-        <w:t>+1 (</w:t>
+        <w:t>Health:</w:t>
+      </w:r>
+      <w:r>
+        <w:rPr>
+          <w:rFonts w:ascii="Minecraftia" w:hAnsi="Minecraftia" w:cs="Minecraftia"/>
+          <w:sz w:val="24"/>
+        </w:rPr>
+        <w:tab/>
+      </w:r>
+      <w:r>
+        <w:rPr>
+          <w:rFonts w:ascii="Minecraftia" w:hAnsi="Minecraftia" w:cs="Minecraftia"/>
+          <w:sz w:val="24"/>
+        </w:rPr>
+        <w:tab/>
+      </w:r>
+      <w:r>
+        <w:rPr>
+          <w:rFonts w:ascii="Minecraftia" w:hAnsi="Minecraftia" w:cs="Minecraftia"/>
+          <w:sz w:val="24"/>
+        </w:rPr>
+        <w:t>50</w:t>
+      </w:r>
+      <w:r>
+        <w:rPr>
+          <w:rFonts w:ascii="Minecraftia" w:hAnsi="Minecraftia" w:cs="Minecraftia"/>
+          <w:sz w:val="24"/>
+        </w:rPr>
+        <w:t xml:space="preserve"> (</w:t>
       </w:r>
       <w:r>
         <w:rPr>
@@ -1516,7 +1818,7 @@
           <wp:inline distT="0" distB="0" distL="0" distR="0">
             <wp:extent cx="228600" cy="228600"/>
             <wp:effectExtent l="0" t="0" r="0" b="0"/>
-            <wp:docPr id="3" name="Picture 3" descr="C:\Users\karls\AppData\Local\Microsoft\Windows\INetCache\Content.Word\heart icon (half).png"/>
+            <wp:docPr id="1" name="Picture 1" descr="C:\Users\karls\AppData\Local\Microsoft\Windows\INetCache\Content.Word\heart icon (full).png"/>
             <wp:cNvGraphicFramePr>
               <a:graphicFrameLocks xmlns:a="http://schemas.openxmlformats.org/drawingml/2006/main" noChangeAspect="1"/>
             </wp:cNvGraphicFramePr>
@@ -1524,7 +1826,7 @@
               <a:graphicData uri="http://schemas.openxmlformats.org/drawingml/2006/picture">
                 <pic:pic xmlns:pic="http://schemas.openxmlformats.org/drawingml/2006/picture">
                   <pic:nvPicPr>
-                    <pic:cNvPr id="0" name="Picture 12" descr="C:\Users\karls\AppData\Local\Microsoft\Windows\INetCache\Content.Word\heart icon (half).png"/>
+                    <pic:cNvPr id="0" name="Picture 6" descr="C:\Users\karls\AppData\Local\Microsoft\Windows\INetCache\Content.Word\heart icon (full).png"/>
                     <pic:cNvPicPr>
                       <a:picLocks noChangeAspect="1" noChangeArrowheads="1"/>
                     </pic:cNvPicPr>
@@ -1567,6 +1869,110 @@
           <w:sz w:val="24"/>
           <w:lang w:val="en-US"/>
         </w:rPr>
+        <w:t xml:space="preserve"> * 25)</w:t>
+      </w:r>
+      <w:r>
+        <w:rPr>
+          <w:rFonts w:ascii="Minecraftia" w:hAnsi="Minecraftia" w:cs="Minecraftia"/>
+          <w:sz w:val="24"/>
+        </w:rPr>
+        <w:br/>
+        <w:t>Repairable:</w:t>
+      </w:r>
+      <w:r>
+        <w:rPr>
+          <w:rFonts w:ascii="Minecraftia" w:hAnsi="Minecraftia" w:cs="Minecraftia"/>
+          <w:sz w:val="24"/>
+        </w:rPr>
+        <w:tab/>
+        <w:t>YES</w:t>
+      </w:r>
+      <w:r>
+        <w:rPr>
+          <w:rFonts w:ascii="Minecraftia" w:hAnsi="Minecraftia" w:cs="Minecraftia"/>
+          <w:sz w:val="24"/>
+        </w:rPr>
+        <w:br/>
+        <w:t>Repair Items:</w:t>
+      </w:r>
+      <w:r>
+        <w:rPr>
+          <w:rFonts w:ascii="Minecraftia" w:hAnsi="Minecraftia" w:cs="Minecraftia"/>
+          <w:sz w:val="24"/>
+        </w:rPr>
+        <w:br/>
+      </w:r>
+      <w:r>
+        <w:rPr>
+          <w:rFonts w:ascii="Minecraftia" w:hAnsi="Minecraftia" w:cs="Minecraftia"/>
+          <w:sz w:val="24"/>
+        </w:rPr>
+        <w:tab/>
+        <w:t>&gt; Wood Planks</w:t>
+      </w:r>
+      <w:r>
+        <w:rPr>
+          <w:rFonts w:ascii="Minecraftia" w:hAnsi="Minecraftia" w:cs="Minecraftia"/>
+          <w:sz w:val="24"/>
+        </w:rPr>
+        <w:t>:</w:t>
+      </w:r>
+      <w:r>
+        <w:rPr>
+          <w:rFonts w:ascii="Minecraftia" w:hAnsi="Minecraftia" w:cs="Minecraftia"/>
+          <w:sz w:val="24"/>
+        </w:rPr>
+        <w:tab/>
+      </w:r>
+      <w:r>
+        <w:rPr>
+          <w:rFonts w:ascii="Minecraftia" w:hAnsi="Minecraftia" w:cs="Minecraftia"/>
+          <w:sz w:val="24"/>
+        </w:rPr>
+        <w:t xml:space="preserve">+1 </w:t>
+      </w:r>
+      <w:r>
+        <w:rPr>
+          <w:rFonts w:ascii="Minecraftia" w:hAnsi="Minecraftia" w:cs="Minecraftia"/>
+          <w:sz w:val="24"/>
+        </w:rPr>
+        <w:t>(</w:t>
+      </w:r>
+      <w:r>
+        <w:rPr>
+          <w:rFonts w:ascii="Minecraftia" w:hAnsi="Minecraftia" w:cs="Minecraftia"/>
+          <w:sz w:val="24"/>
+        </w:rPr>
+        <w:pict>
+          <v:shapetype id="_x0000_t75" coordsize="21600,21600" o:spt="75" o:preferrelative="t" path="m@4@5l@4@11@9@11@9@5xe" filled="f" stroked="f">
+            <v:stroke joinstyle="miter"/>
+            <v:formulas>
+              <v:f eqn="if lineDrawn pixelLineWidth 0"/>
+              <v:f eqn="sum @0 1 0"/>
+              <v:f eqn="sum 0 0 @1"/>
+              <v:f eqn="prod @2 1 2"/>
+              <v:f eqn="prod @3 21600 pixelWidth"/>
+              <v:f eqn="prod @3 21600 pixelHeight"/>
+              <v:f eqn="sum @0 0 1"/>
+              <v:f eqn="prod @6 1 2"/>
+              <v:f eqn="prod @7 21600 pixelWidth"/>
+              <v:f eqn="sum @8 21600 0"/>
+              <v:f eqn="prod @7 21600 pixelHeight"/>
+              <v:f eqn="sum @10 21600 0"/>
+            </v:formulas>
+            <v:path o:extrusionok="f" gradientshapeok="t" o:connecttype="rect"/>
+            <o:lock v:ext="edit" aspectratio="t"/>
+          </v:shapetype>
+          <v:shape id="_x0000_i1025" type="#_x0000_t75" style="width:18pt;height:18pt">
+            <v:imagedata r:id="rId15" o:title="heart icon (half)"/>
+          </v:shape>
+        </w:pict>
+      </w:r>
+      <w:r>
+        <w:rPr>
+          <w:rFonts w:ascii="Minecraftia" w:hAnsi="Minecraftia" w:cs="Minecraftia"/>
+          <w:sz w:val="24"/>
+        </w:rPr>
         <w:t>)</w:t>
       </w:r>
       <w:r>
@@ -1582,7 +1988,7 @@
           <w:sz w:val="24"/>
         </w:rPr>
         <w:tab/>
-        <w:t>&gt; Iron Ingot</w:t>
+        <w:t>&gt; Iron Nugget</w:t>
       </w:r>
       <w:r>
         <w:rPr>
@@ -1597,7 +2003,7 @@
           <w:sz w:val="24"/>
         </w:rPr>
         <w:tab/>
-        <w:t>+10 (</w:t>
+        <w:t>+1 (</w:t>
       </w:r>
       <w:r>
         <w:rPr>
@@ -1607,10 +2013,10 @@
           <w:lang w:val="ru-RU"/>
         </w:rPr>
         <w:drawing>
-          <wp:inline distT="0" distB="0" distL="0" distR="0" wp14:anchorId="4B6B9D5D" wp14:editId="7A80CD27">
+          <wp:inline distT="0" distB="0" distL="0" distR="0">
             <wp:extent cx="228600" cy="228600"/>
             <wp:effectExtent l="0" t="0" r="0" b="0"/>
-            <wp:docPr id="4" name="Picture 4" descr="C:\Users\karls\AppData\Local\Microsoft\Windows\INetCache\Content.Word\heart icon (full).png"/>
+            <wp:docPr id="3" name="Picture 3" descr="C:\Users\karls\AppData\Local\Microsoft\Windows\INetCache\Content.Word\heart icon (half).png"/>
             <wp:cNvGraphicFramePr>
               <a:graphicFrameLocks xmlns:a="http://schemas.openxmlformats.org/drawingml/2006/main" noChangeAspect="1"/>
             </wp:cNvGraphicFramePr>
@@ -1618,13 +2024,13 @@
               <a:graphicData uri="http://schemas.openxmlformats.org/drawingml/2006/picture">
                 <pic:pic xmlns:pic="http://schemas.openxmlformats.org/drawingml/2006/picture">
                   <pic:nvPicPr>
-                    <pic:cNvPr id="0" name="Picture 6" descr="C:\Users\karls\AppData\Local\Microsoft\Windows\INetCache\Content.Word\heart icon (full).png"/>
+                    <pic:cNvPr id="0" name="Picture 12" descr="C:\Users\karls\AppData\Local\Microsoft\Windows\INetCache\Content.Word\heart icon (half).png"/>
                     <pic:cNvPicPr>
                       <a:picLocks noChangeAspect="1" noChangeArrowheads="1"/>
                     </pic:cNvPicPr>
                   </pic:nvPicPr>
                   <pic:blipFill>
-                    <a:blip r:embed="rId12">
+                    <a:blip r:embed="rId14">
                       <a:extLst>
                         <a:ext uri="{28A0092B-C50C-407E-A947-70E740481C1C}">
                           <a14:useLocalDpi xmlns:a14="http://schemas.microsoft.com/office/drawing/2010/main" val="0"/>
@@ -1658,18 +2064,9 @@
       <w:r>
         <w:rPr>
           <w:rFonts w:ascii="Minecraftia" w:hAnsi="Minecraftia" w:cs="Minecraftia"/>
-          <w:noProof/>
           <w:sz w:val="24"/>
           <w:lang w:val="en-US"/>
         </w:rPr>
-        <w:t xml:space="preserve"> * 5</w:t>
-      </w:r>
-      <w:r>
-        <w:rPr>
-          <w:rFonts w:ascii="Minecraftia" w:hAnsi="Minecraftia" w:cs="Minecraftia"/>
-          <w:sz w:val="24"/>
-          <w:lang w:val="en-US"/>
-        </w:rPr>
         <w:t>)</w:t>
       </w:r>
       <w:r>
@@ -1685,7 +2082,7 @@
           <w:sz w:val="24"/>
         </w:rPr>
         <w:tab/>
-        <w:t>&gt; Iron Block</w:t>
+        <w:t>&gt; Iron Ingot</w:t>
       </w:r>
       <w:r>
         <w:rPr>
@@ -1700,7 +2097,7 @@
           <w:sz w:val="24"/>
         </w:rPr>
         <w:tab/>
-        <w:t>+100 (</w:t>
+        <w:t>+10 (</w:t>
       </w:r>
       <w:r>
         <w:rPr>
@@ -1713,7 +2110,7 @@
           <wp:inline distT="0" distB="0" distL="0" distR="0" wp14:anchorId="4B6B9D5D" wp14:editId="7A80CD27">
             <wp:extent cx="228600" cy="228600"/>
             <wp:effectExtent l="0" t="0" r="0" b="0"/>
-            <wp:docPr id="9" name="Picture 9" descr="C:\Users\karls\AppData\Local\Microsoft\Windows\INetCache\Content.Word\heart icon (full).png"/>
+            <wp:docPr id="4" name="Picture 4" descr="C:\Users\karls\AppData\Local\Microsoft\Windows\INetCache\Content.Word\heart icon (full).png"/>
             <wp:cNvGraphicFramePr>
               <a:graphicFrameLocks xmlns:a="http://schemas.openxmlformats.org/drawingml/2006/main" noChangeAspect="1"/>
             </wp:cNvGraphicFramePr>
@@ -1727,7 +2124,7 @@
                     </pic:cNvPicPr>
                   </pic:nvPicPr>
                   <pic:blipFill>
-                    <a:blip r:embed="rId12">
+                    <a:blip r:embed="rId13">
                       <a:extLst>
                         <a:ext uri="{28A0092B-C50C-407E-A947-70E740481C1C}">
                           <a14:useLocalDpi xmlns:a14="http://schemas.microsoft.com/office/drawing/2010/main" val="0"/>
@@ -1761,6 +2158,109 @@
       <w:r>
         <w:rPr>
           <w:rFonts w:ascii="Minecraftia" w:hAnsi="Minecraftia" w:cs="Minecraftia"/>
+          <w:noProof/>
+          <w:sz w:val="24"/>
+          <w:lang w:val="en-US"/>
+        </w:rPr>
+        <w:t xml:space="preserve"> * 5</w:t>
+      </w:r>
+      <w:r>
+        <w:rPr>
+          <w:rFonts w:ascii="Minecraftia" w:hAnsi="Minecraftia" w:cs="Minecraftia"/>
+          <w:sz w:val="24"/>
+          <w:lang w:val="en-US"/>
+        </w:rPr>
+        <w:t>)</w:t>
+      </w:r>
+      <w:r>
+        <w:rPr>
+          <w:rFonts w:ascii="Minecraftia" w:hAnsi="Minecraftia" w:cs="Minecraftia"/>
+          <w:sz w:val="24"/>
+        </w:rPr>
+        <w:br/>
+      </w:r>
+      <w:r>
+        <w:rPr>
+          <w:rFonts w:ascii="Minecraftia" w:hAnsi="Minecraftia" w:cs="Minecraftia"/>
+          <w:sz w:val="24"/>
+        </w:rPr>
+        <w:tab/>
+        <w:t>&gt; Iron Block</w:t>
+      </w:r>
+      <w:r>
+        <w:rPr>
+          <w:rFonts w:ascii="Minecraftia" w:hAnsi="Minecraftia" w:cs="Minecraftia"/>
+          <w:sz w:val="24"/>
+        </w:rPr>
+        <w:t>:</w:t>
+      </w:r>
+      <w:r>
+        <w:rPr>
+          <w:rFonts w:ascii="Minecraftia" w:hAnsi="Minecraftia" w:cs="Minecraftia"/>
+          <w:sz w:val="24"/>
+        </w:rPr>
+        <w:tab/>
+        <w:t>+100 (</w:t>
+      </w:r>
+      <w:r>
+        <w:rPr>
+          <w:rFonts w:ascii="Minecraftia" w:hAnsi="Minecraftia" w:cs="Minecraftia"/>
+          <w:noProof/>
+          <w:sz w:val="24"/>
+          <w:lang w:val="ru-RU"/>
+        </w:rPr>
+        <w:drawing>
+          <wp:inline distT="0" distB="0" distL="0" distR="0" wp14:anchorId="4B6B9D5D" wp14:editId="7A80CD27">
+            <wp:extent cx="228600" cy="228600"/>
+            <wp:effectExtent l="0" t="0" r="0" b="0"/>
+            <wp:docPr id="9" name="Picture 9" descr="C:\Users\karls\AppData\Local\Microsoft\Windows\INetCache\Content.Word\heart icon (full).png"/>
+            <wp:cNvGraphicFramePr>
+              <a:graphicFrameLocks xmlns:a="http://schemas.openxmlformats.org/drawingml/2006/main" noChangeAspect="1"/>
+            </wp:cNvGraphicFramePr>
+            <a:graphic xmlns:a="http://schemas.openxmlformats.org/drawingml/2006/main">
+              <a:graphicData uri="http://schemas.openxmlformats.org/drawingml/2006/picture">
+                <pic:pic xmlns:pic="http://schemas.openxmlformats.org/drawingml/2006/picture">
+                  <pic:nvPicPr>
+                    <pic:cNvPr id="0" name="Picture 6" descr="C:\Users\karls\AppData\Local\Microsoft\Windows\INetCache\Content.Word\heart icon (full).png"/>
+                    <pic:cNvPicPr>
+                      <a:picLocks noChangeAspect="1" noChangeArrowheads="1"/>
+                    </pic:cNvPicPr>
+                  </pic:nvPicPr>
+                  <pic:blipFill>
+                    <a:blip r:embed="rId13">
+                      <a:extLst>
+                        <a:ext uri="{28A0092B-C50C-407E-A947-70E740481C1C}">
+                          <a14:useLocalDpi xmlns:a14="http://schemas.microsoft.com/office/drawing/2010/main" val="0"/>
+                        </a:ext>
+                      </a:extLst>
+                    </a:blip>
+                    <a:srcRect/>
+                    <a:stretch>
+                      <a:fillRect/>
+                    </a:stretch>
+                  </pic:blipFill>
+                  <pic:spPr bwMode="auto">
+                    <a:xfrm>
+                      <a:off x="0" y="0"/>
+                      <a:ext cx="228600" cy="228600"/>
+                    </a:xfrm>
+                    <a:prstGeom prst="rect">
+                      <a:avLst/>
+                    </a:prstGeom>
+                    <a:noFill/>
+                    <a:ln>
+                      <a:noFill/>
+                    </a:ln>
+                  </pic:spPr>
+                </pic:pic>
+              </a:graphicData>
+            </a:graphic>
+          </wp:inline>
+        </w:drawing>
+      </w:r>
+      <w:r>
+        <w:rPr>
+          <w:rFonts w:ascii="Minecraftia" w:hAnsi="Minecraftia" w:cs="Minecraftia"/>
           <w:sz w:val="24"/>
           <w:lang w:val="en-US"/>
         </w:rPr>
@@ -1782,7 +2282,7 @@
         </w:rPr>
         <w:pict>
           <v:shape id="_x0000_i1026" type="#_x0000_t75" style="width:18pt;height:18pt">
-            <v:imagedata r:id="rId15" o:title="absorption heart icon (full)"/>
+            <v:imagedata r:id="rId16" o:title="absorption heart icon (full)"/>
           </v:shape>
         </w:pict>
       </w:r>
@@ -1796,8 +2296,12 @@
       </w:r>
     </w:p>
     <w:sectPr>
-      <w:headerReference w:type="default" r:id="rId16"/>
-      <w:footerReference w:type="default" r:id="rId17"/>
+      <w:headerReference w:type="even" r:id="rId17"/>
+      <w:headerReference w:type="default" r:id="rId18"/>
+      <w:footerReference w:type="even" r:id="rId19"/>
+      <w:footerReference w:type="default" r:id="rId20"/>
+      <w:headerReference w:type="first" r:id="rId21"/>
+      <w:footerReference w:type="first" r:id="rId22"/>
       <w:pgSz w:w="12240" w:h="15840"/>
       <w:pgMar w:top="1440" w:right="1440" w:bottom="1440" w:left="1440" w:header="708" w:footer="708" w:gutter="0"/>
       <w:cols w:space="708"/>
@@ -1833,6 +2337,16 @@
 </file>
 
 <file path=word/footer1.xml><?xml version="1.0" encoding="utf-8"?>
+<w:ftr xmlns:wpc="http://schemas.microsoft.com/office/word/2010/wordprocessingCanvas" xmlns:cx="http://schemas.microsoft.com/office/drawing/2014/chartex" xmlns:mc="http://schemas.openxmlformats.org/markup-compatibility/2006" xmlns:o="urn:schemas-microsoft-com:office:office" xmlns:r="http://schemas.openxmlformats.org/officeDocument/2006/relationships" xmlns:m="http://schemas.openxmlformats.org/officeDocument/2006/math" xmlns:v="urn:schemas-microsoft-com:vml" xmlns:wp14="http://schemas.microsoft.com/office/word/2010/wordprocessingDrawing" xmlns:wp="http://schemas.openxmlformats.org/drawingml/2006/wordprocessingDrawing" xmlns:w10="urn:schemas-microsoft-com:office:word" xmlns:w="http://schemas.openxmlformats.org/wordprocessingml/2006/main" xmlns:w14="http://schemas.microsoft.com/office/word/2010/wordml" xmlns:w15="http://schemas.microsoft.com/office/word/2012/wordml" xmlns:w16se="http://schemas.microsoft.com/office/word/2015/wordml/symex" xmlns:wpg="http://schemas.microsoft.com/office/word/2010/wordprocessingGroup" xmlns:wpi="http://schemas.microsoft.com/office/word/2010/wordprocessingInk" xmlns:wne="http://schemas.microsoft.com/office/word/2006/wordml" xmlns:wps="http://schemas.microsoft.com/office/word/2010/wordprocessingShape" mc:Ignorable="w14 w15 w16se wp14">
+  <w:p>
+    <w:pPr>
+      <w:pStyle w:val="Footer"/>
+    </w:pPr>
+  </w:p>
+</w:ftr>
+</file>
+
+<file path=word/footer2.xml><?xml version="1.0" encoding="utf-8"?>
 <w:ftr xmlns:wpc="http://schemas.microsoft.com/office/word/2010/wordprocessingCanvas" xmlns:cx="http://schemas.microsoft.com/office/drawing/2014/chartex" xmlns:mc="http://schemas.openxmlformats.org/markup-compatibility/2006" xmlns:o="urn:schemas-microsoft-com:office:office" xmlns:r="http://schemas.openxmlformats.org/officeDocument/2006/relationships" xmlns:m="http://schemas.openxmlformats.org/officeDocument/2006/math" xmlns:v="urn:schemas-microsoft-com:vml" xmlns:wp14="http://schemas.microsoft.com/office/word/2010/wordprocessingDrawing" xmlns:wp="http://schemas.openxmlformats.org/drawingml/2006/wordprocessingDrawing" xmlns:w10="urn:schemas-microsoft-com:office:word" xmlns:w="http://schemas.openxmlformats.org/wordprocessingml/2006/main" xmlns:w14="http://schemas.microsoft.com/office/word/2010/wordml" xmlns:w15="http://schemas.microsoft.com/office/word/2012/wordml" xmlns:w16se="http://schemas.microsoft.com/office/word/2015/wordml/symex" xmlns:wpg="http://schemas.microsoft.com/office/word/2010/wordprocessingGroup" xmlns:wpi="http://schemas.microsoft.com/office/word/2010/wordprocessingInk" xmlns:wne="http://schemas.microsoft.com/office/word/2006/wordml" xmlns:wps="http://schemas.microsoft.com/office/word/2010/wordprocessingShape" mc:Ignorable="w14 w15 w16se wp14">
   <w:sdt>
     <w:sdtPr>
@@ -1885,6 +2399,16 @@
 </w:ftr>
 </file>
 
+<file path=word/footer3.xml><?xml version="1.0" encoding="utf-8"?>
+<w:ftr xmlns:wpc="http://schemas.microsoft.com/office/word/2010/wordprocessingCanvas" xmlns:cx="http://schemas.microsoft.com/office/drawing/2014/chartex" xmlns:mc="http://schemas.openxmlformats.org/markup-compatibility/2006" xmlns:o="urn:schemas-microsoft-com:office:office" xmlns:r="http://schemas.openxmlformats.org/officeDocument/2006/relationships" xmlns:m="http://schemas.openxmlformats.org/officeDocument/2006/math" xmlns:v="urn:schemas-microsoft-com:vml" xmlns:wp14="http://schemas.microsoft.com/office/word/2010/wordprocessingDrawing" xmlns:wp="http://schemas.openxmlformats.org/drawingml/2006/wordprocessingDrawing" xmlns:w10="urn:schemas-microsoft-com:office:word" xmlns:w="http://schemas.openxmlformats.org/wordprocessingml/2006/main" xmlns:w14="http://schemas.microsoft.com/office/word/2010/wordml" xmlns:w15="http://schemas.microsoft.com/office/word/2012/wordml" xmlns:w16se="http://schemas.microsoft.com/office/word/2015/wordml/symex" xmlns:wpg="http://schemas.microsoft.com/office/word/2010/wordprocessingGroup" xmlns:wpi="http://schemas.microsoft.com/office/word/2010/wordprocessingInk" xmlns:wne="http://schemas.microsoft.com/office/word/2006/wordml" xmlns:wps="http://schemas.microsoft.com/office/word/2010/wordprocessingShape" mc:Ignorable="w14 w15 w16se wp14">
+  <w:p>
+    <w:pPr>
+      <w:pStyle w:val="Footer"/>
+    </w:pPr>
+  </w:p>
+</w:ftr>
+</file>
+
 <file path=word/footnotes.xml><?xml version="1.0" encoding="utf-8"?>
 <w:footnotes xmlns:wpc="http://schemas.microsoft.com/office/word/2010/wordprocessingCanvas" xmlns:cx="http://schemas.microsoft.com/office/drawing/2014/chartex" xmlns:mc="http://schemas.openxmlformats.org/markup-compatibility/2006" xmlns:o="urn:schemas-microsoft-com:office:office" xmlns:r="http://schemas.openxmlformats.org/officeDocument/2006/relationships" xmlns:m="http://schemas.openxmlformats.org/officeDocument/2006/math" xmlns:v="urn:schemas-microsoft-com:vml" xmlns:wp14="http://schemas.microsoft.com/office/word/2010/wordprocessingDrawing" xmlns:wp="http://schemas.openxmlformats.org/drawingml/2006/wordprocessingDrawing" xmlns:w10="urn:schemas-microsoft-com:office:word" xmlns:w="http://schemas.openxmlformats.org/wordprocessingml/2006/main" xmlns:w14="http://schemas.microsoft.com/office/word/2010/wordml" xmlns:w15="http://schemas.microsoft.com/office/word/2012/wordml" xmlns:w16se="http://schemas.microsoft.com/office/word/2015/wordml/symex" xmlns:wpg="http://schemas.microsoft.com/office/word/2010/wordprocessingGroup" xmlns:wpi="http://schemas.microsoft.com/office/word/2010/wordprocessingInk" xmlns:wne="http://schemas.microsoft.com/office/word/2006/wordml" xmlns:wps="http://schemas.microsoft.com/office/word/2010/wordprocessingShape" mc:Ignorable="w14 w15 w16se wp14">
   <w:footnote w:type="separator" w:id="-1">
@@ -1911,6 +2435,16 @@
 </file>
 
 <file path=word/header1.xml><?xml version="1.0" encoding="utf-8"?>
+<w:hdr xmlns:wpc="http://schemas.microsoft.com/office/word/2010/wordprocessingCanvas" xmlns:cx="http://schemas.microsoft.com/office/drawing/2014/chartex" xmlns:mc="http://schemas.openxmlformats.org/markup-compatibility/2006" xmlns:o="urn:schemas-microsoft-com:office:office" xmlns:r="http://schemas.openxmlformats.org/officeDocument/2006/relationships" xmlns:m="http://schemas.openxmlformats.org/officeDocument/2006/math" xmlns:v="urn:schemas-microsoft-com:vml" xmlns:wp14="http://schemas.microsoft.com/office/word/2010/wordprocessingDrawing" xmlns:wp="http://schemas.openxmlformats.org/drawingml/2006/wordprocessingDrawing" xmlns:w10="urn:schemas-microsoft-com:office:word" xmlns:w="http://schemas.openxmlformats.org/wordprocessingml/2006/main" xmlns:w14="http://schemas.microsoft.com/office/word/2010/wordml" xmlns:w15="http://schemas.microsoft.com/office/word/2012/wordml" xmlns:w16se="http://schemas.microsoft.com/office/word/2015/wordml/symex" xmlns:wpg="http://schemas.microsoft.com/office/word/2010/wordprocessingGroup" xmlns:wpi="http://schemas.microsoft.com/office/word/2010/wordprocessingInk" xmlns:wne="http://schemas.microsoft.com/office/word/2006/wordml" xmlns:wps="http://schemas.microsoft.com/office/word/2010/wordprocessingShape" mc:Ignorable="w14 w15 w16se wp14">
+  <w:p>
+    <w:pPr>
+      <w:pStyle w:val="Header"/>
+    </w:pPr>
+  </w:p>
+</w:hdr>
+</file>
+
+<file path=word/header2.xml><?xml version="1.0" encoding="utf-8"?>
 <w:hdr xmlns:wpc="http://schemas.microsoft.com/office/word/2010/wordprocessingCanvas" xmlns:cx="http://schemas.microsoft.com/office/drawing/2014/chartex" xmlns:mc="http://schemas.openxmlformats.org/markup-compatibility/2006" xmlns:o="urn:schemas-microsoft-com:office:office" xmlns:r="http://schemas.openxmlformats.org/officeDocument/2006/relationships" xmlns:m="http://schemas.openxmlformats.org/officeDocument/2006/math" xmlns:v="urn:schemas-microsoft-com:vml" xmlns:wp14="http://schemas.microsoft.com/office/word/2010/wordprocessingDrawing" xmlns:wp="http://schemas.openxmlformats.org/drawingml/2006/wordprocessingDrawing" xmlns:w10="urn:schemas-microsoft-com:office:word" xmlns:w="http://schemas.openxmlformats.org/wordprocessingml/2006/main" xmlns:w14="http://schemas.microsoft.com/office/word/2010/wordml" xmlns:w15="http://schemas.microsoft.com/office/word/2012/wordml" xmlns:w16se="http://schemas.microsoft.com/office/word/2015/wordml/symex" xmlns:wpg="http://schemas.microsoft.com/office/word/2010/wordprocessingGroup" xmlns:wpi="http://schemas.microsoft.com/office/word/2010/wordprocessingInk" xmlns:wne="http://schemas.microsoft.com/office/word/2006/wordml" xmlns:wps="http://schemas.microsoft.com/office/word/2010/wordprocessingShape" mc:Ignorable="w14 w15 w16se wp14">
   <w:p>
     <w:pPr>
@@ -1951,6 +2485,16 @@
 </w:hdr>
 </file>
 
+<file path=word/header3.xml><?xml version="1.0" encoding="utf-8"?>
+<w:hdr xmlns:wpc="http://schemas.microsoft.com/office/word/2010/wordprocessingCanvas" xmlns:cx="http://schemas.microsoft.com/office/drawing/2014/chartex" xmlns:mc="http://schemas.openxmlformats.org/markup-compatibility/2006" xmlns:o="urn:schemas-microsoft-com:office:office" xmlns:r="http://schemas.openxmlformats.org/officeDocument/2006/relationships" xmlns:m="http://schemas.openxmlformats.org/officeDocument/2006/math" xmlns:v="urn:schemas-microsoft-com:vml" xmlns:wp14="http://schemas.microsoft.com/office/word/2010/wordprocessingDrawing" xmlns:wp="http://schemas.openxmlformats.org/drawingml/2006/wordprocessingDrawing" xmlns:w10="urn:schemas-microsoft-com:office:word" xmlns:w="http://schemas.openxmlformats.org/wordprocessingml/2006/main" xmlns:w14="http://schemas.microsoft.com/office/word/2010/wordml" xmlns:w15="http://schemas.microsoft.com/office/word/2012/wordml" xmlns:w16se="http://schemas.microsoft.com/office/word/2015/wordml/symex" xmlns:wpg="http://schemas.microsoft.com/office/word/2010/wordprocessingGroup" xmlns:wpi="http://schemas.microsoft.com/office/word/2010/wordprocessingInk" xmlns:wne="http://schemas.microsoft.com/office/word/2006/wordml" xmlns:wps="http://schemas.microsoft.com/office/word/2010/wordprocessingShape" mc:Ignorable="w14 w15 w16se wp14">
+  <w:p>
+    <w:pPr>
+      <w:pStyle w:val="Header"/>
+    </w:pPr>
+  </w:p>
+</w:hdr>
+</file>
+
 <file path=word/numbering.xml><?xml version="1.0" encoding="utf-8"?>
 <w:numbering xmlns:wpc="http://schemas.microsoft.com/office/word/2010/wordprocessingCanvas" xmlns:cx="http://schemas.microsoft.com/office/drawing/2014/chartex" xmlns:mc="http://schemas.openxmlformats.org/markup-compatibility/2006" xmlns:o="urn:schemas-microsoft-com:office:office" xmlns:r="http://schemas.openxmlformats.org/officeDocument/2006/relationships" xmlns:m="http://schemas.openxmlformats.org/officeDocument/2006/math" xmlns:v="urn:schemas-microsoft-com:vml" xmlns:wp14="http://schemas.microsoft.com/office/word/2010/wordprocessingDrawing" xmlns:wp="http://schemas.openxmlformats.org/drawingml/2006/wordprocessingDrawing" xmlns:w10="urn:schemas-microsoft-com:office:word" xmlns:w="http://schemas.openxmlformats.org/wordprocessingml/2006/main" xmlns:w14="http://schemas.microsoft.com/office/word/2010/wordml" xmlns:w15="http://schemas.microsoft.com/office/word/2012/wordml" xmlns:w16se="http://schemas.microsoft.com/office/word/2015/wordml/symex" xmlns:wpg="http://schemas.microsoft.com/office/word/2010/wordprocessingGroup" xmlns:wpi="http://schemas.microsoft.com/office/word/2010/wordprocessingInk" xmlns:wne="http://schemas.microsoft.com/office/word/2006/wordml" xmlns:wps="http://schemas.microsoft.com/office/word/2010/wordprocessingShape" mc:Ignorable="w14 w15 w16se wp14">
   <w:abstractNum w:abstractNumId="0" w15:restartNumberingAfterBreak="0">
@@ -2177,11 +2721,286 @@
       </w:rPr>
     </w:lvl>
   </w:abstractNum>
+  <w:abstractNum w:abstractNumId="2" w15:restartNumberingAfterBreak="0">
+    <w:nsid w:val="5CAB5A9E"/>
+    <w:multiLevelType w:val="hybridMultilevel"/>
+    <w:tmpl w:val="6D9C844A"/>
+    <w:lvl w:ilvl="0" w:tplc="0419000F">
+      <w:start w:val="1"/>
+      <w:numFmt w:val="decimal"/>
+      <w:lvlText w:val="%1."/>
+      <w:lvlJc w:val="left"/>
+      <w:pPr>
+        <w:ind w:left="720" w:hanging="360"/>
+      </w:pPr>
+    </w:lvl>
+    <w:lvl w:ilvl="1" w:tplc="04190019" w:tentative="1">
+      <w:start w:val="1"/>
+      <w:numFmt w:val="lowerLetter"/>
+      <w:lvlText w:val="%2."/>
+      <w:lvlJc w:val="left"/>
+      <w:pPr>
+        <w:ind w:left="1440" w:hanging="360"/>
+      </w:pPr>
+    </w:lvl>
+    <w:lvl w:ilvl="2" w:tplc="0419001B" w:tentative="1">
+      <w:start w:val="1"/>
+      <w:numFmt w:val="lowerRoman"/>
+      <w:lvlText w:val="%3."/>
+      <w:lvlJc w:val="right"/>
+      <w:pPr>
+        <w:ind w:left="2160" w:hanging="180"/>
+      </w:pPr>
+    </w:lvl>
+    <w:lvl w:ilvl="3" w:tplc="0419000F" w:tentative="1">
+      <w:start w:val="1"/>
+      <w:numFmt w:val="decimal"/>
+      <w:lvlText w:val="%4."/>
+      <w:lvlJc w:val="left"/>
+      <w:pPr>
+        <w:ind w:left="2880" w:hanging="360"/>
+      </w:pPr>
+    </w:lvl>
+    <w:lvl w:ilvl="4" w:tplc="04190019" w:tentative="1">
+      <w:start w:val="1"/>
+      <w:numFmt w:val="lowerLetter"/>
+      <w:lvlText w:val="%5."/>
+      <w:lvlJc w:val="left"/>
+      <w:pPr>
+        <w:ind w:left="3600" w:hanging="360"/>
+      </w:pPr>
+    </w:lvl>
+    <w:lvl w:ilvl="5" w:tplc="0419001B" w:tentative="1">
+      <w:start w:val="1"/>
+      <w:numFmt w:val="lowerRoman"/>
+      <w:lvlText w:val="%6."/>
+      <w:lvlJc w:val="right"/>
+      <w:pPr>
+        <w:ind w:left="4320" w:hanging="180"/>
+      </w:pPr>
+    </w:lvl>
+    <w:lvl w:ilvl="6" w:tplc="0419000F" w:tentative="1">
+      <w:start w:val="1"/>
+      <w:numFmt w:val="decimal"/>
+      <w:lvlText w:val="%7."/>
+      <w:lvlJc w:val="left"/>
+      <w:pPr>
+        <w:ind w:left="5040" w:hanging="360"/>
+      </w:pPr>
+    </w:lvl>
+    <w:lvl w:ilvl="7" w:tplc="04190019" w:tentative="1">
+      <w:start w:val="1"/>
+      <w:numFmt w:val="lowerLetter"/>
+      <w:lvlText w:val="%8."/>
+      <w:lvlJc w:val="left"/>
+      <w:pPr>
+        <w:ind w:left="5760" w:hanging="360"/>
+      </w:pPr>
+    </w:lvl>
+    <w:lvl w:ilvl="8" w:tplc="0419001B" w:tentative="1">
+      <w:start w:val="1"/>
+      <w:numFmt w:val="lowerRoman"/>
+      <w:lvlText w:val="%9."/>
+      <w:lvlJc w:val="right"/>
+      <w:pPr>
+        <w:ind w:left="6480" w:hanging="180"/>
+      </w:pPr>
+    </w:lvl>
+  </w:abstractNum>
+  <w:abstractNum w:abstractNumId="3" w15:restartNumberingAfterBreak="0">
+    <w:nsid w:val="64E85796"/>
+    <w:multiLevelType w:val="hybridMultilevel"/>
+    <w:tmpl w:val="B936EE7E"/>
+    <w:lvl w:ilvl="0" w:tplc="0419000F">
+      <w:start w:val="1"/>
+      <w:numFmt w:val="decimal"/>
+      <w:lvlText w:val="%1."/>
+      <w:lvlJc w:val="left"/>
+      <w:pPr>
+        <w:ind w:left="720" w:hanging="360"/>
+      </w:pPr>
+      <w:rPr>
+        <w:rFonts w:hint="default"/>
+        <w:b w:val="0"/>
+      </w:rPr>
+    </w:lvl>
+    <w:lvl w:ilvl="1" w:tplc="04190019" w:tentative="1">
+      <w:start w:val="1"/>
+      <w:numFmt w:val="lowerLetter"/>
+      <w:lvlText w:val="%2."/>
+      <w:lvlJc w:val="left"/>
+      <w:pPr>
+        <w:ind w:left="1440" w:hanging="360"/>
+      </w:pPr>
+    </w:lvl>
+    <w:lvl w:ilvl="2" w:tplc="0419001B" w:tentative="1">
+      <w:start w:val="1"/>
+      <w:numFmt w:val="lowerRoman"/>
+      <w:lvlText w:val="%3."/>
+      <w:lvlJc w:val="right"/>
+      <w:pPr>
+        <w:ind w:left="2160" w:hanging="180"/>
+      </w:pPr>
+    </w:lvl>
+    <w:lvl w:ilvl="3" w:tplc="0419000F" w:tentative="1">
+      <w:start w:val="1"/>
+      <w:numFmt w:val="decimal"/>
+      <w:lvlText w:val="%4."/>
+      <w:lvlJc w:val="left"/>
+      <w:pPr>
+        <w:ind w:left="2880" w:hanging="360"/>
+      </w:pPr>
+    </w:lvl>
+    <w:lvl w:ilvl="4" w:tplc="04190019" w:tentative="1">
+      <w:start w:val="1"/>
+      <w:numFmt w:val="lowerLetter"/>
+      <w:lvlText w:val="%5."/>
+      <w:lvlJc w:val="left"/>
+      <w:pPr>
+        <w:ind w:left="3600" w:hanging="360"/>
+      </w:pPr>
+    </w:lvl>
+    <w:lvl w:ilvl="5" w:tplc="0419001B" w:tentative="1">
+      <w:start w:val="1"/>
+      <w:numFmt w:val="lowerRoman"/>
+      <w:lvlText w:val="%6."/>
+      <w:lvlJc w:val="right"/>
+      <w:pPr>
+        <w:ind w:left="4320" w:hanging="180"/>
+      </w:pPr>
+    </w:lvl>
+    <w:lvl w:ilvl="6" w:tplc="0419000F" w:tentative="1">
+      <w:start w:val="1"/>
+      <w:numFmt w:val="decimal"/>
+      <w:lvlText w:val="%7."/>
+      <w:lvlJc w:val="left"/>
+      <w:pPr>
+        <w:ind w:left="5040" w:hanging="360"/>
+      </w:pPr>
+    </w:lvl>
+    <w:lvl w:ilvl="7" w:tplc="04190019" w:tentative="1">
+      <w:start w:val="1"/>
+      <w:numFmt w:val="lowerLetter"/>
+      <w:lvlText w:val="%8."/>
+      <w:lvlJc w:val="left"/>
+      <w:pPr>
+        <w:ind w:left="5760" w:hanging="360"/>
+      </w:pPr>
+    </w:lvl>
+    <w:lvl w:ilvl="8" w:tplc="0419001B" w:tentative="1">
+      <w:start w:val="1"/>
+      <w:numFmt w:val="lowerRoman"/>
+      <w:lvlText w:val="%9."/>
+      <w:lvlJc w:val="right"/>
+      <w:pPr>
+        <w:ind w:left="6480" w:hanging="180"/>
+      </w:pPr>
+    </w:lvl>
+  </w:abstractNum>
+  <w:abstractNum w:abstractNumId="4" w15:restartNumberingAfterBreak="0">
+    <w:nsid w:val="770843E3"/>
+    <w:multiLevelType w:val="hybridMultilevel"/>
+    <w:tmpl w:val="AC8ABD64"/>
+    <w:lvl w:ilvl="0" w:tplc="A76664AC">
+      <w:start w:val="1"/>
+      <w:numFmt w:val="decimal"/>
+      <w:lvlText w:val="%1."/>
+      <w:lvlJc w:val="left"/>
+      <w:pPr>
+        <w:ind w:left="720" w:hanging="360"/>
+      </w:pPr>
+      <w:rPr>
+        <w:rFonts w:hint="default"/>
+        <w:b/>
+      </w:rPr>
+    </w:lvl>
+    <w:lvl w:ilvl="1" w:tplc="04190019" w:tentative="1">
+      <w:start w:val="1"/>
+      <w:numFmt w:val="lowerLetter"/>
+      <w:lvlText w:val="%2."/>
+      <w:lvlJc w:val="left"/>
+      <w:pPr>
+        <w:ind w:left="1440" w:hanging="360"/>
+      </w:pPr>
+    </w:lvl>
+    <w:lvl w:ilvl="2" w:tplc="0419001B" w:tentative="1">
+      <w:start w:val="1"/>
+      <w:numFmt w:val="lowerRoman"/>
+      <w:lvlText w:val="%3."/>
+      <w:lvlJc w:val="right"/>
+      <w:pPr>
+        <w:ind w:left="2160" w:hanging="180"/>
+      </w:pPr>
+    </w:lvl>
+    <w:lvl w:ilvl="3" w:tplc="0419000F" w:tentative="1">
+      <w:start w:val="1"/>
+      <w:numFmt w:val="decimal"/>
+      <w:lvlText w:val="%4."/>
+      <w:lvlJc w:val="left"/>
+      <w:pPr>
+        <w:ind w:left="2880" w:hanging="360"/>
+      </w:pPr>
+    </w:lvl>
+    <w:lvl w:ilvl="4" w:tplc="04190019" w:tentative="1">
+      <w:start w:val="1"/>
+      <w:numFmt w:val="lowerLetter"/>
+      <w:lvlText w:val="%5."/>
+      <w:lvlJc w:val="left"/>
+      <w:pPr>
+        <w:ind w:left="3600" w:hanging="360"/>
+      </w:pPr>
+    </w:lvl>
+    <w:lvl w:ilvl="5" w:tplc="0419001B" w:tentative="1">
+      <w:start w:val="1"/>
+      <w:numFmt w:val="lowerRoman"/>
+      <w:lvlText w:val="%6."/>
+      <w:lvlJc w:val="right"/>
+      <w:pPr>
+        <w:ind w:left="4320" w:hanging="180"/>
+      </w:pPr>
+    </w:lvl>
+    <w:lvl w:ilvl="6" w:tplc="0419000F" w:tentative="1">
+      <w:start w:val="1"/>
+      <w:numFmt w:val="decimal"/>
+      <w:lvlText w:val="%7."/>
+      <w:lvlJc w:val="left"/>
+      <w:pPr>
+        <w:ind w:left="5040" w:hanging="360"/>
+      </w:pPr>
+    </w:lvl>
+    <w:lvl w:ilvl="7" w:tplc="04190019" w:tentative="1">
+      <w:start w:val="1"/>
+      <w:numFmt w:val="lowerLetter"/>
+      <w:lvlText w:val="%8."/>
+      <w:lvlJc w:val="left"/>
+      <w:pPr>
+        <w:ind w:left="5760" w:hanging="360"/>
+      </w:pPr>
+    </w:lvl>
+    <w:lvl w:ilvl="8" w:tplc="0419001B" w:tentative="1">
+      <w:start w:val="1"/>
+      <w:numFmt w:val="lowerRoman"/>
+      <w:lvlText w:val="%9."/>
+      <w:lvlJc w:val="right"/>
+      <w:pPr>
+        <w:ind w:left="6480" w:hanging="180"/>
+      </w:pPr>
+    </w:lvl>
+  </w:abstractNum>
   <w:num w:numId="1">
     <w:abstractNumId w:val="1"/>
   </w:num>
   <w:num w:numId="2">
     <w:abstractNumId w:val="0"/>
+  </w:num>
+  <w:num w:numId="3">
+    <w:abstractNumId w:val="2"/>
+  </w:num>
+  <w:num w:numId="4">
+    <w:abstractNumId w:val="4"/>
+  </w:num>
+  <w:num w:numId="5">
+    <w:abstractNumId w:val="3"/>
   </w:num>
 </w:numbering>
 </file>
@@ -2969,4 +3788,16 @@
     </a:ext>
   </a:extLst>
 </a:theme>
+</file>
+
+<file path=customXml/item1.xml><?xml version="1.0" encoding="utf-8"?>
+<b:Sources xmlns:b="http://schemas.openxmlformats.org/officeDocument/2006/bibliography" xmlns="http://schemas.openxmlformats.org/officeDocument/2006/bibliography" SelectedStyle="\APASixthEditionOfficeOnline.xsl" StyleName="APA" Version="6"/>
+</file>
+
+<file path=customXml/itemProps1.xml><?xml version="1.0" encoding="utf-8"?>
+<ds:datastoreItem xmlns:ds="http://schemas.openxmlformats.org/officeDocument/2006/customXml" ds:itemID="{F23AD72E-386B-43FE-BA66-1E3A8ECBCF0E}">
+  <ds:schemaRefs>
+    <ds:schemaRef ds:uri="http://schemas.openxmlformats.org/officeDocument/2006/bibliography"/>
+  </ds:schemaRefs>
+</ds:datastoreItem>
 </file>
</xml_diff>

<commit_message>
Updated Documentation (docx) File
* Modified the documentation (docx) to include turret's range
* Modified the documentation (docx) to include Ballista
* Modified the documentation (docx) to include Discord link
</commit_message>
<xml_diff>
--- a/Defensive Add-On Read me.docx
+++ b/Defensive Add-On Read me.docx
@@ -100,8 +100,6 @@
           <w:t>fb.me/virus5600</w:t>
         </w:r>
       </w:hyperlink>
-      <w:bookmarkStart w:id="0" w:name="_GoBack"/>
-      <w:bookmarkEnd w:id="0"/>
       <w:r>
         <w:rPr>
           <w:rStyle w:val="Hyperlink"/>
@@ -151,6 +149,33 @@
           <w:t>github.com/virus5600</w:t>
         </w:r>
       </w:hyperlink>
+      <w:r>
+        <w:rPr>
+          <w:rStyle w:val="Hyperlink"/>
+          <w:rFonts w:ascii="Minecraftia" w:hAnsi="Minecraftia" w:cs="Minecraftia"/>
+          <w:sz w:val="20"/>
+        </w:rPr>
+        <w:br/>
+      </w:r>
+      <w:r>
+        <w:rPr>
+          <w:rFonts w:ascii="Minecraftia" w:hAnsi="Minecraftia" w:cs="Minecraftia"/>
+          <w:sz w:val="20"/>
+        </w:rPr>
+        <w:t xml:space="preserve">Discord: </w:t>
+      </w:r>
+      <w:hyperlink r:id="rId12" w:tooltip="Invite yourself to our Discord Server" w:history="1">
+        <w:r>
+          <w:rPr>
+            <w:rStyle w:val="Hyperlink"/>
+            <w:rFonts w:ascii="Minecraftia" w:hAnsi="Minecraftia" w:cs="Minecraftia"/>
+            <w:sz w:val="20"/>
+          </w:rPr>
+          <w:t>discord.com/invite/gqWF7e8XuG</w:t>
+        </w:r>
+      </w:hyperlink>
+      <w:bookmarkStart w:id="0" w:name="_GoBack"/>
+      <w:bookmarkEnd w:id="0"/>
     </w:p>
     <w:p>
       <w:pPr>
@@ -283,6 +308,48 @@
         </w:rPr>
         <w:t xml:space="preserve"> . . . . . . . . . . . . . . . 4</w:t>
       </w:r>
+      <w:r>
+        <w:rPr>
+          <w:rFonts w:ascii="Minecraftia" w:hAnsi="Minecraftia" w:cs="Minecraftia"/>
+        </w:rPr>
+        <w:br/>
+      </w:r>
+      <w:r>
+        <w:rPr>
+          <w:rFonts w:ascii="Minecraftia" w:hAnsi="Minecraftia" w:cs="Minecraftia"/>
+        </w:rPr>
+        <w:tab/>
+      </w:r>
+      <w:hyperlink w:anchor="Contents_CannonTurret" w:history="1">
+        <w:r>
+          <w:rPr>
+            <w:rStyle w:val="Hyperlink"/>
+            <w:rFonts w:ascii="Minecraftia" w:hAnsi="Minecraftia" w:cs="Minecraftia"/>
+          </w:rPr>
+          <w:t>Cannon Turret</w:t>
+        </w:r>
+      </w:hyperlink>
+      <w:r>
+        <w:rPr>
+          <w:rFonts w:ascii="Minecraftia" w:hAnsi="Minecraftia" w:cs="Minecraftia"/>
+        </w:rPr>
+        <w:br/>
+      </w:r>
+      <w:r>
+        <w:rPr>
+          <w:rFonts w:ascii="Minecraftia" w:hAnsi="Minecraftia" w:cs="Minecraftia"/>
+        </w:rPr>
+        <w:tab/>
+      </w:r>
+      <w:hyperlink w:anchor="Contents_Ballista" w:history="1">
+        <w:r>
+          <w:rPr>
+            <w:rStyle w:val="Hyperlink"/>
+            <w:rFonts w:ascii="Minecraftia" w:hAnsi="Minecraftia" w:cs="Minecraftia"/>
+          </w:rPr>
+          <w:t>Ballista</w:t>
+        </w:r>
+      </w:hyperlink>
     </w:p>
     <w:p>
       <w:pPr>
@@ -895,14 +962,7 @@
           <w:rFonts w:ascii="Minecraftia" w:hAnsi="Minecraftia" w:cs="Minecraftia"/>
           <w:sz w:val="24"/>
         </w:rPr>
-        <w:t xml:space="preserve"> </w:t>
-      </w:r>
-      <w:r>
-        <w:rPr>
-          <w:rFonts w:ascii="Minecraftia" w:hAnsi="Minecraftia" w:cs="Minecraftia"/>
-          <w:sz w:val="24"/>
-        </w:rPr>
-        <w:t xml:space="preserve">Enable both the </w:t>
+        <w:t xml:space="preserve"> Enable both the </w:t>
       </w:r>
       <w:r>
         <w:rPr>
@@ -970,14 +1030,7 @@
           <w:rFonts w:ascii="Minecraftia" w:hAnsi="Minecraftia" w:cs="Minecraftia"/>
           <w:sz w:val="24"/>
         </w:rPr>
-        <w:t xml:space="preserve"> </w:t>
-      </w:r>
-      <w:r>
-        <w:rPr>
-          <w:rFonts w:ascii="Minecraftia" w:hAnsi="Minecraftia" w:cs="Minecraftia"/>
-          <w:sz w:val="24"/>
-        </w:rPr>
-        <w:t>Generate the world.</w:t>
+        <w:t xml:space="preserve"> Generate the world.</w:t>
       </w:r>
     </w:p>
     <w:p>
@@ -997,14 +1050,7 @@
           <w:rFonts w:ascii="Minecraftia" w:hAnsi="Minecraftia" w:cs="Minecraftia"/>
           <w:sz w:val="24"/>
         </w:rPr>
-        <w:t xml:space="preserve"> </w:t>
-      </w:r>
-      <w:r>
-        <w:rPr>
-          <w:rFonts w:ascii="Minecraftia" w:hAnsi="Minecraftia" w:cs="Minecraftia"/>
-          <w:sz w:val="24"/>
-        </w:rPr>
-        <w:t>Enjoy!</w:t>
+        <w:t xml:space="preserve"> Enjoy!</w:t>
       </w:r>
     </w:p>
     <w:p>
@@ -1414,19 +1460,21 @@
           <w:lang w:val="en-US"/>
         </w:rPr>
       </w:pPr>
-      <w:r>
-        <w:rPr>
+      <w:bookmarkStart w:id="6" w:name="Contents_CannonTurret"/>
+      <w:r>
+        <w:rPr>
+          <w:b/>
           <w:noProof/>
           <w:lang w:val="ru-RU"/>
         </w:rPr>
         <w:drawing>
-          <wp:anchor distT="0" distB="0" distL="114300" distR="114300" simplePos="0" relativeHeight="251658240" behindDoc="0" locked="0" layoutInCell="1" allowOverlap="1" wp14:anchorId="05820AE2" wp14:editId="68E83E71">
+          <wp:anchor distT="0" distB="0" distL="114300" distR="114300" simplePos="0" relativeHeight="251658240" behindDoc="0" locked="0" layoutInCell="1" allowOverlap="1" wp14:anchorId="0C9C3F91" wp14:editId="613F4935">
             <wp:simplePos x="0" y="0"/>
             <wp:positionH relativeFrom="column">
               <wp:posOffset>19050</wp:posOffset>
             </wp:positionH>
             <wp:positionV relativeFrom="page">
-              <wp:posOffset>1952625</wp:posOffset>
+              <wp:posOffset>2438400</wp:posOffset>
             </wp:positionV>
             <wp:extent cx="1295400" cy="1066800"/>
             <wp:effectExtent l="0" t="0" r="0" b="0"/>
@@ -1445,7 +1493,7 @@
                     </pic:cNvPicPr>
                   </pic:nvPicPr>
                   <pic:blipFill>
-                    <a:blip r:embed="rId12" cstate="print">
+                    <a:blip r:embed="rId13" cstate="print">
                       <a:extLst>
                         <a:ext uri="{28A0092B-C50C-407E-A947-70E740481C1C}">
                           <a14:useLocalDpi xmlns:a14="http://schemas.microsoft.com/office/drawing/2010/main" val="0"/>
@@ -1482,21 +1530,22 @@
           <w:b/>
           <w:sz w:val="24"/>
         </w:rPr>
-        <w:t xml:space="preserve">Cannon </w:t>
-      </w:r>
-      <w:r>
-        <w:rPr>
-          <w:rFonts w:ascii="Minecraftia" w:hAnsi="Minecraftia" w:cs="Minecraftia"/>
-          <w:sz w:val="24"/>
-        </w:rPr>
-        <w:t>Turret</w:t>
-      </w:r>
-      <w:r>
-        <w:rPr>
-          <w:rFonts w:ascii="Minecraftia" w:hAnsi="Minecraftia" w:cs="Minecraftia"/>
-          <w:sz w:val="24"/>
-        </w:rPr>
-        <w:t xml:space="preserve"> - </w:t>
+        <w:t>Cannon Turret</w:t>
+      </w:r>
+      <w:r>
+        <w:rPr>
+          <w:rFonts w:ascii="Minecraftia" w:hAnsi="Minecraftia" w:cs="Minecraftia"/>
+          <w:sz w:val="24"/>
+        </w:rPr>
+        <w:t xml:space="preserve"> </w:t>
+      </w:r>
+      <w:bookmarkEnd w:id="6"/>
+      <w:r>
+        <w:rPr>
+          <w:rFonts w:ascii="Minecraftia" w:hAnsi="Minecraftia" w:cs="Minecraftia"/>
+          <w:sz w:val="24"/>
+        </w:rPr>
+        <w:t xml:space="preserve">- </w:t>
       </w:r>
       <w:r>
         <w:rPr>
@@ -1598,69 +1647,6 @@
                 <pic:pic xmlns:pic="http://schemas.openxmlformats.org/drawingml/2006/picture">
                   <pic:nvPicPr>
                     <pic:cNvPr id="0" name="Picture 6" descr="C:\Users\karls\AppData\Local\Microsoft\Windows\INetCache\Content.Word\heart icon (full).png"/>
-                    <pic:cNvPicPr>
-                      <a:picLocks noChangeAspect="1" noChangeArrowheads="1"/>
-                    </pic:cNvPicPr>
-                  </pic:nvPicPr>
-                  <pic:blipFill>
-                    <a:blip r:embed="rId13">
-                      <a:extLst>
-                        <a:ext uri="{28A0092B-C50C-407E-A947-70E740481C1C}">
-                          <a14:useLocalDpi xmlns:a14="http://schemas.microsoft.com/office/drawing/2010/main" val="0"/>
-                        </a:ext>
-                      </a:extLst>
-                    </a:blip>
-                    <a:srcRect/>
-                    <a:stretch>
-                      <a:fillRect/>
-                    </a:stretch>
-                  </pic:blipFill>
-                  <pic:spPr bwMode="auto">
-                    <a:xfrm>
-                      <a:off x="0" y="0"/>
-                      <a:ext cx="228600" cy="228600"/>
-                    </a:xfrm>
-                    <a:prstGeom prst="rect">
-                      <a:avLst/>
-                    </a:prstGeom>
-                    <a:noFill/>
-                    <a:ln>
-                      <a:noFill/>
-                    </a:ln>
-                  </pic:spPr>
-                </pic:pic>
-              </a:graphicData>
-            </a:graphic>
-          </wp:inline>
-        </w:drawing>
-      </w:r>
-      <w:r>
-        <w:rPr>
-          <w:rFonts w:ascii="Minecraftia" w:hAnsi="Minecraftia" w:cs="Minecraftia"/>
-          <w:sz w:val="24"/>
-        </w:rPr>
-        <w:t xml:space="preserve">*7 + </w:t>
-      </w:r>
-      <w:r>
-        <w:rPr>
-          <w:rFonts w:ascii="Minecraftia" w:hAnsi="Minecraftia" w:cs="Minecraftia"/>
-          <w:noProof/>
-          <w:sz w:val="24"/>
-          <w:lang w:val="ru-RU"/>
-        </w:rPr>
-        <w:drawing>
-          <wp:inline distT="0" distB="0" distL="0" distR="0">
-            <wp:extent cx="228600" cy="228600"/>
-            <wp:effectExtent l="0" t="0" r="0" b="0"/>
-            <wp:docPr id="6" name="Picture 6" descr="heart icon (half)"/>
-            <wp:cNvGraphicFramePr>
-              <a:graphicFrameLocks xmlns:a="http://schemas.openxmlformats.org/drawingml/2006/main" noChangeAspect="1"/>
-            </wp:cNvGraphicFramePr>
-            <a:graphic xmlns:a="http://schemas.openxmlformats.org/drawingml/2006/main">
-              <a:graphicData uri="http://schemas.openxmlformats.org/drawingml/2006/picture">
-                <pic:pic xmlns:pic="http://schemas.openxmlformats.org/drawingml/2006/picture">
-                  <pic:nvPicPr>
-                    <pic:cNvPr id="0" name="Picture 3" descr="heart icon (half)"/>
                     <pic:cNvPicPr>
                       <a:picLocks noChangeAspect="1" noChangeArrowheads="1"/>
                     </pic:cNvPicPr>
@@ -1702,110 +1688,28 @@
           <w:rFonts w:ascii="Minecraftia" w:hAnsi="Minecraftia" w:cs="Minecraftia"/>
           <w:sz w:val="24"/>
         </w:rPr>
-        <w:t>*1)</w:t>
-      </w:r>
-      <w:r>
-        <w:rPr>
-          <w:rFonts w:ascii="Minecraftia" w:hAnsi="Minecraftia" w:cs="Minecraftia"/>
-          <w:sz w:val="24"/>
-        </w:rPr>
-        <w:br/>
-      </w:r>
-      <w:r>
-        <w:rPr>
-          <w:rFonts w:ascii="Minecraftia" w:hAnsi="Minecraftia" w:cs="Minecraftia"/>
-          <w:sz w:val="24"/>
-        </w:rPr>
-        <w:t>Attack Speed:</w:t>
-      </w:r>
-      <w:r>
-        <w:rPr>
-          <w:rFonts w:ascii="Minecraftia" w:hAnsi="Minecraftia" w:cs="Minecraftia"/>
-          <w:sz w:val="24"/>
-        </w:rPr>
-        <w:tab/>
-      </w:r>
-      <w:r>
-        <w:rPr>
-          <w:rFonts w:ascii="Minecraftia" w:hAnsi="Minecraftia" w:cs="Minecraftia"/>
-          <w:sz w:val="24"/>
-        </w:rPr>
-        <w:t>0.2 shots/s</w:t>
-      </w:r>
-      <w:r>
-        <w:rPr>
-          <w:rFonts w:ascii="Minecraftia" w:hAnsi="Minecraftia" w:cs="Minecraftia"/>
-          <w:sz w:val="24"/>
-        </w:rPr>
-        <w:br/>
-        <w:t xml:space="preserve">Is </w:t>
-      </w:r>
-      <w:proofErr w:type="spellStart"/>
-      <w:r>
-        <w:rPr>
-          <w:rFonts w:ascii="Minecraftia" w:hAnsi="Minecraftia" w:cs="Minecraftia"/>
-          <w:sz w:val="24"/>
-        </w:rPr>
-        <w:t>AoE</w:t>
-      </w:r>
-      <w:proofErr w:type="spellEnd"/>
-      <w:r>
-        <w:rPr>
-          <w:rFonts w:ascii="Minecraftia" w:hAnsi="Minecraftia" w:cs="Minecraftia"/>
-          <w:sz w:val="24"/>
-        </w:rPr>
-        <w:t>:</w:t>
-      </w:r>
-      <w:r>
-        <w:rPr>
-          <w:rFonts w:ascii="Minecraftia" w:hAnsi="Minecraftia" w:cs="Minecraftia"/>
-          <w:sz w:val="24"/>
-        </w:rPr>
-        <w:tab/>
-      </w:r>
-      <w:r>
-        <w:rPr>
-          <w:rFonts w:ascii="Minecraftia" w:hAnsi="Minecraftia" w:cs="Minecraftia"/>
-          <w:sz w:val="24"/>
-        </w:rPr>
-        <w:tab/>
-        <w:t>YES</w:t>
-      </w:r>
-      <w:r>
-        <w:rPr>
-          <w:rFonts w:ascii="Minecraftia" w:hAnsi="Minecraftia" w:cs="Minecraftia"/>
-          <w:sz w:val="24"/>
-        </w:rPr>
-        <w:br/>
-        <w:t>Health:</w:t>
-      </w:r>
-      <w:r>
-        <w:rPr>
-          <w:rFonts w:ascii="Minecraftia" w:hAnsi="Minecraftia" w:cs="Minecraftia"/>
-          <w:sz w:val="24"/>
-        </w:rPr>
-        <w:tab/>
-      </w:r>
-      <w:r>
-        <w:rPr>
-          <w:rFonts w:ascii="Minecraftia" w:hAnsi="Minecraftia" w:cs="Minecraftia"/>
-          <w:sz w:val="24"/>
-        </w:rPr>
-        <w:tab/>
-      </w:r>
-      <w:r>
-        <w:rPr>
-          <w:rFonts w:ascii="Minecraftia" w:hAnsi="Minecraftia" w:cs="Minecraftia"/>
-          <w:sz w:val="24"/>
-        </w:rPr>
-        <w:t>50</w:t>
-      </w:r>
-      <w:r>
-        <w:rPr>
-          <w:rFonts w:ascii="Minecraftia" w:hAnsi="Minecraftia" w:cs="Minecraftia"/>
-          <w:sz w:val="24"/>
-        </w:rPr>
-        <w:t xml:space="preserve"> (</w:t>
+        <w:t xml:space="preserve"> </w:t>
+      </w:r>
+      <w:r>
+        <w:rPr>
+          <w:rFonts w:ascii="Minecraftia" w:hAnsi="Minecraftia" w:cs="Minecraftia"/>
+          <w:sz w:val="24"/>
+        </w:rPr>
+        <w:t>*</w:t>
+      </w:r>
+      <w:r>
+        <w:rPr>
+          <w:rFonts w:ascii="Minecraftia" w:hAnsi="Minecraftia" w:cs="Minecraftia"/>
+          <w:sz w:val="24"/>
+        </w:rPr>
+        <w:t xml:space="preserve"> </w:t>
+      </w:r>
+      <w:r>
+        <w:rPr>
+          <w:rFonts w:ascii="Minecraftia" w:hAnsi="Minecraftia" w:cs="Minecraftia"/>
+          <w:sz w:val="24"/>
+        </w:rPr>
+        <w:t xml:space="preserve">7 + </w:t>
       </w:r>
       <w:r>
         <w:rPr>
@@ -1818,7 +1722,7 @@
           <wp:inline distT="0" distB="0" distL="0" distR="0">
             <wp:extent cx="228600" cy="228600"/>
             <wp:effectExtent l="0" t="0" r="0" b="0"/>
-            <wp:docPr id="1" name="Picture 1" descr="C:\Users\karls\AppData\Local\Microsoft\Windows\INetCache\Content.Word\heart icon (full).png"/>
+            <wp:docPr id="6" name="Picture 6" descr="heart icon (half)"/>
             <wp:cNvGraphicFramePr>
               <a:graphicFrameLocks xmlns:a="http://schemas.openxmlformats.org/drawingml/2006/main" noChangeAspect="1"/>
             </wp:cNvGraphicFramePr>
@@ -1826,13 +1730,13 @@
               <a:graphicData uri="http://schemas.openxmlformats.org/drawingml/2006/picture">
                 <pic:pic xmlns:pic="http://schemas.openxmlformats.org/drawingml/2006/picture">
                   <pic:nvPicPr>
-                    <pic:cNvPr id="0" name="Picture 6" descr="C:\Users\karls\AppData\Local\Microsoft\Windows\INetCache\Content.Word\heart icon (full).png"/>
+                    <pic:cNvPr id="0" name="Picture 3" descr="heart icon (half)"/>
                     <pic:cNvPicPr>
                       <a:picLocks noChangeAspect="1" noChangeArrowheads="1"/>
                     </pic:cNvPicPr>
                   </pic:nvPicPr>
                   <pic:blipFill>
-                    <a:blip r:embed="rId13">
+                    <a:blip r:embed="rId15">
                       <a:extLst>
                         <a:ext uri="{28A0092B-C50C-407E-A947-70E740481C1C}">
                           <a14:useLocalDpi xmlns:a14="http://schemas.microsoft.com/office/drawing/2010/main" val="0"/>
@@ -1867,9 +1771,29 @@
         <w:rPr>
           <w:rFonts w:ascii="Minecraftia" w:hAnsi="Minecraftia" w:cs="Minecraftia"/>
           <w:sz w:val="24"/>
-          <w:lang w:val="en-US"/>
-        </w:rPr>
-        <w:t xml:space="preserve"> * 25)</w:t>
+        </w:rPr>
+        <w:t xml:space="preserve"> </w:t>
+      </w:r>
+      <w:r>
+        <w:rPr>
+          <w:rFonts w:ascii="Minecraftia" w:hAnsi="Minecraftia" w:cs="Minecraftia"/>
+          <w:sz w:val="24"/>
+        </w:rPr>
+        <w:t>*</w:t>
+      </w:r>
+      <w:r>
+        <w:rPr>
+          <w:rFonts w:ascii="Minecraftia" w:hAnsi="Minecraftia" w:cs="Minecraftia"/>
+          <w:sz w:val="24"/>
+        </w:rPr>
+        <w:t xml:space="preserve"> </w:t>
+      </w:r>
+      <w:r>
+        <w:rPr>
+          <w:rFonts w:ascii="Minecraftia" w:hAnsi="Minecraftia" w:cs="Minecraftia"/>
+          <w:sz w:val="24"/>
+        </w:rPr>
+        <w:t>1)</w:t>
       </w:r>
       <w:r>
         <w:rPr>
@@ -1877,7 +1801,81 @@
           <w:sz w:val="24"/>
         </w:rPr>
         <w:br/>
-        <w:t>Repairable:</w:t>
+        <w:t>Range:</w:t>
+      </w:r>
+      <w:r>
+        <w:rPr>
+          <w:rFonts w:ascii="Minecraftia" w:hAnsi="Minecraftia" w:cs="Minecraftia"/>
+          <w:sz w:val="24"/>
+        </w:rPr>
+        <w:tab/>
+      </w:r>
+      <w:r>
+        <w:rPr>
+          <w:rFonts w:ascii="Minecraftia" w:hAnsi="Minecraftia" w:cs="Minecraftia"/>
+          <w:sz w:val="24"/>
+        </w:rPr>
+        <w:tab/>
+        <w:t>16 blocks</w:t>
+      </w:r>
+      <w:r>
+        <w:rPr>
+          <w:rFonts w:ascii="Minecraftia" w:hAnsi="Minecraftia" w:cs="Minecraftia"/>
+          <w:sz w:val="24"/>
+        </w:rPr>
+        <w:br/>
+      </w:r>
+      <w:r>
+        <w:rPr>
+          <w:rFonts w:ascii="Minecraftia" w:hAnsi="Minecraftia" w:cs="Minecraftia"/>
+          <w:sz w:val="24"/>
+        </w:rPr>
+        <w:t>Attack Speed:</w:t>
+      </w:r>
+      <w:r>
+        <w:rPr>
+          <w:rFonts w:ascii="Minecraftia" w:hAnsi="Minecraftia" w:cs="Minecraftia"/>
+          <w:sz w:val="24"/>
+        </w:rPr>
+        <w:tab/>
+      </w:r>
+      <w:r>
+        <w:rPr>
+          <w:rFonts w:ascii="Minecraftia" w:hAnsi="Minecraftia" w:cs="Minecraftia"/>
+          <w:sz w:val="24"/>
+        </w:rPr>
+        <w:t>0.2 shots/s</w:t>
+      </w:r>
+      <w:r>
+        <w:rPr>
+          <w:rFonts w:ascii="Minecraftia" w:hAnsi="Minecraftia" w:cs="Minecraftia"/>
+          <w:sz w:val="24"/>
+        </w:rPr>
+        <w:br/>
+        <w:t xml:space="preserve">Is </w:t>
+      </w:r>
+      <w:proofErr w:type="spellStart"/>
+      <w:r>
+        <w:rPr>
+          <w:rFonts w:ascii="Minecraftia" w:hAnsi="Minecraftia" w:cs="Minecraftia"/>
+          <w:sz w:val="24"/>
+        </w:rPr>
+        <w:t>AoE</w:t>
+      </w:r>
+      <w:proofErr w:type="spellEnd"/>
+      <w:r>
+        <w:rPr>
+          <w:rFonts w:ascii="Minecraftia" w:hAnsi="Minecraftia" w:cs="Minecraftia"/>
+          <w:sz w:val="24"/>
+        </w:rPr>
+        <w:t>:</w:t>
+      </w:r>
+      <w:r>
+        <w:rPr>
+          <w:rFonts w:ascii="Minecraftia" w:hAnsi="Minecraftia" w:cs="Minecraftia"/>
+          <w:sz w:val="24"/>
+        </w:rPr>
+        <w:tab/>
       </w:r>
       <w:r>
         <w:rPr>
@@ -1893,117 +1891,35 @@
           <w:sz w:val="24"/>
         </w:rPr>
         <w:br/>
-        <w:t>Repair Items:</w:t>
-      </w:r>
-      <w:r>
-        <w:rPr>
-          <w:rFonts w:ascii="Minecraftia" w:hAnsi="Minecraftia" w:cs="Minecraftia"/>
-          <w:sz w:val="24"/>
-        </w:rPr>
-        <w:br/>
-      </w:r>
-      <w:r>
-        <w:rPr>
-          <w:rFonts w:ascii="Minecraftia" w:hAnsi="Minecraftia" w:cs="Minecraftia"/>
-          <w:sz w:val="24"/>
-        </w:rPr>
-        <w:tab/>
-        <w:t>&gt; Wood Planks</w:t>
-      </w:r>
-      <w:r>
-        <w:rPr>
-          <w:rFonts w:ascii="Minecraftia" w:hAnsi="Minecraftia" w:cs="Minecraftia"/>
-          <w:sz w:val="24"/>
-        </w:rPr>
-        <w:t>:</w:t>
-      </w:r>
-      <w:r>
-        <w:rPr>
-          <w:rFonts w:ascii="Minecraftia" w:hAnsi="Minecraftia" w:cs="Minecraftia"/>
-          <w:sz w:val="24"/>
-        </w:rPr>
-        <w:tab/>
-      </w:r>
-      <w:r>
-        <w:rPr>
-          <w:rFonts w:ascii="Minecraftia" w:hAnsi="Minecraftia" w:cs="Minecraftia"/>
-          <w:sz w:val="24"/>
-        </w:rPr>
-        <w:t xml:space="preserve">+1 </w:t>
-      </w:r>
-      <w:r>
-        <w:rPr>
-          <w:rFonts w:ascii="Minecraftia" w:hAnsi="Minecraftia" w:cs="Minecraftia"/>
-          <w:sz w:val="24"/>
-        </w:rPr>
-        <w:t>(</w:t>
-      </w:r>
-      <w:r>
-        <w:rPr>
-          <w:rFonts w:ascii="Minecraftia" w:hAnsi="Minecraftia" w:cs="Minecraftia"/>
-          <w:sz w:val="24"/>
-        </w:rPr>
-        <w:pict>
-          <v:shapetype id="_x0000_t75" coordsize="21600,21600" o:spt="75" o:preferrelative="t" path="m@4@5l@4@11@9@11@9@5xe" filled="f" stroked="f">
-            <v:stroke joinstyle="miter"/>
-            <v:formulas>
-              <v:f eqn="if lineDrawn pixelLineWidth 0"/>
-              <v:f eqn="sum @0 1 0"/>
-              <v:f eqn="sum 0 0 @1"/>
-              <v:f eqn="prod @2 1 2"/>
-              <v:f eqn="prod @3 21600 pixelWidth"/>
-              <v:f eqn="prod @3 21600 pixelHeight"/>
-              <v:f eqn="sum @0 0 1"/>
-              <v:f eqn="prod @6 1 2"/>
-              <v:f eqn="prod @7 21600 pixelWidth"/>
-              <v:f eqn="sum @8 21600 0"/>
-              <v:f eqn="prod @7 21600 pixelHeight"/>
-              <v:f eqn="sum @10 21600 0"/>
-            </v:formulas>
-            <v:path o:extrusionok="f" gradientshapeok="t" o:connecttype="rect"/>
-            <o:lock v:ext="edit" aspectratio="t"/>
-          </v:shapetype>
-          <v:shape id="_x0000_i1025" type="#_x0000_t75" style="width:18pt;height:18pt">
-            <v:imagedata r:id="rId15" o:title="heart icon (half)"/>
-          </v:shape>
-        </w:pict>
-      </w:r>
-      <w:r>
-        <w:rPr>
-          <w:rFonts w:ascii="Minecraftia" w:hAnsi="Minecraftia" w:cs="Minecraftia"/>
-          <w:sz w:val="24"/>
-        </w:rPr>
-        <w:t>)</w:t>
-      </w:r>
-      <w:r>
-        <w:rPr>
-          <w:rFonts w:ascii="Minecraftia" w:hAnsi="Minecraftia" w:cs="Minecraftia"/>
-          <w:sz w:val="24"/>
-        </w:rPr>
-        <w:br/>
-      </w:r>
-      <w:r>
-        <w:rPr>
-          <w:rFonts w:ascii="Minecraftia" w:hAnsi="Minecraftia" w:cs="Minecraftia"/>
-          <w:sz w:val="24"/>
-        </w:rPr>
-        <w:tab/>
-        <w:t>&gt; Iron Nugget</w:t>
-      </w:r>
-      <w:r>
-        <w:rPr>
-          <w:rFonts w:ascii="Minecraftia" w:hAnsi="Minecraftia" w:cs="Minecraftia"/>
-          <w:sz w:val="24"/>
-        </w:rPr>
-        <w:t>:</w:t>
-      </w:r>
-      <w:r>
-        <w:rPr>
-          <w:rFonts w:ascii="Minecraftia" w:hAnsi="Minecraftia" w:cs="Minecraftia"/>
-          <w:sz w:val="24"/>
-        </w:rPr>
-        <w:tab/>
-        <w:t>+1 (</w:t>
+        <w:t>Health:</w:t>
+      </w:r>
+      <w:r>
+        <w:rPr>
+          <w:rFonts w:ascii="Minecraftia" w:hAnsi="Minecraftia" w:cs="Minecraftia"/>
+          <w:sz w:val="24"/>
+        </w:rPr>
+        <w:tab/>
+      </w:r>
+      <w:r>
+        <w:rPr>
+          <w:rFonts w:ascii="Minecraftia" w:hAnsi="Minecraftia" w:cs="Minecraftia"/>
+          <w:sz w:val="24"/>
+        </w:rPr>
+        <w:tab/>
+      </w:r>
+      <w:r>
+        <w:rPr>
+          <w:rFonts w:ascii="Minecraftia" w:hAnsi="Minecraftia" w:cs="Minecraftia"/>
+          <w:sz w:val="24"/>
+        </w:rPr>
+        <w:t>50</w:t>
+      </w:r>
+      <w:r>
+        <w:rPr>
+          <w:rFonts w:ascii="Minecraftia" w:hAnsi="Minecraftia" w:cs="Minecraftia"/>
+          <w:sz w:val="24"/>
+        </w:rPr>
+        <w:t xml:space="preserve"> (</w:t>
       </w:r>
       <w:r>
         <w:rPr>
@@ -2016,7 +1932,7 @@
           <wp:inline distT="0" distB="0" distL="0" distR="0">
             <wp:extent cx="228600" cy="228600"/>
             <wp:effectExtent l="0" t="0" r="0" b="0"/>
-            <wp:docPr id="3" name="Picture 3" descr="C:\Users\karls\AppData\Local\Microsoft\Windows\INetCache\Content.Word\heart icon (half).png"/>
+            <wp:docPr id="1" name="Picture 1" descr="C:\Users\karls\AppData\Local\Microsoft\Windows\INetCache\Content.Word\heart icon (full).png"/>
             <wp:cNvGraphicFramePr>
               <a:graphicFrameLocks xmlns:a="http://schemas.openxmlformats.org/drawingml/2006/main" noChangeAspect="1"/>
             </wp:cNvGraphicFramePr>
@@ -2024,7 +1940,7 @@
               <a:graphicData uri="http://schemas.openxmlformats.org/drawingml/2006/picture">
                 <pic:pic xmlns:pic="http://schemas.openxmlformats.org/drawingml/2006/picture">
                   <pic:nvPicPr>
-                    <pic:cNvPr id="0" name="Picture 12" descr="C:\Users\karls\AppData\Local\Microsoft\Windows\INetCache\Content.Word\heart icon (half).png"/>
+                    <pic:cNvPr id="0" name="Picture 6" descr="C:\Users\karls\AppData\Local\Microsoft\Windows\INetCache\Content.Word\heart icon (full).png"/>
                     <pic:cNvPicPr>
                       <a:picLocks noChangeAspect="1" noChangeArrowheads="1"/>
                     </pic:cNvPicPr>
@@ -2067,6 +1983,117 @@
           <w:sz w:val="24"/>
           <w:lang w:val="en-US"/>
         </w:rPr>
+        <w:t xml:space="preserve"> * 25)</w:t>
+      </w:r>
+      <w:r>
+        <w:rPr>
+          <w:rFonts w:ascii="Minecraftia" w:hAnsi="Minecraftia" w:cs="Minecraftia"/>
+          <w:sz w:val="24"/>
+        </w:rPr>
+        <w:br/>
+        <w:t>Repairable:</w:t>
+      </w:r>
+      <w:r>
+        <w:rPr>
+          <w:rFonts w:ascii="Minecraftia" w:hAnsi="Minecraftia" w:cs="Minecraftia"/>
+          <w:sz w:val="24"/>
+        </w:rPr>
+        <w:tab/>
+        <w:t>YES</w:t>
+      </w:r>
+      <w:r>
+        <w:rPr>
+          <w:rFonts w:ascii="Minecraftia" w:hAnsi="Minecraftia" w:cs="Minecraftia"/>
+          <w:sz w:val="24"/>
+        </w:rPr>
+        <w:br/>
+        <w:t>Repair Items:</w:t>
+      </w:r>
+      <w:r>
+        <w:rPr>
+          <w:rFonts w:ascii="Minecraftia" w:hAnsi="Minecraftia" w:cs="Minecraftia"/>
+          <w:sz w:val="24"/>
+        </w:rPr>
+        <w:br/>
+      </w:r>
+      <w:r>
+        <w:rPr>
+          <w:rFonts w:ascii="Minecraftia" w:hAnsi="Minecraftia" w:cs="Minecraftia"/>
+          <w:sz w:val="24"/>
+        </w:rPr>
+        <w:tab/>
+        <w:t>&gt; Wood Planks</w:t>
+      </w:r>
+      <w:r>
+        <w:rPr>
+          <w:rFonts w:ascii="Minecraftia" w:hAnsi="Minecraftia" w:cs="Minecraftia"/>
+          <w:sz w:val="24"/>
+        </w:rPr>
+        <w:t>:</w:t>
+      </w:r>
+      <w:r>
+        <w:rPr>
+          <w:rFonts w:ascii="Minecraftia" w:hAnsi="Minecraftia" w:cs="Minecraftia"/>
+          <w:sz w:val="24"/>
+        </w:rPr>
+        <w:tab/>
+      </w:r>
+      <w:r>
+        <w:rPr>
+          <w:rFonts w:ascii="Minecraftia" w:hAnsi="Minecraftia" w:cs="Minecraftia"/>
+          <w:sz w:val="24"/>
+        </w:rPr>
+        <w:t xml:space="preserve">+1 </w:t>
+      </w:r>
+      <w:r>
+        <w:rPr>
+          <w:rFonts w:ascii="Minecraftia" w:hAnsi="Minecraftia" w:cs="Minecraftia"/>
+          <w:sz w:val="24"/>
+        </w:rPr>
+        <w:t>(</w:t>
+      </w:r>
+      <w:r>
+        <w:rPr>
+          <w:rFonts w:ascii="Minecraftia" w:hAnsi="Minecraftia" w:cs="Minecraftia"/>
+          <w:sz w:val="24"/>
+        </w:rPr>
+        <w:pict>
+          <v:shapetype id="_x0000_t75" coordsize="21600,21600" o:spt="75" o:preferrelative="t" path="m@4@5l@4@11@9@11@9@5xe" filled="f" stroked="f">
+            <v:stroke joinstyle="miter"/>
+            <v:formulas>
+              <v:f eqn="if lineDrawn pixelLineWidth 0"/>
+              <v:f eqn="sum @0 1 0"/>
+              <v:f eqn="sum 0 0 @1"/>
+              <v:f eqn="prod @2 1 2"/>
+              <v:f eqn="prod @3 21600 pixelWidth"/>
+              <v:f eqn="prod @3 21600 pixelHeight"/>
+              <v:f eqn="sum @0 0 1"/>
+              <v:f eqn="prod @6 1 2"/>
+              <v:f eqn="prod @7 21600 pixelWidth"/>
+              <v:f eqn="sum @8 21600 0"/>
+              <v:f eqn="prod @7 21600 pixelHeight"/>
+              <v:f eqn="sum @10 21600 0"/>
+            </v:formulas>
+            <v:path o:extrusionok="f" gradientshapeok="t" o:connecttype="rect"/>
+            <o:lock v:ext="edit" aspectratio="t"/>
+          </v:shapetype>
+          <v:shape id="_x0000_i1025" type="#_x0000_t75" style="width:18pt;height:18pt">
+            <v:imagedata r:id="rId16" o:title="heart icon (half)"/>
+          </v:shape>
+        </w:pict>
+      </w:r>
+      <w:r>
+        <w:rPr>
+          <w:rFonts w:ascii="Minecraftia" w:hAnsi="Minecraftia" w:cs="Minecraftia"/>
+          <w:sz w:val="24"/>
+        </w:rPr>
+        <w:t xml:space="preserve"> * 1</w:t>
+      </w:r>
+      <w:r>
+        <w:rPr>
+          <w:rFonts w:ascii="Minecraftia" w:hAnsi="Minecraftia" w:cs="Minecraftia"/>
+          <w:sz w:val="24"/>
+        </w:rPr>
         <w:t>)</w:t>
       </w:r>
       <w:r>
@@ -2082,7 +2109,7 @@
           <w:sz w:val="24"/>
         </w:rPr>
         <w:tab/>
-        <w:t>&gt; Iron Ingot</w:t>
+        <w:t>&gt; Iron Nugget</w:t>
       </w:r>
       <w:r>
         <w:rPr>
@@ -2097,7 +2124,7 @@
           <w:sz w:val="24"/>
         </w:rPr>
         <w:tab/>
-        <w:t>+10 (</w:t>
+        <w:t>+1 (</w:t>
       </w:r>
       <w:r>
         <w:rPr>
@@ -2107,10 +2134,10 @@
           <w:lang w:val="ru-RU"/>
         </w:rPr>
         <w:drawing>
-          <wp:inline distT="0" distB="0" distL="0" distR="0" wp14:anchorId="4B6B9D5D" wp14:editId="7A80CD27">
+          <wp:inline distT="0" distB="0" distL="0" distR="0">
             <wp:extent cx="228600" cy="228600"/>
             <wp:effectExtent l="0" t="0" r="0" b="0"/>
-            <wp:docPr id="4" name="Picture 4" descr="C:\Users\karls\AppData\Local\Microsoft\Windows\INetCache\Content.Word\heart icon (full).png"/>
+            <wp:docPr id="3" name="Picture 3" descr="C:\Users\karls\AppData\Local\Microsoft\Windows\INetCache\Content.Word\heart icon (half).png"/>
             <wp:cNvGraphicFramePr>
               <a:graphicFrameLocks xmlns:a="http://schemas.openxmlformats.org/drawingml/2006/main" noChangeAspect="1"/>
             </wp:cNvGraphicFramePr>
@@ -2118,13 +2145,13 @@
               <a:graphicData uri="http://schemas.openxmlformats.org/drawingml/2006/picture">
                 <pic:pic xmlns:pic="http://schemas.openxmlformats.org/drawingml/2006/picture">
                   <pic:nvPicPr>
-                    <pic:cNvPr id="0" name="Picture 6" descr="C:\Users\karls\AppData\Local\Microsoft\Windows\INetCache\Content.Word\heart icon (full).png"/>
+                    <pic:cNvPr id="0" name="Picture 12" descr="C:\Users\karls\AppData\Local\Microsoft\Windows\INetCache\Content.Word\heart icon (half).png"/>
                     <pic:cNvPicPr>
                       <a:picLocks noChangeAspect="1" noChangeArrowheads="1"/>
                     </pic:cNvPicPr>
                   </pic:nvPicPr>
                   <pic:blipFill>
-                    <a:blip r:embed="rId13">
+                    <a:blip r:embed="rId15">
                       <a:extLst>
                         <a:ext uri="{28A0092B-C50C-407E-A947-70E740481C1C}">
                           <a14:useLocalDpi xmlns:a14="http://schemas.microsoft.com/office/drawing/2010/main" val="0"/>
@@ -2158,18 +2185,16 @@
       <w:r>
         <w:rPr>
           <w:rFonts w:ascii="Minecraftia" w:hAnsi="Minecraftia" w:cs="Minecraftia"/>
-          <w:noProof/>
+          <w:sz w:val="24"/>
+        </w:rPr>
+        <w:t xml:space="preserve"> * 1</w:t>
+      </w:r>
+      <w:r>
+        <w:rPr>
+          <w:rFonts w:ascii="Minecraftia" w:hAnsi="Minecraftia" w:cs="Minecraftia"/>
           <w:sz w:val="24"/>
           <w:lang w:val="en-US"/>
         </w:rPr>
-        <w:t xml:space="preserve"> * 5</w:t>
-      </w:r>
-      <w:r>
-        <w:rPr>
-          <w:rFonts w:ascii="Minecraftia" w:hAnsi="Minecraftia" w:cs="Minecraftia"/>
-          <w:sz w:val="24"/>
-          <w:lang w:val="en-US"/>
-        </w:rPr>
         <w:t>)</w:t>
       </w:r>
       <w:r>
@@ -2185,7 +2210,7 @@
           <w:sz w:val="24"/>
         </w:rPr>
         <w:tab/>
-        <w:t>&gt; Iron Block</w:t>
+        <w:t>&gt; Iron Ingot</w:t>
       </w:r>
       <w:r>
         <w:rPr>
@@ -2200,7 +2225,7 @@
           <w:sz w:val="24"/>
         </w:rPr>
         <w:tab/>
-        <w:t>+100 (</w:t>
+        <w:t>+10 (</w:t>
       </w:r>
       <w:r>
         <w:rPr>
@@ -2213,7 +2238,7 @@
           <wp:inline distT="0" distB="0" distL="0" distR="0" wp14:anchorId="4B6B9D5D" wp14:editId="7A80CD27">
             <wp:extent cx="228600" cy="228600"/>
             <wp:effectExtent l="0" t="0" r="0" b="0"/>
-            <wp:docPr id="9" name="Picture 9" descr="C:\Users\karls\AppData\Local\Microsoft\Windows\INetCache\Content.Word\heart icon (full).png"/>
+            <wp:docPr id="4" name="Picture 4" descr="C:\Users\karls\AppData\Local\Microsoft\Windows\INetCache\Content.Word\heart icon (full).png"/>
             <wp:cNvGraphicFramePr>
               <a:graphicFrameLocks xmlns:a="http://schemas.openxmlformats.org/drawingml/2006/main" noChangeAspect="1"/>
             </wp:cNvGraphicFramePr>
@@ -2227,7 +2252,7 @@
                     </pic:cNvPicPr>
                   </pic:nvPicPr>
                   <pic:blipFill>
-                    <a:blip r:embed="rId13">
+                    <a:blip r:embed="rId14">
                       <a:extLst>
                         <a:ext uri="{28A0092B-C50C-407E-A947-70E740481C1C}">
                           <a14:useLocalDpi xmlns:a14="http://schemas.microsoft.com/office/drawing/2010/main" val="0"/>
@@ -2261,6 +2286,109 @@
       <w:r>
         <w:rPr>
           <w:rFonts w:ascii="Minecraftia" w:hAnsi="Minecraftia" w:cs="Minecraftia"/>
+          <w:noProof/>
+          <w:sz w:val="24"/>
+          <w:lang w:val="en-US"/>
+        </w:rPr>
+        <w:t xml:space="preserve"> * 5</w:t>
+      </w:r>
+      <w:r>
+        <w:rPr>
+          <w:rFonts w:ascii="Minecraftia" w:hAnsi="Minecraftia" w:cs="Minecraftia"/>
+          <w:sz w:val="24"/>
+          <w:lang w:val="en-US"/>
+        </w:rPr>
+        <w:t>)</w:t>
+      </w:r>
+      <w:r>
+        <w:rPr>
+          <w:rFonts w:ascii="Minecraftia" w:hAnsi="Minecraftia" w:cs="Minecraftia"/>
+          <w:sz w:val="24"/>
+        </w:rPr>
+        <w:br/>
+      </w:r>
+      <w:r>
+        <w:rPr>
+          <w:rFonts w:ascii="Minecraftia" w:hAnsi="Minecraftia" w:cs="Minecraftia"/>
+          <w:sz w:val="24"/>
+        </w:rPr>
+        <w:tab/>
+        <w:t>&gt; Iron Block</w:t>
+      </w:r>
+      <w:r>
+        <w:rPr>
+          <w:rFonts w:ascii="Minecraftia" w:hAnsi="Minecraftia" w:cs="Minecraftia"/>
+          <w:sz w:val="24"/>
+        </w:rPr>
+        <w:t>:</w:t>
+      </w:r>
+      <w:r>
+        <w:rPr>
+          <w:rFonts w:ascii="Minecraftia" w:hAnsi="Minecraftia" w:cs="Minecraftia"/>
+          <w:sz w:val="24"/>
+        </w:rPr>
+        <w:tab/>
+        <w:t>+100 (</w:t>
+      </w:r>
+      <w:r>
+        <w:rPr>
+          <w:rFonts w:ascii="Minecraftia" w:hAnsi="Minecraftia" w:cs="Minecraftia"/>
+          <w:noProof/>
+          <w:sz w:val="24"/>
+          <w:lang w:val="ru-RU"/>
+        </w:rPr>
+        <w:drawing>
+          <wp:inline distT="0" distB="0" distL="0" distR="0" wp14:anchorId="4B6B9D5D" wp14:editId="7A80CD27">
+            <wp:extent cx="228600" cy="228600"/>
+            <wp:effectExtent l="0" t="0" r="0" b="0"/>
+            <wp:docPr id="9" name="Picture 9" descr="C:\Users\karls\AppData\Local\Microsoft\Windows\INetCache\Content.Word\heart icon (full).png"/>
+            <wp:cNvGraphicFramePr>
+              <a:graphicFrameLocks xmlns:a="http://schemas.openxmlformats.org/drawingml/2006/main" noChangeAspect="1"/>
+            </wp:cNvGraphicFramePr>
+            <a:graphic xmlns:a="http://schemas.openxmlformats.org/drawingml/2006/main">
+              <a:graphicData uri="http://schemas.openxmlformats.org/drawingml/2006/picture">
+                <pic:pic xmlns:pic="http://schemas.openxmlformats.org/drawingml/2006/picture">
+                  <pic:nvPicPr>
+                    <pic:cNvPr id="0" name="Picture 6" descr="C:\Users\karls\AppData\Local\Microsoft\Windows\INetCache\Content.Word\heart icon (full).png"/>
+                    <pic:cNvPicPr>
+                      <a:picLocks noChangeAspect="1" noChangeArrowheads="1"/>
+                    </pic:cNvPicPr>
+                  </pic:nvPicPr>
+                  <pic:blipFill>
+                    <a:blip r:embed="rId14">
+                      <a:extLst>
+                        <a:ext uri="{28A0092B-C50C-407E-A947-70E740481C1C}">
+                          <a14:useLocalDpi xmlns:a14="http://schemas.microsoft.com/office/drawing/2010/main" val="0"/>
+                        </a:ext>
+                      </a:extLst>
+                    </a:blip>
+                    <a:srcRect/>
+                    <a:stretch>
+                      <a:fillRect/>
+                    </a:stretch>
+                  </pic:blipFill>
+                  <pic:spPr bwMode="auto">
+                    <a:xfrm>
+                      <a:off x="0" y="0"/>
+                      <a:ext cx="228600" cy="228600"/>
+                    </a:xfrm>
+                    <a:prstGeom prst="rect">
+                      <a:avLst/>
+                    </a:prstGeom>
+                    <a:noFill/>
+                    <a:ln>
+                      <a:noFill/>
+                    </a:ln>
+                  </pic:spPr>
+                </pic:pic>
+              </a:graphicData>
+            </a:graphic>
+          </wp:inline>
+        </w:drawing>
+      </w:r>
+      <w:r>
+        <w:rPr>
+          <w:rFonts w:ascii="Minecraftia" w:hAnsi="Minecraftia" w:cs="Minecraftia"/>
           <w:sz w:val="24"/>
           <w:lang w:val="en-US"/>
         </w:rPr>
@@ -2282,7 +2410,7 @@
         </w:rPr>
         <w:pict>
           <v:shape id="_x0000_i1026" type="#_x0000_t75" style="width:18pt;height:18pt">
-            <v:imagedata r:id="rId16" o:title="absorption heart icon (full)"/>
+            <v:imagedata r:id="rId17" o:title="absorption heart icon (full)"/>
           </v:shape>
         </w:pict>
       </w:r>
@@ -2295,13 +2423,1025 @@
         <w:t xml:space="preserve"> * 3)</w:t>
       </w:r>
     </w:p>
+    <w:p>
+      <w:pPr>
+        <w:rPr>
+          <w:rFonts w:ascii="Minecraftia" w:hAnsi="Minecraftia" w:cs="Minecraftia"/>
+          <w:sz w:val="24"/>
+          <w:lang w:val="en-US"/>
+        </w:rPr>
+      </w:pPr>
+      <w:r>
+        <w:rPr>
+          <w:rFonts w:ascii="Minecraftia" w:hAnsi="Minecraftia" w:cs="Minecraftia"/>
+          <w:sz w:val="24"/>
+          <w:lang w:val="en-US"/>
+        </w:rPr>
+        <w:br w:type="page"/>
+      </w:r>
+    </w:p>
+    <w:p>
+      <w:pPr>
+        <w:rPr>
+          <w:rFonts w:ascii="Minecraftia" w:hAnsi="Minecraftia" w:cs="Minecraftia"/>
+          <w:sz w:val="24"/>
+          <w:lang w:val="en-US"/>
+        </w:rPr>
+      </w:pPr>
+      <w:bookmarkStart w:id="7" w:name="Contents_Ballista"/>
+      <w:r>
+        <w:rPr>
+          <w:noProof/>
+        </w:rPr>
+        <w:lastRenderedPageBreak/>
+        <w:pict>
+          <v:shape id="_x0000_s1028" type="#_x0000_t75" style="position:absolute;margin-left:0;margin-top:0;width:102pt;height:111.75pt;z-index:251660288;mso-position-horizontal:left;mso-position-horizontal-relative:margin;mso-position-vertical:top;mso-position-vertical-relative:margin;mso-width-relative:page;mso-height-relative:page">
+            <v:imagedata r:id="rId18" o:title="ballista_icon"/>
+            <w10:wrap type="square" anchorx="margin" anchory="margin"/>
+          </v:shape>
+        </w:pict>
+      </w:r>
+      <w:r>
+        <w:rPr>
+          <w:rFonts w:ascii="Minecraftia" w:hAnsi="Minecraftia" w:cs="Minecraftia"/>
+          <w:b/>
+          <w:sz w:val="24"/>
+          <w:lang w:val="en-US"/>
+        </w:rPr>
+        <w:t xml:space="preserve">Ballista </w:t>
+      </w:r>
+      <w:bookmarkEnd w:id="7"/>
+      <w:r>
+        <w:rPr>
+          <w:rFonts w:ascii="Minecraftia" w:hAnsi="Minecraftia" w:cs="Minecraftia"/>
+          <w:sz w:val="24"/>
+          <w:lang w:val="en-US"/>
+        </w:rPr>
+        <w:t>- One of the cheapest turrets to build in the add-on. It shoots arrows that deals low damages to enemy.</w:t>
+      </w:r>
+    </w:p>
+    <w:p>
+      <w:pPr>
+        <w:rPr>
+          <w:rFonts w:ascii="Minecraftia" w:hAnsi="Minecraftia" w:cs="Minecraftia"/>
+          <w:sz w:val="24"/>
+          <w:lang w:val="en-US"/>
+        </w:rPr>
+      </w:pPr>
+    </w:p>
+    <w:p>
+      <w:pPr>
+        <w:rPr>
+          <w:rFonts w:ascii="Minecraftia" w:hAnsi="Minecraftia" w:cs="Minecraftia"/>
+          <w:sz w:val="24"/>
+        </w:rPr>
+      </w:pPr>
+      <w:r>
+        <w:rPr>
+          <w:rFonts w:ascii="Minecraftia" w:hAnsi="Minecraftia" w:cs="Minecraftia"/>
+          <w:sz w:val="24"/>
+          <w:lang w:val="en-US"/>
+        </w:rPr>
+        <w:t>Damage:</w:t>
+      </w:r>
+      <w:r>
+        <w:rPr>
+          <w:rFonts w:ascii="Minecraftia" w:hAnsi="Minecraftia" w:cs="Minecraftia"/>
+          <w:sz w:val="24"/>
+          <w:lang w:val="en-US"/>
+        </w:rPr>
+        <w:tab/>
+      </w:r>
+      <w:r>
+        <w:rPr>
+          <w:rFonts w:ascii="Minecraftia" w:hAnsi="Minecraftia" w:cs="Minecraftia"/>
+          <w:sz w:val="24"/>
+          <w:lang w:val="en-US"/>
+        </w:rPr>
+        <w:tab/>
+      </w:r>
+      <w:r>
+        <w:rPr>
+          <w:rFonts w:ascii="Minecraftia" w:hAnsi="Minecraftia" w:cs="Minecraftia"/>
+          <w:sz w:val="24"/>
+        </w:rPr>
+        <w:t>1-4 (</w:t>
+      </w:r>
+      <w:r>
+        <w:rPr>
+          <w:rFonts w:ascii="Minecraftia" w:hAnsi="Minecraftia" w:cs="Minecraftia"/>
+          <w:noProof/>
+          <w:sz w:val="24"/>
+          <w:lang w:val="ru-RU"/>
+        </w:rPr>
+        <w:drawing>
+          <wp:inline distT="0" distB="0" distL="0" distR="0" wp14:anchorId="5C706F40" wp14:editId="6068DC37">
+            <wp:extent cx="228600" cy="228600"/>
+            <wp:effectExtent l="0" t="0" r="0" b="0"/>
+            <wp:docPr id="8" name="Picture 8" descr="heart icon (half)"/>
+            <wp:cNvGraphicFramePr>
+              <a:graphicFrameLocks xmlns:a="http://schemas.openxmlformats.org/drawingml/2006/main" noChangeAspect="1"/>
+            </wp:cNvGraphicFramePr>
+            <a:graphic xmlns:a="http://schemas.openxmlformats.org/drawingml/2006/main">
+              <a:graphicData uri="http://schemas.openxmlformats.org/drawingml/2006/picture">
+                <pic:pic xmlns:pic="http://schemas.openxmlformats.org/drawingml/2006/picture">
+                  <pic:nvPicPr>
+                    <pic:cNvPr id="0" name="Picture 3" descr="heart icon (half)"/>
+                    <pic:cNvPicPr>
+                      <a:picLocks noChangeAspect="1" noChangeArrowheads="1"/>
+                    </pic:cNvPicPr>
+                  </pic:nvPicPr>
+                  <pic:blipFill>
+                    <a:blip r:embed="rId15">
+                      <a:extLst>
+                        <a:ext uri="{28A0092B-C50C-407E-A947-70E740481C1C}">
+                          <a14:useLocalDpi xmlns:a14="http://schemas.microsoft.com/office/drawing/2010/main" val="0"/>
+                        </a:ext>
+                      </a:extLst>
+                    </a:blip>
+                    <a:srcRect/>
+                    <a:stretch>
+                      <a:fillRect/>
+                    </a:stretch>
+                  </pic:blipFill>
+                  <pic:spPr bwMode="auto">
+                    <a:xfrm>
+                      <a:off x="0" y="0"/>
+                      <a:ext cx="228600" cy="228600"/>
+                    </a:xfrm>
+                    <a:prstGeom prst="rect">
+                      <a:avLst/>
+                    </a:prstGeom>
+                    <a:noFill/>
+                    <a:ln>
+                      <a:noFill/>
+                    </a:ln>
+                  </pic:spPr>
+                </pic:pic>
+              </a:graphicData>
+            </a:graphic>
+          </wp:inline>
+        </w:drawing>
+      </w:r>
+      <w:r>
+        <w:rPr>
+          <w:rFonts w:ascii="Minecraftia" w:hAnsi="Minecraftia" w:cs="Minecraftia"/>
+          <w:sz w:val="24"/>
+        </w:rPr>
+        <w:t xml:space="preserve">*1 - </w:t>
+      </w:r>
+      <w:r>
+        <w:rPr>
+          <w:rFonts w:ascii="Minecraftia" w:hAnsi="Minecraftia" w:cs="Minecraftia"/>
+          <w:noProof/>
+          <w:sz w:val="24"/>
+          <w:lang w:val="ru-RU"/>
+        </w:rPr>
+        <w:drawing>
+          <wp:inline distT="0" distB="0" distL="0" distR="0" wp14:anchorId="22455911" wp14:editId="5976A6DC">
+            <wp:extent cx="228600" cy="228600"/>
+            <wp:effectExtent l="0" t="0" r="0" b="0"/>
+            <wp:docPr id="7" name="Picture 7" descr="C:\Users\karls\AppData\Local\Microsoft\Windows\INetCache\Content.Word\heart icon (full).png"/>
+            <wp:cNvGraphicFramePr>
+              <a:graphicFrameLocks xmlns:a="http://schemas.openxmlformats.org/drawingml/2006/main" noChangeAspect="1"/>
+            </wp:cNvGraphicFramePr>
+            <a:graphic xmlns:a="http://schemas.openxmlformats.org/drawingml/2006/main">
+              <a:graphicData uri="http://schemas.openxmlformats.org/drawingml/2006/picture">
+                <pic:pic xmlns:pic="http://schemas.openxmlformats.org/drawingml/2006/picture">
+                  <pic:nvPicPr>
+                    <pic:cNvPr id="0" name="Picture 6" descr="C:\Users\karls\AppData\Local\Microsoft\Windows\INetCache\Content.Word\heart icon (full).png"/>
+                    <pic:cNvPicPr>
+                      <a:picLocks noChangeAspect="1" noChangeArrowheads="1"/>
+                    </pic:cNvPicPr>
+                  </pic:nvPicPr>
+                  <pic:blipFill>
+                    <a:blip r:embed="rId14">
+                      <a:extLst>
+                        <a:ext uri="{28A0092B-C50C-407E-A947-70E740481C1C}">
+                          <a14:useLocalDpi xmlns:a14="http://schemas.microsoft.com/office/drawing/2010/main" val="0"/>
+                        </a:ext>
+                      </a:extLst>
+                    </a:blip>
+                    <a:srcRect/>
+                    <a:stretch>
+                      <a:fillRect/>
+                    </a:stretch>
+                  </pic:blipFill>
+                  <pic:spPr bwMode="auto">
+                    <a:xfrm>
+                      <a:off x="0" y="0"/>
+                      <a:ext cx="228600" cy="228600"/>
+                    </a:xfrm>
+                    <a:prstGeom prst="rect">
+                      <a:avLst/>
+                    </a:prstGeom>
+                    <a:noFill/>
+                    <a:ln>
+                      <a:noFill/>
+                    </a:ln>
+                  </pic:spPr>
+                </pic:pic>
+              </a:graphicData>
+            </a:graphic>
+          </wp:inline>
+        </w:drawing>
+      </w:r>
+      <w:r>
+        <w:rPr>
+          <w:rFonts w:ascii="Minecraftia" w:hAnsi="Minecraftia" w:cs="Minecraftia"/>
+          <w:sz w:val="24"/>
+        </w:rPr>
+        <w:t>*2)</w:t>
+      </w:r>
+      <w:r>
+        <w:rPr>
+          <w:rFonts w:ascii="Minecraftia" w:hAnsi="Minecraftia" w:cs="Minecraftia"/>
+          <w:sz w:val="24"/>
+        </w:rPr>
+        <w:br/>
+      </w:r>
+      <w:r>
+        <w:rPr>
+          <w:rFonts w:ascii="Minecraftia" w:hAnsi="Minecraftia" w:cs="Minecraftia"/>
+          <w:sz w:val="24"/>
+          <w:lang w:val="en-US"/>
+        </w:rPr>
+        <w:t>Range:</w:t>
+      </w:r>
+      <w:r>
+        <w:rPr>
+          <w:rFonts w:ascii="Minecraftia" w:hAnsi="Minecraftia" w:cs="Minecraftia"/>
+          <w:sz w:val="24"/>
+          <w:lang w:val="en-US"/>
+        </w:rPr>
+        <w:tab/>
+      </w:r>
+      <w:r>
+        <w:rPr>
+          <w:rFonts w:ascii="Minecraftia" w:hAnsi="Minecraftia" w:cs="Minecraftia"/>
+          <w:sz w:val="24"/>
+          <w:lang w:val="en-US"/>
+        </w:rPr>
+        <w:tab/>
+        <w:t>16 blocks</w:t>
+      </w:r>
+      <w:r>
+        <w:rPr>
+          <w:rFonts w:ascii="Minecraftia" w:hAnsi="Minecraftia" w:cs="Minecraftia"/>
+          <w:sz w:val="24"/>
+          <w:lang w:val="en-US"/>
+        </w:rPr>
+        <w:br/>
+        <w:t>Attack Speed:</w:t>
+      </w:r>
+      <w:r>
+        <w:rPr>
+          <w:rFonts w:ascii="Minecraftia" w:hAnsi="Minecraftia" w:cs="Minecraftia"/>
+          <w:sz w:val="24"/>
+          <w:lang w:val="en-US"/>
+        </w:rPr>
+        <w:tab/>
+        <w:t>0.5 shots/s</w:t>
+      </w:r>
+      <w:r>
+        <w:rPr>
+          <w:rFonts w:ascii="Minecraftia" w:hAnsi="Minecraftia" w:cs="Minecraftia"/>
+          <w:sz w:val="24"/>
+          <w:lang w:val="en-US"/>
+        </w:rPr>
+        <w:br/>
+        <w:t>Is AOE:</w:t>
+      </w:r>
+      <w:r>
+        <w:rPr>
+          <w:rFonts w:ascii="Minecraftia" w:hAnsi="Minecraftia" w:cs="Minecraftia"/>
+          <w:sz w:val="24"/>
+          <w:lang w:val="en-US"/>
+        </w:rPr>
+        <w:tab/>
+      </w:r>
+      <w:r>
+        <w:rPr>
+          <w:rFonts w:ascii="Minecraftia" w:hAnsi="Minecraftia" w:cs="Minecraftia"/>
+          <w:sz w:val="24"/>
+          <w:lang w:val="en-US"/>
+        </w:rPr>
+        <w:tab/>
+        <w:t>NO</w:t>
+      </w:r>
+      <w:r>
+        <w:rPr>
+          <w:rFonts w:ascii="Minecraftia" w:hAnsi="Minecraftia" w:cs="Minecraftia"/>
+          <w:sz w:val="24"/>
+          <w:lang w:val="en-US"/>
+        </w:rPr>
+        <w:br/>
+        <w:t>Health:</w:t>
+      </w:r>
+      <w:r>
+        <w:rPr>
+          <w:rFonts w:ascii="Minecraftia" w:hAnsi="Minecraftia" w:cs="Minecraftia"/>
+          <w:sz w:val="24"/>
+          <w:lang w:val="en-US"/>
+        </w:rPr>
+        <w:tab/>
+      </w:r>
+      <w:r>
+        <w:rPr>
+          <w:rFonts w:ascii="Minecraftia" w:hAnsi="Minecraftia" w:cs="Minecraftia"/>
+          <w:sz w:val="24"/>
+          <w:lang w:val="en-US"/>
+        </w:rPr>
+        <w:tab/>
+        <w:t>25 (</w:t>
+      </w:r>
+      <w:r>
+        <w:rPr>
+          <w:rFonts w:ascii="Minecraftia" w:hAnsi="Minecraftia" w:cs="Minecraftia"/>
+          <w:noProof/>
+          <w:sz w:val="24"/>
+          <w:lang w:val="ru-RU"/>
+        </w:rPr>
+        <w:drawing>
+          <wp:inline distT="0" distB="0" distL="0" distR="0" wp14:anchorId="1E96D303" wp14:editId="1B29E339">
+            <wp:extent cx="228600" cy="228600"/>
+            <wp:effectExtent l="0" t="0" r="0" b="0"/>
+            <wp:docPr id="10" name="Picture 10" descr="heart icon (half)"/>
+            <wp:cNvGraphicFramePr>
+              <a:graphicFrameLocks xmlns:a="http://schemas.openxmlformats.org/drawingml/2006/main" noChangeAspect="1"/>
+            </wp:cNvGraphicFramePr>
+            <a:graphic xmlns:a="http://schemas.openxmlformats.org/drawingml/2006/main">
+              <a:graphicData uri="http://schemas.openxmlformats.org/drawingml/2006/picture">
+                <pic:pic xmlns:pic="http://schemas.openxmlformats.org/drawingml/2006/picture">
+                  <pic:nvPicPr>
+                    <pic:cNvPr id="0" name="Picture 3" descr="heart icon (half)"/>
+                    <pic:cNvPicPr>
+                      <a:picLocks noChangeAspect="1" noChangeArrowheads="1"/>
+                    </pic:cNvPicPr>
+                  </pic:nvPicPr>
+                  <pic:blipFill>
+                    <a:blip r:embed="rId15">
+                      <a:extLst>
+                        <a:ext uri="{28A0092B-C50C-407E-A947-70E740481C1C}">
+                          <a14:useLocalDpi xmlns:a14="http://schemas.microsoft.com/office/drawing/2010/main" val="0"/>
+                        </a:ext>
+                      </a:extLst>
+                    </a:blip>
+                    <a:srcRect/>
+                    <a:stretch>
+                      <a:fillRect/>
+                    </a:stretch>
+                  </pic:blipFill>
+                  <pic:spPr bwMode="auto">
+                    <a:xfrm>
+                      <a:off x="0" y="0"/>
+                      <a:ext cx="228600" cy="228600"/>
+                    </a:xfrm>
+                    <a:prstGeom prst="rect">
+                      <a:avLst/>
+                    </a:prstGeom>
+                    <a:noFill/>
+                    <a:ln>
+                      <a:noFill/>
+                    </a:ln>
+                  </pic:spPr>
+                </pic:pic>
+              </a:graphicData>
+            </a:graphic>
+          </wp:inline>
+        </w:drawing>
+      </w:r>
+      <w:r>
+        <w:rPr>
+          <w:rFonts w:ascii="Minecraftia" w:hAnsi="Minecraftia" w:cs="Minecraftia"/>
+          <w:sz w:val="24"/>
+        </w:rPr>
+        <w:t xml:space="preserve">*1 + </w:t>
+      </w:r>
+      <w:r>
+        <w:rPr>
+          <w:rFonts w:ascii="Minecraftia" w:hAnsi="Minecraftia" w:cs="Minecraftia"/>
+          <w:noProof/>
+          <w:sz w:val="24"/>
+          <w:lang w:val="ru-RU"/>
+        </w:rPr>
+        <w:drawing>
+          <wp:inline distT="0" distB="0" distL="0" distR="0" wp14:anchorId="30FEBFF9" wp14:editId="38178B20">
+            <wp:extent cx="228600" cy="228600"/>
+            <wp:effectExtent l="0" t="0" r="0" b="0"/>
+            <wp:docPr id="11" name="Picture 11" descr="C:\Users\karls\AppData\Local\Microsoft\Windows\INetCache\Content.Word\heart icon (full).png"/>
+            <wp:cNvGraphicFramePr>
+              <a:graphicFrameLocks xmlns:a="http://schemas.openxmlformats.org/drawingml/2006/main" noChangeAspect="1"/>
+            </wp:cNvGraphicFramePr>
+            <a:graphic xmlns:a="http://schemas.openxmlformats.org/drawingml/2006/main">
+              <a:graphicData uri="http://schemas.openxmlformats.org/drawingml/2006/picture">
+                <pic:pic xmlns:pic="http://schemas.openxmlformats.org/drawingml/2006/picture">
+                  <pic:nvPicPr>
+                    <pic:cNvPr id="0" name="Picture 6" descr="C:\Users\karls\AppData\Local\Microsoft\Windows\INetCache\Content.Word\heart icon (full).png"/>
+                    <pic:cNvPicPr>
+                      <a:picLocks noChangeAspect="1" noChangeArrowheads="1"/>
+                    </pic:cNvPicPr>
+                  </pic:nvPicPr>
+                  <pic:blipFill>
+                    <a:blip r:embed="rId14">
+                      <a:extLst>
+                        <a:ext uri="{28A0092B-C50C-407E-A947-70E740481C1C}">
+                          <a14:useLocalDpi xmlns:a14="http://schemas.microsoft.com/office/drawing/2010/main" val="0"/>
+                        </a:ext>
+                      </a:extLst>
+                    </a:blip>
+                    <a:srcRect/>
+                    <a:stretch>
+                      <a:fillRect/>
+                    </a:stretch>
+                  </pic:blipFill>
+                  <pic:spPr bwMode="auto">
+                    <a:xfrm>
+                      <a:off x="0" y="0"/>
+                      <a:ext cx="228600" cy="228600"/>
+                    </a:xfrm>
+                    <a:prstGeom prst="rect">
+                      <a:avLst/>
+                    </a:prstGeom>
+                    <a:noFill/>
+                    <a:ln>
+                      <a:noFill/>
+                    </a:ln>
+                  </pic:spPr>
+                </pic:pic>
+              </a:graphicData>
+            </a:graphic>
+          </wp:inline>
+        </w:drawing>
+      </w:r>
+      <w:r>
+        <w:rPr>
+          <w:rFonts w:ascii="Minecraftia" w:hAnsi="Minecraftia" w:cs="Minecraftia"/>
+          <w:sz w:val="24"/>
+        </w:rPr>
+        <w:t>*11</w:t>
+      </w:r>
+      <w:r>
+        <w:rPr>
+          <w:rFonts w:ascii="Minecraftia" w:hAnsi="Minecraftia" w:cs="Minecraftia"/>
+          <w:sz w:val="24"/>
+          <w:lang w:val="en-US"/>
+        </w:rPr>
+        <w:t>)</w:t>
+      </w:r>
+      <w:r>
+        <w:rPr>
+          <w:rFonts w:ascii="Minecraftia" w:hAnsi="Minecraftia" w:cs="Minecraftia"/>
+          <w:sz w:val="24"/>
+          <w:lang w:val="en-US"/>
+        </w:rPr>
+        <w:br/>
+        <w:t>Repairable:</w:t>
+      </w:r>
+      <w:r>
+        <w:rPr>
+          <w:rFonts w:ascii="Minecraftia" w:hAnsi="Minecraftia" w:cs="Minecraftia"/>
+          <w:sz w:val="24"/>
+          <w:lang w:val="en-US"/>
+        </w:rPr>
+        <w:tab/>
+        <w:t>YES</w:t>
+      </w:r>
+      <w:r>
+        <w:rPr>
+          <w:rFonts w:ascii="Minecraftia" w:hAnsi="Minecraftia" w:cs="Minecraftia"/>
+          <w:sz w:val="24"/>
+          <w:lang w:val="en-US"/>
+        </w:rPr>
+        <w:br/>
+      </w:r>
+      <w:r>
+        <w:rPr>
+          <w:rFonts w:ascii="Minecraftia" w:hAnsi="Minecraftia" w:cs="Minecraftia"/>
+          <w:sz w:val="24"/>
+        </w:rPr>
+        <w:t>Repair Items:</w:t>
+      </w:r>
+      <w:r>
+        <w:rPr>
+          <w:rFonts w:ascii="Minecraftia" w:hAnsi="Minecraftia" w:cs="Minecraftia"/>
+          <w:sz w:val="24"/>
+        </w:rPr>
+        <w:br/>
+      </w:r>
+      <w:r>
+        <w:rPr>
+          <w:rFonts w:ascii="Minecraftia" w:hAnsi="Minecraftia" w:cs="Minecraftia"/>
+          <w:sz w:val="24"/>
+        </w:rPr>
+        <w:tab/>
+        <w:t>&gt; Stick:</w:t>
+      </w:r>
+      <w:r>
+        <w:rPr>
+          <w:rFonts w:ascii="Minecraftia" w:hAnsi="Minecraftia" w:cs="Minecraftia"/>
+          <w:sz w:val="24"/>
+        </w:rPr>
+        <w:tab/>
+      </w:r>
+      <w:r>
+        <w:rPr>
+          <w:rFonts w:ascii="Minecraftia" w:hAnsi="Minecraftia" w:cs="Minecraftia"/>
+          <w:sz w:val="24"/>
+        </w:rPr>
+        <w:tab/>
+        <w:t>+1(</w:t>
+      </w:r>
+      <w:r>
+        <w:rPr>
+          <w:rFonts w:ascii="Minecraftia" w:hAnsi="Minecraftia" w:cs="Minecraftia"/>
+          <w:noProof/>
+          <w:sz w:val="24"/>
+          <w:lang w:val="ru-RU"/>
+        </w:rPr>
+        <w:drawing>
+          <wp:inline distT="0" distB="0" distL="0" distR="0">
+            <wp:extent cx="228600" cy="228600"/>
+            <wp:effectExtent l="0" t="0" r="0" b="0"/>
+            <wp:docPr id="16" name="Picture 16" descr="heart icon (half)"/>
+            <wp:cNvGraphicFramePr>
+              <a:graphicFrameLocks xmlns:a="http://schemas.openxmlformats.org/drawingml/2006/main" noChangeAspect="1"/>
+            </wp:cNvGraphicFramePr>
+            <a:graphic xmlns:a="http://schemas.openxmlformats.org/drawingml/2006/main">
+              <a:graphicData uri="http://schemas.openxmlformats.org/drawingml/2006/picture">
+                <pic:pic xmlns:pic="http://schemas.openxmlformats.org/drawingml/2006/picture">
+                  <pic:nvPicPr>
+                    <pic:cNvPr id="0" name="Picture 7" descr="heart icon (half)"/>
+                    <pic:cNvPicPr>
+                      <a:picLocks noChangeAspect="1" noChangeArrowheads="1"/>
+                    </pic:cNvPicPr>
+                  </pic:nvPicPr>
+                  <pic:blipFill>
+                    <a:blip r:embed="rId15">
+                      <a:extLst>
+                        <a:ext uri="{28A0092B-C50C-407E-A947-70E740481C1C}">
+                          <a14:useLocalDpi xmlns:a14="http://schemas.microsoft.com/office/drawing/2010/main" val="0"/>
+                        </a:ext>
+                      </a:extLst>
+                    </a:blip>
+                    <a:srcRect/>
+                    <a:stretch>
+                      <a:fillRect/>
+                    </a:stretch>
+                  </pic:blipFill>
+                  <pic:spPr bwMode="auto">
+                    <a:xfrm>
+                      <a:off x="0" y="0"/>
+                      <a:ext cx="228600" cy="228600"/>
+                    </a:xfrm>
+                    <a:prstGeom prst="rect">
+                      <a:avLst/>
+                    </a:prstGeom>
+                    <a:noFill/>
+                    <a:ln>
+                      <a:noFill/>
+                    </a:ln>
+                  </pic:spPr>
+                </pic:pic>
+              </a:graphicData>
+            </a:graphic>
+          </wp:inline>
+        </w:drawing>
+      </w:r>
+      <w:r>
+        <w:rPr>
+          <w:rFonts w:ascii="Minecraftia" w:hAnsi="Minecraftia" w:cs="Minecraftia"/>
+          <w:sz w:val="24"/>
+        </w:rPr>
+        <w:t xml:space="preserve"> * 1)</w:t>
+      </w:r>
+      <w:r>
+        <w:rPr>
+          <w:rFonts w:ascii="Minecraftia" w:hAnsi="Minecraftia" w:cs="Minecraftia"/>
+          <w:sz w:val="24"/>
+        </w:rPr>
+        <w:br/>
+      </w:r>
+      <w:r>
+        <w:rPr>
+          <w:rFonts w:ascii="Minecraftia" w:hAnsi="Minecraftia" w:cs="Minecraftia"/>
+          <w:sz w:val="24"/>
+        </w:rPr>
+        <w:tab/>
+        <w:t>&gt; String:</w:t>
+      </w:r>
+      <w:r>
+        <w:rPr>
+          <w:rFonts w:ascii="Minecraftia" w:hAnsi="Minecraftia" w:cs="Minecraftia"/>
+          <w:sz w:val="24"/>
+        </w:rPr>
+        <w:tab/>
+      </w:r>
+      <w:r>
+        <w:rPr>
+          <w:rFonts w:ascii="Minecraftia" w:hAnsi="Minecraftia" w:cs="Minecraftia"/>
+          <w:sz w:val="24"/>
+        </w:rPr>
+        <w:tab/>
+        <w:t>+1 (</w:t>
+      </w:r>
+      <w:r>
+        <w:rPr>
+          <w:rFonts w:ascii="Minecraftia" w:hAnsi="Minecraftia" w:cs="Minecraftia"/>
+          <w:noProof/>
+          <w:sz w:val="24"/>
+          <w:lang w:val="ru-RU"/>
+        </w:rPr>
+        <w:drawing>
+          <wp:inline distT="0" distB="0" distL="0" distR="0" wp14:anchorId="382B836D" wp14:editId="785DB20E">
+            <wp:extent cx="228600" cy="228600"/>
+            <wp:effectExtent l="0" t="0" r="0" b="0"/>
+            <wp:docPr id="18" name="Picture 18" descr="heart icon (half)"/>
+            <wp:cNvGraphicFramePr>
+              <a:graphicFrameLocks xmlns:a="http://schemas.openxmlformats.org/drawingml/2006/main" noChangeAspect="1"/>
+            </wp:cNvGraphicFramePr>
+            <a:graphic xmlns:a="http://schemas.openxmlformats.org/drawingml/2006/main">
+              <a:graphicData uri="http://schemas.openxmlformats.org/drawingml/2006/picture">
+                <pic:pic xmlns:pic="http://schemas.openxmlformats.org/drawingml/2006/picture">
+                  <pic:nvPicPr>
+                    <pic:cNvPr id="0" name="Picture 7" descr="heart icon (half)"/>
+                    <pic:cNvPicPr>
+                      <a:picLocks noChangeAspect="1" noChangeArrowheads="1"/>
+                    </pic:cNvPicPr>
+                  </pic:nvPicPr>
+                  <pic:blipFill>
+                    <a:blip r:embed="rId15">
+                      <a:extLst>
+                        <a:ext uri="{28A0092B-C50C-407E-A947-70E740481C1C}">
+                          <a14:useLocalDpi xmlns:a14="http://schemas.microsoft.com/office/drawing/2010/main" val="0"/>
+                        </a:ext>
+                      </a:extLst>
+                    </a:blip>
+                    <a:srcRect/>
+                    <a:stretch>
+                      <a:fillRect/>
+                    </a:stretch>
+                  </pic:blipFill>
+                  <pic:spPr bwMode="auto">
+                    <a:xfrm>
+                      <a:off x="0" y="0"/>
+                      <a:ext cx="228600" cy="228600"/>
+                    </a:xfrm>
+                    <a:prstGeom prst="rect">
+                      <a:avLst/>
+                    </a:prstGeom>
+                    <a:noFill/>
+                    <a:ln>
+                      <a:noFill/>
+                    </a:ln>
+                  </pic:spPr>
+                </pic:pic>
+              </a:graphicData>
+            </a:graphic>
+          </wp:inline>
+        </w:drawing>
+      </w:r>
+      <w:r>
+        <w:rPr>
+          <w:rFonts w:ascii="Minecraftia" w:hAnsi="Minecraftia" w:cs="Minecraftia"/>
+          <w:noProof/>
+          <w:sz w:val="24"/>
+          <w:lang w:val="en-US"/>
+        </w:rPr>
+        <w:t xml:space="preserve"> * 1</w:t>
+      </w:r>
+      <w:r>
+        <w:rPr>
+          <w:rFonts w:ascii="Minecraftia" w:hAnsi="Minecraftia" w:cs="Minecraftia"/>
+          <w:sz w:val="24"/>
+          <w:lang w:val="en-US"/>
+        </w:rPr>
+        <w:t>)</w:t>
+      </w:r>
+      <w:r>
+        <w:rPr>
+          <w:rFonts w:ascii="Minecraftia" w:hAnsi="Minecraftia" w:cs="Minecraftia"/>
+          <w:sz w:val="24"/>
+        </w:rPr>
+        <w:br/>
+      </w:r>
+      <w:r>
+        <w:rPr>
+          <w:rFonts w:ascii="Minecraftia" w:hAnsi="Minecraftia" w:cs="Minecraftia"/>
+          <w:sz w:val="24"/>
+        </w:rPr>
+        <w:tab/>
+        <w:t>&gt;Wood Planks:</w:t>
+      </w:r>
+      <w:r>
+        <w:rPr>
+          <w:rFonts w:ascii="Minecraftia" w:hAnsi="Minecraftia" w:cs="Minecraftia"/>
+          <w:sz w:val="24"/>
+        </w:rPr>
+        <w:tab/>
+        <w:t>+3 (</w:t>
+      </w:r>
+      <w:r>
+        <w:rPr>
+          <w:rFonts w:ascii="Minecraftia" w:hAnsi="Minecraftia" w:cs="Minecraftia"/>
+          <w:noProof/>
+          <w:sz w:val="24"/>
+          <w:lang w:val="ru-RU"/>
+        </w:rPr>
+        <w:drawing>
+          <wp:inline distT="0" distB="0" distL="0" distR="0" wp14:anchorId="2D1818BB" wp14:editId="10799B4C">
+            <wp:extent cx="228600" cy="228600"/>
+            <wp:effectExtent l="0" t="0" r="0" b="0"/>
+            <wp:docPr id="12" name="Picture 12" descr="C:\Users\karls\AppData\Local\Microsoft\Windows\INetCache\Content.Word\heart icon (half).png"/>
+            <wp:cNvGraphicFramePr>
+              <a:graphicFrameLocks xmlns:a="http://schemas.openxmlformats.org/drawingml/2006/main" noChangeAspect="1"/>
+            </wp:cNvGraphicFramePr>
+            <a:graphic xmlns:a="http://schemas.openxmlformats.org/drawingml/2006/main">
+              <a:graphicData uri="http://schemas.openxmlformats.org/drawingml/2006/picture">
+                <pic:pic xmlns:pic="http://schemas.openxmlformats.org/drawingml/2006/picture">
+                  <pic:nvPicPr>
+                    <pic:cNvPr id="0" name="Picture 12" descr="C:\Users\karls\AppData\Local\Microsoft\Windows\INetCache\Content.Word\heart icon (half).png"/>
+                    <pic:cNvPicPr>
+                      <a:picLocks noChangeAspect="1" noChangeArrowheads="1"/>
+                    </pic:cNvPicPr>
+                  </pic:nvPicPr>
+                  <pic:blipFill>
+                    <a:blip r:embed="rId15">
+                      <a:extLst>
+                        <a:ext uri="{28A0092B-C50C-407E-A947-70E740481C1C}">
+                          <a14:useLocalDpi xmlns:a14="http://schemas.microsoft.com/office/drawing/2010/main" val="0"/>
+                        </a:ext>
+                      </a:extLst>
+                    </a:blip>
+                    <a:srcRect/>
+                    <a:stretch>
+                      <a:fillRect/>
+                    </a:stretch>
+                  </pic:blipFill>
+                  <pic:spPr bwMode="auto">
+                    <a:xfrm>
+                      <a:off x="0" y="0"/>
+                      <a:ext cx="228600" cy="228600"/>
+                    </a:xfrm>
+                    <a:prstGeom prst="rect">
+                      <a:avLst/>
+                    </a:prstGeom>
+                    <a:noFill/>
+                    <a:ln>
+                      <a:noFill/>
+                    </a:ln>
+                  </pic:spPr>
+                </pic:pic>
+              </a:graphicData>
+            </a:graphic>
+          </wp:inline>
+        </w:drawing>
+      </w:r>
+      <w:r>
+        <w:rPr>
+          <w:rFonts w:ascii="Minecraftia" w:hAnsi="Minecraftia" w:cs="Minecraftia"/>
+          <w:sz w:val="24"/>
+        </w:rPr>
+        <w:t xml:space="preserve"> * 1 + </w:t>
+      </w:r>
+      <w:r>
+        <w:rPr>
+          <w:rFonts w:ascii="Minecraftia" w:hAnsi="Minecraftia" w:cs="Minecraftia"/>
+          <w:noProof/>
+          <w:sz w:val="24"/>
+          <w:lang w:val="ru-RU"/>
+        </w:rPr>
+        <w:drawing>
+          <wp:inline distT="0" distB="0" distL="0" distR="0" wp14:anchorId="13242653" wp14:editId="6CDEF61F">
+            <wp:extent cx="228600" cy="228600"/>
+            <wp:effectExtent l="0" t="0" r="0" b="0"/>
+            <wp:docPr id="17" name="Picture 17" descr="C:\Users\karls\AppData\Local\Microsoft\Windows\INetCache\Content.Word\heart icon (full).png"/>
+            <wp:cNvGraphicFramePr>
+              <a:graphicFrameLocks xmlns:a="http://schemas.openxmlformats.org/drawingml/2006/main" noChangeAspect="1"/>
+            </wp:cNvGraphicFramePr>
+            <a:graphic xmlns:a="http://schemas.openxmlformats.org/drawingml/2006/main">
+              <a:graphicData uri="http://schemas.openxmlformats.org/drawingml/2006/picture">
+                <pic:pic xmlns:pic="http://schemas.openxmlformats.org/drawingml/2006/picture">
+                  <pic:nvPicPr>
+                    <pic:cNvPr id="0" name="Picture 6" descr="C:\Users\karls\AppData\Local\Microsoft\Windows\INetCache\Content.Word\heart icon (full).png"/>
+                    <pic:cNvPicPr>
+                      <a:picLocks noChangeAspect="1" noChangeArrowheads="1"/>
+                    </pic:cNvPicPr>
+                  </pic:nvPicPr>
+                  <pic:blipFill>
+                    <a:blip r:embed="rId14">
+                      <a:extLst>
+                        <a:ext uri="{28A0092B-C50C-407E-A947-70E740481C1C}">
+                          <a14:useLocalDpi xmlns:a14="http://schemas.microsoft.com/office/drawing/2010/main" val="0"/>
+                        </a:ext>
+                      </a:extLst>
+                    </a:blip>
+                    <a:srcRect/>
+                    <a:stretch>
+                      <a:fillRect/>
+                    </a:stretch>
+                  </pic:blipFill>
+                  <pic:spPr bwMode="auto">
+                    <a:xfrm>
+                      <a:off x="0" y="0"/>
+                      <a:ext cx="228600" cy="228600"/>
+                    </a:xfrm>
+                    <a:prstGeom prst="rect">
+                      <a:avLst/>
+                    </a:prstGeom>
+                    <a:noFill/>
+                    <a:ln>
+                      <a:noFill/>
+                    </a:ln>
+                  </pic:spPr>
+                </pic:pic>
+              </a:graphicData>
+            </a:graphic>
+          </wp:inline>
+        </w:drawing>
+      </w:r>
+      <w:r>
+        <w:rPr>
+          <w:rFonts w:ascii="Minecraftia" w:hAnsi="Minecraftia" w:cs="Minecraftia"/>
+          <w:noProof/>
+          <w:sz w:val="24"/>
+          <w:lang w:val="en-US"/>
+        </w:rPr>
+        <w:t xml:space="preserve"> * 1</w:t>
+      </w:r>
+      <w:r>
+        <w:rPr>
+          <w:rFonts w:ascii="Minecraftia" w:hAnsi="Minecraftia" w:cs="Minecraftia"/>
+          <w:sz w:val="24"/>
+          <w:lang w:val="en-US"/>
+        </w:rPr>
+        <w:t>)</w:t>
+      </w:r>
+      <w:r>
+        <w:rPr>
+          <w:rFonts w:ascii="Minecraftia" w:hAnsi="Minecraftia" w:cs="Minecraftia"/>
+          <w:sz w:val="24"/>
+        </w:rPr>
+        <w:br/>
+      </w:r>
+      <w:r>
+        <w:rPr>
+          <w:rFonts w:ascii="Minecraftia" w:hAnsi="Minecraftia" w:cs="Minecraftia"/>
+          <w:sz w:val="24"/>
+        </w:rPr>
+        <w:tab/>
+        <w:t>&gt; Wood:</w:t>
+      </w:r>
+      <w:r>
+        <w:rPr>
+          <w:rFonts w:ascii="Minecraftia" w:hAnsi="Minecraftia" w:cs="Minecraftia"/>
+          <w:sz w:val="24"/>
+        </w:rPr>
+        <w:tab/>
+      </w:r>
+      <w:r>
+        <w:rPr>
+          <w:rFonts w:ascii="Minecraftia" w:hAnsi="Minecraftia" w:cs="Minecraftia"/>
+          <w:sz w:val="24"/>
+        </w:rPr>
+        <w:tab/>
+        <w:t>+15 (</w:t>
+      </w:r>
+      <w:r>
+        <w:rPr>
+          <w:rFonts w:ascii="Minecraftia" w:hAnsi="Minecraftia" w:cs="Minecraftia"/>
+          <w:noProof/>
+          <w:sz w:val="24"/>
+          <w:lang w:val="ru-RU"/>
+        </w:rPr>
+        <w:drawing>
+          <wp:inline distT="0" distB="0" distL="0" distR="0" wp14:anchorId="404A2460" wp14:editId="77625F8C">
+            <wp:extent cx="228600" cy="228600"/>
+            <wp:effectExtent l="0" t="0" r="0" b="0"/>
+            <wp:docPr id="19" name="Picture 19" descr="C:\Users\karls\AppData\Local\Microsoft\Windows\INetCache\Content.Word\heart icon (half).png"/>
+            <wp:cNvGraphicFramePr>
+              <a:graphicFrameLocks xmlns:a="http://schemas.openxmlformats.org/drawingml/2006/main" noChangeAspect="1"/>
+            </wp:cNvGraphicFramePr>
+            <a:graphic xmlns:a="http://schemas.openxmlformats.org/drawingml/2006/main">
+              <a:graphicData uri="http://schemas.openxmlformats.org/drawingml/2006/picture">
+                <pic:pic xmlns:pic="http://schemas.openxmlformats.org/drawingml/2006/picture">
+                  <pic:nvPicPr>
+                    <pic:cNvPr id="0" name="Picture 12" descr="C:\Users\karls\AppData\Local\Microsoft\Windows\INetCache\Content.Word\heart icon (half).png"/>
+                    <pic:cNvPicPr>
+                      <a:picLocks noChangeAspect="1" noChangeArrowheads="1"/>
+                    </pic:cNvPicPr>
+                  </pic:nvPicPr>
+                  <pic:blipFill>
+                    <a:blip r:embed="rId15">
+                      <a:extLst>
+                        <a:ext uri="{28A0092B-C50C-407E-A947-70E740481C1C}">
+                          <a14:useLocalDpi xmlns:a14="http://schemas.microsoft.com/office/drawing/2010/main" val="0"/>
+                        </a:ext>
+                      </a:extLst>
+                    </a:blip>
+                    <a:srcRect/>
+                    <a:stretch>
+                      <a:fillRect/>
+                    </a:stretch>
+                  </pic:blipFill>
+                  <pic:spPr bwMode="auto">
+                    <a:xfrm>
+                      <a:off x="0" y="0"/>
+                      <a:ext cx="228600" cy="228600"/>
+                    </a:xfrm>
+                    <a:prstGeom prst="rect">
+                      <a:avLst/>
+                    </a:prstGeom>
+                    <a:noFill/>
+                    <a:ln>
+                      <a:noFill/>
+                    </a:ln>
+                  </pic:spPr>
+                </pic:pic>
+              </a:graphicData>
+            </a:graphic>
+          </wp:inline>
+        </w:drawing>
+      </w:r>
+      <w:r>
+        <w:rPr>
+          <w:rFonts w:ascii="Minecraftia" w:hAnsi="Minecraftia" w:cs="Minecraftia"/>
+          <w:sz w:val="24"/>
+        </w:rPr>
+        <w:t xml:space="preserve"> * 1 + </w:t>
+      </w:r>
+      <w:r>
+        <w:rPr>
+          <w:rFonts w:ascii="Minecraftia" w:hAnsi="Minecraftia" w:cs="Minecraftia"/>
+          <w:noProof/>
+          <w:sz w:val="24"/>
+          <w:lang w:val="ru-RU"/>
+        </w:rPr>
+        <w:drawing>
+          <wp:inline distT="0" distB="0" distL="0" distR="0" wp14:anchorId="22549C00" wp14:editId="22F16BB1">
+            <wp:extent cx="228600" cy="228600"/>
+            <wp:effectExtent l="0" t="0" r="0" b="0"/>
+            <wp:docPr id="14" name="Picture 14" descr="C:\Users\karls\AppData\Local\Microsoft\Windows\INetCache\Content.Word\heart icon (full).png"/>
+            <wp:cNvGraphicFramePr>
+              <a:graphicFrameLocks xmlns:a="http://schemas.openxmlformats.org/drawingml/2006/main" noChangeAspect="1"/>
+            </wp:cNvGraphicFramePr>
+            <a:graphic xmlns:a="http://schemas.openxmlformats.org/drawingml/2006/main">
+              <a:graphicData uri="http://schemas.openxmlformats.org/drawingml/2006/picture">
+                <pic:pic xmlns:pic="http://schemas.openxmlformats.org/drawingml/2006/picture">
+                  <pic:nvPicPr>
+                    <pic:cNvPr id="0" name="Picture 6" descr="C:\Users\karls\AppData\Local\Microsoft\Windows\INetCache\Content.Word\heart icon (full).png"/>
+                    <pic:cNvPicPr>
+                      <a:picLocks noChangeAspect="1" noChangeArrowheads="1"/>
+                    </pic:cNvPicPr>
+                  </pic:nvPicPr>
+                  <pic:blipFill>
+                    <a:blip r:embed="rId14">
+                      <a:extLst>
+                        <a:ext uri="{28A0092B-C50C-407E-A947-70E740481C1C}">
+                          <a14:useLocalDpi xmlns:a14="http://schemas.microsoft.com/office/drawing/2010/main" val="0"/>
+                        </a:ext>
+                      </a:extLst>
+                    </a:blip>
+                    <a:srcRect/>
+                    <a:stretch>
+                      <a:fillRect/>
+                    </a:stretch>
+                  </pic:blipFill>
+                  <pic:spPr bwMode="auto">
+                    <a:xfrm>
+                      <a:off x="0" y="0"/>
+                      <a:ext cx="228600" cy="228600"/>
+                    </a:xfrm>
+                    <a:prstGeom prst="rect">
+                      <a:avLst/>
+                    </a:prstGeom>
+                    <a:noFill/>
+                    <a:ln>
+                      <a:noFill/>
+                    </a:ln>
+                  </pic:spPr>
+                </pic:pic>
+              </a:graphicData>
+            </a:graphic>
+          </wp:inline>
+        </w:drawing>
+      </w:r>
+      <w:r>
+        <w:rPr>
+          <w:rFonts w:ascii="Minecraftia" w:hAnsi="Minecraftia" w:cs="Minecraftia"/>
+          <w:sz w:val="24"/>
+          <w:lang w:val="en-US"/>
+        </w:rPr>
+        <w:t xml:space="preserve"> * 7)</w:t>
+      </w:r>
+    </w:p>
     <w:sectPr>
-      <w:headerReference w:type="even" r:id="rId17"/>
-      <w:headerReference w:type="default" r:id="rId18"/>
-      <w:footerReference w:type="even" r:id="rId19"/>
-      <w:footerReference w:type="default" r:id="rId20"/>
-      <w:headerReference w:type="first" r:id="rId21"/>
-      <w:footerReference w:type="first" r:id="rId22"/>
+      <w:headerReference w:type="even" r:id="rId19"/>
+      <w:headerReference w:type="default" r:id="rId20"/>
+      <w:footerReference w:type="even" r:id="rId21"/>
+      <w:footerReference w:type="default" r:id="rId22"/>
+      <w:headerReference w:type="first" r:id="rId23"/>
+      <w:footerReference w:type="first" r:id="rId24"/>
       <w:pgSz w:w="12240" w:h="15840"/>
       <w:pgMar w:top="1440" w:right="1440" w:bottom="1440" w:left="1440" w:header="708" w:footer="708" w:gutter="0"/>
       <w:cols w:space="708"/>
@@ -2380,7 +3520,7 @@
           <w:rPr>
             <w:noProof/>
           </w:rPr>
-          <w:t>4</w:t>
+          <w:t>5</w:t>
         </w:r>
         <w:r>
           <w:rPr>
@@ -3398,6 +4538,7 @@
   <w:style w:type="paragraph" w:default="1" w:styleId="Normal">
     <w:name w:val="Normal"/>
     <w:qFormat/>
+    <w:rsid w:val="00FF36AF"/>
   </w:style>
   <w:style w:type="character" w:default="1" w:styleId="DefaultParagraphFont">
     <w:name w:val="Default Paragraph Font"/>
@@ -3795,7 +4936,7 @@
 </file>
 
 <file path=customXml/itemProps1.xml><?xml version="1.0" encoding="utf-8"?>
-<ds:datastoreItem xmlns:ds="http://schemas.openxmlformats.org/officeDocument/2006/customXml" ds:itemID="{F23AD72E-386B-43FE-BA66-1E3A8ECBCF0E}">
+<ds:datastoreItem xmlns:ds="http://schemas.openxmlformats.org/officeDocument/2006/customXml" ds:itemID="{6A078A05-C808-4D42-A924-6692EC1CE0C9}">
   <ds:schemaRefs>
     <ds:schemaRef ds:uri="http://schemas.openxmlformats.org/officeDocument/2006/bibliography"/>
   </ds:schemaRefs>

</xml_diff>

<commit_message>
Partial Implementation of MG Turret
+ Added "Ammo Case" crafting recipe
+ Added item name for MG Turret related items
+ Added entity name for MG Turret
+ Finally added an icon for the Addon
* Fixed entity look_at_target animation
* Fixed MG Turret spawn item category
* Updated "Ammo Case" item texture
</commit_message>
<xml_diff>
--- a/Defensive Add-On Read me.docx
+++ b/Defensive Add-On Read me.docx
@@ -1,6 +1,6 @@
 
 <file path=word/document.xml><?xml version="1.0" encoding="utf-8"?>
-<w:document xmlns:wpc="http://schemas.microsoft.com/office/word/2010/wordprocessingCanvas" xmlns:cx="http://schemas.microsoft.com/office/drawing/2014/chartex" xmlns:mc="http://schemas.openxmlformats.org/markup-compatibility/2006" xmlns:o="urn:schemas-microsoft-com:office:office" xmlns:r="http://schemas.openxmlformats.org/officeDocument/2006/relationships" xmlns:m="http://schemas.openxmlformats.org/officeDocument/2006/math" xmlns:v="urn:schemas-microsoft-com:vml" xmlns:wp14="http://schemas.microsoft.com/office/word/2010/wordprocessingDrawing" xmlns:wp="http://schemas.openxmlformats.org/drawingml/2006/wordprocessingDrawing" xmlns:w10="urn:schemas-microsoft-com:office:word" xmlns:w="http://schemas.openxmlformats.org/wordprocessingml/2006/main" xmlns:w14="http://schemas.microsoft.com/office/word/2010/wordml" xmlns:w15="http://schemas.microsoft.com/office/word/2012/wordml" xmlns:w16se="http://schemas.microsoft.com/office/word/2015/wordml/symex" xmlns:wpg="http://schemas.microsoft.com/office/word/2010/wordprocessingGroup" xmlns:wpi="http://schemas.microsoft.com/office/word/2010/wordprocessingInk" xmlns:wne="http://schemas.microsoft.com/office/word/2006/wordml" xmlns:wps="http://schemas.microsoft.com/office/word/2010/wordprocessingShape" mc:Ignorable="w14 w15 w16se wp14">
+<w:document xmlns:wpc="http://schemas.microsoft.com/office/word/2010/wordprocessingCanvas" xmlns:cx="http://schemas.microsoft.com/office/drawing/2014/chartex" xmlns:cx1="http://schemas.microsoft.com/office/drawing/2015/9/8/chartex" xmlns:cx2="http://schemas.microsoft.com/office/drawing/2015/10/21/chartex" xmlns:cx3="http://schemas.microsoft.com/office/drawing/2016/5/9/chartex" xmlns:cx4="http://schemas.microsoft.com/office/drawing/2016/5/10/chartex" xmlns:cx5="http://schemas.microsoft.com/office/drawing/2016/5/11/chartex" xmlns:cx6="http://schemas.microsoft.com/office/drawing/2016/5/12/chartex" xmlns:cx7="http://schemas.microsoft.com/office/drawing/2016/5/13/chartex" xmlns:cx8="http://schemas.microsoft.com/office/drawing/2016/5/14/chartex" xmlns:mc="http://schemas.openxmlformats.org/markup-compatibility/2006" xmlns:aink="http://schemas.microsoft.com/office/drawing/2016/ink" xmlns:am3d="http://schemas.microsoft.com/office/drawing/2017/model3d" xmlns:o="urn:schemas-microsoft-com:office:office" xmlns:r="http://schemas.openxmlformats.org/officeDocument/2006/relationships" xmlns:m="http://schemas.openxmlformats.org/officeDocument/2006/math" xmlns:v="urn:schemas-microsoft-com:vml" xmlns:wp14="http://schemas.microsoft.com/office/word/2010/wordprocessingDrawing" xmlns:wp="http://schemas.openxmlformats.org/drawingml/2006/wordprocessingDrawing" xmlns:w10="urn:schemas-microsoft-com:office:word" xmlns:w="http://schemas.openxmlformats.org/wordprocessingml/2006/main" xmlns:w14="http://schemas.microsoft.com/office/word/2010/wordml" xmlns:w15="http://schemas.microsoft.com/office/word/2012/wordml" xmlns:w16cex="http://schemas.microsoft.com/office/word/2018/wordml/cex" xmlns:w16cid="http://schemas.microsoft.com/office/word/2016/wordml/cid" xmlns:w16="http://schemas.microsoft.com/office/word/2018/wordml" xmlns:w16sdtdh="http://schemas.microsoft.com/office/word/2020/wordml/sdtdatahash" xmlns:w16se="http://schemas.microsoft.com/office/word/2015/wordml/symex" xmlns:wpg="http://schemas.microsoft.com/office/word/2010/wordprocessingGroup" xmlns:wpi="http://schemas.microsoft.com/office/word/2010/wordprocessingInk" xmlns:wne="http://schemas.microsoft.com/office/word/2006/wordml" xmlns:wps="http://schemas.microsoft.com/office/word/2010/wordprocessingShape" mc:Ignorable="w14 w15 w16se w16cid w16 w16cex w16sdtdh wp14">
   <w:body>
     <w:p>
       <w:pPr>
@@ -36,18 +36,8 @@
             <w:rFonts w:ascii="Minecraftia" w:hAnsi="Minecraftia" w:cs="Minecraftia"/>
             <w:sz w:val="20"/>
           </w:rPr>
-          <w:t>@</w:t>
+          <w:t>@SatchNavida</w:t>
         </w:r>
-        <w:proofErr w:type="spellStart"/>
-        <w:r>
-          <w:rPr>
-            <w:rStyle w:val="Hyperlink"/>
-            <w:rFonts w:ascii="Minecraftia" w:hAnsi="Minecraftia" w:cs="Minecraftia"/>
-            <w:sz w:val="20"/>
-          </w:rPr>
-          <w:t>SatchNavida</w:t>
-        </w:r>
-        <w:proofErr w:type="spellEnd"/>
       </w:hyperlink>
       <w:r>
         <w:rPr>
@@ -55,22 +45,7 @@
           <w:sz w:val="20"/>
         </w:rPr>
         <w:br/>
-      </w:r>
-      <w:proofErr w:type="spellStart"/>
-      <w:r>
-        <w:rPr>
-          <w:rFonts w:ascii="Minecraftia" w:hAnsi="Minecraftia" w:cs="Minecraftia"/>
-          <w:sz w:val="20"/>
-        </w:rPr>
-        <w:t>Reddit</w:t>
-      </w:r>
-      <w:proofErr w:type="spellEnd"/>
-      <w:r>
-        <w:rPr>
-          <w:rFonts w:ascii="Minecraftia" w:hAnsi="Minecraftia" w:cs="Minecraftia"/>
-          <w:sz w:val="20"/>
-        </w:rPr>
-        <w:t xml:space="preserve">: </w:t>
+        <w:t xml:space="preserve">Reddit: </w:t>
       </w:r>
       <w:hyperlink r:id="rId9" w:tooltip="Go to Reddit." w:history="1">
         <w:r>
@@ -108,7 +83,6 @@
         </w:rPr>
         <w:br/>
       </w:r>
-      <w:proofErr w:type="spellStart"/>
       <w:r>
         <w:rPr>
           <w:rStyle w:val="Hyperlink"/>
@@ -117,18 +91,7 @@
           <w:sz w:val="20"/>
           <w:u w:val="none"/>
         </w:rPr>
-        <w:t>Github</w:t>
-      </w:r>
-      <w:proofErr w:type="spellEnd"/>
-      <w:r>
-        <w:rPr>
-          <w:rStyle w:val="Hyperlink"/>
-          <w:rFonts w:ascii="Minecraftia" w:hAnsi="Minecraftia" w:cs="Minecraftia"/>
-          <w:color w:val="auto"/>
-          <w:sz w:val="20"/>
-          <w:u w:val="none"/>
-        </w:rPr>
-        <w:t>:</w:t>
+        <w:t>Github:</w:t>
       </w:r>
       <w:r>
         <w:rPr>
@@ -174,8 +137,6 @@
           <w:t>discord.com/invite/gqWF7e8XuG</w:t>
         </w:r>
       </w:hyperlink>
-      <w:bookmarkStart w:id="0" w:name="_GoBack"/>
-      <w:bookmarkEnd w:id="0"/>
     </w:p>
     <w:p>
       <w:pPr>
@@ -381,7 +342,7 @@
           <w:u w:val="single"/>
         </w:rPr>
       </w:pPr>
-      <w:bookmarkStart w:id="1" w:name="Introduction"/>
+      <w:bookmarkStart w:id="0" w:name="Introduction"/>
       <w:r>
         <w:rPr>
           <w:b/>
@@ -392,7 +353,7 @@
         <w:lastRenderedPageBreak/>
         <w:t>INTRODUCTION</w:t>
       </w:r>
-      <w:bookmarkEnd w:id="1"/>
+      <w:bookmarkEnd w:id="0"/>
     </w:p>
     <w:p>
       <w:pPr>
@@ -403,7 +364,7 @@
           <w:u w:val="single"/>
         </w:rPr>
       </w:pPr>
-      <w:bookmarkStart w:id="2" w:name="Contents_Description"/>
+      <w:bookmarkStart w:id="1" w:name="Contents_Description"/>
       <w:r>
         <w:rPr>
           <w:rFonts w:ascii="Minecraftia" w:hAnsi="Minecraftia" w:cs="Minecraftia"/>
@@ -413,7 +374,7 @@
         </w:rPr>
         <w:t>Description</w:t>
       </w:r>
-      <w:bookmarkEnd w:id="2"/>
+      <w:bookmarkEnd w:id="1"/>
       <w:r>
         <w:rPr>
           <w:rFonts w:ascii="Minecraftia" w:hAnsi="Minecraftia" w:cs="Minecraftia"/>
@@ -553,7 +514,7 @@
           <w:u w:val="single"/>
         </w:rPr>
       </w:pPr>
-      <w:bookmarkStart w:id="3" w:name="Contents_BasicInformation"/>
+      <w:bookmarkStart w:id="2" w:name="Contents_BasicInformation"/>
       <w:r>
         <w:rPr>
           <w:rFonts w:ascii="Minecraftia" w:hAnsi="Minecraftia" w:cs="Minecraftia"/>
@@ -563,7 +524,7 @@
         </w:rPr>
         <w:t>Basic Information</w:t>
       </w:r>
-      <w:bookmarkEnd w:id="3"/>
+      <w:bookmarkEnd w:id="2"/>
       <w:r>
         <w:rPr>
           <w:rFonts w:ascii="Minecraftia" w:hAnsi="Minecraftia" w:cs="Minecraftia"/>
@@ -781,7 +742,7 @@
           <w:sz w:val="24"/>
         </w:rPr>
       </w:pPr>
-      <w:bookmarkStart w:id="4" w:name="Contents_Installation"/>
+      <w:bookmarkStart w:id="3" w:name="Contents_Installation"/>
       <w:r>
         <w:rPr>
           <w:rFonts w:ascii="Minecraftia" w:hAnsi="Minecraftia" w:cs="Minecraftia"/>
@@ -791,7 +752,7 @@
         </w:rPr>
         <w:t>Installation</w:t>
       </w:r>
-      <w:bookmarkEnd w:id="4"/>
+      <w:bookmarkEnd w:id="3"/>
       <w:r>
         <w:rPr>
           <w:rFonts w:ascii="Minecraftia" w:hAnsi="Minecraftia" w:cs="Minecraftia"/>
@@ -870,7 +831,21 @@
           <w:rFonts w:ascii="Minecraftia" w:hAnsi="Minecraftia" w:cs="Minecraftia"/>
           <w:sz w:val="24"/>
         </w:rPr>
-        <w:t xml:space="preserve"> the contents of the archive.</w:t>
+        <w:t xml:space="preserve"> the contents of the archive</w:t>
+      </w:r>
+      <w:r>
+        <w:rPr>
+          <w:rFonts w:ascii="Minecraftia" w:hAnsi="Minecraftia" w:cs="Minecraftia"/>
+          <w:sz w:val="24"/>
+        </w:rPr>
+        <w:t xml:space="preserve"> anywhere in your desktop</w:t>
+      </w:r>
+      <w:r>
+        <w:rPr>
+          <w:rFonts w:ascii="Minecraftia" w:hAnsi="Minecraftia" w:cs="Minecraftia"/>
+          <w:sz w:val="24"/>
+        </w:rPr>
+        <w:t>.</w:t>
       </w:r>
     </w:p>
     <w:p>
@@ -899,23 +874,42 @@
           <w:rFonts w:ascii="Minecraftia" w:hAnsi="Minecraftia" w:cs="Minecraftia"/>
           <w:sz w:val="24"/>
         </w:rPr>
-        <w:t xml:space="preserve"> the </w:t>
-      </w:r>
-      <w:proofErr w:type="spellStart"/>
-      <w:r>
-        <w:rPr>
-          <w:rFonts w:ascii="Minecraftia" w:hAnsi="Minecraftia" w:cs="Minecraftia"/>
-          <w:sz w:val="24"/>
-        </w:rPr>
-        <w:t>mcpacks</w:t>
-      </w:r>
-      <w:proofErr w:type="spellEnd"/>
+        <w:t xml:space="preserve"> the mcpacks</w:t>
+      </w:r>
+      <w:r>
+        <w:rPr>
+          <w:rFonts w:ascii="Minecraftia" w:hAnsi="Minecraftia" w:cs="Minecraftia"/>
+          <w:sz w:val="24"/>
+        </w:rPr>
+        <w:t xml:space="preserve"> and choose Minecraft Bedrock</w:t>
+      </w:r>
       <w:r>
         <w:rPr>
           <w:rFonts w:ascii="Minecraftia" w:hAnsi="Minecraftia" w:cs="Minecraftia"/>
           <w:sz w:val="24"/>
         </w:rPr>
         <w:t>.</w:t>
+      </w:r>
+      <w:r>
+        <w:rPr>
+          <w:rFonts w:ascii="Minecraftia" w:hAnsi="Minecraftia" w:cs="Minecraftia"/>
+          <w:sz w:val="24"/>
+        </w:rPr>
+        <w:t xml:space="preserve"> Alternatively, you </w:t>
+      </w:r>
+      <w:r>
+        <w:rPr>
+          <w:rFonts w:ascii="Minecraftia" w:hAnsi="Minecraftia" w:cs="Minecraftia"/>
+          <w:sz w:val="24"/>
+        </w:rPr>
+        <w:t>can</w:t>
+      </w:r>
+      <w:r>
+        <w:rPr>
+          <w:rFonts w:ascii="Minecraftia" w:hAnsi="Minecraftia" w:cs="Minecraftia"/>
+          <w:sz w:val="24"/>
+        </w:rPr>
+        <w:t xml:space="preserve"> right-click the mcpack and choose “Open with” option, then select Minecraft Bedrock.</w:t>
       </w:r>
     </w:p>
     <w:p>
@@ -944,6 +938,27 @@
         </w:rPr>
         <w:t>Open Minecraft and create a new world.</w:t>
       </w:r>
+      <w:r>
+        <w:rPr>
+          <w:rFonts w:ascii="Minecraftia" w:hAnsi="Minecraftia" w:cs="Minecraftia"/>
+          <w:sz w:val="24"/>
+        </w:rPr>
+        <w:t xml:space="preserve"> Alternatively, you can just use an existing world. Just make sure to </w:t>
+      </w:r>
+      <w:r>
+        <w:rPr>
+          <w:rFonts w:ascii="Minecraftia" w:hAnsi="Minecraftia" w:cs="Minecraftia"/>
+          <w:sz w:val="24"/>
+        </w:rPr>
+        <w:t>have a</w:t>
+      </w:r>
+      <w:r>
+        <w:rPr>
+          <w:rFonts w:ascii="Minecraftia" w:hAnsi="Minecraftia" w:cs="Minecraftia"/>
+          <w:sz w:val="24"/>
+        </w:rPr>
+        <w:t xml:space="preserve"> backup copy of that world.</w:t>
+      </w:r>
     </w:p>
     <w:p>
       <w:pPr>
@@ -970,25 +985,7 @@
           <w:b/>
           <w:sz w:val="24"/>
         </w:rPr>
-        <w:t xml:space="preserve">“Additional </w:t>
-      </w:r>
-      <w:proofErr w:type="spellStart"/>
-      <w:r>
-        <w:rPr>
-          <w:rFonts w:ascii="Minecraftia" w:hAnsi="Minecraftia" w:cs="Minecraftia"/>
-          <w:b/>
-          <w:sz w:val="24"/>
-        </w:rPr>
-        <w:t>Modding</w:t>
-      </w:r>
-      <w:proofErr w:type="spellEnd"/>
-      <w:r>
-        <w:rPr>
-          <w:rFonts w:ascii="Minecraftia" w:hAnsi="Minecraftia" w:cs="Minecraftia"/>
-          <w:b/>
-          <w:sz w:val="24"/>
-        </w:rPr>
-        <w:t xml:space="preserve"> Capabilities”</w:t>
+        <w:t>“Additional Modding Capabilities”</w:t>
       </w:r>
       <w:r>
         <w:rPr>
@@ -1004,6 +1001,45 @@
           <w:sz w:val="24"/>
         </w:rPr>
         <w:t>“Holiday Creator Features”</w:t>
+      </w:r>
+      <w:r>
+        <w:rPr>
+          <w:rFonts w:ascii="Minecraftia" w:hAnsi="Minecraftia" w:cs="Minecraftia"/>
+          <w:bCs/>
+          <w:sz w:val="24"/>
+        </w:rPr>
+        <w:t xml:space="preserve"> under the </w:t>
+      </w:r>
+      <w:r>
+        <w:rPr>
+          <w:rFonts w:ascii="Minecraftia" w:hAnsi="Minecraftia" w:cs="Minecraftia"/>
+          <w:b/>
+          <w:sz w:val="24"/>
+        </w:rPr>
+        <w:t>“</w:t>
+      </w:r>
+      <w:r>
+        <w:rPr>
+          <w:rFonts w:ascii="Minecraftia" w:hAnsi="Minecraftia" w:cs="Minecraftia"/>
+          <w:b/>
+          <w:sz w:val="24"/>
+        </w:rPr>
+        <w:t>Experiments</w:t>
+      </w:r>
+      <w:r>
+        <w:rPr>
+          <w:rFonts w:ascii="Minecraftia" w:hAnsi="Minecraftia" w:cs="Minecraftia"/>
+          <w:b/>
+          <w:sz w:val="24"/>
+        </w:rPr>
+        <w:t>”</w:t>
+      </w:r>
+      <w:r>
+        <w:rPr>
+          <w:rFonts w:ascii="Minecraftia" w:hAnsi="Minecraftia" w:cs="Minecraftia"/>
+          <w:sz w:val="24"/>
+        </w:rPr>
+        <w:t xml:space="preserve"> tab</w:t>
       </w:r>
       <w:r>
         <w:rPr>
@@ -1030,7 +1066,75 @@
           <w:rFonts w:ascii="Minecraftia" w:hAnsi="Minecraftia" w:cs="Minecraftia"/>
           <w:sz w:val="24"/>
         </w:rPr>
-        <w:t xml:space="preserve"> Generate the world.</w:t>
+        <w:t xml:space="preserve">Go to </w:t>
+      </w:r>
+      <w:r>
+        <w:rPr>
+          <w:rFonts w:ascii="Minecraftia" w:hAnsi="Minecraftia" w:cs="Minecraftia"/>
+          <w:b/>
+          <w:bCs/>
+          <w:sz w:val="24"/>
+        </w:rPr>
+        <w:t>“</w:t>
+      </w:r>
+      <w:r>
+        <w:rPr>
+          <w:rFonts w:ascii="Minecraftia" w:hAnsi="Minecraftia" w:cs="Minecraftia"/>
+          <w:b/>
+          <w:bCs/>
+          <w:sz w:val="24"/>
+        </w:rPr>
+        <w:t>Behavior Packs</w:t>
+      </w:r>
+      <w:r>
+        <w:rPr>
+          <w:rFonts w:ascii="Minecraftia" w:hAnsi="Minecraftia" w:cs="Minecraftia"/>
+          <w:b/>
+          <w:bCs/>
+          <w:sz w:val="24"/>
+        </w:rPr>
+        <w:t>”</w:t>
+      </w:r>
+      <w:r>
+        <w:rPr>
+          <w:rFonts w:ascii="Minecraftia" w:hAnsi="Minecraftia" w:cs="Minecraftia"/>
+          <w:sz w:val="24"/>
+        </w:rPr>
+        <w:t xml:space="preserve"> tab and activate </w:t>
+      </w:r>
+      <w:r>
+        <w:rPr>
+          <w:rFonts w:ascii="Minecraftia" w:hAnsi="Minecraftia" w:cs="Minecraftia"/>
+          <w:b/>
+          <w:bCs/>
+          <w:sz w:val="24"/>
+        </w:rPr>
+        <w:t>“</w:t>
+      </w:r>
+      <w:r>
+        <w:rPr>
+          <w:rFonts w:ascii="Minecraftia" w:hAnsi="Minecraftia" w:cs="Minecraftia"/>
+          <w:b/>
+          <w:bCs/>
+          <w:sz w:val="24"/>
+        </w:rPr>
+        <w:t>Defensive Measures Add-on (BP)</w:t>
+      </w:r>
+      <w:r>
+        <w:rPr>
+          <w:rFonts w:ascii="Minecraftia" w:hAnsi="Minecraftia" w:cs="Minecraftia"/>
+          <w:b/>
+          <w:bCs/>
+          <w:sz w:val="24"/>
+        </w:rPr>
+        <w:t>”</w:t>
+      </w:r>
+      <w:r>
+        <w:rPr>
+          <w:rFonts w:ascii="Minecraftia" w:hAnsi="Minecraftia" w:cs="Minecraftia"/>
+          <w:sz w:val="24"/>
+        </w:rPr>
+        <w:t>.</w:t>
       </w:r>
     </w:p>
     <w:p>
@@ -1050,11 +1154,159 @@
           <w:rFonts w:ascii="Minecraftia" w:hAnsi="Minecraftia" w:cs="Minecraftia"/>
           <w:sz w:val="24"/>
         </w:rPr>
-        <w:t xml:space="preserve"> Enjoy!</w:t>
+        <w:t xml:space="preserve">Go to </w:t>
+      </w:r>
+      <w:r>
+        <w:rPr>
+          <w:rFonts w:ascii="Minecraftia" w:hAnsi="Minecraftia" w:cs="Minecraftia"/>
+          <w:b/>
+          <w:bCs/>
+          <w:sz w:val="24"/>
+        </w:rPr>
+        <w:t>“Resource Packs”</w:t>
+      </w:r>
+      <w:r>
+        <w:rPr>
+          <w:rFonts w:ascii="Minecraftia" w:hAnsi="Minecraftia" w:cs="Minecraftia"/>
+          <w:sz w:val="24"/>
+        </w:rPr>
+        <w:t xml:space="preserve"> tab and activate </w:t>
+      </w:r>
+      <w:r>
+        <w:rPr>
+          <w:rFonts w:ascii="Minecraftia" w:hAnsi="Minecraftia" w:cs="Minecraftia"/>
+          <w:b/>
+          <w:bCs/>
+          <w:sz w:val="24"/>
+        </w:rPr>
+        <w:t>“</w:t>
+      </w:r>
+      <w:r>
+        <w:rPr>
+          <w:rFonts w:ascii="Minecraftia" w:hAnsi="Minecraftia" w:cs="Minecraftia"/>
+          <w:b/>
+          <w:bCs/>
+          <w:sz w:val="24"/>
+        </w:rPr>
+        <w:t>Defensive Measures Add-on (RP)</w:t>
+      </w:r>
+      <w:r>
+        <w:rPr>
+          <w:rFonts w:ascii="Minecraftia" w:hAnsi="Minecraftia" w:cs="Minecraftia"/>
+          <w:b/>
+          <w:bCs/>
+          <w:sz w:val="24"/>
+        </w:rPr>
+        <w:t>”</w:t>
+      </w:r>
+      <w:r>
+        <w:rPr>
+          <w:rFonts w:ascii="Minecraftia" w:hAnsi="Minecraftia" w:cs="Minecraftia"/>
+          <w:sz w:val="24"/>
+        </w:rPr>
+        <w:t xml:space="preserve"> if it </w:t>
+      </w:r>
+      <w:r>
+        <w:rPr>
+          <w:rFonts w:ascii="Minecraftia" w:hAnsi="Minecraftia" w:cs="Minecraftia"/>
+          <w:sz w:val="24"/>
+        </w:rPr>
+        <w:t>is not</w:t>
+      </w:r>
+      <w:r>
+        <w:rPr>
+          <w:rFonts w:ascii="Minecraftia" w:hAnsi="Minecraftia" w:cs="Minecraftia"/>
+          <w:sz w:val="24"/>
+        </w:rPr>
+        <w:t xml:space="preserve"> activated yet</w:t>
+      </w:r>
+      <w:r>
+        <w:rPr>
+          <w:rFonts w:ascii="Minecraftia" w:hAnsi="Minecraftia" w:cs="Minecraftia"/>
+          <w:sz w:val="24"/>
+        </w:rPr>
+        <w:t>.</w:t>
       </w:r>
     </w:p>
     <w:p>
       <w:pPr>
+        <w:pStyle w:val="ListParagraph"/>
+        <w:numPr>
+          <w:ilvl w:val="0"/>
+          <w:numId w:val="5"/>
+        </w:numPr>
+        <w:rPr>
+          <w:rFonts w:ascii="Minecraftia" w:hAnsi="Minecraftia" w:cs="Minecraftia"/>
+          <w:sz w:val="24"/>
+        </w:rPr>
+      </w:pPr>
+      <w:r>
+        <w:rPr>
+          <w:rFonts w:ascii="Minecraftia" w:hAnsi="Minecraftia" w:cs="Minecraftia"/>
+          <w:sz w:val="24"/>
+        </w:rPr>
+        <w:t xml:space="preserve"> Generate the world</w:t>
+      </w:r>
+      <w:r>
+        <w:rPr>
+          <w:rFonts w:ascii="Minecraftia" w:hAnsi="Minecraftia" w:cs="Minecraftia"/>
+          <w:sz w:val="24"/>
+        </w:rPr>
+        <w:t xml:space="preserve"> if you created a new one</w:t>
+      </w:r>
+      <w:r>
+        <w:rPr>
+          <w:rFonts w:ascii="Minecraftia" w:hAnsi="Minecraftia" w:cs="Minecraftia"/>
+          <w:sz w:val="24"/>
+        </w:rPr>
+        <w:t>.</w:t>
+      </w:r>
+      <w:r>
+        <w:rPr>
+          <w:rFonts w:ascii="Minecraftia" w:hAnsi="Minecraftia" w:cs="Minecraftia"/>
+          <w:sz w:val="24"/>
+        </w:rPr>
+        <w:t xml:space="preserve"> If you use an existing world, you can proceed and load the world.</w:t>
+      </w:r>
+    </w:p>
+    <w:p>
+      <w:pPr>
+        <w:pStyle w:val="ListParagraph"/>
+        <w:numPr>
+          <w:ilvl w:val="0"/>
+          <w:numId w:val="5"/>
+        </w:numPr>
+        <w:rPr>
+          <w:rFonts w:ascii="Minecraftia" w:hAnsi="Minecraftia" w:cs="Minecraftia"/>
+          <w:sz w:val="24"/>
+        </w:rPr>
+      </w:pPr>
+      <w:r>
+        <w:rPr>
+          <w:rFonts w:ascii="Minecraftia" w:hAnsi="Minecraftia" w:cs="Minecraftia"/>
+          <w:sz w:val="24"/>
+        </w:rPr>
+        <w:t xml:space="preserve"> Enjoy!</w:t>
+      </w:r>
+    </w:p>
+    <w:p>
+      <w:pPr>
+        <w:rPr>
+          <w:rFonts w:ascii="Minecraftia" w:hAnsi="Minecraftia" w:cs="Minecraftia"/>
+          <w:sz w:val="24"/>
+        </w:rPr>
+      </w:pPr>
+    </w:p>
+    <w:p>
+      <w:pPr>
+        <w:rPr>
+          <w:rFonts w:ascii="Minecraftia" w:hAnsi="Minecraftia" w:cs="Minecraftia"/>
+          <w:sz w:val="24"/>
+        </w:rPr>
+      </w:pPr>
+    </w:p>
+    <w:p>
+      <w:pPr>
         <w:spacing w:line="240" w:lineRule="auto"/>
         <w:rPr>
           <w:rFonts w:ascii="Minecraftia" w:hAnsi="Minecraftia" w:cs="Minecraftia"/>
@@ -1068,6 +1320,7 @@
           <w:b/>
           <w:sz w:val="24"/>
         </w:rPr>
+        <w:lastRenderedPageBreak/>
         <w:t>&lt;</w:t>
       </w:r>
       <w:r>
@@ -1113,7 +1366,21 @@
           <w:rFonts w:ascii="Minecraftia" w:hAnsi="Minecraftia" w:cs="Minecraftia"/>
           <w:sz w:val="24"/>
         </w:rPr>
-        <w:t xml:space="preserve"> the contents of the archive.</w:t>
+        <w:t xml:space="preserve"> the contents of the archive</w:t>
+      </w:r>
+      <w:r>
+        <w:rPr>
+          <w:rFonts w:ascii="Minecraftia" w:hAnsi="Minecraftia" w:cs="Minecraftia"/>
+          <w:sz w:val="24"/>
+        </w:rPr>
+        <w:t xml:space="preserve"> to “Internal Storage/games/com.mojang/”</w:t>
+      </w:r>
+      <w:r>
+        <w:rPr>
+          <w:rFonts w:ascii="Minecraftia" w:hAnsi="Minecraftia" w:cs="Minecraftia"/>
+          <w:sz w:val="24"/>
+        </w:rPr>
+        <w:t>.</w:t>
       </w:r>
     </w:p>
     <w:p>
@@ -1164,39 +1431,7 @@
           <w:rFonts w:ascii="Minecraftia" w:hAnsi="Minecraftia" w:cs="Minecraftia"/>
           <w:sz w:val="24"/>
         </w:rPr>
-        <w:t xml:space="preserve"> archive to “games/</w:t>
-      </w:r>
-      <w:proofErr w:type="spellStart"/>
-      <w:r>
-        <w:rPr>
-          <w:rFonts w:ascii="Minecraftia" w:hAnsi="Minecraftia" w:cs="Minecraftia"/>
-          <w:sz w:val="24"/>
-        </w:rPr>
-        <w:t>com.mojang</w:t>
-      </w:r>
-      <w:proofErr w:type="spellEnd"/>
-      <w:r>
-        <w:rPr>
-          <w:rFonts w:ascii="Minecraftia" w:hAnsi="Minecraftia" w:cs="Minecraftia"/>
-          <w:sz w:val="24"/>
-        </w:rPr>
-        <w:t>/</w:t>
-      </w:r>
-      <w:proofErr w:type="spellStart"/>
-      <w:r>
-        <w:rPr>
-          <w:rFonts w:ascii="Minecraftia" w:hAnsi="Minecraftia" w:cs="Minecraftia"/>
-          <w:sz w:val="24"/>
-        </w:rPr>
-        <w:t>behavior_packs</w:t>
-      </w:r>
-      <w:proofErr w:type="spellEnd"/>
-      <w:r>
-        <w:rPr>
-          <w:rFonts w:ascii="Minecraftia" w:hAnsi="Minecraftia" w:cs="Minecraftia"/>
-          <w:sz w:val="24"/>
-        </w:rPr>
-        <w:t>”.</w:t>
+        <w:t xml:space="preserve"> archive to “games/com.mojang/behavior_packs”.</w:t>
       </w:r>
     </w:p>
     <w:p>
@@ -1232,39 +1467,7 @@
           <w:rFonts w:ascii="Minecraftia" w:hAnsi="Minecraftia" w:cs="Minecraftia"/>
           <w:sz w:val="24"/>
         </w:rPr>
-        <w:t xml:space="preserve"> archive to “games/</w:t>
-      </w:r>
-      <w:proofErr w:type="spellStart"/>
-      <w:r>
-        <w:rPr>
-          <w:rFonts w:ascii="Minecraftia" w:hAnsi="Minecraftia" w:cs="Minecraftia"/>
-          <w:sz w:val="24"/>
-        </w:rPr>
-        <w:t>com.mojang</w:t>
-      </w:r>
-      <w:proofErr w:type="spellEnd"/>
-      <w:r>
-        <w:rPr>
-          <w:rFonts w:ascii="Minecraftia" w:hAnsi="Minecraftia" w:cs="Minecraftia"/>
-          <w:sz w:val="24"/>
-        </w:rPr>
-        <w:t>/</w:t>
-      </w:r>
-      <w:proofErr w:type="spellStart"/>
-      <w:r>
-        <w:rPr>
-          <w:rFonts w:ascii="Minecraftia" w:hAnsi="Minecraftia" w:cs="Minecraftia"/>
-          <w:sz w:val="24"/>
-        </w:rPr>
-        <w:t>resource_packs</w:t>
-      </w:r>
-      <w:proofErr w:type="spellEnd"/>
-      <w:r>
-        <w:rPr>
-          <w:rFonts w:ascii="Minecraftia" w:hAnsi="Minecraftia" w:cs="Minecraftia"/>
-          <w:sz w:val="24"/>
-        </w:rPr>
-        <w:t>”.</w:t>
+        <w:t xml:space="preserve"> archive to “games/com.mojang/resource_packs”.</w:t>
       </w:r>
     </w:p>
     <w:p>
@@ -1287,6 +1490,13 @@
         </w:rPr>
         <w:t>Open Minecraft and create a new world.</w:t>
       </w:r>
+      <w:r>
+        <w:rPr>
+          <w:rFonts w:ascii="Minecraftia" w:hAnsi="Minecraftia" w:cs="Minecraftia"/>
+          <w:sz w:val="24"/>
+        </w:rPr>
+        <w:t xml:space="preserve"> Alternatively, you can just use an existing world. Just make sure to have a backup copy of that world.</w:t>
+      </w:r>
     </w:p>
     <w:p>
       <w:pPr>
@@ -1314,25 +1524,7 @@
           <w:b/>
           <w:sz w:val="24"/>
         </w:rPr>
-        <w:t xml:space="preserve">“Additional </w:t>
-      </w:r>
-      <w:proofErr w:type="spellStart"/>
-      <w:r>
-        <w:rPr>
-          <w:rFonts w:ascii="Minecraftia" w:hAnsi="Minecraftia" w:cs="Minecraftia"/>
-          <w:b/>
-          <w:sz w:val="24"/>
-        </w:rPr>
-        <w:t>Modding</w:t>
-      </w:r>
-      <w:proofErr w:type="spellEnd"/>
-      <w:r>
-        <w:rPr>
-          <w:rFonts w:ascii="Minecraftia" w:hAnsi="Minecraftia" w:cs="Minecraftia"/>
-          <w:b/>
-          <w:sz w:val="24"/>
-        </w:rPr>
-        <w:t xml:space="preserve"> Capabilities”</w:t>
+        <w:t>“Additional Modding Capabilities”</w:t>
       </w:r>
       <w:r>
         <w:rPr>
@@ -1348,6 +1540,126 @@
           <w:sz w:val="24"/>
         </w:rPr>
         <w:t>“Holiday Creator Features”</w:t>
+      </w:r>
+      <w:r>
+        <w:rPr>
+          <w:rFonts w:ascii="Minecraftia" w:hAnsi="Minecraftia" w:cs="Minecraftia"/>
+          <w:bCs/>
+          <w:sz w:val="24"/>
+        </w:rPr>
+        <w:t xml:space="preserve"> under the </w:t>
+      </w:r>
+      <w:r>
+        <w:rPr>
+          <w:rFonts w:ascii="Minecraftia" w:hAnsi="Minecraftia" w:cs="Minecraftia"/>
+          <w:b/>
+          <w:sz w:val="24"/>
+        </w:rPr>
+        <w:t>“</w:t>
+      </w:r>
+      <w:r>
+        <w:rPr>
+          <w:rFonts w:ascii="Minecraftia" w:hAnsi="Minecraftia" w:cs="Minecraftia"/>
+          <w:b/>
+          <w:sz w:val="24"/>
+        </w:rPr>
+        <w:t>Experiments</w:t>
+      </w:r>
+      <w:r>
+        <w:rPr>
+          <w:rFonts w:ascii="Minecraftia" w:hAnsi="Minecraftia" w:cs="Minecraftia"/>
+          <w:b/>
+          <w:sz w:val="24"/>
+        </w:rPr>
+        <w:t>”</w:t>
+      </w:r>
+      <w:r>
+        <w:rPr>
+          <w:rFonts w:ascii="Minecraftia" w:hAnsi="Minecraftia" w:cs="Minecraftia"/>
+          <w:sz w:val="24"/>
+        </w:rPr>
+        <w:t xml:space="preserve"> tab.</w:t>
+      </w:r>
+    </w:p>
+    <w:p>
+      <w:pPr>
+        <w:pStyle w:val="ListParagraph"/>
+        <w:numPr>
+          <w:ilvl w:val="0"/>
+          <w:numId w:val="3"/>
+        </w:numPr>
+        <w:rPr>
+          <w:rFonts w:ascii="Minecraftia" w:hAnsi="Minecraftia" w:cs="Minecraftia"/>
+          <w:sz w:val="24"/>
+        </w:rPr>
+      </w:pPr>
+      <w:r>
+        <w:rPr>
+          <w:rFonts w:ascii="Minecraftia" w:hAnsi="Minecraftia" w:cs="Minecraftia"/>
+          <w:sz w:val="24"/>
+        </w:rPr>
+        <w:t xml:space="preserve">Go to </w:t>
+      </w:r>
+      <w:r>
+        <w:rPr>
+          <w:rFonts w:ascii="Minecraftia" w:hAnsi="Minecraftia" w:cs="Minecraftia"/>
+          <w:b/>
+          <w:bCs/>
+          <w:sz w:val="24"/>
+        </w:rPr>
+        <w:t>“</w:t>
+      </w:r>
+      <w:r>
+        <w:rPr>
+          <w:rFonts w:ascii="Minecraftia" w:hAnsi="Minecraftia" w:cs="Minecraftia"/>
+          <w:b/>
+          <w:bCs/>
+          <w:sz w:val="24"/>
+        </w:rPr>
+        <w:t>Behavior Packs</w:t>
+      </w:r>
+      <w:r>
+        <w:rPr>
+          <w:rFonts w:ascii="Minecraftia" w:hAnsi="Minecraftia" w:cs="Minecraftia"/>
+          <w:b/>
+          <w:bCs/>
+          <w:sz w:val="24"/>
+        </w:rPr>
+        <w:t>”</w:t>
+      </w:r>
+      <w:r>
+        <w:rPr>
+          <w:rFonts w:ascii="Minecraftia" w:hAnsi="Minecraftia" w:cs="Minecraftia"/>
+          <w:sz w:val="24"/>
+        </w:rPr>
+        <w:t xml:space="preserve"> tab and activate </w:t>
+      </w:r>
+      <w:r>
+        <w:rPr>
+          <w:rFonts w:ascii="Minecraftia" w:hAnsi="Minecraftia" w:cs="Minecraftia"/>
+          <w:b/>
+          <w:bCs/>
+          <w:sz w:val="24"/>
+        </w:rPr>
+        <w:t>“</w:t>
+      </w:r>
+      <w:r>
+        <w:rPr>
+          <w:rFonts w:ascii="Minecraftia" w:hAnsi="Minecraftia" w:cs="Minecraftia"/>
+          <w:b/>
+          <w:bCs/>
+          <w:sz w:val="24"/>
+        </w:rPr>
+        <w:t>Defensive Measures Add-on (BP)</w:t>
+      </w:r>
+      <w:r>
+        <w:rPr>
+          <w:rFonts w:ascii="Minecraftia" w:hAnsi="Minecraftia" w:cs="Minecraftia"/>
+          <w:b/>
+          <w:bCs/>
+          <w:sz w:val="24"/>
+        </w:rPr>
+        <w:t>”</w:t>
       </w:r>
       <w:r>
         <w:rPr>
@@ -1375,7 +1687,57 @@
           <w:rFonts w:ascii="Minecraftia" w:hAnsi="Minecraftia" w:cs="Minecraftia"/>
           <w:sz w:val="24"/>
         </w:rPr>
-        <w:t>Generate the world.</w:t>
+        <w:t xml:space="preserve">Go to </w:t>
+      </w:r>
+      <w:r>
+        <w:rPr>
+          <w:rFonts w:ascii="Minecraftia" w:hAnsi="Minecraftia" w:cs="Minecraftia"/>
+          <w:b/>
+          <w:bCs/>
+          <w:sz w:val="24"/>
+        </w:rPr>
+        <w:t>“Resource Packs”</w:t>
+      </w:r>
+      <w:r>
+        <w:rPr>
+          <w:rFonts w:ascii="Minecraftia" w:hAnsi="Minecraftia" w:cs="Minecraftia"/>
+          <w:sz w:val="24"/>
+        </w:rPr>
+        <w:t xml:space="preserve"> tab and activate </w:t>
+      </w:r>
+      <w:r>
+        <w:rPr>
+          <w:rFonts w:ascii="Minecraftia" w:hAnsi="Minecraftia" w:cs="Minecraftia"/>
+          <w:b/>
+          <w:bCs/>
+          <w:sz w:val="24"/>
+        </w:rPr>
+        <w:t>“</w:t>
+      </w:r>
+      <w:r>
+        <w:rPr>
+          <w:rFonts w:ascii="Minecraftia" w:hAnsi="Minecraftia" w:cs="Minecraftia"/>
+          <w:b/>
+          <w:bCs/>
+          <w:sz w:val="24"/>
+        </w:rPr>
+        <w:t>Defensive Measures Add-on (RP)</w:t>
+      </w:r>
+      <w:r>
+        <w:rPr>
+          <w:rFonts w:ascii="Minecraftia" w:hAnsi="Minecraftia" w:cs="Minecraftia"/>
+          <w:b/>
+          <w:bCs/>
+          <w:sz w:val="24"/>
+        </w:rPr>
+        <w:t>”</w:t>
+      </w:r>
+      <w:r>
+        <w:rPr>
+          <w:rFonts w:ascii="Minecraftia" w:hAnsi="Minecraftia" w:cs="Minecraftia"/>
+          <w:sz w:val="24"/>
+        </w:rPr>
+        <w:t xml:space="preserve"> if it is not activated yet.</w:t>
       </w:r>
     </w:p>
     <w:p>
@@ -1396,33 +1758,75 @@
           <w:rFonts w:ascii="Minecraftia" w:hAnsi="Minecraftia" w:cs="Minecraftia"/>
           <w:sz w:val="24"/>
         </w:rPr>
-        <w:t>Enjoy!</w:t>
+        <w:t>Generate the world</w:t>
+      </w:r>
+      <w:r>
+        <w:rPr>
+          <w:rFonts w:ascii="Minecraftia" w:hAnsi="Minecraftia" w:cs="Minecraftia"/>
+          <w:sz w:val="24"/>
+        </w:rPr>
+        <w:t xml:space="preserve"> if you created a new one</w:t>
+      </w:r>
+      <w:r>
+        <w:rPr>
+          <w:rFonts w:ascii="Minecraftia" w:hAnsi="Minecraftia" w:cs="Minecraftia"/>
+          <w:sz w:val="24"/>
+        </w:rPr>
+        <w:t>.</w:t>
+      </w:r>
+      <w:r>
+        <w:rPr>
+          <w:rFonts w:ascii="Minecraftia" w:hAnsi="Minecraftia" w:cs="Minecraftia"/>
+          <w:sz w:val="24"/>
+        </w:rPr>
+        <w:t xml:space="preserve"> If you use an existing world, you can proceed and load the world.</w:t>
       </w:r>
     </w:p>
     <w:p>
       <w:pPr>
-        <w:rPr>
-          <w:rFonts w:ascii="Minecraftia" w:hAnsi="Minecraftia" w:cs="Minecraftia"/>
-          <w:sz w:val="24"/>
-        </w:rPr>
-      </w:pPr>
-      <w:r>
-        <w:rPr>
-          <w:rFonts w:ascii="Minecraftia" w:hAnsi="Minecraftia" w:cs="Minecraftia"/>
-          <w:sz w:val="24"/>
-        </w:rPr>
-        <w:br w:type="page"/>
+        <w:pStyle w:val="ListParagraph"/>
+        <w:numPr>
+          <w:ilvl w:val="0"/>
+          <w:numId w:val="3"/>
+        </w:numPr>
+        <w:spacing w:line="240" w:lineRule="auto"/>
+        <w:rPr>
+          <w:rFonts w:ascii="Minecraftia" w:hAnsi="Minecraftia" w:cs="Minecraftia"/>
+          <w:sz w:val="24"/>
+        </w:rPr>
+      </w:pPr>
+      <w:r>
+        <w:rPr>
+          <w:rFonts w:ascii="Minecraftia" w:hAnsi="Minecraftia" w:cs="Minecraftia"/>
+          <w:sz w:val="24"/>
+        </w:rPr>
+        <w:t>Enjoy!</w:t>
       </w:r>
     </w:p>
     <w:p>
       <w:pPr>
+        <w:rPr>
+          <w:rFonts w:ascii="Minecraftia" w:hAnsi="Minecraftia" w:cs="Minecraftia"/>
+          <w:sz w:val="24"/>
+        </w:rPr>
+      </w:pPr>
+      <w:r>
+        <w:rPr>
+          <w:rFonts w:ascii="Minecraftia" w:hAnsi="Minecraftia" w:cs="Minecraftia"/>
+          <w:sz w:val="24"/>
+        </w:rPr>
+        <w:br w:type="page"/>
+      </w:r>
+    </w:p>
+    <w:p>
+      <w:pPr>
         <w:pStyle w:val="Link"/>
         <w:rPr>
           <w:sz w:val="32"/>
           <w:szCs w:val="32"/>
         </w:rPr>
       </w:pPr>
-      <w:bookmarkStart w:id="5" w:name="Contents"/>
+      <w:bookmarkStart w:id="4" w:name="Contents"/>
       <w:r>
         <w:rPr>
           <w:b/>
@@ -1433,7 +1837,7 @@
         <w:lastRenderedPageBreak/>
         <w:t>CONTENTS</w:t>
       </w:r>
-      <w:bookmarkEnd w:id="5"/>
+      <w:bookmarkEnd w:id="4"/>
     </w:p>
     <w:p>
       <w:pPr>
@@ -1460,7 +1864,7 @@
           <w:lang w:val="en-US"/>
         </w:rPr>
       </w:pPr>
-      <w:bookmarkStart w:id="6" w:name="Contents_CannonTurret"/>
+      <w:bookmarkStart w:id="5" w:name="Contents_CannonTurret"/>
       <w:r>
         <w:rPr>
           <w:b/>
@@ -1468,7 +1872,7 @@
           <w:lang w:val="ru-RU"/>
         </w:rPr>
         <w:drawing>
-          <wp:anchor distT="0" distB="0" distL="114300" distR="114300" simplePos="0" relativeHeight="251658240" behindDoc="0" locked="0" layoutInCell="1" allowOverlap="1" wp14:anchorId="0C9C3F91" wp14:editId="613F4935">
+          <wp:anchor distT="0" distB="0" distL="114300" distR="114300" simplePos="0" relativeHeight="251658240" behindDoc="0" locked="0" layoutInCell="1" allowOverlap="1" wp14:anchorId="660B2212" wp14:editId="5427004D">
             <wp:simplePos x="0" y="0"/>
             <wp:positionH relativeFrom="column">
               <wp:posOffset>19050</wp:posOffset>
@@ -1539,7 +1943,7 @@
         </w:rPr>
         <w:t xml:space="preserve"> </w:t>
       </w:r>
-      <w:bookmarkEnd w:id="6"/>
+      <w:bookmarkEnd w:id="5"/>
       <w:r>
         <w:rPr>
           <w:rFonts w:ascii="Minecraftia" w:hAnsi="Minecraftia" w:cs="Minecraftia"/>
@@ -1635,7 +2039,7 @@
           <w:lang w:val="ru-RU"/>
         </w:rPr>
         <w:drawing>
-          <wp:inline distT="0" distB="0" distL="0" distR="0" wp14:anchorId="641626A5" wp14:editId="40D580CD">
+          <wp:inline distT="0" distB="0" distL="0" distR="0" wp14:anchorId="77437C29" wp14:editId="72FF2A33">
             <wp:extent cx="228600" cy="228600"/>
             <wp:effectExtent l="0" t="0" r="0" b="0"/>
             <wp:docPr id="5" name="Picture 5" descr="C:\Users\karls\AppData\Local\Microsoft\Windows\INetCache\Content.Word\heart icon (full).png"/>
@@ -1719,7 +2123,7 @@
           <w:lang w:val="ru-RU"/>
         </w:rPr>
         <w:drawing>
-          <wp:inline distT="0" distB="0" distL="0" distR="0">
+          <wp:inline distT="0" distB="0" distL="0" distR="0" wp14:anchorId="4202E9BA" wp14:editId="04CD6083">
             <wp:extent cx="228600" cy="228600"/>
             <wp:effectExtent l="0" t="0" r="0" b="0"/>
             <wp:docPr id="6" name="Picture 6" descr="heart icon (half)"/>
@@ -1852,23 +2256,7 @@
           <w:sz w:val="24"/>
         </w:rPr>
         <w:br/>
-        <w:t xml:space="preserve">Is </w:t>
-      </w:r>
-      <w:proofErr w:type="spellStart"/>
-      <w:r>
-        <w:rPr>
-          <w:rFonts w:ascii="Minecraftia" w:hAnsi="Minecraftia" w:cs="Minecraftia"/>
-          <w:sz w:val="24"/>
-        </w:rPr>
-        <w:t>AoE</w:t>
-      </w:r>
-      <w:proofErr w:type="spellEnd"/>
-      <w:r>
-        <w:rPr>
-          <w:rFonts w:ascii="Minecraftia" w:hAnsi="Minecraftia" w:cs="Minecraftia"/>
-          <w:sz w:val="24"/>
-        </w:rPr>
-        <w:t>:</w:t>
+        <w:t>Is AoE:</w:t>
       </w:r>
       <w:r>
         <w:rPr>
@@ -1929,7 +2317,7 @@
           <w:lang w:val="ru-RU"/>
         </w:rPr>
         <w:drawing>
-          <wp:inline distT="0" distB="0" distL="0" distR="0">
+          <wp:inline distT="0" distB="0" distL="0" distR="0" wp14:anchorId="55FC3032" wp14:editId="46D1C741">
             <wp:extent cx="228600" cy="228600"/>
             <wp:effectExtent l="0" t="0" r="0" b="0"/>
             <wp:docPr id="1" name="Picture 1" descr="C:\Users\karls\AppData\Local\Microsoft\Windows\INetCache\Content.Word\heart icon (full).png"/>
@@ -2057,7 +2445,7 @@
           <w:rFonts w:ascii="Minecraftia" w:hAnsi="Minecraftia" w:cs="Minecraftia"/>
           <w:sz w:val="24"/>
         </w:rPr>
-        <w:pict>
+        <w:pict w14:anchorId="78D5E153">
           <v:shapetype id="_x0000_t75" coordsize="21600,21600" o:spt="75" o:preferrelative="t" path="m@4@5l@4@11@9@11@9@5xe" filled="f" stroked="f">
             <v:stroke joinstyle="miter"/>
             <v:formulas>
@@ -2134,7 +2522,7 @@
           <w:lang w:val="ru-RU"/>
         </w:rPr>
         <w:drawing>
-          <wp:inline distT="0" distB="0" distL="0" distR="0">
+          <wp:inline distT="0" distB="0" distL="0" distR="0" wp14:anchorId="40322FC1" wp14:editId="605EC9AA">
             <wp:extent cx="228600" cy="228600"/>
             <wp:effectExtent l="0" t="0" r="0" b="0"/>
             <wp:docPr id="3" name="Picture 3" descr="C:\Users\karls\AppData\Local\Microsoft\Windows\INetCache\Content.Word\heart icon (half).png"/>
@@ -2235,7 +2623,7 @@
           <w:lang w:val="ru-RU"/>
         </w:rPr>
         <w:drawing>
-          <wp:inline distT="0" distB="0" distL="0" distR="0" wp14:anchorId="4B6B9D5D" wp14:editId="7A80CD27">
+          <wp:inline distT="0" distB="0" distL="0" distR="0" wp14:anchorId="2F6B74B2" wp14:editId="4868A6C2">
             <wp:extent cx="228600" cy="228600"/>
             <wp:effectExtent l="0" t="0" r="0" b="0"/>
             <wp:docPr id="4" name="Picture 4" descr="C:\Users\karls\AppData\Local\Microsoft\Windows\INetCache\Content.Word\heart icon (full).png"/>
@@ -2338,7 +2726,7 @@
           <w:lang w:val="ru-RU"/>
         </w:rPr>
         <w:drawing>
-          <wp:inline distT="0" distB="0" distL="0" distR="0" wp14:anchorId="4B6B9D5D" wp14:editId="7A80CD27">
+          <wp:inline distT="0" distB="0" distL="0" distR="0" wp14:anchorId="71D22F00" wp14:editId="2761FAA1">
             <wp:extent cx="228600" cy="228600"/>
             <wp:effectExtent l="0" t="0" r="0" b="0"/>
             <wp:docPr id="9" name="Picture 9" descr="C:\Users\karls\AppData\Local\Microsoft\Windows\INetCache\Content.Word\heart icon (full).png"/>
@@ -2408,7 +2796,7 @@
           <w:sz w:val="24"/>
           <w:lang w:val="en-US"/>
         </w:rPr>
-        <w:pict>
+        <w:pict w14:anchorId="74D8AE0E">
           <v:shape id="_x0000_i1026" type="#_x0000_t75" style="width:18pt;height:18pt">
             <v:imagedata r:id="rId17" o:title="absorption heart icon (full)"/>
           </v:shape>
@@ -2448,13 +2836,13 @@
           <w:lang w:val="en-US"/>
         </w:rPr>
       </w:pPr>
-      <w:bookmarkStart w:id="7" w:name="Contents_Ballista"/>
+      <w:bookmarkStart w:id="6" w:name="Contents_Ballista"/>
       <w:r>
         <w:rPr>
           <w:noProof/>
         </w:rPr>
         <w:lastRenderedPageBreak/>
-        <w:pict>
+        <w:pict w14:anchorId="379A3870">
           <v:shape id="_x0000_s1028" type="#_x0000_t75" style="position:absolute;margin-left:0;margin-top:0;width:102pt;height:111.75pt;z-index:251660288;mso-position-horizontal:left;mso-position-horizontal-relative:margin;mso-position-vertical:top;mso-position-vertical-relative:margin;mso-width-relative:page;mso-height-relative:page">
             <v:imagedata r:id="rId18" o:title="ballista_icon"/>
             <w10:wrap type="square" anchorx="margin" anchory="margin"/>
@@ -2470,7 +2858,7 @@
         </w:rPr>
         <w:t xml:space="preserve">Ballista </w:t>
       </w:r>
-      <w:bookmarkEnd w:id="7"/>
+      <w:bookmarkEnd w:id="6"/>
       <w:r>
         <w:rPr>
           <w:rFonts w:ascii="Minecraftia" w:hAnsi="Minecraftia" w:cs="Minecraftia"/>
@@ -2494,6 +2882,7 @@
         <w:rPr>
           <w:rFonts w:ascii="Minecraftia" w:hAnsi="Minecraftia" w:cs="Minecraftia"/>
           <w:sz w:val="24"/>
+          <w:lang w:val="en-US"/>
         </w:rPr>
       </w:pPr>
       <w:r>
@@ -2535,7 +2924,7 @@
           <w:lang w:val="ru-RU"/>
         </w:rPr>
         <w:drawing>
-          <wp:inline distT="0" distB="0" distL="0" distR="0" wp14:anchorId="5C706F40" wp14:editId="6068DC37">
+          <wp:inline distT="0" distB="0" distL="0" distR="0" wp14:anchorId="3273E326" wp14:editId="22DE0711">
             <wp:extent cx="228600" cy="228600"/>
             <wp:effectExtent l="0" t="0" r="0" b="0"/>
             <wp:docPr id="8" name="Picture 8" descr="heart icon (half)"/>
@@ -2598,7 +2987,7 @@
           <w:lang w:val="ru-RU"/>
         </w:rPr>
         <w:drawing>
-          <wp:inline distT="0" distB="0" distL="0" distR="0" wp14:anchorId="22455911" wp14:editId="5976A6DC">
+          <wp:inline distT="0" distB="0" distL="0" distR="0" wp14:anchorId="3AC1DDFC" wp14:editId="3A6DD8F9">
             <wp:extent cx="228600" cy="228600"/>
             <wp:effectExtent l="0" t="0" r="0" b="0"/>
             <wp:docPr id="7" name="Picture 7" descr="C:\Users\karls\AppData\Local\Microsoft\Windows\INetCache\Content.Word\heart icon (full).png"/>
@@ -2763,7 +3152,7 @@
           <w:lang w:val="ru-RU"/>
         </w:rPr>
         <w:drawing>
-          <wp:inline distT="0" distB="0" distL="0" distR="0" wp14:anchorId="1E96D303" wp14:editId="1B29E339">
+          <wp:inline distT="0" distB="0" distL="0" distR="0" wp14:anchorId="2329ACCA" wp14:editId="10D67D2E">
             <wp:extent cx="228600" cy="228600"/>
             <wp:effectExtent l="0" t="0" r="0" b="0"/>
             <wp:docPr id="10" name="Picture 10" descr="heart icon (half)"/>
@@ -2826,7 +3215,7 @@
           <w:lang w:val="ru-RU"/>
         </w:rPr>
         <w:drawing>
-          <wp:inline distT="0" distB="0" distL="0" distR="0" wp14:anchorId="30FEBFF9" wp14:editId="38178B20">
+          <wp:inline distT="0" distB="0" distL="0" distR="0" wp14:anchorId="0F8CFF3E" wp14:editId="2F28A379">
             <wp:extent cx="228600" cy="228600"/>
             <wp:effectExtent l="0" t="0" r="0" b="0"/>
             <wp:docPr id="11" name="Picture 11" descr="C:\Users\karls\AppData\Local\Microsoft\Windows\INetCache\Content.Word\heart icon (full).png"/>
@@ -2879,7 +3268,14 @@
           <w:rFonts w:ascii="Minecraftia" w:hAnsi="Minecraftia" w:cs="Minecraftia"/>
           <w:sz w:val="24"/>
         </w:rPr>
-        <w:t>*11</w:t>
+        <w:t>*1</w:t>
+      </w:r>
+      <w:r>
+        <w:rPr>
+          <w:rFonts w:ascii="Minecraftia" w:hAnsi="Minecraftia" w:cs="Minecraftia"/>
+          <w:sz w:val="24"/>
+        </w:rPr>
+        <w:t>2</w:t>
       </w:r>
       <w:r>
         <w:rPr>
@@ -2960,7 +3356,7 @@
           <w:lang w:val="ru-RU"/>
         </w:rPr>
         <w:drawing>
-          <wp:inline distT="0" distB="0" distL="0" distR="0">
+          <wp:inline distT="0" distB="0" distL="0" distR="0" wp14:anchorId="45142A67" wp14:editId="31AB9C44">
             <wp:extent cx="228600" cy="228600"/>
             <wp:effectExtent l="0" t="0" r="0" b="0"/>
             <wp:docPr id="16" name="Picture 16" descr="heart icon (half)"/>
@@ -3053,7 +3449,7 @@
           <w:lang w:val="ru-RU"/>
         </w:rPr>
         <w:drawing>
-          <wp:inline distT="0" distB="0" distL="0" distR="0" wp14:anchorId="382B836D" wp14:editId="785DB20E">
+          <wp:inline distT="0" distB="0" distL="0" distR="0" wp14:anchorId="1F96B74B" wp14:editId="740282DF">
             <wp:extent cx="228600" cy="228600"/>
             <wp:effectExtent l="0" t="0" r="0" b="0"/>
             <wp:docPr id="18" name="Picture 18" descr="heart icon (half)"/>
@@ -3149,7 +3545,7 @@
           <w:lang w:val="ru-RU"/>
         </w:rPr>
         <w:drawing>
-          <wp:inline distT="0" distB="0" distL="0" distR="0" wp14:anchorId="2D1818BB" wp14:editId="10799B4C">
+          <wp:inline distT="0" distB="0" distL="0" distR="0" wp14:anchorId="1F63A1EB" wp14:editId="4C47866B">
             <wp:extent cx="228600" cy="228600"/>
             <wp:effectExtent l="0" t="0" r="0" b="0"/>
             <wp:docPr id="12" name="Picture 12" descr="C:\Users\karls\AppData\Local\Microsoft\Windows\INetCache\Content.Word\heart icon (half).png"/>
@@ -3212,7 +3608,7 @@
           <w:lang w:val="ru-RU"/>
         </w:rPr>
         <w:drawing>
-          <wp:inline distT="0" distB="0" distL="0" distR="0" wp14:anchorId="13242653" wp14:editId="6CDEF61F">
+          <wp:inline distT="0" distB="0" distL="0" distR="0" wp14:anchorId="6EFC8CBD" wp14:editId="69B00EA4">
             <wp:extent cx="228600" cy="228600"/>
             <wp:effectExtent l="0" t="0" r="0" b="0"/>
             <wp:docPr id="17" name="Picture 17" descr="C:\Users\karls\AppData\Local\Microsoft\Windows\INetCache\Content.Word\heart icon (full).png"/>
@@ -3315,7 +3711,7 @@
           <w:lang w:val="ru-RU"/>
         </w:rPr>
         <w:drawing>
-          <wp:inline distT="0" distB="0" distL="0" distR="0" wp14:anchorId="404A2460" wp14:editId="77625F8C">
+          <wp:inline distT="0" distB="0" distL="0" distR="0" wp14:anchorId="222E9DA5" wp14:editId="71628447">
             <wp:extent cx="228600" cy="228600"/>
             <wp:effectExtent l="0" t="0" r="0" b="0"/>
             <wp:docPr id="19" name="Picture 19" descr="C:\Users\karls\AppData\Local\Microsoft\Windows\INetCache\Content.Word\heart icon (half).png"/>
@@ -3378,7 +3774,7 @@
           <w:lang w:val="ru-RU"/>
         </w:rPr>
         <w:drawing>
-          <wp:inline distT="0" distB="0" distL="0" distR="0" wp14:anchorId="22549C00" wp14:editId="22F16BB1">
+          <wp:inline distT="0" distB="0" distL="0" distR="0" wp14:anchorId="6B79809E" wp14:editId="2F480BBC">
             <wp:extent cx="228600" cy="228600"/>
             <wp:effectExtent l="0" t="0" r="0" b="0"/>
             <wp:docPr id="14" name="Picture 14" descr="C:\Users\karls\AppData\Local\Microsoft\Windows\INetCache\Content.Word\heart icon (full).png"/>
@@ -3435,13 +3831,927 @@
         <w:t xml:space="preserve"> * 7)</w:t>
       </w:r>
     </w:p>
+    <w:p>
+      <w:pPr>
+        <w:rPr>
+          <w:rFonts w:ascii="Minecraftia" w:hAnsi="Minecraftia" w:cs="Minecraftia"/>
+          <w:sz w:val="24"/>
+          <w:lang w:val="en-US"/>
+        </w:rPr>
+      </w:pPr>
+      <w:r>
+        <w:rPr>
+          <w:rFonts w:ascii="Minecraftia" w:hAnsi="Minecraftia" w:cs="Minecraftia"/>
+          <w:sz w:val="24"/>
+          <w:lang w:val="en-US"/>
+        </w:rPr>
+        <w:br w:type="page"/>
+      </w:r>
+    </w:p>
+    <w:p>
+      <w:pPr>
+        <w:rPr>
+          <w:rFonts w:ascii="Minecraftia" w:hAnsi="Minecraftia" w:cs="Minecraftia"/>
+          <w:sz w:val="24"/>
+          <w:lang w:val="en-US"/>
+        </w:rPr>
+      </w:pPr>
+      <w:r>
+        <w:rPr>
+          <w:noProof/>
+        </w:rPr>
+        <w:lastRenderedPageBreak/>
+        <w:drawing>
+          <wp:anchor distT="0" distB="0" distL="114300" distR="114300" simplePos="0" relativeHeight="251661312" behindDoc="0" locked="0" layoutInCell="1" allowOverlap="1" wp14:anchorId="2AB7153B" wp14:editId="435FDEDF">
+            <wp:simplePos x="0" y="0"/>
+            <wp:positionH relativeFrom="column">
+              <wp:posOffset>0</wp:posOffset>
+            </wp:positionH>
+            <wp:positionV relativeFrom="paragraph">
+              <wp:posOffset>0</wp:posOffset>
+            </wp:positionV>
+            <wp:extent cx="1432560" cy="1432560"/>
+            <wp:effectExtent l="0" t="0" r="0" b="0"/>
+            <wp:wrapSquare wrapText="bothSides"/>
+            <wp:docPr id="13" name="Picture 13" descr="A picture containing LEGO, toy, dark&#10;&#10;Description automatically generated"/>
+            <wp:cNvGraphicFramePr>
+              <a:graphicFrameLocks xmlns:a="http://schemas.openxmlformats.org/drawingml/2006/main" noChangeAspect="1"/>
+            </wp:cNvGraphicFramePr>
+            <a:graphic xmlns:a="http://schemas.openxmlformats.org/drawingml/2006/main">
+              <a:graphicData uri="http://schemas.openxmlformats.org/drawingml/2006/picture">
+                <pic:pic xmlns:pic="http://schemas.openxmlformats.org/drawingml/2006/picture">
+                  <pic:nvPicPr>
+                    <pic:cNvPr id="13" name="Picture 13" descr="A picture containing LEGO, toy, dark&#10;&#10;Description automatically generated"/>
+                    <pic:cNvPicPr>
+                      <a:picLocks noChangeAspect="1" noChangeArrowheads="1"/>
+                    </pic:cNvPicPr>
+                  </pic:nvPicPr>
+                  <pic:blipFill>
+                    <a:blip r:embed="rId19" cstate="print">
+                      <a:extLst>
+                        <a:ext uri="{28A0092B-C50C-407E-A947-70E740481C1C}">
+                          <a14:useLocalDpi xmlns:a14="http://schemas.microsoft.com/office/drawing/2010/main" val="0"/>
+                        </a:ext>
+                      </a:extLst>
+                    </a:blip>
+                    <a:srcRect/>
+                    <a:stretch>
+                      <a:fillRect/>
+                    </a:stretch>
+                  </pic:blipFill>
+                  <pic:spPr bwMode="auto">
+                    <a:xfrm>
+                      <a:off x="0" y="0"/>
+                      <a:ext cx="1432560" cy="1432560"/>
+                    </a:xfrm>
+                    <a:prstGeom prst="rect">
+                      <a:avLst/>
+                    </a:prstGeom>
+                    <a:noFill/>
+                    <a:ln>
+                      <a:noFill/>
+                    </a:ln>
+                  </pic:spPr>
+                </pic:pic>
+              </a:graphicData>
+            </a:graphic>
+            <wp14:sizeRelH relativeFrom="page">
+              <wp14:pctWidth>0</wp14:pctWidth>
+            </wp14:sizeRelH>
+            <wp14:sizeRelV relativeFrom="page">
+              <wp14:pctHeight>0</wp14:pctHeight>
+            </wp14:sizeRelV>
+          </wp:anchor>
+        </w:drawing>
+      </w:r>
+      <w:r>
+        <w:rPr>
+          <w:rFonts w:ascii="Minecraftia" w:hAnsi="Minecraftia" w:cs="Minecraftia"/>
+          <w:b/>
+          <w:sz w:val="24"/>
+          <w:lang w:val="en-US"/>
+        </w:rPr>
+        <w:t>MG</w:t>
+      </w:r>
+      <w:r>
+        <w:rPr>
+          <w:rFonts w:ascii="Minecraftia" w:hAnsi="Minecraftia" w:cs="Minecraftia"/>
+          <w:b/>
+          <w:sz w:val="24"/>
+          <w:lang w:val="en-US"/>
+        </w:rPr>
+        <w:t xml:space="preserve"> Turret</w:t>
+      </w:r>
+      <w:r>
+        <w:rPr>
+          <w:rFonts w:ascii="Minecraftia" w:hAnsi="Minecraftia" w:cs="Minecraftia"/>
+          <w:b/>
+          <w:sz w:val="24"/>
+          <w:lang w:val="en-US"/>
+        </w:rPr>
+        <w:t xml:space="preserve"> </w:t>
+      </w:r>
+      <w:r>
+        <w:rPr>
+          <w:rFonts w:ascii="Times New Roman" w:hAnsi="Times New Roman" w:cs="Times New Roman"/>
+          <w:sz w:val="24"/>
+          <w:lang w:val="en-US"/>
+        </w:rPr>
+        <w:t>–</w:t>
+      </w:r>
+      <w:r>
+        <w:rPr>
+          <w:rFonts w:ascii="Minecraftia" w:hAnsi="Minecraftia" w:cs="Minecraftia"/>
+          <w:sz w:val="24"/>
+          <w:lang w:val="en-US"/>
+        </w:rPr>
+        <w:t xml:space="preserve"> </w:t>
+      </w:r>
+      <w:r>
+        <w:rPr>
+          <w:rFonts w:ascii="Minecraftia" w:hAnsi="Minecraftia" w:cs="Minecraftia"/>
+          <w:sz w:val="24"/>
+          <w:lang w:val="en-US"/>
+        </w:rPr>
+        <w:t>Perhaps one of the expensive turrets among others due to its iron plating and expensive ammo</w:t>
+      </w:r>
+      <w:r>
+        <w:rPr>
+          <w:rFonts w:ascii="Minecraftia" w:hAnsi="Minecraftia" w:cs="Minecraftia"/>
+          <w:sz w:val="24"/>
+          <w:lang w:val="en-US"/>
+        </w:rPr>
+        <w:t>. It shoots</w:t>
+      </w:r>
+      <w:r>
+        <w:rPr>
+          <w:rFonts w:ascii="Minecraftia" w:hAnsi="Minecraftia" w:cs="Minecraftia"/>
+          <w:sz w:val="24"/>
+          <w:lang w:val="en-US"/>
+        </w:rPr>
+        <w:t xml:space="preserve"> a burst of 10 bullets and must reload after exhausting its ammo</w:t>
+      </w:r>
+      <w:r>
+        <w:rPr>
+          <w:rFonts w:ascii="Minecraftia" w:hAnsi="Minecraftia" w:cs="Minecraftia"/>
+          <w:sz w:val="24"/>
+          <w:lang w:val="en-US"/>
+        </w:rPr>
+        <w:t>.</w:t>
+      </w:r>
+    </w:p>
+    <w:p>
+      <w:pPr>
+        <w:rPr>
+          <w:rFonts w:ascii="Minecraftia" w:hAnsi="Minecraftia" w:cs="Minecraftia"/>
+          <w:sz w:val="24"/>
+          <w:lang w:val="en-US"/>
+        </w:rPr>
+      </w:pPr>
+      <w:r>
+        <w:rPr>
+          <w:rFonts w:ascii="Minecraftia" w:hAnsi="Minecraftia" w:cs="Minecraftia"/>
+          <w:sz w:val="24"/>
+          <w:lang w:val="en-US"/>
+        </w:rPr>
+        <w:t>Damage:</w:t>
+      </w:r>
+      <w:r>
+        <w:rPr>
+          <w:rFonts w:ascii="Minecraftia" w:hAnsi="Minecraftia" w:cs="Minecraftia"/>
+          <w:sz w:val="24"/>
+          <w:lang w:val="en-US"/>
+        </w:rPr>
+        <w:tab/>
+      </w:r>
+      <w:r>
+        <w:rPr>
+          <w:rFonts w:ascii="Minecraftia" w:hAnsi="Minecraftia" w:cs="Minecraftia"/>
+          <w:sz w:val="24"/>
+          <w:lang w:val="en-US"/>
+        </w:rPr>
+        <w:tab/>
+      </w:r>
+      <w:r>
+        <w:rPr>
+          <w:rFonts w:ascii="Minecraftia" w:hAnsi="Minecraftia" w:cs="Minecraftia"/>
+          <w:sz w:val="24"/>
+          <w:lang w:val="en-US"/>
+        </w:rPr>
+        <w:t>&lt;</w:t>
+      </w:r>
+      <w:r>
+        <w:rPr>
+          <w:rFonts w:ascii="Minecraftia" w:hAnsi="Minecraftia" w:cs="Minecraftia"/>
+          <w:sz w:val="24"/>
+        </w:rPr>
+        <w:t>TBA&gt;</w:t>
+      </w:r>
+      <w:r>
+        <w:rPr>
+          <w:rFonts w:ascii="Minecraftia" w:hAnsi="Minecraftia" w:cs="Minecraftia"/>
+          <w:sz w:val="24"/>
+        </w:rPr>
+        <w:br/>
+      </w:r>
+      <w:r>
+        <w:rPr>
+          <w:rFonts w:ascii="Minecraftia" w:hAnsi="Minecraftia" w:cs="Minecraftia"/>
+          <w:sz w:val="24"/>
+          <w:lang w:val="en-US"/>
+        </w:rPr>
+        <w:t>Range:</w:t>
+      </w:r>
+      <w:r>
+        <w:rPr>
+          <w:rFonts w:ascii="Minecraftia" w:hAnsi="Minecraftia" w:cs="Minecraftia"/>
+          <w:sz w:val="24"/>
+          <w:lang w:val="en-US"/>
+        </w:rPr>
+        <w:tab/>
+      </w:r>
+      <w:r>
+        <w:rPr>
+          <w:rFonts w:ascii="Minecraftia" w:hAnsi="Minecraftia" w:cs="Minecraftia"/>
+          <w:sz w:val="24"/>
+          <w:lang w:val="en-US"/>
+        </w:rPr>
+        <w:tab/>
+        <w:t>16 blocks</w:t>
+      </w:r>
+      <w:r>
+        <w:rPr>
+          <w:rFonts w:ascii="Minecraftia" w:hAnsi="Minecraftia" w:cs="Minecraftia"/>
+          <w:sz w:val="24"/>
+          <w:lang w:val="en-US"/>
+        </w:rPr>
+        <w:br/>
+        <w:t>Attack Speed:</w:t>
+      </w:r>
+      <w:r>
+        <w:rPr>
+          <w:rFonts w:ascii="Minecraftia" w:hAnsi="Minecraftia" w:cs="Minecraftia"/>
+          <w:sz w:val="24"/>
+          <w:lang w:val="en-US"/>
+        </w:rPr>
+        <w:tab/>
+      </w:r>
+      <w:r>
+        <w:rPr>
+          <w:rFonts w:ascii="Minecraftia" w:hAnsi="Minecraftia" w:cs="Minecraftia"/>
+          <w:sz w:val="24"/>
+          <w:lang w:val="en-US"/>
+        </w:rPr>
+        <w:t>4</w:t>
+      </w:r>
+      <w:r>
+        <w:rPr>
+          <w:rFonts w:ascii="Minecraftia" w:hAnsi="Minecraftia" w:cs="Minecraftia"/>
+          <w:sz w:val="24"/>
+          <w:lang w:val="en-US"/>
+        </w:rPr>
+        <w:t xml:space="preserve"> shots/s</w:t>
+      </w:r>
+      <w:r>
+        <w:rPr>
+          <w:rFonts w:ascii="Minecraftia" w:hAnsi="Minecraftia" w:cs="Minecraftia"/>
+          <w:sz w:val="24"/>
+          <w:lang w:val="en-US"/>
+        </w:rPr>
+        <w:br/>
+        <w:t>Is AOE:</w:t>
+      </w:r>
+      <w:r>
+        <w:rPr>
+          <w:rFonts w:ascii="Minecraftia" w:hAnsi="Minecraftia" w:cs="Minecraftia"/>
+          <w:sz w:val="24"/>
+          <w:lang w:val="en-US"/>
+        </w:rPr>
+        <w:tab/>
+      </w:r>
+      <w:r>
+        <w:rPr>
+          <w:rFonts w:ascii="Minecraftia" w:hAnsi="Minecraftia" w:cs="Minecraftia"/>
+          <w:sz w:val="24"/>
+          <w:lang w:val="en-US"/>
+        </w:rPr>
+        <w:tab/>
+        <w:t>NO</w:t>
+      </w:r>
+      <w:r>
+        <w:rPr>
+          <w:rFonts w:ascii="Minecraftia" w:hAnsi="Minecraftia" w:cs="Minecraftia"/>
+          <w:sz w:val="24"/>
+          <w:lang w:val="en-US"/>
+        </w:rPr>
+        <w:br/>
+        <w:t>Health:</w:t>
+      </w:r>
+      <w:r>
+        <w:rPr>
+          <w:rFonts w:ascii="Minecraftia" w:hAnsi="Minecraftia" w:cs="Minecraftia"/>
+          <w:sz w:val="24"/>
+          <w:lang w:val="en-US"/>
+        </w:rPr>
+        <w:tab/>
+      </w:r>
+      <w:r>
+        <w:rPr>
+          <w:rFonts w:ascii="Minecraftia" w:hAnsi="Minecraftia" w:cs="Minecraftia"/>
+          <w:sz w:val="24"/>
+          <w:lang w:val="en-US"/>
+        </w:rPr>
+        <w:tab/>
+      </w:r>
+      <w:r>
+        <w:rPr>
+          <w:rFonts w:ascii="Minecraftia" w:hAnsi="Minecraftia" w:cs="Minecraftia"/>
+          <w:sz w:val="24"/>
+          <w:lang w:val="en-US"/>
+        </w:rPr>
+        <w:t>75</w:t>
+      </w:r>
+      <w:r>
+        <w:rPr>
+          <w:rFonts w:ascii="Minecraftia" w:hAnsi="Minecraftia" w:cs="Minecraftia"/>
+          <w:sz w:val="24"/>
+          <w:lang w:val="en-US"/>
+        </w:rPr>
+        <w:t xml:space="preserve"> (</w:t>
+      </w:r>
+      <w:r>
+        <w:rPr>
+          <w:rFonts w:ascii="Minecraftia" w:hAnsi="Minecraftia" w:cs="Minecraftia"/>
+          <w:noProof/>
+          <w:sz w:val="24"/>
+          <w:lang w:val="ru-RU"/>
+        </w:rPr>
+        <w:drawing>
+          <wp:inline distT="0" distB="0" distL="0" distR="0" wp14:anchorId="36285C4C" wp14:editId="4569B18A">
+            <wp:extent cx="228600" cy="228600"/>
+            <wp:effectExtent l="0" t="0" r="0" b="0"/>
+            <wp:docPr id="22" name="Picture 22" descr="heart icon (half)"/>
+            <wp:cNvGraphicFramePr>
+              <a:graphicFrameLocks xmlns:a="http://schemas.openxmlformats.org/drawingml/2006/main" noChangeAspect="1"/>
+            </wp:cNvGraphicFramePr>
+            <a:graphic xmlns:a="http://schemas.openxmlformats.org/drawingml/2006/main">
+              <a:graphicData uri="http://schemas.openxmlformats.org/drawingml/2006/picture">
+                <pic:pic xmlns:pic="http://schemas.openxmlformats.org/drawingml/2006/picture">
+                  <pic:nvPicPr>
+                    <pic:cNvPr id="0" name="Picture 3" descr="heart icon (half)"/>
+                    <pic:cNvPicPr>
+                      <a:picLocks noChangeAspect="1" noChangeArrowheads="1"/>
+                    </pic:cNvPicPr>
+                  </pic:nvPicPr>
+                  <pic:blipFill>
+                    <a:blip r:embed="rId15">
+                      <a:extLst>
+                        <a:ext uri="{28A0092B-C50C-407E-A947-70E740481C1C}">
+                          <a14:useLocalDpi xmlns:a14="http://schemas.microsoft.com/office/drawing/2010/main" val="0"/>
+                        </a:ext>
+                      </a:extLst>
+                    </a:blip>
+                    <a:srcRect/>
+                    <a:stretch>
+                      <a:fillRect/>
+                    </a:stretch>
+                  </pic:blipFill>
+                  <pic:spPr bwMode="auto">
+                    <a:xfrm>
+                      <a:off x="0" y="0"/>
+                      <a:ext cx="228600" cy="228600"/>
+                    </a:xfrm>
+                    <a:prstGeom prst="rect">
+                      <a:avLst/>
+                    </a:prstGeom>
+                    <a:noFill/>
+                    <a:ln>
+                      <a:noFill/>
+                    </a:ln>
+                  </pic:spPr>
+                </pic:pic>
+              </a:graphicData>
+            </a:graphic>
+          </wp:inline>
+        </w:drawing>
+      </w:r>
+      <w:r>
+        <w:rPr>
+          <w:rFonts w:ascii="Minecraftia" w:hAnsi="Minecraftia" w:cs="Minecraftia"/>
+          <w:sz w:val="24"/>
+        </w:rPr>
+        <w:t xml:space="preserve">*1 + </w:t>
+      </w:r>
+      <w:r>
+        <w:rPr>
+          <w:rFonts w:ascii="Minecraftia" w:hAnsi="Minecraftia" w:cs="Minecraftia"/>
+          <w:noProof/>
+          <w:sz w:val="24"/>
+          <w:lang w:val="ru-RU"/>
+        </w:rPr>
+        <w:drawing>
+          <wp:inline distT="0" distB="0" distL="0" distR="0" wp14:anchorId="02CCE47C" wp14:editId="09662B5D">
+            <wp:extent cx="228600" cy="228600"/>
+            <wp:effectExtent l="0" t="0" r="0" b="0"/>
+            <wp:docPr id="23" name="Picture 23" descr="C:\Users\karls\AppData\Local\Microsoft\Windows\INetCache\Content.Word\heart icon (full).png"/>
+            <wp:cNvGraphicFramePr>
+              <a:graphicFrameLocks xmlns:a="http://schemas.openxmlformats.org/drawingml/2006/main" noChangeAspect="1"/>
+            </wp:cNvGraphicFramePr>
+            <a:graphic xmlns:a="http://schemas.openxmlformats.org/drawingml/2006/main">
+              <a:graphicData uri="http://schemas.openxmlformats.org/drawingml/2006/picture">
+                <pic:pic xmlns:pic="http://schemas.openxmlformats.org/drawingml/2006/picture">
+                  <pic:nvPicPr>
+                    <pic:cNvPr id="0" name="Picture 6" descr="C:\Users\karls\AppData\Local\Microsoft\Windows\INetCache\Content.Word\heart icon (full).png"/>
+                    <pic:cNvPicPr>
+                      <a:picLocks noChangeAspect="1" noChangeArrowheads="1"/>
+                    </pic:cNvPicPr>
+                  </pic:nvPicPr>
+                  <pic:blipFill>
+                    <a:blip r:embed="rId14">
+                      <a:extLst>
+                        <a:ext uri="{28A0092B-C50C-407E-A947-70E740481C1C}">
+                          <a14:useLocalDpi xmlns:a14="http://schemas.microsoft.com/office/drawing/2010/main" val="0"/>
+                        </a:ext>
+                      </a:extLst>
+                    </a:blip>
+                    <a:srcRect/>
+                    <a:stretch>
+                      <a:fillRect/>
+                    </a:stretch>
+                  </pic:blipFill>
+                  <pic:spPr bwMode="auto">
+                    <a:xfrm>
+                      <a:off x="0" y="0"/>
+                      <a:ext cx="228600" cy="228600"/>
+                    </a:xfrm>
+                    <a:prstGeom prst="rect">
+                      <a:avLst/>
+                    </a:prstGeom>
+                    <a:noFill/>
+                    <a:ln>
+                      <a:noFill/>
+                    </a:ln>
+                  </pic:spPr>
+                </pic:pic>
+              </a:graphicData>
+            </a:graphic>
+          </wp:inline>
+        </w:drawing>
+      </w:r>
+      <w:r>
+        <w:rPr>
+          <w:rFonts w:ascii="Minecraftia" w:hAnsi="Minecraftia" w:cs="Minecraftia"/>
+          <w:sz w:val="24"/>
+        </w:rPr>
+        <w:t>*</w:t>
+      </w:r>
+      <w:r>
+        <w:rPr>
+          <w:rFonts w:ascii="Minecraftia" w:hAnsi="Minecraftia" w:cs="Minecraftia"/>
+          <w:sz w:val="24"/>
+        </w:rPr>
+        <w:t>37</w:t>
+      </w:r>
+      <w:r>
+        <w:rPr>
+          <w:rFonts w:ascii="Minecraftia" w:hAnsi="Minecraftia" w:cs="Minecraftia"/>
+          <w:sz w:val="24"/>
+          <w:lang w:val="en-US"/>
+        </w:rPr>
+        <w:t>)</w:t>
+      </w:r>
+      <w:r>
+        <w:rPr>
+          <w:rFonts w:ascii="Minecraftia" w:hAnsi="Minecraftia" w:cs="Minecraftia"/>
+          <w:sz w:val="24"/>
+          <w:lang w:val="en-US"/>
+        </w:rPr>
+        <w:br/>
+        <w:t>Repairable:</w:t>
+      </w:r>
+      <w:r>
+        <w:rPr>
+          <w:rFonts w:ascii="Minecraftia" w:hAnsi="Minecraftia" w:cs="Minecraftia"/>
+          <w:sz w:val="24"/>
+          <w:lang w:val="en-US"/>
+        </w:rPr>
+        <w:tab/>
+        <w:t>YES</w:t>
+      </w:r>
+      <w:r>
+        <w:rPr>
+          <w:rFonts w:ascii="Minecraftia" w:hAnsi="Minecraftia" w:cs="Minecraftia"/>
+          <w:sz w:val="24"/>
+          <w:lang w:val="en-US"/>
+        </w:rPr>
+        <w:br/>
+      </w:r>
+      <w:r>
+        <w:rPr>
+          <w:rFonts w:ascii="Minecraftia" w:hAnsi="Minecraftia" w:cs="Minecraftia"/>
+          <w:sz w:val="24"/>
+        </w:rPr>
+        <w:t>Repair Items:</w:t>
+      </w:r>
+      <w:r>
+        <w:rPr>
+          <w:rFonts w:ascii="Minecraftia" w:hAnsi="Minecraftia" w:cs="Minecraftia"/>
+          <w:sz w:val="24"/>
+        </w:rPr>
+        <w:br/>
+      </w:r>
+      <w:r>
+        <w:rPr>
+          <w:rFonts w:ascii="Minecraftia" w:hAnsi="Minecraftia" w:cs="Minecraftia"/>
+          <w:sz w:val="24"/>
+        </w:rPr>
+        <w:tab/>
+        <w:t xml:space="preserve">&gt; </w:t>
+      </w:r>
+      <w:r>
+        <w:rPr>
+          <w:rFonts w:ascii="Minecraftia" w:hAnsi="Minecraftia" w:cs="Minecraftia"/>
+          <w:sz w:val="24"/>
+        </w:rPr>
+        <w:t>Iron Nugget:</w:t>
+      </w:r>
+      <w:r>
+        <w:rPr>
+          <w:rFonts w:ascii="Minecraftia" w:hAnsi="Minecraftia" w:cs="Minecraftia"/>
+          <w:sz w:val="24"/>
+        </w:rPr>
+        <w:tab/>
+        <w:t>+1(</w:t>
+      </w:r>
+      <w:r>
+        <w:rPr>
+          <w:rFonts w:ascii="Minecraftia" w:hAnsi="Minecraftia" w:cs="Minecraftia"/>
+          <w:noProof/>
+          <w:sz w:val="24"/>
+          <w:lang w:val="ru-RU"/>
+        </w:rPr>
+        <w:drawing>
+          <wp:inline distT="0" distB="0" distL="0" distR="0" wp14:anchorId="2F9A38C0" wp14:editId="4A7FDD6E">
+            <wp:extent cx="228600" cy="228600"/>
+            <wp:effectExtent l="0" t="0" r="0" b="0"/>
+            <wp:docPr id="24" name="Picture 24" descr="heart icon (half)"/>
+            <wp:cNvGraphicFramePr>
+              <a:graphicFrameLocks xmlns:a="http://schemas.openxmlformats.org/drawingml/2006/main" noChangeAspect="1"/>
+            </wp:cNvGraphicFramePr>
+            <a:graphic xmlns:a="http://schemas.openxmlformats.org/drawingml/2006/main">
+              <a:graphicData uri="http://schemas.openxmlformats.org/drawingml/2006/picture">
+                <pic:pic xmlns:pic="http://schemas.openxmlformats.org/drawingml/2006/picture">
+                  <pic:nvPicPr>
+                    <pic:cNvPr id="0" name="Picture 7" descr="heart icon (half)"/>
+                    <pic:cNvPicPr>
+                      <a:picLocks noChangeAspect="1" noChangeArrowheads="1"/>
+                    </pic:cNvPicPr>
+                  </pic:nvPicPr>
+                  <pic:blipFill>
+                    <a:blip r:embed="rId15">
+                      <a:extLst>
+                        <a:ext uri="{28A0092B-C50C-407E-A947-70E740481C1C}">
+                          <a14:useLocalDpi xmlns:a14="http://schemas.microsoft.com/office/drawing/2010/main" val="0"/>
+                        </a:ext>
+                      </a:extLst>
+                    </a:blip>
+                    <a:srcRect/>
+                    <a:stretch>
+                      <a:fillRect/>
+                    </a:stretch>
+                  </pic:blipFill>
+                  <pic:spPr bwMode="auto">
+                    <a:xfrm>
+                      <a:off x="0" y="0"/>
+                      <a:ext cx="228600" cy="228600"/>
+                    </a:xfrm>
+                    <a:prstGeom prst="rect">
+                      <a:avLst/>
+                    </a:prstGeom>
+                    <a:noFill/>
+                    <a:ln>
+                      <a:noFill/>
+                    </a:ln>
+                  </pic:spPr>
+                </pic:pic>
+              </a:graphicData>
+            </a:graphic>
+          </wp:inline>
+        </w:drawing>
+      </w:r>
+      <w:r>
+        <w:rPr>
+          <w:rFonts w:ascii="Minecraftia" w:hAnsi="Minecraftia" w:cs="Minecraftia"/>
+          <w:sz w:val="24"/>
+        </w:rPr>
+        <w:t xml:space="preserve"> * 1)</w:t>
+      </w:r>
+      <w:r>
+        <w:rPr>
+          <w:rFonts w:ascii="Minecraftia" w:hAnsi="Minecraftia" w:cs="Minecraftia"/>
+          <w:sz w:val="24"/>
+        </w:rPr>
+        <w:br/>
+      </w:r>
+      <w:r>
+        <w:rPr>
+          <w:rFonts w:ascii="Minecraftia" w:hAnsi="Minecraftia" w:cs="Minecraftia"/>
+          <w:sz w:val="24"/>
+        </w:rPr>
+        <w:tab/>
+        <w:t xml:space="preserve">&gt; </w:t>
+      </w:r>
+      <w:r>
+        <w:rPr>
+          <w:rFonts w:ascii="Minecraftia" w:hAnsi="Minecraftia" w:cs="Minecraftia"/>
+          <w:sz w:val="24"/>
+        </w:rPr>
+        <w:t>Iron Ingot</w:t>
+      </w:r>
+      <w:r>
+        <w:rPr>
+          <w:rFonts w:ascii="Minecraftia" w:hAnsi="Minecraftia" w:cs="Minecraftia"/>
+          <w:sz w:val="24"/>
+        </w:rPr>
+        <w:t>:</w:t>
+      </w:r>
+      <w:r>
+        <w:rPr>
+          <w:rFonts w:ascii="Minecraftia" w:hAnsi="Minecraftia" w:cs="Minecraftia"/>
+          <w:sz w:val="24"/>
+        </w:rPr>
+        <w:tab/>
+        <w:t>+1</w:t>
+      </w:r>
+      <w:r>
+        <w:rPr>
+          <w:rFonts w:ascii="Minecraftia" w:hAnsi="Minecraftia" w:cs="Minecraftia"/>
+          <w:sz w:val="24"/>
+        </w:rPr>
+        <w:t>0</w:t>
+      </w:r>
+      <w:r>
+        <w:rPr>
+          <w:rFonts w:ascii="Minecraftia" w:hAnsi="Minecraftia" w:cs="Minecraftia"/>
+          <w:sz w:val="24"/>
+        </w:rPr>
+        <w:t xml:space="preserve"> (</w:t>
+      </w:r>
+      <w:r>
+        <w:rPr>
+          <w:rFonts w:ascii="Minecraftia" w:hAnsi="Minecraftia" w:cs="Minecraftia"/>
+          <w:noProof/>
+          <w:sz w:val="24"/>
+          <w:lang w:val="ru-RU"/>
+        </w:rPr>
+        <w:drawing>
+          <wp:inline distT="0" distB="0" distL="0" distR="0" wp14:anchorId="4A5E84CB" wp14:editId="27192D87">
+            <wp:extent cx="228600" cy="228600"/>
+            <wp:effectExtent l="0" t="0" r="0" b="0"/>
+            <wp:docPr id="30" name="Picture 30" descr="C:\Users\karls\AppData\Local\Microsoft\Windows\INetCache\Content.Word\heart icon (full).png"/>
+            <wp:cNvGraphicFramePr>
+              <a:graphicFrameLocks xmlns:a="http://schemas.openxmlformats.org/drawingml/2006/main" noChangeAspect="1"/>
+            </wp:cNvGraphicFramePr>
+            <a:graphic xmlns:a="http://schemas.openxmlformats.org/drawingml/2006/main">
+              <a:graphicData uri="http://schemas.openxmlformats.org/drawingml/2006/picture">
+                <pic:pic xmlns:pic="http://schemas.openxmlformats.org/drawingml/2006/picture">
+                  <pic:nvPicPr>
+                    <pic:cNvPr id="0" name="Picture 6" descr="C:\Users\karls\AppData\Local\Microsoft\Windows\INetCache\Content.Word\heart icon (full).png"/>
+                    <pic:cNvPicPr>
+                      <a:picLocks noChangeAspect="1" noChangeArrowheads="1"/>
+                    </pic:cNvPicPr>
+                  </pic:nvPicPr>
+                  <pic:blipFill>
+                    <a:blip r:embed="rId14">
+                      <a:extLst>
+                        <a:ext uri="{28A0092B-C50C-407E-A947-70E740481C1C}">
+                          <a14:useLocalDpi xmlns:a14="http://schemas.microsoft.com/office/drawing/2010/main" val="0"/>
+                        </a:ext>
+                      </a:extLst>
+                    </a:blip>
+                    <a:srcRect/>
+                    <a:stretch>
+                      <a:fillRect/>
+                    </a:stretch>
+                  </pic:blipFill>
+                  <pic:spPr bwMode="auto">
+                    <a:xfrm>
+                      <a:off x="0" y="0"/>
+                      <a:ext cx="228600" cy="228600"/>
+                    </a:xfrm>
+                    <a:prstGeom prst="rect">
+                      <a:avLst/>
+                    </a:prstGeom>
+                    <a:noFill/>
+                    <a:ln>
+                      <a:noFill/>
+                    </a:ln>
+                  </pic:spPr>
+                </pic:pic>
+              </a:graphicData>
+            </a:graphic>
+          </wp:inline>
+        </w:drawing>
+      </w:r>
+      <w:r>
+        <w:rPr>
+          <w:rFonts w:ascii="Minecraftia" w:hAnsi="Minecraftia" w:cs="Minecraftia"/>
+          <w:noProof/>
+          <w:sz w:val="24"/>
+          <w:lang w:val="en-US"/>
+        </w:rPr>
+        <w:t xml:space="preserve"> * </w:t>
+      </w:r>
+      <w:r>
+        <w:rPr>
+          <w:rFonts w:ascii="Minecraftia" w:hAnsi="Minecraftia" w:cs="Minecraftia"/>
+          <w:noProof/>
+          <w:sz w:val="24"/>
+          <w:lang w:val="en-US"/>
+        </w:rPr>
+        <w:t>5</w:t>
+      </w:r>
+      <w:r>
+        <w:rPr>
+          <w:rFonts w:ascii="Minecraftia" w:hAnsi="Minecraftia" w:cs="Minecraftia"/>
+          <w:sz w:val="24"/>
+          <w:lang w:val="en-US"/>
+        </w:rPr>
+        <w:t>)</w:t>
+      </w:r>
+      <w:r>
+        <w:rPr>
+          <w:rFonts w:ascii="Minecraftia" w:hAnsi="Minecraftia" w:cs="Minecraftia"/>
+          <w:sz w:val="24"/>
+        </w:rPr>
+        <w:br/>
+      </w:r>
+      <w:r>
+        <w:rPr>
+          <w:rFonts w:ascii="Minecraftia" w:hAnsi="Minecraftia" w:cs="Minecraftia"/>
+          <w:sz w:val="24"/>
+        </w:rPr>
+        <w:tab/>
+      </w:r>
+      <w:r>
+        <w:rPr>
+          <w:rFonts w:ascii="Minecraftia" w:hAnsi="Minecraftia" w:cs="Minecraftia"/>
+          <w:sz w:val="24"/>
+        </w:rPr>
+        <w:t>&gt; Iron Block:</w:t>
+      </w:r>
+      <w:r>
+        <w:rPr>
+          <w:rFonts w:ascii="Minecraftia" w:hAnsi="Minecraftia" w:cs="Minecraftia"/>
+          <w:sz w:val="24"/>
+        </w:rPr>
+        <w:tab/>
+        <w:t>+100 (</w:t>
+      </w:r>
+      <w:r>
+        <w:rPr>
+          <w:rFonts w:ascii="Minecraftia" w:hAnsi="Minecraftia" w:cs="Minecraftia"/>
+          <w:noProof/>
+          <w:sz w:val="24"/>
+          <w:lang w:val="ru-RU"/>
+        </w:rPr>
+        <w:drawing>
+          <wp:inline distT="0" distB="0" distL="0" distR="0" wp14:anchorId="7F951B88" wp14:editId="164E2CF1">
+            <wp:extent cx="228600" cy="228600"/>
+            <wp:effectExtent l="0" t="0" r="0" b="0"/>
+            <wp:docPr id="31" name="Picture 31" descr="C:\Users\karls\AppData\Local\Microsoft\Windows\INetCache\Content.Word\heart icon (full).png"/>
+            <wp:cNvGraphicFramePr>
+              <a:graphicFrameLocks xmlns:a="http://schemas.openxmlformats.org/drawingml/2006/main" noChangeAspect="1"/>
+            </wp:cNvGraphicFramePr>
+            <a:graphic xmlns:a="http://schemas.openxmlformats.org/drawingml/2006/main">
+              <a:graphicData uri="http://schemas.openxmlformats.org/drawingml/2006/picture">
+                <pic:pic xmlns:pic="http://schemas.openxmlformats.org/drawingml/2006/picture">
+                  <pic:nvPicPr>
+                    <pic:cNvPr id="0" name="Picture 6" descr="C:\Users\karls\AppData\Local\Microsoft\Windows\INetCache\Content.Word\heart icon (full).png"/>
+                    <pic:cNvPicPr>
+                      <a:picLocks noChangeAspect="1" noChangeArrowheads="1"/>
+                    </pic:cNvPicPr>
+                  </pic:nvPicPr>
+                  <pic:blipFill>
+                    <a:blip r:embed="rId14">
+                      <a:extLst>
+                        <a:ext uri="{28A0092B-C50C-407E-A947-70E740481C1C}">
+                          <a14:useLocalDpi xmlns:a14="http://schemas.microsoft.com/office/drawing/2010/main" val="0"/>
+                        </a:ext>
+                      </a:extLst>
+                    </a:blip>
+                    <a:srcRect/>
+                    <a:stretch>
+                      <a:fillRect/>
+                    </a:stretch>
+                  </pic:blipFill>
+                  <pic:spPr bwMode="auto">
+                    <a:xfrm>
+                      <a:off x="0" y="0"/>
+                      <a:ext cx="228600" cy="228600"/>
+                    </a:xfrm>
+                    <a:prstGeom prst="rect">
+                      <a:avLst/>
+                    </a:prstGeom>
+                    <a:noFill/>
+                    <a:ln>
+                      <a:noFill/>
+                    </a:ln>
+                  </pic:spPr>
+                </pic:pic>
+              </a:graphicData>
+            </a:graphic>
+          </wp:inline>
+        </w:drawing>
+      </w:r>
+      <w:r>
+        <w:rPr>
+          <w:rFonts w:ascii="Minecraftia" w:hAnsi="Minecraftia" w:cs="Minecraftia"/>
+          <w:sz w:val="24"/>
+          <w:lang w:val="en-US"/>
+        </w:rPr>
+        <w:t xml:space="preserve"> * 50) &amp;</w:t>
+      </w:r>
+      <w:r>
+        <w:rPr>
+          <w:rFonts w:ascii="Minecraftia" w:hAnsi="Minecraftia" w:cs="Minecraftia"/>
+          <w:sz w:val="24"/>
+          <w:lang w:val="en-US"/>
+        </w:rPr>
+        <w:t xml:space="preserve"> Absorption 3/+6 (</w:t>
+      </w:r>
+      <w:r>
+        <w:rPr>
+          <w:rFonts w:ascii="Minecraftia" w:hAnsi="Minecraftia" w:cs="Minecraftia"/>
+          <w:noProof/>
+          <w:sz w:val="24"/>
+          <w:lang w:val="en-US"/>
+        </w:rPr>
+        <w:drawing>
+          <wp:inline distT="0" distB="0" distL="0" distR="0" wp14:anchorId="4F9C2950" wp14:editId="0F082963">
+            <wp:extent cx="228600" cy="228600"/>
+            <wp:effectExtent l="0" t="0" r="0" b="0"/>
+            <wp:docPr id="32" name="Picture 32"/>
+            <wp:cNvGraphicFramePr>
+              <a:graphicFrameLocks xmlns:a="http://schemas.openxmlformats.org/drawingml/2006/main" noChangeAspect="1"/>
+            </wp:cNvGraphicFramePr>
+            <a:graphic xmlns:a="http://schemas.openxmlformats.org/drawingml/2006/main">
+              <a:graphicData uri="http://schemas.openxmlformats.org/drawingml/2006/picture">
+                <pic:pic xmlns:pic="http://schemas.openxmlformats.org/drawingml/2006/picture">
+                  <pic:nvPicPr>
+                    <pic:cNvPr id="0" name="Picture 5"/>
+                    <pic:cNvPicPr>
+                      <a:picLocks noChangeAspect="1" noChangeArrowheads="1"/>
+                    </pic:cNvPicPr>
+                  </pic:nvPicPr>
+                  <pic:blipFill>
+                    <a:blip r:embed="rId20">
+                      <a:extLst>
+                        <a:ext uri="{28A0092B-C50C-407E-A947-70E740481C1C}">
+                          <a14:useLocalDpi xmlns:a14="http://schemas.microsoft.com/office/drawing/2010/main" val="0"/>
+                        </a:ext>
+                      </a:extLst>
+                    </a:blip>
+                    <a:srcRect/>
+                    <a:stretch>
+                      <a:fillRect/>
+                    </a:stretch>
+                  </pic:blipFill>
+                  <pic:spPr bwMode="auto">
+                    <a:xfrm>
+                      <a:off x="0" y="0"/>
+                      <a:ext cx="228600" cy="228600"/>
+                    </a:xfrm>
+                    <a:prstGeom prst="rect">
+                      <a:avLst/>
+                    </a:prstGeom>
+                    <a:noFill/>
+                    <a:ln>
+                      <a:noFill/>
+                    </a:ln>
+                  </pic:spPr>
+                </pic:pic>
+              </a:graphicData>
+            </a:graphic>
+          </wp:inline>
+        </w:drawing>
+      </w:r>
+      <w:r>
+        <w:rPr>
+          <w:rFonts w:ascii="Minecraftia" w:hAnsi="Minecraftia" w:cs="Minecraftia"/>
+          <w:sz w:val="24"/>
+          <w:lang w:val="en-US"/>
+        </w:rPr>
+        <w:t xml:space="preserve"> * 3)</w:t>
+      </w:r>
+    </w:p>
     <w:sectPr>
-      <w:headerReference w:type="even" r:id="rId19"/>
-      <w:headerReference w:type="default" r:id="rId20"/>
-      <w:footerReference w:type="even" r:id="rId21"/>
-      <w:footerReference w:type="default" r:id="rId22"/>
-      <w:headerReference w:type="first" r:id="rId23"/>
-      <w:footerReference w:type="first" r:id="rId24"/>
+      <w:headerReference w:type="even" r:id="rId21"/>
+      <w:headerReference w:type="default" r:id="rId22"/>
+      <w:footerReference w:type="even" r:id="rId23"/>
+      <w:footerReference w:type="default" r:id="rId24"/>
+      <w:headerReference w:type="first" r:id="rId25"/>
+      <w:footerReference w:type="first" r:id="rId26"/>
       <w:pgSz w:w="12240" w:h="15840"/>
       <w:pgMar w:top="1440" w:right="1440" w:bottom="1440" w:left="1440" w:header="708" w:footer="708" w:gutter="0"/>
       <w:cols w:space="708"/>
@@ -3452,7 +4762,7 @@
 </file>
 
 <file path=word/endnotes.xml><?xml version="1.0" encoding="utf-8"?>
-<w:endnotes xmlns:wpc="http://schemas.microsoft.com/office/word/2010/wordprocessingCanvas" xmlns:cx="http://schemas.microsoft.com/office/drawing/2014/chartex" xmlns:mc="http://schemas.openxmlformats.org/markup-compatibility/2006" xmlns:o="urn:schemas-microsoft-com:office:office" xmlns:r="http://schemas.openxmlformats.org/officeDocument/2006/relationships" xmlns:m="http://schemas.openxmlformats.org/officeDocument/2006/math" xmlns:v="urn:schemas-microsoft-com:vml" xmlns:wp14="http://schemas.microsoft.com/office/word/2010/wordprocessingDrawing" xmlns:wp="http://schemas.openxmlformats.org/drawingml/2006/wordprocessingDrawing" xmlns:w10="urn:schemas-microsoft-com:office:word" xmlns:w="http://schemas.openxmlformats.org/wordprocessingml/2006/main" xmlns:w14="http://schemas.microsoft.com/office/word/2010/wordml" xmlns:w15="http://schemas.microsoft.com/office/word/2012/wordml" xmlns:w16se="http://schemas.microsoft.com/office/word/2015/wordml/symex" xmlns:wpg="http://schemas.microsoft.com/office/word/2010/wordprocessingGroup" xmlns:wpi="http://schemas.microsoft.com/office/word/2010/wordprocessingInk" xmlns:wne="http://schemas.microsoft.com/office/word/2006/wordml" xmlns:wps="http://schemas.microsoft.com/office/word/2010/wordprocessingShape" mc:Ignorable="w14 w15 w16se wp14">
+<w:endnotes xmlns:wpc="http://schemas.microsoft.com/office/word/2010/wordprocessingCanvas" xmlns:cx="http://schemas.microsoft.com/office/drawing/2014/chartex" xmlns:cx1="http://schemas.microsoft.com/office/drawing/2015/9/8/chartex" xmlns:cx2="http://schemas.microsoft.com/office/drawing/2015/10/21/chartex" xmlns:cx3="http://schemas.microsoft.com/office/drawing/2016/5/9/chartex" xmlns:cx4="http://schemas.microsoft.com/office/drawing/2016/5/10/chartex" xmlns:cx5="http://schemas.microsoft.com/office/drawing/2016/5/11/chartex" xmlns:cx6="http://schemas.microsoft.com/office/drawing/2016/5/12/chartex" xmlns:cx7="http://schemas.microsoft.com/office/drawing/2016/5/13/chartex" xmlns:cx8="http://schemas.microsoft.com/office/drawing/2016/5/14/chartex" xmlns:mc="http://schemas.openxmlformats.org/markup-compatibility/2006" xmlns:aink="http://schemas.microsoft.com/office/drawing/2016/ink" xmlns:am3d="http://schemas.microsoft.com/office/drawing/2017/model3d" xmlns:o="urn:schemas-microsoft-com:office:office" xmlns:r="http://schemas.openxmlformats.org/officeDocument/2006/relationships" xmlns:m="http://schemas.openxmlformats.org/officeDocument/2006/math" xmlns:v="urn:schemas-microsoft-com:vml" xmlns:wp14="http://schemas.microsoft.com/office/word/2010/wordprocessingDrawing" xmlns:wp="http://schemas.openxmlformats.org/drawingml/2006/wordprocessingDrawing" xmlns:w10="urn:schemas-microsoft-com:office:word" xmlns:w="http://schemas.openxmlformats.org/wordprocessingml/2006/main" xmlns:w14="http://schemas.microsoft.com/office/word/2010/wordml" xmlns:w15="http://schemas.microsoft.com/office/word/2012/wordml" xmlns:w16cex="http://schemas.microsoft.com/office/word/2018/wordml/cex" xmlns:w16cid="http://schemas.microsoft.com/office/word/2016/wordml/cid" xmlns:w16="http://schemas.microsoft.com/office/word/2018/wordml" xmlns:w16sdtdh="http://schemas.microsoft.com/office/word/2020/wordml/sdtdatahash" xmlns:w16se="http://schemas.microsoft.com/office/word/2015/wordml/symex" xmlns:wpg="http://schemas.microsoft.com/office/word/2010/wordprocessingGroup" xmlns:wpi="http://schemas.microsoft.com/office/word/2010/wordprocessingInk" xmlns:wne="http://schemas.microsoft.com/office/word/2006/wordml" xmlns:wps="http://schemas.microsoft.com/office/word/2010/wordprocessingShape" mc:Ignorable="w14 w15 w16se w16cid w16 w16cex w16sdtdh wp14">
   <w:endnote w:type="separator" w:id="-1">
     <w:p>
       <w:pPr>
@@ -3477,7 +4787,7 @@
 </file>
 
 <file path=word/footer1.xml><?xml version="1.0" encoding="utf-8"?>
-<w:ftr xmlns:wpc="http://schemas.microsoft.com/office/word/2010/wordprocessingCanvas" xmlns:cx="http://schemas.microsoft.com/office/drawing/2014/chartex" xmlns:mc="http://schemas.openxmlformats.org/markup-compatibility/2006" xmlns:o="urn:schemas-microsoft-com:office:office" xmlns:r="http://schemas.openxmlformats.org/officeDocument/2006/relationships" xmlns:m="http://schemas.openxmlformats.org/officeDocument/2006/math" xmlns:v="urn:schemas-microsoft-com:vml" xmlns:wp14="http://schemas.microsoft.com/office/word/2010/wordprocessingDrawing" xmlns:wp="http://schemas.openxmlformats.org/drawingml/2006/wordprocessingDrawing" xmlns:w10="urn:schemas-microsoft-com:office:word" xmlns:w="http://schemas.openxmlformats.org/wordprocessingml/2006/main" xmlns:w14="http://schemas.microsoft.com/office/word/2010/wordml" xmlns:w15="http://schemas.microsoft.com/office/word/2012/wordml" xmlns:w16se="http://schemas.microsoft.com/office/word/2015/wordml/symex" xmlns:wpg="http://schemas.microsoft.com/office/word/2010/wordprocessingGroup" xmlns:wpi="http://schemas.microsoft.com/office/word/2010/wordprocessingInk" xmlns:wne="http://schemas.microsoft.com/office/word/2006/wordml" xmlns:wps="http://schemas.microsoft.com/office/word/2010/wordprocessingShape" mc:Ignorable="w14 w15 w16se wp14">
+<w:ftr xmlns:wpc="http://schemas.microsoft.com/office/word/2010/wordprocessingCanvas" xmlns:cx="http://schemas.microsoft.com/office/drawing/2014/chartex" xmlns:cx1="http://schemas.microsoft.com/office/drawing/2015/9/8/chartex" xmlns:cx2="http://schemas.microsoft.com/office/drawing/2015/10/21/chartex" xmlns:cx3="http://schemas.microsoft.com/office/drawing/2016/5/9/chartex" xmlns:cx4="http://schemas.microsoft.com/office/drawing/2016/5/10/chartex" xmlns:cx5="http://schemas.microsoft.com/office/drawing/2016/5/11/chartex" xmlns:cx6="http://schemas.microsoft.com/office/drawing/2016/5/12/chartex" xmlns:cx7="http://schemas.microsoft.com/office/drawing/2016/5/13/chartex" xmlns:cx8="http://schemas.microsoft.com/office/drawing/2016/5/14/chartex" xmlns:mc="http://schemas.openxmlformats.org/markup-compatibility/2006" xmlns:aink="http://schemas.microsoft.com/office/drawing/2016/ink" xmlns:am3d="http://schemas.microsoft.com/office/drawing/2017/model3d" xmlns:o="urn:schemas-microsoft-com:office:office" xmlns:r="http://schemas.openxmlformats.org/officeDocument/2006/relationships" xmlns:m="http://schemas.openxmlformats.org/officeDocument/2006/math" xmlns:v="urn:schemas-microsoft-com:vml" xmlns:wp14="http://schemas.microsoft.com/office/word/2010/wordprocessingDrawing" xmlns:wp="http://schemas.openxmlformats.org/drawingml/2006/wordprocessingDrawing" xmlns:w10="urn:schemas-microsoft-com:office:word" xmlns:w="http://schemas.openxmlformats.org/wordprocessingml/2006/main" xmlns:w14="http://schemas.microsoft.com/office/word/2010/wordml" xmlns:w15="http://schemas.microsoft.com/office/word/2012/wordml" xmlns:w16cex="http://schemas.microsoft.com/office/word/2018/wordml/cex" xmlns:w16cid="http://schemas.microsoft.com/office/word/2016/wordml/cid" xmlns:w16="http://schemas.microsoft.com/office/word/2018/wordml" xmlns:w16sdtdh="http://schemas.microsoft.com/office/word/2020/wordml/sdtdatahash" xmlns:w16se="http://schemas.microsoft.com/office/word/2015/wordml/symex" xmlns:wpg="http://schemas.microsoft.com/office/word/2010/wordprocessingGroup" xmlns:wpi="http://schemas.microsoft.com/office/word/2010/wordprocessingInk" xmlns:wne="http://schemas.microsoft.com/office/word/2006/wordml" xmlns:wps="http://schemas.microsoft.com/office/word/2010/wordprocessingShape" mc:Ignorable="w14 w15 w16se w16cid w16 w16cex w16sdtdh wp14">
   <w:p>
     <w:pPr>
       <w:pStyle w:val="Footer"/>
@@ -3487,7 +4797,7 @@
 </file>
 
 <file path=word/footer2.xml><?xml version="1.0" encoding="utf-8"?>
-<w:ftr xmlns:wpc="http://schemas.microsoft.com/office/word/2010/wordprocessingCanvas" xmlns:cx="http://schemas.microsoft.com/office/drawing/2014/chartex" xmlns:mc="http://schemas.openxmlformats.org/markup-compatibility/2006" xmlns:o="urn:schemas-microsoft-com:office:office" xmlns:r="http://schemas.openxmlformats.org/officeDocument/2006/relationships" xmlns:m="http://schemas.openxmlformats.org/officeDocument/2006/math" xmlns:v="urn:schemas-microsoft-com:vml" xmlns:wp14="http://schemas.microsoft.com/office/word/2010/wordprocessingDrawing" xmlns:wp="http://schemas.openxmlformats.org/drawingml/2006/wordprocessingDrawing" xmlns:w10="urn:schemas-microsoft-com:office:word" xmlns:w="http://schemas.openxmlformats.org/wordprocessingml/2006/main" xmlns:w14="http://schemas.microsoft.com/office/word/2010/wordml" xmlns:w15="http://schemas.microsoft.com/office/word/2012/wordml" xmlns:w16se="http://schemas.microsoft.com/office/word/2015/wordml/symex" xmlns:wpg="http://schemas.microsoft.com/office/word/2010/wordprocessingGroup" xmlns:wpi="http://schemas.microsoft.com/office/word/2010/wordprocessingInk" xmlns:wne="http://schemas.microsoft.com/office/word/2006/wordml" xmlns:wps="http://schemas.microsoft.com/office/word/2010/wordprocessingShape" mc:Ignorable="w14 w15 w16se wp14">
+<w:ftr xmlns:wpc="http://schemas.microsoft.com/office/word/2010/wordprocessingCanvas" xmlns:cx="http://schemas.microsoft.com/office/drawing/2014/chartex" xmlns:cx1="http://schemas.microsoft.com/office/drawing/2015/9/8/chartex" xmlns:cx2="http://schemas.microsoft.com/office/drawing/2015/10/21/chartex" xmlns:cx3="http://schemas.microsoft.com/office/drawing/2016/5/9/chartex" xmlns:cx4="http://schemas.microsoft.com/office/drawing/2016/5/10/chartex" xmlns:cx5="http://schemas.microsoft.com/office/drawing/2016/5/11/chartex" xmlns:cx6="http://schemas.microsoft.com/office/drawing/2016/5/12/chartex" xmlns:cx7="http://schemas.microsoft.com/office/drawing/2016/5/13/chartex" xmlns:cx8="http://schemas.microsoft.com/office/drawing/2016/5/14/chartex" xmlns:mc="http://schemas.openxmlformats.org/markup-compatibility/2006" xmlns:aink="http://schemas.microsoft.com/office/drawing/2016/ink" xmlns:am3d="http://schemas.microsoft.com/office/drawing/2017/model3d" xmlns:o="urn:schemas-microsoft-com:office:office" xmlns:r="http://schemas.openxmlformats.org/officeDocument/2006/relationships" xmlns:m="http://schemas.openxmlformats.org/officeDocument/2006/math" xmlns:v="urn:schemas-microsoft-com:vml" xmlns:wp14="http://schemas.microsoft.com/office/word/2010/wordprocessingDrawing" xmlns:wp="http://schemas.openxmlformats.org/drawingml/2006/wordprocessingDrawing" xmlns:w10="urn:schemas-microsoft-com:office:word" xmlns:w="http://schemas.openxmlformats.org/wordprocessingml/2006/main" xmlns:w14="http://schemas.microsoft.com/office/word/2010/wordml" xmlns:w15="http://schemas.microsoft.com/office/word/2012/wordml" xmlns:w16cex="http://schemas.microsoft.com/office/word/2018/wordml/cex" xmlns:w16cid="http://schemas.microsoft.com/office/word/2016/wordml/cid" xmlns:w16="http://schemas.microsoft.com/office/word/2018/wordml" xmlns:w16sdtdh="http://schemas.microsoft.com/office/word/2020/wordml/sdtdatahash" xmlns:w16se="http://schemas.microsoft.com/office/word/2015/wordml/symex" xmlns:wpg="http://schemas.microsoft.com/office/word/2010/wordprocessingGroup" xmlns:wpi="http://schemas.microsoft.com/office/word/2010/wordprocessingInk" xmlns:wne="http://schemas.microsoft.com/office/word/2006/wordml" xmlns:wps="http://schemas.microsoft.com/office/word/2010/wordprocessingShape" mc:Ignorable="w14 w15 w16se w16cid w16 w16cex w16sdtdh wp14">
   <w:sdt>
     <w:sdtPr>
       <w:id w:val="-1335530017"/>
@@ -3540,7 +4850,7 @@
 </file>
 
 <file path=word/footer3.xml><?xml version="1.0" encoding="utf-8"?>
-<w:ftr xmlns:wpc="http://schemas.microsoft.com/office/word/2010/wordprocessingCanvas" xmlns:cx="http://schemas.microsoft.com/office/drawing/2014/chartex" xmlns:mc="http://schemas.openxmlformats.org/markup-compatibility/2006" xmlns:o="urn:schemas-microsoft-com:office:office" xmlns:r="http://schemas.openxmlformats.org/officeDocument/2006/relationships" xmlns:m="http://schemas.openxmlformats.org/officeDocument/2006/math" xmlns:v="urn:schemas-microsoft-com:vml" xmlns:wp14="http://schemas.microsoft.com/office/word/2010/wordprocessingDrawing" xmlns:wp="http://schemas.openxmlformats.org/drawingml/2006/wordprocessingDrawing" xmlns:w10="urn:schemas-microsoft-com:office:word" xmlns:w="http://schemas.openxmlformats.org/wordprocessingml/2006/main" xmlns:w14="http://schemas.microsoft.com/office/word/2010/wordml" xmlns:w15="http://schemas.microsoft.com/office/word/2012/wordml" xmlns:w16se="http://schemas.microsoft.com/office/word/2015/wordml/symex" xmlns:wpg="http://schemas.microsoft.com/office/word/2010/wordprocessingGroup" xmlns:wpi="http://schemas.microsoft.com/office/word/2010/wordprocessingInk" xmlns:wne="http://schemas.microsoft.com/office/word/2006/wordml" xmlns:wps="http://schemas.microsoft.com/office/word/2010/wordprocessingShape" mc:Ignorable="w14 w15 w16se wp14">
+<w:ftr xmlns:wpc="http://schemas.microsoft.com/office/word/2010/wordprocessingCanvas" xmlns:cx="http://schemas.microsoft.com/office/drawing/2014/chartex" xmlns:cx1="http://schemas.microsoft.com/office/drawing/2015/9/8/chartex" xmlns:cx2="http://schemas.microsoft.com/office/drawing/2015/10/21/chartex" xmlns:cx3="http://schemas.microsoft.com/office/drawing/2016/5/9/chartex" xmlns:cx4="http://schemas.microsoft.com/office/drawing/2016/5/10/chartex" xmlns:cx5="http://schemas.microsoft.com/office/drawing/2016/5/11/chartex" xmlns:cx6="http://schemas.microsoft.com/office/drawing/2016/5/12/chartex" xmlns:cx7="http://schemas.microsoft.com/office/drawing/2016/5/13/chartex" xmlns:cx8="http://schemas.microsoft.com/office/drawing/2016/5/14/chartex" xmlns:mc="http://schemas.openxmlformats.org/markup-compatibility/2006" xmlns:aink="http://schemas.microsoft.com/office/drawing/2016/ink" xmlns:am3d="http://schemas.microsoft.com/office/drawing/2017/model3d" xmlns:o="urn:schemas-microsoft-com:office:office" xmlns:r="http://schemas.openxmlformats.org/officeDocument/2006/relationships" xmlns:m="http://schemas.openxmlformats.org/officeDocument/2006/math" xmlns:v="urn:schemas-microsoft-com:vml" xmlns:wp14="http://schemas.microsoft.com/office/word/2010/wordprocessingDrawing" xmlns:wp="http://schemas.openxmlformats.org/drawingml/2006/wordprocessingDrawing" xmlns:w10="urn:schemas-microsoft-com:office:word" xmlns:w="http://schemas.openxmlformats.org/wordprocessingml/2006/main" xmlns:w14="http://schemas.microsoft.com/office/word/2010/wordml" xmlns:w15="http://schemas.microsoft.com/office/word/2012/wordml" xmlns:w16cex="http://schemas.microsoft.com/office/word/2018/wordml/cex" xmlns:w16cid="http://schemas.microsoft.com/office/word/2016/wordml/cid" xmlns:w16="http://schemas.microsoft.com/office/word/2018/wordml" xmlns:w16sdtdh="http://schemas.microsoft.com/office/word/2020/wordml/sdtdatahash" xmlns:w16se="http://schemas.microsoft.com/office/word/2015/wordml/symex" xmlns:wpg="http://schemas.microsoft.com/office/word/2010/wordprocessingGroup" xmlns:wpi="http://schemas.microsoft.com/office/word/2010/wordprocessingInk" xmlns:wne="http://schemas.microsoft.com/office/word/2006/wordml" xmlns:wps="http://schemas.microsoft.com/office/word/2010/wordprocessingShape" mc:Ignorable="w14 w15 w16se w16cid w16 w16cex w16sdtdh wp14">
   <w:p>
     <w:pPr>
       <w:pStyle w:val="Footer"/>
@@ -3550,7 +4860,7 @@
 </file>
 
 <file path=word/footnotes.xml><?xml version="1.0" encoding="utf-8"?>
-<w:footnotes xmlns:wpc="http://schemas.microsoft.com/office/word/2010/wordprocessingCanvas" xmlns:cx="http://schemas.microsoft.com/office/drawing/2014/chartex" xmlns:mc="http://schemas.openxmlformats.org/markup-compatibility/2006" xmlns:o="urn:schemas-microsoft-com:office:office" xmlns:r="http://schemas.openxmlformats.org/officeDocument/2006/relationships" xmlns:m="http://schemas.openxmlformats.org/officeDocument/2006/math" xmlns:v="urn:schemas-microsoft-com:vml" xmlns:wp14="http://schemas.microsoft.com/office/word/2010/wordprocessingDrawing" xmlns:wp="http://schemas.openxmlformats.org/drawingml/2006/wordprocessingDrawing" xmlns:w10="urn:schemas-microsoft-com:office:word" xmlns:w="http://schemas.openxmlformats.org/wordprocessingml/2006/main" xmlns:w14="http://schemas.microsoft.com/office/word/2010/wordml" xmlns:w15="http://schemas.microsoft.com/office/word/2012/wordml" xmlns:w16se="http://schemas.microsoft.com/office/word/2015/wordml/symex" xmlns:wpg="http://schemas.microsoft.com/office/word/2010/wordprocessingGroup" xmlns:wpi="http://schemas.microsoft.com/office/word/2010/wordprocessingInk" xmlns:wne="http://schemas.microsoft.com/office/word/2006/wordml" xmlns:wps="http://schemas.microsoft.com/office/word/2010/wordprocessingShape" mc:Ignorable="w14 w15 w16se wp14">
+<w:footnotes xmlns:wpc="http://schemas.microsoft.com/office/word/2010/wordprocessingCanvas" xmlns:cx="http://schemas.microsoft.com/office/drawing/2014/chartex" xmlns:cx1="http://schemas.microsoft.com/office/drawing/2015/9/8/chartex" xmlns:cx2="http://schemas.microsoft.com/office/drawing/2015/10/21/chartex" xmlns:cx3="http://schemas.microsoft.com/office/drawing/2016/5/9/chartex" xmlns:cx4="http://schemas.microsoft.com/office/drawing/2016/5/10/chartex" xmlns:cx5="http://schemas.microsoft.com/office/drawing/2016/5/11/chartex" xmlns:cx6="http://schemas.microsoft.com/office/drawing/2016/5/12/chartex" xmlns:cx7="http://schemas.microsoft.com/office/drawing/2016/5/13/chartex" xmlns:cx8="http://schemas.microsoft.com/office/drawing/2016/5/14/chartex" xmlns:mc="http://schemas.openxmlformats.org/markup-compatibility/2006" xmlns:aink="http://schemas.microsoft.com/office/drawing/2016/ink" xmlns:am3d="http://schemas.microsoft.com/office/drawing/2017/model3d" xmlns:o="urn:schemas-microsoft-com:office:office" xmlns:r="http://schemas.openxmlformats.org/officeDocument/2006/relationships" xmlns:m="http://schemas.openxmlformats.org/officeDocument/2006/math" xmlns:v="urn:schemas-microsoft-com:vml" xmlns:wp14="http://schemas.microsoft.com/office/word/2010/wordprocessingDrawing" xmlns:wp="http://schemas.openxmlformats.org/drawingml/2006/wordprocessingDrawing" xmlns:w10="urn:schemas-microsoft-com:office:word" xmlns:w="http://schemas.openxmlformats.org/wordprocessingml/2006/main" xmlns:w14="http://schemas.microsoft.com/office/word/2010/wordml" xmlns:w15="http://schemas.microsoft.com/office/word/2012/wordml" xmlns:w16cex="http://schemas.microsoft.com/office/word/2018/wordml/cex" xmlns:w16cid="http://schemas.microsoft.com/office/word/2016/wordml/cid" xmlns:w16="http://schemas.microsoft.com/office/word/2018/wordml" xmlns:w16sdtdh="http://schemas.microsoft.com/office/word/2020/wordml/sdtdatahash" xmlns:w16se="http://schemas.microsoft.com/office/word/2015/wordml/symex" xmlns:wpg="http://schemas.microsoft.com/office/word/2010/wordprocessingGroup" xmlns:wpi="http://schemas.microsoft.com/office/word/2010/wordprocessingInk" xmlns:wne="http://schemas.microsoft.com/office/word/2006/wordml" xmlns:wps="http://schemas.microsoft.com/office/word/2010/wordprocessingShape" mc:Ignorable="w14 w15 w16se w16cid w16 w16cex w16sdtdh wp14">
   <w:footnote w:type="separator" w:id="-1">
     <w:p>
       <w:pPr>
@@ -3575,7 +4885,7 @@
 </file>
 
 <file path=word/header1.xml><?xml version="1.0" encoding="utf-8"?>
-<w:hdr xmlns:wpc="http://schemas.microsoft.com/office/word/2010/wordprocessingCanvas" xmlns:cx="http://schemas.microsoft.com/office/drawing/2014/chartex" xmlns:mc="http://schemas.openxmlformats.org/markup-compatibility/2006" xmlns:o="urn:schemas-microsoft-com:office:office" xmlns:r="http://schemas.openxmlformats.org/officeDocument/2006/relationships" xmlns:m="http://schemas.openxmlformats.org/officeDocument/2006/math" xmlns:v="urn:schemas-microsoft-com:vml" xmlns:wp14="http://schemas.microsoft.com/office/word/2010/wordprocessingDrawing" xmlns:wp="http://schemas.openxmlformats.org/drawingml/2006/wordprocessingDrawing" xmlns:w10="urn:schemas-microsoft-com:office:word" xmlns:w="http://schemas.openxmlformats.org/wordprocessingml/2006/main" xmlns:w14="http://schemas.microsoft.com/office/word/2010/wordml" xmlns:w15="http://schemas.microsoft.com/office/word/2012/wordml" xmlns:w16se="http://schemas.microsoft.com/office/word/2015/wordml/symex" xmlns:wpg="http://schemas.microsoft.com/office/word/2010/wordprocessingGroup" xmlns:wpi="http://schemas.microsoft.com/office/word/2010/wordprocessingInk" xmlns:wne="http://schemas.microsoft.com/office/word/2006/wordml" xmlns:wps="http://schemas.microsoft.com/office/word/2010/wordprocessingShape" mc:Ignorable="w14 w15 w16se wp14">
+<w:hdr xmlns:wpc="http://schemas.microsoft.com/office/word/2010/wordprocessingCanvas" xmlns:cx="http://schemas.microsoft.com/office/drawing/2014/chartex" xmlns:cx1="http://schemas.microsoft.com/office/drawing/2015/9/8/chartex" xmlns:cx2="http://schemas.microsoft.com/office/drawing/2015/10/21/chartex" xmlns:cx3="http://schemas.microsoft.com/office/drawing/2016/5/9/chartex" xmlns:cx4="http://schemas.microsoft.com/office/drawing/2016/5/10/chartex" xmlns:cx5="http://schemas.microsoft.com/office/drawing/2016/5/11/chartex" xmlns:cx6="http://schemas.microsoft.com/office/drawing/2016/5/12/chartex" xmlns:cx7="http://schemas.microsoft.com/office/drawing/2016/5/13/chartex" xmlns:cx8="http://schemas.microsoft.com/office/drawing/2016/5/14/chartex" xmlns:mc="http://schemas.openxmlformats.org/markup-compatibility/2006" xmlns:aink="http://schemas.microsoft.com/office/drawing/2016/ink" xmlns:am3d="http://schemas.microsoft.com/office/drawing/2017/model3d" xmlns:o="urn:schemas-microsoft-com:office:office" xmlns:r="http://schemas.openxmlformats.org/officeDocument/2006/relationships" xmlns:m="http://schemas.openxmlformats.org/officeDocument/2006/math" xmlns:v="urn:schemas-microsoft-com:vml" xmlns:wp14="http://schemas.microsoft.com/office/word/2010/wordprocessingDrawing" xmlns:wp="http://schemas.openxmlformats.org/drawingml/2006/wordprocessingDrawing" xmlns:w10="urn:schemas-microsoft-com:office:word" xmlns:w="http://schemas.openxmlformats.org/wordprocessingml/2006/main" xmlns:w14="http://schemas.microsoft.com/office/word/2010/wordml" xmlns:w15="http://schemas.microsoft.com/office/word/2012/wordml" xmlns:w16cex="http://schemas.microsoft.com/office/word/2018/wordml/cex" xmlns:w16cid="http://schemas.microsoft.com/office/word/2016/wordml/cid" xmlns:w16="http://schemas.microsoft.com/office/word/2018/wordml" xmlns:w16sdtdh="http://schemas.microsoft.com/office/word/2020/wordml/sdtdatahash" xmlns:w16se="http://schemas.microsoft.com/office/word/2015/wordml/symex" xmlns:wpg="http://schemas.microsoft.com/office/word/2010/wordprocessingGroup" xmlns:wpi="http://schemas.microsoft.com/office/word/2010/wordprocessingInk" xmlns:wne="http://schemas.microsoft.com/office/word/2006/wordml" xmlns:wps="http://schemas.microsoft.com/office/word/2010/wordprocessingShape" mc:Ignorable="w14 w15 w16se w16cid w16 w16cex w16sdtdh wp14">
   <w:p>
     <w:pPr>
       <w:pStyle w:val="Header"/>
@@ -3585,7 +4895,7 @@
 </file>
 
 <file path=word/header2.xml><?xml version="1.0" encoding="utf-8"?>
-<w:hdr xmlns:wpc="http://schemas.microsoft.com/office/word/2010/wordprocessingCanvas" xmlns:cx="http://schemas.microsoft.com/office/drawing/2014/chartex" xmlns:mc="http://schemas.openxmlformats.org/markup-compatibility/2006" xmlns:o="urn:schemas-microsoft-com:office:office" xmlns:r="http://schemas.openxmlformats.org/officeDocument/2006/relationships" xmlns:m="http://schemas.openxmlformats.org/officeDocument/2006/math" xmlns:v="urn:schemas-microsoft-com:vml" xmlns:wp14="http://schemas.microsoft.com/office/word/2010/wordprocessingDrawing" xmlns:wp="http://schemas.openxmlformats.org/drawingml/2006/wordprocessingDrawing" xmlns:w10="urn:schemas-microsoft-com:office:word" xmlns:w="http://schemas.openxmlformats.org/wordprocessingml/2006/main" xmlns:w14="http://schemas.microsoft.com/office/word/2010/wordml" xmlns:w15="http://schemas.microsoft.com/office/word/2012/wordml" xmlns:w16se="http://schemas.microsoft.com/office/word/2015/wordml/symex" xmlns:wpg="http://schemas.microsoft.com/office/word/2010/wordprocessingGroup" xmlns:wpi="http://schemas.microsoft.com/office/word/2010/wordprocessingInk" xmlns:wne="http://schemas.microsoft.com/office/word/2006/wordml" xmlns:wps="http://schemas.microsoft.com/office/word/2010/wordprocessingShape" mc:Ignorable="w14 w15 w16se wp14">
+<w:hdr xmlns:wpc="http://schemas.microsoft.com/office/word/2010/wordprocessingCanvas" xmlns:cx="http://schemas.microsoft.com/office/drawing/2014/chartex" xmlns:cx1="http://schemas.microsoft.com/office/drawing/2015/9/8/chartex" xmlns:cx2="http://schemas.microsoft.com/office/drawing/2015/10/21/chartex" xmlns:cx3="http://schemas.microsoft.com/office/drawing/2016/5/9/chartex" xmlns:cx4="http://schemas.microsoft.com/office/drawing/2016/5/10/chartex" xmlns:cx5="http://schemas.microsoft.com/office/drawing/2016/5/11/chartex" xmlns:cx6="http://schemas.microsoft.com/office/drawing/2016/5/12/chartex" xmlns:cx7="http://schemas.microsoft.com/office/drawing/2016/5/13/chartex" xmlns:cx8="http://schemas.microsoft.com/office/drawing/2016/5/14/chartex" xmlns:mc="http://schemas.openxmlformats.org/markup-compatibility/2006" xmlns:aink="http://schemas.microsoft.com/office/drawing/2016/ink" xmlns:am3d="http://schemas.microsoft.com/office/drawing/2017/model3d" xmlns:o="urn:schemas-microsoft-com:office:office" xmlns:r="http://schemas.openxmlformats.org/officeDocument/2006/relationships" xmlns:m="http://schemas.openxmlformats.org/officeDocument/2006/math" xmlns:v="urn:schemas-microsoft-com:vml" xmlns:wp14="http://schemas.microsoft.com/office/word/2010/wordprocessingDrawing" xmlns:wp="http://schemas.openxmlformats.org/drawingml/2006/wordprocessingDrawing" xmlns:w10="urn:schemas-microsoft-com:office:word" xmlns:w="http://schemas.openxmlformats.org/wordprocessingml/2006/main" xmlns:w14="http://schemas.microsoft.com/office/word/2010/wordml" xmlns:w15="http://schemas.microsoft.com/office/word/2012/wordml" xmlns:w16cex="http://schemas.microsoft.com/office/word/2018/wordml/cex" xmlns:w16cid="http://schemas.microsoft.com/office/word/2016/wordml/cid" xmlns:w16="http://schemas.microsoft.com/office/word/2018/wordml" xmlns:w16sdtdh="http://schemas.microsoft.com/office/word/2020/wordml/sdtdatahash" xmlns:w16se="http://schemas.microsoft.com/office/word/2015/wordml/symex" xmlns:wpg="http://schemas.microsoft.com/office/word/2010/wordprocessingGroup" xmlns:wpi="http://schemas.microsoft.com/office/word/2010/wordprocessingInk" xmlns:wne="http://schemas.microsoft.com/office/word/2006/wordml" xmlns:wps="http://schemas.microsoft.com/office/word/2010/wordprocessingShape" mc:Ignorable="w14 w15 w16se w16cid w16 w16cex w16sdtdh wp14">
   <w:p>
     <w:pPr>
       <w:pStyle w:val="Header"/>
@@ -3626,7 +4936,7 @@
 </file>
 
 <file path=word/header3.xml><?xml version="1.0" encoding="utf-8"?>
-<w:hdr xmlns:wpc="http://schemas.microsoft.com/office/word/2010/wordprocessingCanvas" xmlns:cx="http://schemas.microsoft.com/office/drawing/2014/chartex" xmlns:mc="http://schemas.openxmlformats.org/markup-compatibility/2006" xmlns:o="urn:schemas-microsoft-com:office:office" xmlns:r="http://schemas.openxmlformats.org/officeDocument/2006/relationships" xmlns:m="http://schemas.openxmlformats.org/officeDocument/2006/math" xmlns:v="urn:schemas-microsoft-com:vml" xmlns:wp14="http://schemas.microsoft.com/office/word/2010/wordprocessingDrawing" xmlns:wp="http://schemas.openxmlformats.org/drawingml/2006/wordprocessingDrawing" xmlns:w10="urn:schemas-microsoft-com:office:word" xmlns:w="http://schemas.openxmlformats.org/wordprocessingml/2006/main" xmlns:w14="http://schemas.microsoft.com/office/word/2010/wordml" xmlns:w15="http://schemas.microsoft.com/office/word/2012/wordml" xmlns:w16se="http://schemas.microsoft.com/office/word/2015/wordml/symex" xmlns:wpg="http://schemas.microsoft.com/office/word/2010/wordprocessingGroup" xmlns:wpi="http://schemas.microsoft.com/office/word/2010/wordprocessingInk" xmlns:wne="http://schemas.microsoft.com/office/word/2006/wordml" xmlns:wps="http://schemas.microsoft.com/office/word/2010/wordprocessingShape" mc:Ignorable="w14 w15 w16se wp14">
+<w:hdr xmlns:wpc="http://schemas.microsoft.com/office/word/2010/wordprocessingCanvas" xmlns:cx="http://schemas.microsoft.com/office/drawing/2014/chartex" xmlns:cx1="http://schemas.microsoft.com/office/drawing/2015/9/8/chartex" xmlns:cx2="http://schemas.microsoft.com/office/drawing/2015/10/21/chartex" xmlns:cx3="http://schemas.microsoft.com/office/drawing/2016/5/9/chartex" xmlns:cx4="http://schemas.microsoft.com/office/drawing/2016/5/10/chartex" xmlns:cx5="http://schemas.microsoft.com/office/drawing/2016/5/11/chartex" xmlns:cx6="http://schemas.microsoft.com/office/drawing/2016/5/12/chartex" xmlns:cx7="http://schemas.microsoft.com/office/drawing/2016/5/13/chartex" xmlns:cx8="http://schemas.microsoft.com/office/drawing/2016/5/14/chartex" xmlns:mc="http://schemas.openxmlformats.org/markup-compatibility/2006" xmlns:aink="http://schemas.microsoft.com/office/drawing/2016/ink" xmlns:am3d="http://schemas.microsoft.com/office/drawing/2017/model3d" xmlns:o="urn:schemas-microsoft-com:office:office" xmlns:r="http://schemas.openxmlformats.org/officeDocument/2006/relationships" xmlns:m="http://schemas.openxmlformats.org/officeDocument/2006/math" xmlns:v="urn:schemas-microsoft-com:vml" xmlns:wp14="http://schemas.microsoft.com/office/word/2010/wordprocessingDrawing" xmlns:wp="http://schemas.openxmlformats.org/drawingml/2006/wordprocessingDrawing" xmlns:w10="urn:schemas-microsoft-com:office:word" xmlns:w="http://schemas.openxmlformats.org/wordprocessingml/2006/main" xmlns:w14="http://schemas.microsoft.com/office/word/2010/wordml" xmlns:w15="http://schemas.microsoft.com/office/word/2012/wordml" xmlns:w16cex="http://schemas.microsoft.com/office/word/2018/wordml/cex" xmlns:w16cid="http://schemas.microsoft.com/office/word/2016/wordml/cid" xmlns:w16="http://schemas.microsoft.com/office/word/2018/wordml" xmlns:w16sdtdh="http://schemas.microsoft.com/office/word/2020/wordml/sdtdatahash" xmlns:w16se="http://schemas.microsoft.com/office/word/2015/wordml/symex" xmlns:wpg="http://schemas.microsoft.com/office/word/2010/wordprocessingGroup" xmlns:wpi="http://schemas.microsoft.com/office/word/2010/wordprocessingInk" xmlns:wne="http://schemas.microsoft.com/office/word/2006/wordml" xmlns:wps="http://schemas.microsoft.com/office/word/2010/wordprocessingShape" mc:Ignorable="w14 w15 w16se w16cid w16 w16cex w16sdtdh wp14">
   <w:p>
     <w:pPr>
       <w:pStyle w:val="Header"/>
@@ -3636,7 +4946,7 @@
 </file>
 
 <file path=word/numbering.xml><?xml version="1.0" encoding="utf-8"?>
-<w:numbering xmlns:wpc="http://schemas.microsoft.com/office/word/2010/wordprocessingCanvas" xmlns:cx="http://schemas.microsoft.com/office/drawing/2014/chartex" xmlns:mc="http://schemas.openxmlformats.org/markup-compatibility/2006" xmlns:o="urn:schemas-microsoft-com:office:office" xmlns:r="http://schemas.openxmlformats.org/officeDocument/2006/relationships" xmlns:m="http://schemas.openxmlformats.org/officeDocument/2006/math" xmlns:v="urn:schemas-microsoft-com:vml" xmlns:wp14="http://schemas.microsoft.com/office/word/2010/wordprocessingDrawing" xmlns:wp="http://schemas.openxmlformats.org/drawingml/2006/wordprocessingDrawing" xmlns:w10="urn:schemas-microsoft-com:office:word" xmlns:w="http://schemas.openxmlformats.org/wordprocessingml/2006/main" xmlns:w14="http://schemas.microsoft.com/office/word/2010/wordml" xmlns:w15="http://schemas.microsoft.com/office/word/2012/wordml" xmlns:w16se="http://schemas.microsoft.com/office/word/2015/wordml/symex" xmlns:wpg="http://schemas.microsoft.com/office/word/2010/wordprocessingGroup" xmlns:wpi="http://schemas.microsoft.com/office/word/2010/wordprocessingInk" xmlns:wne="http://schemas.microsoft.com/office/word/2006/wordml" xmlns:wps="http://schemas.microsoft.com/office/word/2010/wordprocessingShape" mc:Ignorable="w14 w15 w16se wp14">
+<w:numbering xmlns:wpc="http://schemas.microsoft.com/office/word/2010/wordprocessingCanvas" xmlns:cx="http://schemas.microsoft.com/office/drawing/2014/chartex" xmlns:cx1="http://schemas.microsoft.com/office/drawing/2015/9/8/chartex" xmlns:cx2="http://schemas.microsoft.com/office/drawing/2015/10/21/chartex" xmlns:cx3="http://schemas.microsoft.com/office/drawing/2016/5/9/chartex" xmlns:cx4="http://schemas.microsoft.com/office/drawing/2016/5/10/chartex" xmlns:cx5="http://schemas.microsoft.com/office/drawing/2016/5/11/chartex" xmlns:cx6="http://schemas.microsoft.com/office/drawing/2016/5/12/chartex" xmlns:cx7="http://schemas.microsoft.com/office/drawing/2016/5/13/chartex" xmlns:cx8="http://schemas.microsoft.com/office/drawing/2016/5/14/chartex" xmlns:mc="http://schemas.openxmlformats.org/markup-compatibility/2006" xmlns:aink="http://schemas.microsoft.com/office/drawing/2016/ink" xmlns:am3d="http://schemas.microsoft.com/office/drawing/2017/model3d" xmlns:o="urn:schemas-microsoft-com:office:office" xmlns:r="http://schemas.openxmlformats.org/officeDocument/2006/relationships" xmlns:m="http://schemas.openxmlformats.org/officeDocument/2006/math" xmlns:v="urn:schemas-microsoft-com:vml" xmlns:wp14="http://schemas.microsoft.com/office/word/2010/wordprocessingDrawing" xmlns:wp="http://schemas.openxmlformats.org/drawingml/2006/wordprocessingDrawing" xmlns:w10="urn:schemas-microsoft-com:office:word" xmlns:w="http://schemas.openxmlformats.org/wordprocessingml/2006/main" xmlns:w14="http://schemas.microsoft.com/office/word/2010/wordml" xmlns:w15="http://schemas.microsoft.com/office/word/2012/wordml" xmlns:w16cex="http://schemas.microsoft.com/office/word/2018/wordml/cex" xmlns:w16cid="http://schemas.microsoft.com/office/word/2016/wordml/cid" xmlns:w16="http://schemas.microsoft.com/office/word/2018/wordml" xmlns:w16sdtdh="http://schemas.microsoft.com/office/word/2020/wordml/sdtdatahash" xmlns:w16se="http://schemas.microsoft.com/office/word/2015/wordml/symex" xmlns:wpg="http://schemas.microsoft.com/office/word/2010/wordprocessingGroup" xmlns:wpi="http://schemas.microsoft.com/office/word/2010/wordprocessingInk" xmlns:wne="http://schemas.microsoft.com/office/word/2006/wordml" xmlns:wps="http://schemas.microsoft.com/office/word/2010/wordprocessingShape" mc:Ignorable="w14 w15 w16se w16cid w16 w16cex w16sdtdh wp14">
   <w:abstractNum w:abstractNumId="0" w15:restartNumberingAfterBreak="0">
     <w:nsid w:val="4ABA0EF7"/>
     <w:multiLevelType w:val="hybridMultilevel"/>
@@ -4146,7 +5456,7 @@
 </file>
 
 <file path=word/styles.xml><?xml version="1.0" encoding="utf-8"?>
-<w:styles xmlns:mc="http://schemas.openxmlformats.org/markup-compatibility/2006" xmlns:r="http://schemas.openxmlformats.org/officeDocument/2006/relationships" xmlns:w="http://schemas.openxmlformats.org/wordprocessingml/2006/main" xmlns:w14="http://schemas.microsoft.com/office/word/2010/wordml" xmlns:w15="http://schemas.microsoft.com/office/word/2012/wordml" xmlns:w16se="http://schemas.microsoft.com/office/word/2015/wordml/symex" mc:Ignorable="w14 w15 w16se">
+<w:styles xmlns:mc="http://schemas.openxmlformats.org/markup-compatibility/2006" xmlns:r="http://schemas.openxmlformats.org/officeDocument/2006/relationships" xmlns:w="http://schemas.openxmlformats.org/wordprocessingml/2006/main" xmlns:w14="http://schemas.microsoft.com/office/word/2010/wordml" xmlns:w15="http://schemas.microsoft.com/office/word/2012/wordml" xmlns:w16cex="http://schemas.microsoft.com/office/word/2018/wordml/cex" xmlns:w16cid="http://schemas.microsoft.com/office/word/2016/wordml/cid" xmlns:w16="http://schemas.microsoft.com/office/word/2018/wordml" xmlns:w16sdtdh="http://schemas.microsoft.com/office/word/2020/wordml/sdtdatahash" xmlns:w16se="http://schemas.microsoft.com/office/word/2015/wordml/symex" mc:Ignorable="w14 w15 w16se w16cid w16 w16cex w16sdtdh">
   <w:docDefaults>
     <w:rPrDefault>
       <w:rPr>
@@ -4162,7 +5472,7 @@
       </w:pPr>
     </w:pPrDefault>
   </w:docDefaults>
-  <w:latentStyles w:defLockedState="0" w:defUIPriority="99" w:defSemiHidden="0" w:defUnhideWhenUsed="0" w:defQFormat="0" w:count="371">
+  <w:latentStyles w:defLockedState="0" w:defUIPriority="99" w:defSemiHidden="0" w:defUnhideWhenUsed="0" w:defQFormat="0" w:count="376">
     <w:lsdException w:name="Normal" w:uiPriority="0" w:qFormat="1"/>
     <w:lsdException w:name="heading 1" w:uiPriority="9" w:qFormat="1"/>
     <w:lsdException w:name="heading 2" w:semiHidden="1" w:uiPriority="9" w:unhideWhenUsed="1" w:qFormat="1"/>
@@ -4534,11 +5844,16 @@
     <w:lsdException w:name="List Table 5 Dark Accent 6" w:uiPriority="50"/>
     <w:lsdException w:name="List Table 6 Colorful Accent 6" w:uiPriority="51"/>
     <w:lsdException w:name="List Table 7 Colorful Accent 6" w:uiPriority="52"/>
+    <w:lsdException w:name="Mention" w:semiHidden="1" w:unhideWhenUsed="1"/>
+    <w:lsdException w:name="Smart Hyperlink" w:semiHidden="1" w:unhideWhenUsed="1"/>
+    <w:lsdException w:name="Hashtag" w:semiHidden="1" w:unhideWhenUsed="1"/>
+    <w:lsdException w:name="Unresolved Mention" w:semiHidden="1" w:unhideWhenUsed="1"/>
+    <w:lsdException w:name="Smart Link" w:semiHidden="1" w:unhideWhenUsed="1"/>
   </w:latentStyles>
   <w:style w:type="paragraph" w:default="1" w:styleId="Normal">
     <w:name w:val="Normal"/>
     <w:qFormat/>
-    <w:rsid w:val="00FF36AF"/>
+    <w:rsid w:val="001A2B6F"/>
   </w:style>
   <w:style w:type="character" w:default="1" w:styleId="DefaultParagraphFont">
     <w:name w:val="Default Paragraph Font"/>

</xml_diff>